<commit_message>
fix: removed blank space in page break under conf
</commit_message>
<xml_diff>
--- a/User Guide.docx
+++ b/User Guide.docx
@@ -3947,7 +3947,25 @@
           <w:sz w:val="22"/>
           <w:szCs w:val="22"/>
         </w:rPr>
-        <w:t xml:space="preserve"> Peach Fuzzer Dockerfile.</w:t>
+        <w:t xml:space="preserve"> Peach </w:t>
+      </w:r>
+      <w:proofErr w:type="spellStart"/>
+      <w:r>
+        <w:rPr>
+          <w:rFonts w:ascii="Times New Roman" w:hAnsi="Times New Roman" w:cs="Times New Roman"/>
+          <w:sz w:val="22"/>
+          <w:szCs w:val="22"/>
+        </w:rPr>
+        <w:t>Fuzzer</w:t>
+      </w:r>
+      <w:proofErr w:type="spellEnd"/>
+      <w:r>
+        <w:rPr>
+          <w:rFonts w:ascii="Times New Roman" w:hAnsi="Times New Roman" w:cs="Times New Roman"/>
+          <w:sz w:val="22"/>
+          <w:szCs w:val="22"/>
+        </w:rPr>
+        <w:t xml:space="preserve"> Dockerfile.</w:t>
       </w:r>
     </w:p>
     <w:p>
@@ -5425,81 +5443,18 @@
     </w:p>
     <w:p>
       <w:pPr>
-        <w:pStyle w:val="Compact"/>
+        <w:rPr>
+          <w:rFonts w:ascii="Times New Roman" w:hAnsi="Times New Roman" w:cs="Times New Roman"/>
+        </w:rPr>
+      </w:pPr>
+      <w:r>
         <w:rPr>
           <w:rStyle w:val="VerbatimChar"/>
           <w:rFonts w:ascii="Times New Roman" w:hAnsi="Times New Roman" w:cs="Times New Roman"/>
           <w:sz w:val="24"/>
         </w:rPr>
-      </w:pPr>
-    </w:p>
-    <w:p>
-      <w:pPr>
-        <w:pStyle w:val="Compact"/>
-        <w:rPr>
-          <w:rStyle w:val="VerbatimChar"/>
-          <w:rFonts w:ascii="Times New Roman" w:hAnsi="Times New Roman" w:cs="Times New Roman"/>
-          <w:sz w:val="24"/>
-        </w:rPr>
-      </w:pPr>
-    </w:p>
-    <w:p>
-      <w:pPr>
-        <w:pStyle w:val="Compact"/>
-        <w:rPr>
-          <w:rStyle w:val="VerbatimChar"/>
-          <w:rFonts w:ascii="Times New Roman" w:hAnsi="Times New Roman" w:cs="Times New Roman"/>
-          <w:sz w:val="24"/>
-        </w:rPr>
-      </w:pPr>
-    </w:p>
-    <w:p>
-      <w:pPr>
-        <w:pStyle w:val="Compact"/>
-        <w:rPr>
-          <w:rStyle w:val="VerbatimChar"/>
-          <w:rFonts w:ascii="Times New Roman" w:hAnsi="Times New Roman" w:cs="Times New Roman"/>
-          <w:sz w:val="24"/>
-        </w:rPr>
-      </w:pPr>
-    </w:p>
-    <w:p>
-      <w:pPr>
-        <w:pStyle w:val="Compact"/>
-        <w:rPr>
-          <w:rStyle w:val="VerbatimChar"/>
-          <w:rFonts w:ascii="Times New Roman" w:hAnsi="Times New Roman" w:cs="Times New Roman"/>
-          <w:sz w:val="24"/>
-        </w:rPr>
-      </w:pPr>
-    </w:p>
-    <w:p>
-      <w:pPr>
-        <w:pStyle w:val="Compact"/>
-        <w:rPr>
-          <w:rStyle w:val="VerbatimChar"/>
-          <w:rFonts w:ascii="Times New Roman" w:hAnsi="Times New Roman" w:cs="Times New Roman"/>
-          <w:sz w:val="24"/>
-        </w:rPr>
-      </w:pPr>
-    </w:p>
-    <w:p>
-      <w:pPr>
-        <w:pStyle w:val="Compact"/>
-        <w:rPr>
-          <w:rStyle w:val="VerbatimChar"/>
-          <w:rFonts w:ascii="Times New Roman" w:hAnsi="Times New Roman" w:cs="Times New Roman"/>
-          <w:sz w:val="24"/>
-        </w:rPr>
-      </w:pPr>
-    </w:p>
-    <w:p>
-      <w:pPr>
-        <w:pStyle w:val="Compact"/>
-        <w:rPr>
-          <w:rFonts w:ascii="Times New Roman" w:hAnsi="Times New Roman" w:cs="Times New Roman"/>
-        </w:rPr>
-      </w:pPr>
+        <w:br w:type="page"/>
+      </w:r>
     </w:p>
     <w:p>
       <w:pPr>
@@ -7731,17 +7686,33 @@
               </w:rPr>
               <w:br/>
             </w:r>
+            <w:proofErr w:type="spellStart"/>
             <w:r>
               <w:rPr>
                 <w:rStyle w:val="FunctionTok"/>
               </w:rPr>
               <w:t>chmod</w:t>
             </w:r>
+            <w:proofErr w:type="spellEnd"/>
             <w:r>
               <w:rPr>
                 <w:rStyle w:val="NormalTok"/>
               </w:rPr>
-              <w:t xml:space="preserve"> u+x workflow.sh</w:t>
+              <w:t xml:space="preserve"> </w:t>
+            </w:r>
+            <w:proofErr w:type="spellStart"/>
+            <w:r>
+              <w:rPr>
+                <w:rStyle w:val="NormalTok"/>
+              </w:rPr>
+              <w:t>u+x</w:t>
+            </w:r>
+            <w:proofErr w:type="spellEnd"/>
+            <w:r>
+              <w:rPr>
+                <w:rStyle w:val="NormalTok"/>
+              </w:rPr>
+              <w:t xml:space="preserve"> workflow.sh</w:t>
             </w:r>
             <w:r>
               <w:rPr>
@@ -9975,12 +9946,14 @@
             <w:r>
               <w:br/>
             </w:r>
+            <w:proofErr w:type="spellStart"/>
             <w:r>
               <w:rPr>
                 <w:rStyle w:val="FunctionTok"/>
               </w:rPr>
               <w:t>make</w:t>
             </w:r>
+            <w:proofErr w:type="spellEnd"/>
             <w:r>
               <w:rPr>
                 <w:rStyle w:val="NormalTok"/>
@@ -10056,12 +10029,14 @@
             <w:r>
               <w:br/>
             </w:r>
+            <w:proofErr w:type="spellStart"/>
             <w:r>
               <w:rPr>
                 <w:rStyle w:val="FunctionTok"/>
               </w:rPr>
               <w:t>make</w:t>
             </w:r>
+            <w:proofErr w:type="spellEnd"/>
             <w:r>
               <w:rPr>
                 <w:rStyle w:val="NormalTok"/>
@@ -11161,12 +11136,12 @@
 <w:numbering xmlns:wpc="http://schemas.microsoft.com/office/word/2010/wordprocessingCanvas" xmlns:cx="http://schemas.microsoft.com/office/drawing/2014/chartex" xmlns:cx1="http://schemas.microsoft.com/office/drawing/2015/9/8/chartex" xmlns:cx2="http://schemas.microsoft.com/office/drawing/2015/10/21/chartex" xmlns:cx3="http://schemas.microsoft.com/office/drawing/2016/5/9/chartex" xmlns:cx4="http://schemas.microsoft.com/office/drawing/2016/5/10/chartex" xmlns:cx5="http://schemas.microsoft.com/office/drawing/2016/5/11/chartex" xmlns:cx6="http://schemas.microsoft.com/office/drawing/2016/5/12/chartex" xmlns:cx7="http://schemas.microsoft.com/office/drawing/2016/5/13/chartex" xmlns:cx8="http://schemas.microsoft.com/office/drawing/2016/5/14/chartex" xmlns:mc="http://schemas.openxmlformats.org/markup-compatibility/2006" xmlns:aink="http://schemas.microsoft.com/office/drawing/2016/ink" xmlns:am3d="http://schemas.microsoft.com/office/drawing/2017/model3d" xmlns:o="urn:schemas-microsoft-com:office:office" xmlns:oel="http://schemas.microsoft.com/office/2019/extlst" xmlns:r="http://schemas.openxmlformats.org/officeDocument/2006/relationships" xmlns:m="http://schemas.openxmlformats.org/officeDocument/2006/math" xmlns:v="urn:schemas-microsoft-com:vml" xmlns:wp14="http://schemas.microsoft.com/office/word/2010/wordprocessingDrawing" xmlns:wp="http://schemas.openxmlformats.org/drawingml/2006/wordprocessingDrawing" xmlns:w10="urn:schemas-microsoft-com:office:word" xmlns:w="http://schemas.openxmlformats.org/wordprocessingml/2006/main" xmlns:w14="http://schemas.microsoft.com/office/word/2010/wordml" xmlns:w15="http://schemas.microsoft.com/office/word/2012/wordml" xmlns:w16cex="http://schemas.microsoft.com/office/word/2018/wordml/cex" xmlns:w16cid="http://schemas.microsoft.com/office/word/2016/wordml/cid" xmlns:w16="http://schemas.microsoft.com/office/word/2018/wordml" xmlns:w16sdtdh="http://schemas.microsoft.com/office/word/2020/wordml/sdtdatahash" xmlns:w16se="http://schemas.microsoft.com/office/word/2015/wordml/symex" xmlns:wpg="http://schemas.microsoft.com/office/word/2010/wordprocessingGroup" xmlns:wpi="http://schemas.microsoft.com/office/word/2010/wordprocessingInk" xmlns:wne="http://schemas.microsoft.com/office/word/2006/wordml" xmlns:wps="http://schemas.microsoft.com/office/word/2010/wordprocessingShape" mc:Ignorable="w14 w15 w16se w16cid w16 w16cex w16sdtdh wp14">
   <w:numPicBullet w:numPicBulletId="0">
     <w:pict>
-      <v:rect id="_x0000_i1062" style="width:0;height:1.5pt" o:hralign="center" o:bullet="t" o:hrstd="t" o:hr="t"/>
+      <v:rect id="_x0000_i1038" style="width:0;height:1.5pt" o:hralign="center" o:bullet="t" o:hrstd="t" o:hr="t"/>
     </w:pict>
   </w:numPicBullet>
   <w:numPicBullet w:numPicBulletId="1">
     <w:pict>
-      <v:rect id="_x0000_i1063" style="width:0;height:1.5pt" o:hralign="center" o:bullet="t" o:hrstd="t" o:hr="t"/>
+      <v:rect id="_x0000_i1039" style="width:0;height:1.5pt" o:hralign="center" o:bullet="t" o:hrstd="t" o:hr="t"/>
     </w:pict>
   </w:numPicBullet>
   <w:numPicBullet w:numPicBulletId="2">
@@ -11190,7 +11165,7 @@
         <v:path o:extrusionok="f" gradientshapeok="t" o:connecttype="rect"/>
         <o:lock v:ext="edit" aspectratio="t"/>
       </v:shapetype>
-      <v:shape id="_x0000_i1064" type="#_x0000_t75" alt="Warning with solid fill" style="width:14.4pt;height:14.4pt;visibility:visible" o:gfxdata="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" o:bullet="t">
+      <v:shape id="_x0000_i1040" type="#_x0000_t75" alt="Warning with solid fill" style="width:14.55pt;height:14.55pt;visibility:visible" o:gfxdata="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" o:bullet="t">
         <v:imagedata r:id="rId1" o:title="" croptop="-2135f" cropbottom="-2775f" cropright="-804f"/>
       </v:shape>
     </w:pict>

</xml_diff>

<commit_message>
feat: added network config sections
</commit_message>
<xml_diff>
--- a/User Guide.docx
+++ b/User Guide.docx
@@ -1,6 +1,6 @@
 
 <file path=word/document.xml><?xml version="1.0" encoding="utf-8"?>
-<w:document xmlns:wpc="http://schemas.microsoft.com/office/word/2010/wordprocessingCanvas" xmlns:cx="http://schemas.microsoft.com/office/drawing/2014/chartex" xmlns:cx1="http://schemas.microsoft.com/office/drawing/2015/9/8/chartex" xmlns:cx2="http://schemas.microsoft.com/office/drawing/2015/10/21/chartex" xmlns:cx3="http://schemas.microsoft.com/office/drawing/2016/5/9/chartex" xmlns:cx4="http://schemas.microsoft.com/office/drawing/2016/5/10/chartex" xmlns:cx5="http://schemas.microsoft.com/office/drawing/2016/5/11/chartex" xmlns:cx6="http://schemas.microsoft.com/office/drawing/2016/5/12/chartex" xmlns:cx7="http://schemas.microsoft.com/office/drawing/2016/5/13/chartex" xmlns:cx8="http://schemas.microsoft.com/office/drawing/2016/5/14/chartex" xmlns:mc="http://schemas.openxmlformats.org/markup-compatibility/2006" xmlns:aink="http://schemas.microsoft.com/office/drawing/2016/ink" xmlns:am3d="http://schemas.microsoft.com/office/drawing/2017/model3d" xmlns:o="urn:schemas-microsoft-com:office:office" xmlns:oel="http://schemas.microsoft.com/office/2019/extlst" xmlns:r="http://schemas.openxmlformats.org/officeDocument/2006/relationships" xmlns:m="http://schemas.openxmlformats.org/officeDocument/2006/math" xmlns:v="urn:schemas-microsoft-com:vml" xmlns:wp14="http://schemas.microsoft.com/office/word/2010/wordprocessingDrawing" xmlns:wp="http://schemas.openxmlformats.org/drawingml/2006/wordprocessingDrawing" xmlns:w10="urn:schemas-microsoft-com:office:word" xmlns:w="http://schemas.openxmlformats.org/wordprocessingml/2006/main" xmlns:w14="http://schemas.microsoft.com/office/word/2010/wordml" xmlns:w15="http://schemas.microsoft.com/office/word/2012/wordml" xmlns:w16cex="http://schemas.microsoft.com/office/word/2018/wordml/cex" xmlns:w16cid="http://schemas.microsoft.com/office/word/2016/wordml/cid" xmlns:w16="http://schemas.microsoft.com/office/word/2018/wordml" xmlns:w16sdtdh="http://schemas.microsoft.com/office/word/2020/wordml/sdtdatahash" xmlns:w16se="http://schemas.microsoft.com/office/word/2015/wordml/symex" xmlns:wpg="http://schemas.microsoft.com/office/word/2010/wordprocessingGroup" xmlns:wpi="http://schemas.microsoft.com/office/word/2010/wordprocessingInk" xmlns:wne="http://schemas.microsoft.com/office/word/2006/wordml" xmlns:wps="http://schemas.microsoft.com/office/word/2010/wordprocessingShape" mc:Ignorable="w14 w15 w16se w16cid w16 w16cex w16sdtdh wp14">
+<w:document xmlns:wpc="http://schemas.microsoft.com/office/word/2010/wordprocessingCanvas" xmlns:cx="http://schemas.microsoft.com/office/drawing/2014/chartex" xmlns:cx1="http://schemas.microsoft.com/office/drawing/2015/9/8/chartex" xmlns:cx2="http://schemas.microsoft.com/office/drawing/2015/10/21/chartex" xmlns:cx3="http://schemas.microsoft.com/office/drawing/2016/5/9/chartex" xmlns:cx4="http://schemas.microsoft.com/office/drawing/2016/5/10/chartex" xmlns:cx5="http://schemas.microsoft.com/office/drawing/2016/5/11/chartex" xmlns:cx6="http://schemas.microsoft.com/office/drawing/2016/5/12/chartex" xmlns:cx7="http://schemas.microsoft.com/office/drawing/2016/5/13/chartex" xmlns:cx8="http://schemas.microsoft.com/office/drawing/2016/5/14/chartex" xmlns:mc="http://schemas.openxmlformats.org/markup-compatibility/2006" xmlns:aink="http://schemas.microsoft.com/office/drawing/2016/ink" xmlns:am3d="http://schemas.microsoft.com/office/drawing/2017/model3d" xmlns:o="urn:schemas-microsoft-com:office:office" xmlns:oel="http://schemas.microsoft.com/office/2019/extlst" xmlns:r="http://schemas.openxmlformats.org/officeDocument/2006/relationships" xmlns:m="http://schemas.openxmlformats.org/officeDocument/2006/math" xmlns:v="urn:schemas-microsoft-com:vml" xmlns:wp14="http://schemas.microsoft.com/office/word/2010/wordprocessingDrawing" xmlns:wp="http://schemas.openxmlformats.org/drawingml/2006/wordprocessingDrawing" xmlns:w10="urn:schemas-microsoft-com:office:word" xmlns:w="http://schemas.openxmlformats.org/wordprocessingml/2006/main" xmlns:w14="http://schemas.microsoft.com/office/word/2010/wordml" xmlns:w15="http://schemas.microsoft.com/office/word/2012/wordml" xmlns:w16cex="http://schemas.microsoft.com/office/word/2018/wordml/cex" xmlns:w16cid="http://schemas.microsoft.com/office/word/2016/wordml/cid" xmlns:w16="http://schemas.microsoft.com/office/word/2018/wordml" xmlns:w16du="http://schemas.microsoft.com/office/word/2023/wordml/word16du" xmlns:w16sdtdh="http://schemas.microsoft.com/office/word/2020/wordml/sdtdatahash" xmlns:w16se="http://schemas.microsoft.com/office/word/2015/wordml/symex" xmlns:wpg="http://schemas.microsoft.com/office/word/2010/wordprocessingGroup" xmlns:wpi="http://schemas.microsoft.com/office/word/2010/wordprocessingInk" xmlns:wne="http://schemas.microsoft.com/office/word/2006/wordml" xmlns:wps="http://schemas.microsoft.com/office/word/2010/wordprocessingShape" mc:Ignorable="w14 w15 w16se w16cid w16 w16cex w16sdtdh w16du wp14">
   <w:body>
     <w:p>
       <w:pPr>
@@ -581,7 +581,9 @@
           <w:numId w:val="2"/>
         </w:numPr>
         <w:rPr>
-          <w:rFonts w:ascii="Times New Roman" w:hAnsi="Times New Roman" w:cs="Times New Roman"/>
+          <w:rStyle w:val="Hyperlink"/>
+          <w:rFonts w:ascii="Times New Roman" w:hAnsi="Times New Roman" w:cs="Times New Roman"/>
+          <w:color w:val="auto"/>
         </w:rPr>
       </w:pPr>
       <w:hyperlink w:anchor="testbed-configuration">
@@ -591,6 +593,41 @@
             <w:rFonts w:ascii="Times New Roman" w:hAnsi="Times New Roman" w:cs="Times New Roman"/>
           </w:rPr>
           <w:t>Testbed Configuration</w:t>
+        </w:r>
+      </w:hyperlink>
+    </w:p>
+    <w:p>
+      <w:pPr>
+        <w:pStyle w:val="Compact"/>
+        <w:numPr>
+          <w:ilvl w:val="1"/>
+          <w:numId w:val="2"/>
+        </w:numPr>
+        <w:rPr>
+          <w:rFonts w:ascii="Times New Roman" w:hAnsi="Times New Roman" w:cs="Times New Roman"/>
+        </w:rPr>
+      </w:pPr>
+      <w:hyperlink w:anchor="_Network_Configuration" w:history="1">
+        <w:r>
+          <w:rPr>
+            <w:rStyle w:val="Hyperlink"/>
+            <w:rFonts w:ascii="Times New Roman" w:hAnsi="Times New Roman" w:cs="Times New Roman"/>
+          </w:rPr>
+          <w:t>Network Config</w:t>
+        </w:r>
+        <w:r>
+          <w:rPr>
+            <w:rStyle w:val="Hyperlink"/>
+            <w:rFonts w:ascii="Times New Roman" w:hAnsi="Times New Roman" w:cs="Times New Roman"/>
+          </w:rPr>
+          <w:t>u</w:t>
+        </w:r>
+        <w:r>
+          <w:rPr>
+            <w:rStyle w:val="Hyperlink"/>
+            <w:rFonts w:ascii="Times New Roman" w:hAnsi="Times New Roman" w:cs="Times New Roman"/>
+          </w:rPr>
+          <w:t>ration</w:t>
         </w:r>
       </w:hyperlink>
     </w:p>
@@ -683,7 +720,21 @@
             <w:rStyle w:val="Hyperlink"/>
             <w:rFonts w:ascii="Times New Roman" w:hAnsi="Times New Roman" w:cs="Times New Roman"/>
           </w:rPr>
-          <w:t>Manual Installation (Recommended)</w:t>
+          <w:t>Manual Installation (Reco</w:t>
+        </w:r>
+        <w:r>
+          <w:rPr>
+            <w:rStyle w:val="Hyperlink"/>
+            <w:rFonts w:ascii="Times New Roman" w:hAnsi="Times New Roman" w:cs="Times New Roman"/>
+          </w:rPr>
+          <w:t>m</w:t>
+        </w:r>
+        <w:r>
+          <w:rPr>
+            <w:rStyle w:val="Hyperlink"/>
+            <w:rFonts w:ascii="Times New Roman" w:hAnsi="Times New Roman" w:cs="Times New Roman"/>
+          </w:rPr>
+          <w:t>mended)</w:t>
         </w:r>
       </w:hyperlink>
     </w:p>
@@ -3931,6 +3982,7 @@
           <w:szCs w:val="22"/>
         </w:rPr>
       </w:pPr>
+      <w:proofErr w:type="spellStart"/>
       <w:r>
         <w:rPr>
           <w:rFonts w:ascii="Times New Roman" w:hAnsi="Times New Roman" w:cs="Times New Roman"/>
@@ -3939,33 +3991,26 @@
           <w:sz w:val="22"/>
           <w:szCs w:val="22"/>
         </w:rPr>
-        <w:t>peachfuzzer.dockerfile:</w:t>
-      </w:r>
-      <w:r>
-        <w:rPr>
-          <w:rFonts w:ascii="Times New Roman" w:hAnsi="Times New Roman" w:cs="Times New Roman"/>
-          <w:sz w:val="22"/>
-          <w:szCs w:val="22"/>
-        </w:rPr>
-        <w:t xml:space="preserve"> Peach </w:t>
-      </w:r>
-      <w:proofErr w:type="spellStart"/>
-      <w:r>
-        <w:rPr>
-          <w:rFonts w:ascii="Times New Roman" w:hAnsi="Times New Roman" w:cs="Times New Roman"/>
-          <w:sz w:val="22"/>
-          <w:szCs w:val="22"/>
-        </w:rPr>
-        <w:t>Fuzzer</w:t>
+        <w:t>peachfuzzer.dockerfile</w:t>
       </w:r>
       <w:proofErr w:type="spellEnd"/>
       <w:r>
         <w:rPr>
           <w:rFonts w:ascii="Times New Roman" w:hAnsi="Times New Roman" w:cs="Times New Roman"/>
-          <w:sz w:val="22"/>
-          <w:szCs w:val="22"/>
-        </w:rPr>
-        <w:t xml:space="preserve"> Dockerfile.</w:t>
+          <w:b/>
+          <w:bCs/>
+          <w:sz w:val="22"/>
+          <w:szCs w:val="22"/>
+        </w:rPr>
+        <w:t>:</w:t>
+      </w:r>
+      <w:r>
+        <w:rPr>
+          <w:rFonts w:ascii="Times New Roman" w:hAnsi="Times New Roman" w:cs="Times New Roman"/>
+          <w:sz w:val="22"/>
+          <w:szCs w:val="22"/>
+        </w:rPr>
+        <w:t xml:space="preserve"> Peach Fuzzer Dockerfile.</w:t>
       </w:r>
     </w:p>
     <w:p>
@@ -5279,6 +5324,24 @@
           <w:numId w:val="30"/>
         </w:numPr>
         <w:rPr>
+          <w:rFonts w:ascii="Times New Roman" w:hAnsi="Times New Roman" w:cs="Times New Roman"/>
+        </w:rPr>
+      </w:pPr>
+      <w:r>
+        <w:rPr>
+          <w:rFonts w:ascii="Times New Roman" w:hAnsi="Times New Roman" w:cs="Times New Roman"/>
+        </w:rPr>
+        <w:t>Wi-Fi/Ethernet Adapter that supports promiscuous mode.</w:t>
+      </w:r>
+    </w:p>
+    <w:p>
+      <w:pPr>
+        <w:pStyle w:val="Compact"/>
+        <w:numPr>
+          <w:ilvl w:val="0"/>
+          <w:numId w:val="30"/>
+        </w:numPr>
+        <w:rPr>
           <w:rStyle w:val="VerbatimChar"/>
           <w:rFonts w:ascii="Times New Roman" w:hAnsi="Times New Roman" w:cs="Times New Roman"/>
           <w:sz w:val="24"/>
@@ -5293,8 +5356,8 @@
       <w:r>
         <w:rPr>
           <w:rStyle w:val="VerbatimChar"/>
-          <w:rFonts w:ascii="Times New Roman" w:hAnsi="Times New Roman" w:cs="Times New Roman"/>
-          <w:sz w:val="24"/>
+          <w:rFonts w:cs="Times New Roman"/>
+          <w:szCs w:val="22"/>
         </w:rPr>
         <w:t>clang</w:t>
       </w:r>
@@ -5307,8 +5370,8 @@
       <w:r>
         <w:rPr>
           <w:rStyle w:val="VerbatimChar"/>
-          <w:rFonts w:ascii="Times New Roman" w:hAnsi="Times New Roman" w:cs="Times New Roman"/>
-          <w:sz w:val="24"/>
+          <w:rFonts w:cs="Times New Roman"/>
+          <w:szCs w:val="22"/>
         </w:rPr>
         <w:t>graphviz-dev</w:t>
       </w:r>
@@ -5321,8 +5384,8 @@
       <w:r>
         <w:rPr>
           <w:rStyle w:val="VerbatimChar"/>
-          <w:rFonts w:ascii="Times New Roman" w:hAnsi="Times New Roman" w:cs="Times New Roman"/>
-          <w:sz w:val="24"/>
+          <w:rFonts w:cs="Times New Roman"/>
+          <w:szCs w:val="22"/>
         </w:rPr>
         <w:t>libcap-dev</w:t>
       </w:r>
@@ -5335,8 +5398,8 @@
       <w:r>
         <w:rPr>
           <w:rStyle w:val="VerbatimChar"/>
-          <w:rFonts w:ascii="Times New Roman" w:hAnsi="Times New Roman" w:cs="Times New Roman"/>
-          <w:sz w:val="24"/>
+          <w:rFonts w:cs="Times New Roman"/>
+          <w:szCs w:val="22"/>
         </w:rPr>
         <w:t>git</w:t>
       </w:r>
@@ -5349,8 +5412,8 @@
       <w:r>
         <w:rPr>
           <w:rStyle w:val="VerbatimChar"/>
-          <w:rFonts w:ascii="Times New Roman" w:hAnsi="Times New Roman" w:cs="Times New Roman"/>
-          <w:sz w:val="24"/>
+          <w:rFonts w:cs="Times New Roman"/>
+          <w:szCs w:val="22"/>
         </w:rPr>
         <w:t>make</w:t>
       </w:r>
@@ -5363,8 +5426,8 @@
       <w:r>
         <w:rPr>
           <w:rStyle w:val="VerbatimChar"/>
-          <w:rFonts w:ascii="Times New Roman" w:hAnsi="Times New Roman" w:cs="Times New Roman"/>
-          <w:sz w:val="24"/>
+          <w:rFonts w:cs="Times New Roman"/>
+          <w:szCs w:val="22"/>
         </w:rPr>
         <w:t>gcc</w:t>
       </w:r>
@@ -5377,8 +5440,8 @@
       <w:r>
         <w:rPr>
           <w:rStyle w:val="VerbatimChar"/>
-          <w:rFonts w:ascii="Times New Roman" w:hAnsi="Times New Roman" w:cs="Times New Roman"/>
-          <w:sz w:val="24"/>
+          <w:rFonts w:cs="Times New Roman"/>
+          <w:szCs w:val="22"/>
         </w:rPr>
         <w:t>autoconf</w:t>
       </w:r>
@@ -5391,8 +5454,8 @@
       <w:r>
         <w:rPr>
           <w:rStyle w:val="VerbatimChar"/>
-          <w:rFonts w:ascii="Times New Roman" w:hAnsi="Times New Roman" w:cs="Times New Roman"/>
-          <w:sz w:val="24"/>
+          <w:rFonts w:cs="Times New Roman"/>
+          <w:szCs w:val="22"/>
         </w:rPr>
         <w:t>automake</w:t>
       </w:r>
@@ -5405,8 +5468,8 @@
       <w:r>
         <w:rPr>
           <w:rStyle w:val="VerbatimChar"/>
-          <w:rFonts w:ascii="Times New Roman" w:hAnsi="Times New Roman" w:cs="Times New Roman"/>
-          <w:sz w:val="24"/>
+          <w:rFonts w:cs="Times New Roman"/>
+          <w:szCs w:val="22"/>
         </w:rPr>
         <w:t>libssl-dev</w:t>
       </w:r>
@@ -5419,8 +5482,8 @@
       <w:r>
         <w:rPr>
           <w:rStyle w:val="VerbatimChar"/>
-          <w:rFonts w:ascii="Times New Roman" w:hAnsi="Times New Roman" w:cs="Times New Roman"/>
-          <w:sz w:val="24"/>
+          <w:rFonts w:cs="Times New Roman"/>
+          <w:szCs w:val="22"/>
         </w:rPr>
         <w:t>wget</w:t>
       </w:r>
@@ -5433,8 +5496,8 @@
       <w:r>
         <w:rPr>
           <w:rStyle w:val="VerbatimChar"/>
-          <w:rFonts w:ascii="Times New Roman" w:hAnsi="Times New Roman" w:cs="Times New Roman"/>
-          <w:sz w:val="24"/>
+          <w:rFonts w:cs="Times New Roman"/>
+          <w:szCs w:val="22"/>
         </w:rPr>
         <w:t>curl</w:t>
       </w:r>
@@ -5478,6 +5541,7 @@
     <w:p>
       <w:pPr>
         <w:pStyle w:val="BodyText"/>
+        <w:ind w:left="720" w:firstLine="53"/>
       </w:pPr>
       <w:r>
         <w:rPr>
@@ -5560,12 +5624,166 @@
           </mc:Fallback>
         </mc:AlternateContent>
       </w:r>
-      <w:r>
-        <w:tab/>
+    </w:p>
+    <w:p>
+      <w:pPr>
+        <w:pStyle w:val="BodyText"/>
+        <w:rPr>
+          <w:rFonts w:ascii="Times New Roman" w:hAnsi="Times New Roman" w:cs="Times New Roman"/>
+        </w:rPr>
+      </w:pPr>
+      <w:r>
+        <w:rPr>
+          <w:rFonts w:ascii="Times New Roman" w:hAnsi="Times New Roman" w:cs="Times New Roman"/>
+        </w:rPr>
+        <w:t xml:space="preserve">The Chad workflow testbed comprises two virtual machines: Kali Linux 2023.4 (or newer) and Metasploitable2. </w:t>
+      </w:r>
+    </w:p>
+    <w:p>
+      <w:pPr>
+        <w:pStyle w:val="BodyText"/>
+        <w:numPr>
+          <w:ilvl w:val="0"/>
+          <w:numId w:val="35"/>
+        </w:numPr>
+        <w:rPr>
+          <w:rFonts w:ascii="Times New Roman" w:hAnsi="Times New Roman" w:cs="Times New Roman"/>
+        </w:rPr>
+      </w:pPr>
+      <w:r>
+        <w:rPr>
+          <w:rFonts w:ascii="Times New Roman" w:hAnsi="Times New Roman" w:cs="Times New Roman"/>
+        </w:rPr>
+        <w:t>You can download a pre-built Kali Linux VM from their website</w:t>
+      </w:r>
+      <w:r>
+        <w:rPr>
+          <w:rFonts w:ascii="Times New Roman" w:hAnsi="Times New Roman" w:cs="Times New Roman"/>
+        </w:rPr>
         <w:t xml:space="preserve"> </w:t>
       </w:r>
-      <w:r>
-        <w:br/>
+      <w:hyperlink r:id="rId21" w:anchor="kali-virtual-machines" w:history="1">
+        <w:r>
+          <w:rPr>
+            <w:rStyle w:val="Hyperlink"/>
+            <w:rFonts w:ascii="Times New Roman" w:hAnsi="Times New Roman" w:cs="Times New Roman"/>
+          </w:rPr>
+          <w:t>here</w:t>
+        </w:r>
+      </w:hyperlink>
+      <w:r>
+        <w:rPr>
+          <w:rFonts w:ascii="Times New Roman" w:hAnsi="Times New Roman" w:cs="Times New Roman"/>
+        </w:rPr>
+        <w:t xml:space="preserve">. </w:t>
+      </w:r>
+    </w:p>
+    <w:p>
+      <w:pPr>
+        <w:pStyle w:val="BodyText"/>
+        <w:numPr>
+          <w:ilvl w:val="0"/>
+          <w:numId w:val="35"/>
+        </w:numPr>
+        <w:rPr>
+          <w:rFonts w:ascii="Times New Roman" w:hAnsi="Times New Roman" w:cs="Times New Roman"/>
+        </w:rPr>
+      </w:pPr>
+      <w:r>
+        <w:rPr>
+          <w:rFonts w:ascii="Times New Roman" w:hAnsi="Times New Roman" w:cs="Times New Roman"/>
+        </w:rPr>
+        <w:t>Rapid7 provides a pre-built Metasploitable2 VM from their website</w:t>
+      </w:r>
+      <w:r>
+        <w:rPr>
+          <w:rFonts w:ascii="Times New Roman" w:hAnsi="Times New Roman" w:cs="Times New Roman"/>
+        </w:rPr>
+        <w:t xml:space="preserve"> </w:t>
+      </w:r>
+      <w:hyperlink r:id="rId22" w:history="1">
+        <w:r>
+          <w:rPr>
+            <w:rStyle w:val="Hyperlink"/>
+            <w:rFonts w:ascii="Times New Roman" w:hAnsi="Times New Roman" w:cs="Times New Roman"/>
+          </w:rPr>
+          <w:t>here</w:t>
+        </w:r>
+      </w:hyperlink>
+      <w:r>
+        <w:rPr>
+          <w:rFonts w:ascii="Times New Roman" w:hAnsi="Times New Roman" w:cs="Times New Roman"/>
+        </w:rPr>
+        <w:t>.</w:t>
+      </w:r>
+      <w:r>
+        <w:rPr>
+          <w:rFonts w:ascii="Times New Roman" w:hAnsi="Times New Roman" w:cs="Times New Roman"/>
+        </w:rPr>
+        <w:t xml:space="preserve"> </w:t>
+      </w:r>
+    </w:p>
+    <w:p>
+      <w:pPr>
+        <w:pStyle w:val="BodyText"/>
+        <w:rPr>
+          <w:rFonts w:ascii="Times New Roman" w:hAnsi="Times New Roman" w:cs="Times New Roman"/>
+        </w:rPr>
+      </w:pPr>
+    </w:p>
+    <w:p>
+      <w:pPr>
+        <w:pStyle w:val="BodyText"/>
+        <w:rPr>
+          <w:rFonts w:ascii="Times New Roman" w:hAnsi="Times New Roman" w:cs="Times New Roman"/>
+        </w:rPr>
+      </w:pPr>
+      <w:r>
+        <w:rPr>
+          <w:rFonts w:ascii="Times New Roman" w:hAnsi="Times New Roman" w:cs="Times New Roman"/>
+        </w:rPr>
+        <w:t>For detailed configuration information, please refer to the table below.</w:t>
+      </w:r>
+    </w:p>
+    <w:p>
+      <w:pPr>
+        <w:pStyle w:val="BodyText"/>
+        <w:rPr>
+          <w:rFonts w:ascii="Times New Roman" w:hAnsi="Times New Roman" w:cs="Times New Roman"/>
+        </w:rPr>
+      </w:pPr>
+    </w:p>
+    <w:p>
+      <w:pPr>
+        <w:pStyle w:val="BodyText"/>
+        <w:jc w:val="center"/>
+        <w:rPr>
+          <w:rFonts w:ascii="Times New Roman" w:hAnsi="Times New Roman" w:cs="Times New Roman"/>
+        </w:rPr>
+      </w:pPr>
+      <w:r>
+        <w:rPr>
+          <w:rFonts w:ascii="Times New Roman" w:hAnsi="Times New Roman" w:cs="Times New Roman"/>
+        </w:rPr>
+        <w:t xml:space="preserve">Table 1: </w:t>
+      </w:r>
+      <w:r>
+        <w:rPr>
+          <w:rFonts w:ascii="Times New Roman" w:hAnsi="Times New Roman" w:cs="Times New Roman"/>
+        </w:rPr>
+        <w:t xml:space="preserve">VirtualBox VM </w:t>
+      </w:r>
+      <w:r>
+        <w:rPr>
+          <w:rFonts w:ascii="Times New Roman" w:hAnsi="Times New Roman" w:cs="Times New Roman"/>
+        </w:rPr>
+        <w:t>Configuration</w:t>
+      </w:r>
+      <w:r>
+        <w:rPr>
+          <w:rFonts w:ascii="Times New Roman" w:hAnsi="Times New Roman" w:cs="Times New Roman"/>
+        </w:rPr>
+        <w:t>s</w:t>
       </w:r>
     </w:p>
     <w:tbl>
@@ -6740,7 +6958,7 @@
         <mc:AlternateContent>
           <mc:Choice Requires="wps">
             <w:drawing>
-              <wp:anchor distT="0" distB="0" distL="114300" distR="114300" simplePos="0" relativeHeight="251658240" behindDoc="0" locked="0" layoutInCell="1" allowOverlap="1" wp14:anchorId="50C59E9C" wp14:editId="657086E7">
+              <wp:anchor distT="0" distB="0" distL="114300" distR="114300" simplePos="0" relativeHeight="251658240" behindDoc="0" locked="0" layoutInCell="1" allowOverlap="1" wp14:anchorId="50C59E9C" wp14:editId="02B9A0EB">
                 <wp:simplePos x="0" y="0"/>
                 <wp:positionH relativeFrom="column">
                   <wp:posOffset>9525</wp:posOffset>
@@ -7082,7 +7300,7 @@
         <mc:AlternateContent>
           <mc:Choice Requires="wps">
             <w:drawing>
-              <wp:anchor distT="0" distB="0" distL="114300" distR="114300" simplePos="0" relativeHeight="251659264" behindDoc="0" locked="0" layoutInCell="1" allowOverlap="1" wp14:anchorId="0B0254AB" wp14:editId="0FBDD93B">
+              <wp:anchor distT="0" distB="0" distL="114300" distR="114300" simplePos="0" relativeHeight="251659264" behindDoc="0" locked="0" layoutInCell="1" allowOverlap="1" wp14:anchorId="0B0254AB" wp14:editId="1C4D7E1F">
                 <wp:simplePos x="0" y="0"/>
                 <wp:positionH relativeFrom="column">
                   <wp:posOffset>47625</wp:posOffset>
@@ -7152,7 +7370,7 @@
                                 <wp:inline distT="0" distB="0" distL="0" distR="0" wp14:anchorId="77BE4A38" wp14:editId="77805030">
                                   <wp:extent cx="295275" cy="295275"/>
                                   <wp:effectExtent l="0" t="0" r="0" b="0"/>
-                                  <wp:docPr id="44624315" name="Graphic 4" descr="Comment Important outline"/>
+                                  <wp:docPr id="1066192838" name="Graphic 4" descr="Comment Important outline"/>
                                   <wp:cNvGraphicFramePr>
                                     <a:graphicFrameLocks xmlns:a="http://schemas.openxmlformats.org/drawingml/2006/main" noChangeAspect="1"/>
                                   </wp:cNvGraphicFramePr>
@@ -7164,10 +7382,10 @@
                                           <pic:cNvPicPr/>
                                         </pic:nvPicPr>
                                         <pic:blipFill>
-                                          <a:blip r:embed="rId21">
+                                          <a:blip r:embed="rId23">
                                             <a:extLst>
                                               <a:ext uri="{96DAC541-7B7A-43D3-8B79-37D633B846F1}">
-                                                <asvg:svgBlip xmlns:asvg="http://schemas.microsoft.com/office/drawing/2016/SVG/main" r:embed="rId22"/>
+                                                <asvg:svgBlip xmlns:asvg="http://schemas.microsoft.com/office/drawing/2016/SVG/main" r:embed="rId24"/>
                                               </a:ext>
                                             </a:extLst>
                                           </a:blip>
@@ -7226,7 +7444,7 @@
                           <wp:inline distT="0" distB="0" distL="0" distR="0" wp14:anchorId="77BE4A38" wp14:editId="77805030">
                             <wp:extent cx="295275" cy="295275"/>
                             <wp:effectExtent l="0" t="0" r="0" b="0"/>
-                            <wp:docPr id="44624315" name="Graphic 4" descr="Comment Important outline"/>
+                            <wp:docPr id="1066192838" name="Graphic 4" descr="Comment Important outline"/>
                             <wp:cNvGraphicFramePr>
                               <a:graphicFrameLocks xmlns:a="http://schemas.openxmlformats.org/drawingml/2006/main" noChangeAspect="1"/>
                             </wp:cNvGraphicFramePr>
@@ -7238,10 +7456,10 @@
                                     <pic:cNvPicPr/>
                                   </pic:nvPicPr>
                                   <pic:blipFill>
-                                    <a:blip r:embed="rId21">
+                                    <a:blip r:embed="rId23">
                                       <a:extLst>
                                         <a:ext uri="{96DAC541-7B7A-43D3-8B79-37D633B846F1}">
-                                          <asvg:svgBlip xmlns:asvg="http://schemas.microsoft.com/office/drawing/2016/SVG/main" r:embed="rId22"/>
+                                          <asvg:svgBlip xmlns:asvg="http://schemas.microsoft.com/office/drawing/2016/SVG/main" r:embed="rId24"/>
                                         </a:ext>
                                       </a:extLst>
                                     </a:blip>
@@ -7332,6 +7550,2344 @@
     </w:p>
     <w:p>
       <w:pPr>
+        <w:pStyle w:val="Heading3"/>
+        <w:rPr>
+          <w:rFonts w:ascii="Times New Roman" w:hAnsi="Times New Roman" w:cs="Times New Roman"/>
+          <w:sz w:val="28"/>
+          <w:szCs w:val="28"/>
+        </w:rPr>
+      </w:pPr>
+      <w:bookmarkStart w:id="6" w:name="_Network_Configuration"/>
+      <w:bookmarkEnd w:id="6"/>
+      <w:r>
+        <w:rPr>
+          <w:rFonts w:ascii="Times New Roman" w:hAnsi="Times New Roman" w:cs="Times New Roman"/>
+          <w:sz w:val="28"/>
+          <w:szCs w:val="28"/>
+        </w:rPr>
+        <w:lastRenderedPageBreak/>
+        <w:t>Network Configuration</w:t>
+      </w:r>
+      <w:bookmarkStart w:id="7" w:name="usage-installation"/>
+      <w:bookmarkEnd w:id="5"/>
+    </w:p>
+    <w:p>
+      <w:pPr>
+        <w:pStyle w:val="BodyText"/>
+      </w:pPr>
+      <w:r>
+        <w:rPr>
+          <w:noProof/>
+        </w:rPr>
+        <mc:AlternateContent>
+          <mc:Choice Requires="wps">
+            <w:drawing>
+              <wp:anchor distT="0" distB="0" distL="114300" distR="114300" simplePos="0" relativeHeight="251691008" behindDoc="0" locked="0" layoutInCell="1" allowOverlap="1" wp14:anchorId="78AD0307" wp14:editId="530533B3">
+                <wp:simplePos x="0" y="0"/>
+                <wp:positionH relativeFrom="margin">
+                  <wp:posOffset>0</wp:posOffset>
+                </wp:positionH>
+                <wp:positionV relativeFrom="paragraph">
+                  <wp:posOffset>59690</wp:posOffset>
+                </wp:positionV>
+                <wp:extent cx="5837914" cy="15903"/>
+                <wp:effectExtent l="76200" t="38100" r="10795" b="98425"/>
+                <wp:wrapNone/>
+                <wp:docPr id="2030189784" name="Straight Connector 1"/>
+                <wp:cNvGraphicFramePr/>
+                <a:graphic xmlns:a="http://schemas.openxmlformats.org/drawingml/2006/main">
+                  <a:graphicData uri="http://schemas.microsoft.com/office/word/2010/wordprocessingShape">
+                    <wps:wsp>
+                      <wps:cNvCnPr/>
+                      <wps:spPr>
+                        <a:xfrm flipV="1">
+                          <a:off x="0" y="0"/>
+                          <a:ext cx="5837914" cy="15903"/>
+                        </a:xfrm>
+                        <a:prstGeom prst="line">
+                          <a:avLst/>
+                        </a:prstGeom>
+                        <a:ln>
+                          <a:solidFill>
+                            <a:schemeClr val="bg1">
+                              <a:lumMod val="50000"/>
+                            </a:schemeClr>
+                          </a:solidFill>
+                        </a:ln>
+                        <a:effectLst>
+                          <a:outerShdw blurRad="50800" dist="38100" dir="8100000" algn="tr" rotWithShape="0">
+                            <a:prstClr val="black">
+                              <a:alpha val="40000"/>
+                            </a:prstClr>
+                          </a:outerShdw>
+                        </a:effectLst>
+                      </wps:spPr>
+                      <wps:style>
+                        <a:lnRef idx="1">
+                          <a:schemeClr val="accent1"/>
+                        </a:lnRef>
+                        <a:fillRef idx="0">
+                          <a:schemeClr val="accent1"/>
+                        </a:fillRef>
+                        <a:effectRef idx="0">
+                          <a:schemeClr val="accent1"/>
+                        </a:effectRef>
+                        <a:fontRef idx="minor">
+                          <a:schemeClr val="tx1"/>
+                        </a:fontRef>
+                      </wps:style>
+                      <wps:bodyPr/>
+                    </wps:wsp>
+                  </a:graphicData>
+                </a:graphic>
+                <wp14:sizeRelH relativeFrom="margin">
+                  <wp14:pctWidth>0</wp14:pctWidth>
+                </wp14:sizeRelH>
+              </wp:anchor>
+            </w:drawing>
+          </mc:Choice>
+          <mc:Fallback>
+            <w:pict>
+              <v:line w14:anchorId="40480813" id="Straight Connector 1" o:spid="_x0000_s1026" style="position:absolute;flip:y;z-index:251691008;visibility:visible;mso-wrap-style:square;mso-width-percent:0;mso-wrap-distance-left:9pt;mso-wrap-distance-top:0;mso-wrap-distance-right:9pt;mso-wrap-distance-bottom:0;mso-position-horizontal:absolute;mso-position-horizontal-relative:margin;mso-position-vertical:absolute;mso-position-vertical-relative:text;mso-width-percent:0;mso-width-relative:margin" from="0,4.7pt" to="459.7pt,5.95pt" o:gfxdata="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" strokecolor="#7f7f7f [1612]">
+                <v:shadow on="t" color="black" opacity="26214f" origin=".5,-.5" offset="-.74836mm,.74836mm"/>
+                <w10:wrap anchorx="margin"/>
+              </v:line>
+            </w:pict>
+          </mc:Fallback>
+        </mc:AlternateContent>
+      </w:r>
+    </w:p>
+    <w:p>
+      <w:pPr>
+        <w:pStyle w:val="BodyText"/>
+        <w:rPr>
+          <w:rFonts w:ascii="Times New Roman" w:hAnsi="Times New Roman" w:cs="Times New Roman"/>
+        </w:rPr>
+      </w:pPr>
+      <w:r>
+        <w:rPr>
+          <w:rFonts w:ascii="Times New Roman" w:hAnsi="Times New Roman" w:cs="Times New Roman"/>
+        </w:rPr>
+        <w:t>For both VMs to communicate with each other, y</w:t>
+      </w:r>
+      <w:r>
+        <w:rPr>
+          <w:rFonts w:ascii="Times New Roman" w:hAnsi="Times New Roman" w:cs="Times New Roman"/>
+        </w:rPr>
+        <w:t xml:space="preserve">ou will need to configure the network adapters </w:t>
+      </w:r>
+      <w:r>
+        <w:rPr>
+          <w:rFonts w:ascii="Times New Roman" w:hAnsi="Times New Roman" w:cs="Times New Roman"/>
+        </w:rPr>
+        <w:t xml:space="preserve">in VirtualBox and </w:t>
+      </w:r>
+      <w:r>
+        <w:rPr>
+          <w:rFonts w:ascii="Times New Roman" w:hAnsi="Times New Roman" w:cs="Times New Roman"/>
+        </w:rPr>
+        <w:t xml:space="preserve">on the </w:t>
+      </w:r>
+      <w:r>
+        <w:rPr>
+          <w:rFonts w:ascii="Times New Roman" w:hAnsi="Times New Roman" w:cs="Times New Roman"/>
+        </w:rPr>
+        <w:t xml:space="preserve">VMs’ network interfaces. </w:t>
+      </w:r>
+    </w:p>
+    <w:p>
+      <w:pPr>
+        <w:pStyle w:val="BodyText"/>
+        <w:rPr>
+          <w:rFonts w:ascii="Times New Roman" w:hAnsi="Times New Roman" w:cs="Times New Roman"/>
+        </w:rPr>
+      </w:pPr>
+      <w:r>
+        <w:rPr>
+          <w:rFonts w:ascii="Times New Roman" w:hAnsi="Times New Roman" w:cs="Times New Roman"/>
+        </w:rPr>
+        <w:t>You can use either a physical network adapter that supports promiscuous mode or virtual adapters through your hypervisor; however, we recommend using the virtual adapters as shown below.</w:t>
+      </w:r>
+    </w:p>
+    <w:p>
+      <w:pPr>
+        <w:pStyle w:val="Heading5"/>
+        <w:rPr>
+          <w:rFonts w:ascii="Times New Roman" w:hAnsi="Times New Roman" w:cs="Times New Roman"/>
+          <w:b/>
+          <w:bCs/>
+        </w:rPr>
+      </w:pPr>
+      <w:r>
+        <w:rPr>
+          <w:rFonts w:ascii="Times New Roman" w:hAnsi="Times New Roman" w:cs="Times New Roman"/>
+          <w:b/>
+          <w:bCs/>
+        </w:rPr>
+        <w:t xml:space="preserve">VirtualBox Network Adapter </w:t>
+      </w:r>
+      <w:r>
+        <w:rPr>
+          <w:rFonts w:ascii="Times New Roman" w:hAnsi="Times New Roman" w:cs="Times New Roman"/>
+          <w:b/>
+          <w:bCs/>
+        </w:rPr>
+        <w:t xml:space="preserve">Settings </w:t>
+      </w:r>
+      <w:r>
+        <w:rPr>
+          <w:rFonts w:ascii="Times New Roman" w:hAnsi="Times New Roman" w:cs="Times New Roman"/>
+          <w:b/>
+          <w:bCs/>
+        </w:rPr>
+        <w:t>Configuration</w:t>
+      </w:r>
+    </w:p>
+    <w:p>
+      <w:pPr>
+        <w:pStyle w:val="BodyText"/>
+      </w:pPr>
+      <w:r>
+        <w:rPr>
+          <w:noProof/>
+        </w:rPr>
+        <mc:AlternateContent>
+          <mc:Choice Requires="wps">
+            <w:drawing>
+              <wp:anchor distT="0" distB="0" distL="114300" distR="114300" simplePos="0" relativeHeight="251693056" behindDoc="0" locked="0" layoutInCell="1" allowOverlap="1" wp14:anchorId="1368C295" wp14:editId="7A66F5EE">
+                <wp:simplePos x="0" y="0"/>
+                <wp:positionH relativeFrom="margin">
+                  <wp:posOffset>0</wp:posOffset>
+                </wp:positionH>
+                <wp:positionV relativeFrom="paragraph">
+                  <wp:posOffset>56515</wp:posOffset>
+                </wp:positionV>
+                <wp:extent cx="5837914" cy="15903"/>
+                <wp:effectExtent l="76200" t="38100" r="10795" b="98425"/>
+                <wp:wrapNone/>
+                <wp:docPr id="584462327" name="Straight Connector 1"/>
+                <wp:cNvGraphicFramePr/>
+                <a:graphic xmlns:a="http://schemas.openxmlformats.org/drawingml/2006/main">
+                  <a:graphicData uri="http://schemas.microsoft.com/office/word/2010/wordprocessingShape">
+                    <wps:wsp>
+                      <wps:cNvCnPr/>
+                      <wps:spPr>
+                        <a:xfrm flipV="1">
+                          <a:off x="0" y="0"/>
+                          <a:ext cx="5837914" cy="15903"/>
+                        </a:xfrm>
+                        <a:prstGeom prst="line">
+                          <a:avLst/>
+                        </a:prstGeom>
+                        <a:ln>
+                          <a:solidFill>
+                            <a:schemeClr val="bg1">
+                              <a:lumMod val="50000"/>
+                            </a:schemeClr>
+                          </a:solidFill>
+                        </a:ln>
+                        <a:effectLst>
+                          <a:outerShdw blurRad="50800" dist="38100" dir="8100000" algn="tr" rotWithShape="0">
+                            <a:prstClr val="black">
+                              <a:alpha val="40000"/>
+                            </a:prstClr>
+                          </a:outerShdw>
+                        </a:effectLst>
+                      </wps:spPr>
+                      <wps:style>
+                        <a:lnRef idx="1">
+                          <a:schemeClr val="accent1"/>
+                        </a:lnRef>
+                        <a:fillRef idx="0">
+                          <a:schemeClr val="accent1"/>
+                        </a:fillRef>
+                        <a:effectRef idx="0">
+                          <a:schemeClr val="accent1"/>
+                        </a:effectRef>
+                        <a:fontRef idx="minor">
+                          <a:schemeClr val="tx1"/>
+                        </a:fontRef>
+                      </wps:style>
+                      <wps:bodyPr/>
+                    </wps:wsp>
+                  </a:graphicData>
+                </a:graphic>
+                <wp14:sizeRelH relativeFrom="margin">
+                  <wp14:pctWidth>0</wp14:pctWidth>
+                </wp14:sizeRelH>
+              </wp:anchor>
+            </w:drawing>
+          </mc:Choice>
+          <mc:Fallback>
+            <w:pict>
+              <v:line w14:anchorId="40F08A90" id="Straight Connector 1" o:spid="_x0000_s1026" style="position:absolute;flip:y;z-index:251693056;visibility:visible;mso-wrap-style:square;mso-width-percent:0;mso-wrap-distance-left:9pt;mso-wrap-distance-top:0;mso-wrap-distance-right:9pt;mso-wrap-distance-bottom:0;mso-position-horizontal:absolute;mso-position-horizontal-relative:margin;mso-position-vertical:absolute;mso-position-vertical-relative:text;mso-width-percent:0;mso-width-relative:margin" from="0,4.45pt" to="459.7pt,5.7pt" o:gfxdata="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" strokecolor="#7f7f7f [1612]">
+                <v:shadow on="t" color="black" opacity="26214f" origin=".5,-.5" offset="-.74836mm,.74836mm"/>
+                <w10:wrap anchorx="margin"/>
+              </v:line>
+            </w:pict>
+          </mc:Fallback>
+        </mc:AlternateContent>
+      </w:r>
+    </w:p>
+    <w:p>
+      <w:pPr>
+        <w:pStyle w:val="Heading6"/>
+        <w:rPr>
+          <w:rFonts w:ascii="Times New Roman" w:hAnsi="Times New Roman" w:cs="Times New Roman"/>
+        </w:rPr>
+      </w:pPr>
+      <w:r>
+        <w:rPr>
+          <w:rFonts w:ascii="Times New Roman" w:hAnsi="Times New Roman" w:cs="Times New Roman"/>
+        </w:rPr>
+        <w:t>Kali Virtual Machine</w:t>
+      </w:r>
+    </w:p>
+    <w:p>
+      <w:pPr>
+        <w:pStyle w:val="BodyText"/>
+        <w:numPr>
+          <w:ilvl w:val="0"/>
+          <w:numId w:val="36"/>
+        </w:numPr>
+        <w:rPr>
+          <w:rFonts w:ascii="Times New Roman" w:hAnsi="Times New Roman" w:cs="Times New Roman"/>
+        </w:rPr>
+      </w:pPr>
+      <w:r>
+        <w:rPr>
+          <w:rFonts w:ascii="Times New Roman" w:hAnsi="Times New Roman" w:cs="Times New Roman"/>
+        </w:rPr>
+        <w:t xml:space="preserve">Open VirtualBox and select the Kali VM. </w:t>
+      </w:r>
+    </w:p>
+    <w:p>
+      <w:pPr>
+        <w:pStyle w:val="BodyText"/>
+        <w:numPr>
+          <w:ilvl w:val="0"/>
+          <w:numId w:val="36"/>
+        </w:numPr>
+        <w:rPr>
+          <w:rFonts w:ascii="Times New Roman" w:hAnsi="Times New Roman" w:cs="Times New Roman"/>
+        </w:rPr>
+      </w:pPr>
+      <w:r>
+        <w:rPr>
+          <w:rFonts w:ascii="Times New Roman" w:hAnsi="Times New Roman" w:cs="Times New Roman"/>
+        </w:rPr>
+        <w:t xml:space="preserve">Click on the </w:t>
+      </w:r>
+      <w:r>
+        <w:rPr>
+          <w:rFonts w:ascii="Times New Roman" w:hAnsi="Times New Roman" w:cs="Times New Roman"/>
+          <w:i/>
+          <w:iCs/>
+        </w:rPr>
+        <w:t>Settings</w:t>
+      </w:r>
+      <w:r>
+        <w:rPr>
+          <w:rFonts w:ascii="Times New Roman" w:hAnsi="Times New Roman" w:cs="Times New Roman"/>
+        </w:rPr>
+        <w:t xml:space="preserve"> icon and choose the </w:t>
+      </w:r>
+      <w:r>
+        <w:rPr>
+          <w:rFonts w:ascii="Times New Roman" w:hAnsi="Times New Roman" w:cs="Times New Roman"/>
+          <w:i/>
+          <w:iCs/>
+        </w:rPr>
+        <w:t xml:space="preserve">Network </w:t>
+      </w:r>
+      <w:r>
+        <w:rPr>
+          <w:rFonts w:ascii="Times New Roman" w:hAnsi="Times New Roman" w:cs="Times New Roman"/>
+        </w:rPr>
+        <w:t>tab.</w:t>
+      </w:r>
+    </w:p>
+    <w:p>
+      <w:pPr>
+        <w:pStyle w:val="BodyText"/>
+        <w:numPr>
+          <w:ilvl w:val="0"/>
+          <w:numId w:val="36"/>
+        </w:numPr>
+        <w:rPr>
+          <w:rFonts w:ascii="Times New Roman" w:hAnsi="Times New Roman" w:cs="Times New Roman"/>
+        </w:rPr>
+      </w:pPr>
+      <w:r>
+        <w:rPr>
+          <w:rFonts w:ascii="Times New Roman" w:hAnsi="Times New Roman" w:cs="Times New Roman"/>
+        </w:rPr>
+        <w:t xml:space="preserve">Under </w:t>
+      </w:r>
+      <w:r>
+        <w:rPr>
+          <w:rFonts w:ascii="Times New Roman" w:hAnsi="Times New Roman" w:cs="Times New Roman"/>
+          <w:i/>
+          <w:iCs/>
+        </w:rPr>
+        <w:t xml:space="preserve">Adapter 1, </w:t>
+      </w:r>
+      <w:r>
+        <w:rPr>
+          <w:rFonts w:ascii="Times New Roman" w:hAnsi="Times New Roman" w:cs="Times New Roman"/>
+        </w:rPr>
+        <w:t xml:space="preserve">select </w:t>
+      </w:r>
+      <w:r>
+        <w:rPr>
+          <w:rFonts w:ascii="Times New Roman" w:hAnsi="Times New Roman" w:cs="Times New Roman"/>
+          <w:i/>
+          <w:iCs/>
+        </w:rPr>
+        <w:t>Attached to: NAT</w:t>
+      </w:r>
+      <w:r>
+        <w:rPr>
+          <w:rFonts w:ascii="Times New Roman" w:hAnsi="Times New Roman" w:cs="Times New Roman"/>
+        </w:rPr>
+        <w:t xml:space="preserve">. </w:t>
+      </w:r>
+    </w:p>
+    <w:p>
+      <w:pPr>
+        <w:pStyle w:val="BodyText"/>
+        <w:numPr>
+          <w:ilvl w:val="0"/>
+          <w:numId w:val="36"/>
+        </w:numPr>
+        <w:rPr>
+          <w:rFonts w:ascii="Times New Roman" w:hAnsi="Times New Roman" w:cs="Times New Roman"/>
+        </w:rPr>
+      </w:pPr>
+      <w:r>
+        <w:rPr>
+          <w:rFonts w:ascii="Times New Roman" w:hAnsi="Times New Roman" w:cs="Times New Roman"/>
+        </w:rPr>
+        <w:t xml:space="preserve">Now select the </w:t>
+      </w:r>
+      <w:r>
+        <w:rPr>
+          <w:rFonts w:ascii="Times New Roman" w:hAnsi="Times New Roman" w:cs="Times New Roman"/>
+          <w:i/>
+          <w:iCs/>
+        </w:rPr>
+        <w:t>Adapter 2</w:t>
+      </w:r>
+      <w:r>
+        <w:rPr>
+          <w:rFonts w:ascii="Times New Roman" w:hAnsi="Times New Roman" w:cs="Times New Roman"/>
+        </w:rPr>
+        <w:t xml:space="preserve"> tab. </w:t>
+      </w:r>
+    </w:p>
+    <w:p>
+      <w:pPr>
+        <w:pStyle w:val="BodyText"/>
+        <w:numPr>
+          <w:ilvl w:val="0"/>
+          <w:numId w:val="36"/>
+        </w:numPr>
+        <w:rPr>
+          <w:rFonts w:ascii="Times New Roman" w:hAnsi="Times New Roman" w:cs="Times New Roman"/>
+        </w:rPr>
+      </w:pPr>
+      <w:r>
+        <w:rPr>
+          <w:rFonts w:ascii="Times New Roman" w:hAnsi="Times New Roman" w:cs="Times New Roman"/>
+        </w:rPr>
+        <w:t xml:space="preserve">Check the box for </w:t>
+      </w:r>
+      <w:r>
+        <w:rPr>
+          <w:rFonts w:ascii="Times New Roman" w:hAnsi="Times New Roman" w:cs="Times New Roman"/>
+          <w:i/>
+          <w:iCs/>
+        </w:rPr>
+        <w:t>Enable Network Adapter</w:t>
+      </w:r>
+      <w:r>
+        <w:rPr>
+          <w:rFonts w:ascii="Times New Roman" w:hAnsi="Times New Roman" w:cs="Times New Roman"/>
+        </w:rPr>
+        <w:t xml:space="preserve">. </w:t>
+      </w:r>
+    </w:p>
+    <w:p>
+      <w:pPr>
+        <w:pStyle w:val="BodyText"/>
+        <w:numPr>
+          <w:ilvl w:val="0"/>
+          <w:numId w:val="36"/>
+        </w:numPr>
+        <w:rPr>
+          <w:rFonts w:ascii="Times New Roman" w:hAnsi="Times New Roman" w:cs="Times New Roman"/>
+        </w:rPr>
+      </w:pPr>
+      <w:r>
+        <w:rPr>
+          <w:rFonts w:ascii="Times New Roman" w:hAnsi="Times New Roman" w:cs="Times New Roman"/>
+        </w:rPr>
+        <w:t xml:space="preserve">Select </w:t>
+      </w:r>
+      <w:r>
+        <w:rPr>
+          <w:rFonts w:ascii="Times New Roman" w:hAnsi="Times New Roman" w:cs="Times New Roman"/>
+          <w:i/>
+          <w:iCs/>
+        </w:rPr>
+        <w:t>Attached to: Internal Network</w:t>
+      </w:r>
+      <w:r>
+        <w:rPr>
+          <w:rFonts w:ascii="Times New Roman" w:hAnsi="Times New Roman" w:cs="Times New Roman"/>
+        </w:rPr>
+        <w:t xml:space="preserve">. </w:t>
+      </w:r>
+    </w:p>
+    <w:p>
+      <w:pPr>
+        <w:pStyle w:val="BodyText"/>
+        <w:numPr>
+          <w:ilvl w:val="0"/>
+          <w:numId w:val="36"/>
+        </w:numPr>
+        <w:rPr>
+          <w:rFonts w:ascii="Times New Roman" w:hAnsi="Times New Roman" w:cs="Times New Roman"/>
+        </w:rPr>
+      </w:pPr>
+      <w:r>
+        <w:rPr>
+          <w:rFonts w:ascii="Times New Roman" w:hAnsi="Times New Roman" w:cs="Times New Roman"/>
+        </w:rPr>
+        <w:t xml:space="preserve">In the </w:t>
+      </w:r>
+      <w:r>
+        <w:rPr>
+          <w:rFonts w:ascii="Times New Roman" w:hAnsi="Times New Roman" w:cs="Times New Roman"/>
+          <w:i/>
+          <w:iCs/>
+        </w:rPr>
+        <w:t xml:space="preserve">Name </w:t>
+      </w:r>
+      <w:r>
+        <w:rPr>
+          <w:rFonts w:ascii="Times New Roman" w:hAnsi="Times New Roman" w:cs="Times New Roman"/>
+        </w:rPr>
+        <w:t xml:space="preserve"> field, enter `</w:t>
+      </w:r>
+      <w:r>
+        <w:rPr>
+          <w:rFonts w:ascii="Consolas" w:hAnsi="Consolas" w:cs="Times New Roman"/>
+          <w:sz w:val="22"/>
+          <w:szCs w:val="22"/>
+        </w:rPr>
+        <w:t>intent</w:t>
+      </w:r>
+      <w:r>
+        <w:rPr>
+          <w:rFonts w:ascii="Times New Roman" w:hAnsi="Times New Roman" w:cs="Times New Roman"/>
+        </w:rPr>
+        <w:t>`</w:t>
+      </w:r>
+    </w:p>
+    <w:p>
+      <w:pPr>
+        <w:pStyle w:val="BodyText"/>
+        <w:numPr>
+          <w:ilvl w:val="0"/>
+          <w:numId w:val="36"/>
+        </w:numPr>
+        <w:rPr>
+          <w:rFonts w:ascii="Times New Roman" w:hAnsi="Times New Roman" w:cs="Times New Roman"/>
+        </w:rPr>
+      </w:pPr>
+      <w:r>
+        <w:rPr>
+          <w:rFonts w:ascii="Times New Roman" w:hAnsi="Times New Roman" w:cs="Times New Roman"/>
+        </w:rPr>
+        <w:t xml:space="preserve">Click </w:t>
+      </w:r>
+      <w:r>
+        <w:rPr>
+          <w:rFonts w:ascii="Times New Roman" w:hAnsi="Times New Roman" w:cs="Times New Roman"/>
+          <w:i/>
+          <w:iCs/>
+        </w:rPr>
+        <w:t xml:space="preserve">Ok </w:t>
+      </w:r>
+      <w:r>
+        <w:rPr>
+          <w:rFonts w:ascii="Times New Roman" w:hAnsi="Times New Roman" w:cs="Times New Roman"/>
+        </w:rPr>
+        <w:t xml:space="preserve">to save the settings and close </w:t>
+      </w:r>
+      <w:r>
+        <w:rPr>
+          <w:rFonts w:ascii="Times New Roman" w:hAnsi="Times New Roman" w:cs="Times New Roman"/>
+        </w:rPr>
+        <w:t xml:space="preserve">out of </w:t>
+      </w:r>
+      <w:r>
+        <w:rPr>
+          <w:rFonts w:ascii="Times New Roman" w:hAnsi="Times New Roman" w:cs="Times New Roman"/>
+        </w:rPr>
+        <w:t>the window.</w:t>
+      </w:r>
+    </w:p>
+    <w:p>
+      <w:pPr>
+        <w:pStyle w:val="BodyText"/>
+        <w:rPr>
+          <w:rFonts w:ascii="Times New Roman" w:hAnsi="Times New Roman" w:cs="Times New Roman"/>
+        </w:rPr>
+      </w:pPr>
+    </w:p>
+    <w:p>
+      <w:pPr>
+        <w:pStyle w:val="Heading6"/>
+        <w:rPr>
+          <w:rFonts w:ascii="Times New Roman" w:hAnsi="Times New Roman" w:cs="Times New Roman"/>
+        </w:rPr>
+      </w:pPr>
+      <w:r>
+        <w:rPr>
+          <w:rFonts w:ascii="Times New Roman" w:hAnsi="Times New Roman" w:cs="Times New Roman"/>
+        </w:rPr>
+        <w:t xml:space="preserve"> </w:t>
+      </w:r>
+      <w:r>
+        <w:rPr>
+          <w:rFonts w:ascii="Times New Roman" w:hAnsi="Times New Roman" w:cs="Times New Roman"/>
+        </w:rPr>
+        <w:t>Metasploitable2 Virtual Machine</w:t>
+      </w:r>
+    </w:p>
+    <w:p>
+      <w:pPr>
+        <w:pStyle w:val="BodyText"/>
+        <w:numPr>
+          <w:ilvl w:val="0"/>
+          <w:numId w:val="37"/>
+        </w:numPr>
+        <w:rPr>
+          <w:rFonts w:ascii="Times New Roman" w:hAnsi="Times New Roman" w:cs="Times New Roman"/>
+        </w:rPr>
+      </w:pPr>
+      <w:r>
+        <w:rPr>
+          <w:rFonts w:ascii="Times New Roman" w:hAnsi="Times New Roman" w:cs="Times New Roman"/>
+        </w:rPr>
+        <w:t xml:space="preserve">Open VirtualBox and select the Metasploitable2 VM. </w:t>
+      </w:r>
+    </w:p>
+    <w:p>
+      <w:pPr>
+        <w:pStyle w:val="BodyText"/>
+        <w:numPr>
+          <w:ilvl w:val="0"/>
+          <w:numId w:val="37"/>
+        </w:numPr>
+        <w:rPr>
+          <w:rFonts w:ascii="Times New Roman" w:hAnsi="Times New Roman" w:cs="Times New Roman"/>
+        </w:rPr>
+      </w:pPr>
+      <w:r>
+        <w:rPr>
+          <w:rFonts w:ascii="Times New Roman" w:hAnsi="Times New Roman" w:cs="Times New Roman"/>
+        </w:rPr>
+        <w:t xml:space="preserve">Click on the </w:t>
+      </w:r>
+      <w:r>
+        <w:rPr>
+          <w:rFonts w:ascii="Times New Roman" w:hAnsi="Times New Roman" w:cs="Times New Roman"/>
+          <w:i/>
+          <w:iCs/>
+        </w:rPr>
+        <w:t xml:space="preserve">Settings </w:t>
+      </w:r>
+      <w:r>
+        <w:rPr>
+          <w:rFonts w:ascii="Times New Roman" w:hAnsi="Times New Roman" w:cs="Times New Roman"/>
+        </w:rPr>
+        <w:t xml:space="preserve">icon and navigate to the </w:t>
+      </w:r>
+      <w:r>
+        <w:rPr>
+          <w:rFonts w:ascii="Times New Roman" w:hAnsi="Times New Roman" w:cs="Times New Roman"/>
+          <w:i/>
+          <w:iCs/>
+        </w:rPr>
+        <w:t>Network</w:t>
+      </w:r>
+      <w:r>
+        <w:rPr>
+          <w:rFonts w:ascii="Times New Roman" w:hAnsi="Times New Roman" w:cs="Times New Roman"/>
+        </w:rPr>
+        <w:t xml:space="preserve"> tab.</w:t>
+      </w:r>
+    </w:p>
+    <w:p>
+      <w:pPr>
+        <w:pStyle w:val="BodyText"/>
+        <w:numPr>
+          <w:ilvl w:val="0"/>
+          <w:numId w:val="37"/>
+        </w:numPr>
+        <w:rPr>
+          <w:rFonts w:ascii="Times New Roman" w:hAnsi="Times New Roman" w:cs="Times New Roman"/>
+        </w:rPr>
+      </w:pPr>
+      <w:r>
+        <w:rPr>
+          <w:rFonts w:ascii="Times New Roman" w:hAnsi="Times New Roman" w:cs="Times New Roman"/>
+        </w:rPr>
+        <w:t xml:space="preserve">Under </w:t>
+      </w:r>
+      <w:r>
+        <w:rPr>
+          <w:rFonts w:ascii="Times New Roman" w:hAnsi="Times New Roman" w:cs="Times New Roman"/>
+          <w:i/>
+          <w:iCs/>
+        </w:rPr>
+        <w:t>Adapter 1</w:t>
+      </w:r>
+      <w:r>
+        <w:rPr>
+          <w:rFonts w:ascii="Times New Roman" w:hAnsi="Times New Roman" w:cs="Times New Roman"/>
+        </w:rPr>
+        <w:t xml:space="preserve">, select </w:t>
+      </w:r>
+      <w:r>
+        <w:rPr>
+          <w:rFonts w:ascii="Times New Roman" w:hAnsi="Times New Roman" w:cs="Times New Roman"/>
+          <w:i/>
+          <w:iCs/>
+        </w:rPr>
+        <w:t>Attached to: Internal Network</w:t>
+      </w:r>
+      <w:r>
+        <w:rPr>
+          <w:rFonts w:ascii="Times New Roman" w:hAnsi="Times New Roman" w:cs="Times New Roman"/>
+        </w:rPr>
+        <w:t>.</w:t>
+      </w:r>
+    </w:p>
+    <w:p>
+      <w:pPr>
+        <w:pStyle w:val="BodyText"/>
+        <w:numPr>
+          <w:ilvl w:val="0"/>
+          <w:numId w:val="37"/>
+        </w:numPr>
+        <w:rPr>
+          <w:rFonts w:ascii="Times New Roman" w:hAnsi="Times New Roman" w:cs="Times New Roman"/>
+        </w:rPr>
+      </w:pPr>
+      <w:r>
+        <w:rPr>
+          <w:rFonts w:ascii="Times New Roman" w:hAnsi="Times New Roman" w:cs="Times New Roman"/>
+        </w:rPr>
+        <w:t xml:space="preserve">In the </w:t>
+      </w:r>
+      <w:r>
+        <w:rPr>
+          <w:rFonts w:ascii="Times New Roman" w:hAnsi="Times New Roman" w:cs="Times New Roman"/>
+          <w:i/>
+          <w:iCs/>
+        </w:rPr>
+        <w:t xml:space="preserve">Name </w:t>
+      </w:r>
+      <w:r>
+        <w:rPr>
+          <w:rFonts w:ascii="Times New Roman" w:hAnsi="Times New Roman" w:cs="Times New Roman"/>
+        </w:rPr>
+        <w:t>field, enter `</w:t>
+      </w:r>
+      <w:r>
+        <w:rPr>
+          <w:rFonts w:ascii="Consolas" w:hAnsi="Consolas" w:cs="Times New Roman"/>
+          <w:sz w:val="22"/>
+          <w:szCs w:val="22"/>
+        </w:rPr>
+        <w:t>intent</w:t>
+      </w:r>
+      <w:r>
+        <w:rPr>
+          <w:rFonts w:ascii="Times New Roman" w:hAnsi="Times New Roman" w:cs="Times New Roman"/>
+        </w:rPr>
+        <w:t>`</w:t>
+      </w:r>
+      <w:r>
+        <w:rPr>
+          <w:rFonts w:ascii="Times New Roman" w:hAnsi="Times New Roman" w:cs="Times New Roman"/>
+        </w:rPr>
+        <w:t>.</w:t>
+      </w:r>
+    </w:p>
+    <w:p>
+      <w:pPr>
+        <w:pStyle w:val="BodyText"/>
+        <w:numPr>
+          <w:ilvl w:val="0"/>
+          <w:numId w:val="37"/>
+        </w:numPr>
+        <w:rPr>
+          <w:rFonts w:ascii="Times New Roman" w:hAnsi="Times New Roman" w:cs="Times New Roman"/>
+        </w:rPr>
+      </w:pPr>
+      <w:r>
+        <w:rPr>
+          <w:rFonts w:ascii="Times New Roman" w:hAnsi="Times New Roman" w:cs="Times New Roman"/>
+        </w:rPr>
+        <w:t xml:space="preserve">Click </w:t>
+      </w:r>
+      <w:r>
+        <w:rPr>
+          <w:rFonts w:ascii="Times New Roman" w:hAnsi="Times New Roman" w:cs="Times New Roman"/>
+          <w:i/>
+          <w:iCs/>
+        </w:rPr>
+        <w:t xml:space="preserve">Ok </w:t>
+      </w:r>
+      <w:r>
+        <w:rPr>
+          <w:rFonts w:ascii="Times New Roman" w:hAnsi="Times New Roman" w:cs="Times New Roman"/>
+        </w:rPr>
+        <w:t>to save the settings and close out of the window.</w:t>
+      </w:r>
+    </w:p>
+    <w:p>
+      <w:r>
+        <w:br w:type="page"/>
+      </w:r>
+    </w:p>
+    <w:p>
+      <w:pPr>
+        <w:pStyle w:val="Heading5"/>
+        <w:rPr>
+          <w:rFonts w:ascii="Times New Roman" w:hAnsi="Times New Roman" w:cs="Times New Roman"/>
+          <w:b/>
+          <w:bCs/>
+        </w:rPr>
+      </w:pPr>
+      <w:r>
+        <w:rPr>
+          <w:rFonts w:ascii="Times New Roman" w:hAnsi="Times New Roman" w:cs="Times New Roman"/>
+          <w:b/>
+          <w:bCs/>
+        </w:rPr>
+        <w:lastRenderedPageBreak/>
+        <w:t>Host Machine Network Configuration</w:t>
+      </w:r>
+    </w:p>
+    <w:p>
+      <w:pPr>
+        <w:pStyle w:val="BodyText"/>
+      </w:pPr>
+      <w:r>
+        <w:rPr>
+          <w:noProof/>
+        </w:rPr>
+        <mc:AlternateContent>
+          <mc:Choice Requires="wps">
+            <w:drawing>
+              <wp:anchor distT="0" distB="0" distL="114300" distR="114300" simplePos="0" relativeHeight="251695104" behindDoc="0" locked="0" layoutInCell="1" allowOverlap="1" wp14:anchorId="76253C34" wp14:editId="01020DA9">
+                <wp:simplePos x="0" y="0"/>
+                <wp:positionH relativeFrom="margin">
+                  <wp:posOffset>-6350</wp:posOffset>
+                </wp:positionH>
+                <wp:positionV relativeFrom="paragraph">
+                  <wp:posOffset>82550</wp:posOffset>
+                </wp:positionV>
+                <wp:extent cx="5837914" cy="15903"/>
+                <wp:effectExtent l="76200" t="38100" r="10795" b="98425"/>
+                <wp:wrapNone/>
+                <wp:docPr id="1407640456" name="Straight Connector 1"/>
+                <wp:cNvGraphicFramePr/>
+                <a:graphic xmlns:a="http://schemas.openxmlformats.org/drawingml/2006/main">
+                  <a:graphicData uri="http://schemas.microsoft.com/office/word/2010/wordprocessingShape">
+                    <wps:wsp>
+                      <wps:cNvCnPr/>
+                      <wps:spPr>
+                        <a:xfrm flipV="1">
+                          <a:off x="0" y="0"/>
+                          <a:ext cx="5837914" cy="15903"/>
+                        </a:xfrm>
+                        <a:prstGeom prst="line">
+                          <a:avLst/>
+                        </a:prstGeom>
+                        <a:ln>
+                          <a:solidFill>
+                            <a:schemeClr val="bg1">
+                              <a:lumMod val="50000"/>
+                            </a:schemeClr>
+                          </a:solidFill>
+                        </a:ln>
+                        <a:effectLst>
+                          <a:outerShdw blurRad="50800" dist="38100" dir="8100000" algn="tr" rotWithShape="0">
+                            <a:prstClr val="black">
+                              <a:alpha val="40000"/>
+                            </a:prstClr>
+                          </a:outerShdw>
+                        </a:effectLst>
+                      </wps:spPr>
+                      <wps:style>
+                        <a:lnRef idx="1">
+                          <a:schemeClr val="accent1"/>
+                        </a:lnRef>
+                        <a:fillRef idx="0">
+                          <a:schemeClr val="accent1"/>
+                        </a:fillRef>
+                        <a:effectRef idx="0">
+                          <a:schemeClr val="accent1"/>
+                        </a:effectRef>
+                        <a:fontRef idx="minor">
+                          <a:schemeClr val="tx1"/>
+                        </a:fontRef>
+                      </wps:style>
+                      <wps:bodyPr/>
+                    </wps:wsp>
+                  </a:graphicData>
+                </a:graphic>
+                <wp14:sizeRelH relativeFrom="margin">
+                  <wp14:pctWidth>0</wp14:pctWidth>
+                </wp14:sizeRelH>
+              </wp:anchor>
+            </w:drawing>
+          </mc:Choice>
+          <mc:Fallback>
+            <w:pict>
+              <v:line w14:anchorId="0EC982B0" id="Straight Connector 1" o:spid="_x0000_s1026" style="position:absolute;flip:y;z-index:251695104;visibility:visible;mso-wrap-style:square;mso-width-percent:0;mso-wrap-distance-left:9pt;mso-wrap-distance-top:0;mso-wrap-distance-right:9pt;mso-wrap-distance-bottom:0;mso-position-horizontal:absolute;mso-position-horizontal-relative:margin;mso-position-vertical:absolute;mso-position-vertical-relative:text;mso-width-percent:0;mso-width-relative:margin" from="-.5pt,6.5pt" to="459.2pt,7.75pt" o:gfxdata="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" strokecolor="#7f7f7f [1612]">
+                <v:shadow on="t" color="black" opacity="26214f" origin=".5,-.5" offset="-.74836mm,.74836mm"/>
+                <w10:wrap anchorx="margin"/>
+              </v:line>
+            </w:pict>
+          </mc:Fallback>
+        </mc:AlternateContent>
+      </w:r>
+    </w:p>
+    <w:p>
+      <w:pPr>
+        <w:pStyle w:val="BodyText"/>
+        <w:rPr>
+          <w:rFonts w:ascii="Times New Roman" w:hAnsi="Times New Roman" w:cs="Times New Roman"/>
+        </w:rPr>
+      </w:pPr>
+      <w:r>
+        <w:rPr>
+          <w:rFonts w:ascii="Times New Roman" w:hAnsi="Times New Roman" w:cs="Times New Roman"/>
+        </w:rPr>
+        <w:t>Once the virtual machines are configured, start both VMs and configure the network interfaces on each VM. Note that the network interface names may vary depending on the operating system and version. We will use the default network interface names for the examples below. The IP addresses used are default private IP addresses, but you can use any IP address within the same subnet.</w:t>
+      </w:r>
+    </w:p>
+    <w:p>
+      <w:pPr>
+        <w:pStyle w:val="BodyText"/>
+      </w:pPr>
+    </w:p>
+    <w:p>
+      <w:pPr>
+        <w:pStyle w:val="Heading6"/>
+        <w:rPr>
+          <w:rFonts w:ascii="Times New Roman" w:hAnsi="Times New Roman" w:cs="Times New Roman"/>
+        </w:rPr>
+      </w:pPr>
+      <w:r>
+        <w:rPr>
+          <w:rFonts w:ascii="Times New Roman" w:hAnsi="Times New Roman" w:cs="Times New Roman"/>
+        </w:rPr>
+        <w:t>Kali Host Machine</w:t>
+      </w:r>
+    </w:p>
+    <w:p>
+      <w:pPr>
+        <w:pStyle w:val="BodyText"/>
+        <w:rPr>
+          <w:rFonts w:ascii="Times New Roman" w:hAnsi="Times New Roman" w:cs="Times New Roman"/>
+        </w:rPr>
+      </w:pPr>
+      <w:r>
+        <w:rPr>
+          <w:rFonts w:ascii="Times New Roman" w:hAnsi="Times New Roman" w:cs="Times New Roman"/>
+        </w:rPr>
+        <w:t>Open terminal and run the following command</w:t>
+      </w:r>
+      <w:r>
+        <w:rPr>
+          <w:rFonts w:ascii="Times New Roman" w:hAnsi="Times New Roman" w:cs="Times New Roman"/>
+        </w:rPr>
+        <w:t>(s)</w:t>
+      </w:r>
+      <w:r>
+        <w:rPr>
+          <w:rFonts w:ascii="Times New Roman" w:hAnsi="Times New Roman" w:cs="Times New Roman"/>
+        </w:rPr>
+        <w:t xml:space="preserve"> to view the network interfaces:</w:t>
+      </w:r>
+    </w:p>
+    <w:tbl>
+      <w:tblPr>
+        <w:tblStyle w:val="TableGrid"/>
+        <w:tblW w:w="0" w:type="auto"/>
+        <w:jc w:val="center"/>
+        <w:tblLook w:val="04A0" w:firstRow="1" w:lastRow="0" w:firstColumn="1" w:lastColumn="0" w:noHBand="0" w:noVBand="1"/>
+      </w:tblPr>
+      <w:tblGrid>
+        <w:gridCol w:w="7105"/>
+      </w:tblGrid>
+      <w:tr>
+        <w:trPr>
+          <w:trHeight w:val="1367"/>
+          <w:jc w:val="center"/>
+        </w:trPr>
+        <w:tc>
+          <w:tcPr>
+            <w:tcW w:w="7105" w:type="dxa"/>
+          </w:tcPr>
+          <w:p>
+            <w:pPr>
+              <w:pStyle w:val="BodyText"/>
+              <w:rPr>
+                <w:rStyle w:val="AttributeTok"/>
+              </w:rPr>
+            </w:pPr>
+            <w:r>
+              <w:rPr>
+                <w:rStyle w:val="FunctionTok"/>
+              </w:rPr>
+              <w:t>s</w:t>
+            </w:r>
+            <w:r>
+              <w:rPr>
+                <w:rStyle w:val="FunctionTok"/>
+              </w:rPr>
+              <w:t>udo</w:t>
+            </w:r>
+            <w:r>
+              <w:rPr>
+                <w:rStyle w:val="FunctionTok"/>
+              </w:rPr>
+              <w:t xml:space="preserve"> </w:t>
+            </w:r>
+            <w:r>
+              <w:rPr>
+                <w:rStyle w:val="AttributeTok"/>
+              </w:rPr>
+              <w:t>ip addr</w:t>
+            </w:r>
+          </w:p>
+          <w:p>
+            <w:pPr>
+              <w:pStyle w:val="BodyText"/>
+              <w:rPr>
+                <w:rStyle w:val="AttributeTok"/>
+                <w:i/>
+                <w:iCs/>
+                <w:color w:val="808080" w:themeColor="background1" w:themeShade="80"/>
+              </w:rPr>
+            </w:pPr>
+            <w:r>
+              <w:rPr>
+                <w:rStyle w:val="AttributeTok"/>
+                <w:i/>
+                <w:iCs/>
+                <w:color w:val="808080" w:themeColor="background1" w:themeShade="80"/>
+              </w:rPr>
+              <w:t xml:space="preserve"># or </w:t>
+            </w:r>
+          </w:p>
+          <w:p>
+            <w:pPr>
+              <w:pStyle w:val="BodyText"/>
+              <w:rPr>
+                <w:rFonts w:ascii="Consolas" w:hAnsi="Consolas"/>
+                <w:color w:val="7D9029"/>
+                <w:sz w:val="22"/>
+              </w:rPr>
+            </w:pPr>
+            <w:r>
+              <w:rPr>
+                <w:rStyle w:val="FunctionTok"/>
+              </w:rPr>
+              <w:t>s</w:t>
+            </w:r>
+            <w:r>
+              <w:rPr>
+                <w:rStyle w:val="FunctionTok"/>
+              </w:rPr>
+              <w:t>udo</w:t>
+            </w:r>
+            <w:r>
+              <w:rPr>
+                <w:rStyle w:val="FunctionTok"/>
+              </w:rPr>
+              <w:t xml:space="preserve"> </w:t>
+            </w:r>
+            <w:r>
+              <w:rPr>
+                <w:rStyle w:val="AttributeTok"/>
+              </w:rPr>
+              <w:t>i</w:t>
+            </w:r>
+            <w:r>
+              <w:rPr>
+                <w:rStyle w:val="AttributeTok"/>
+              </w:rPr>
+              <w:t>fconfig</w:t>
+            </w:r>
+          </w:p>
+        </w:tc>
+      </w:tr>
+    </w:tbl>
+    <w:p>
+      <w:pPr>
+        <w:pStyle w:val="BodyText"/>
+      </w:pPr>
+    </w:p>
+    <w:p>
+      <w:pPr>
+        <w:pStyle w:val="BodyText"/>
+        <w:rPr>
+          <w:rFonts w:ascii="Times New Roman" w:hAnsi="Times New Roman" w:cs="Times New Roman"/>
+        </w:rPr>
+      </w:pPr>
+      <w:r>
+        <w:rPr>
+          <w:rFonts w:ascii="Times New Roman" w:hAnsi="Times New Roman" w:cs="Times New Roman"/>
+        </w:rPr>
+        <w:t>You should see the network interfaces listed. If you enabled network adapter 1, you should see your internet-facing network interface named</w:t>
+      </w:r>
+      <w:r>
+        <w:t xml:space="preserve"> `</w:t>
+      </w:r>
+      <w:r>
+        <w:rPr>
+          <w:rFonts w:ascii="Consolas" w:hAnsi="Consolas"/>
+          <w:sz w:val="22"/>
+          <w:szCs w:val="22"/>
+        </w:rPr>
+        <w:t>eth0</w:t>
+      </w:r>
+      <w:r>
+        <w:t xml:space="preserve">` </w:t>
+      </w:r>
+      <w:r>
+        <w:rPr>
+          <w:rFonts w:ascii="Times New Roman" w:hAnsi="Times New Roman" w:cs="Times New Roman"/>
+        </w:rPr>
+        <w:t>or</w:t>
+      </w:r>
+      <w:r>
+        <w:t xml:space="preserve"> `</w:t>
+      </w:r>
+      <w:r>
+        <w:rPr>
+          <w:rFonts w:ascii="Consolas" w:hAnsi="Consolas"/>
+          <w:sz w:val="22"/>
+          <w:szCs w:val="22"/>
+        </w:rPr>
+        <w:t>enp0s3</w:t>
+      </w:r>
+      <w:r>
+        <w:t>`</w:t>
+      </w:r>
+      <w:r>
+        <w:rPr>
+          <w:rFonts w:ascii="Times New Roman" w:hAnsi="Times New Roman" w:cs="Times New Roman"/>
+        </w:rPr>
+        <w:t>. If you enabled network adapter 2, you should see an interface named</w:t>
+      </w:r>
+      <w:r>
+        <w:t xml:space="preserve"> `</w:t>
+      </w:r>
+      <w:r>
+        <w:rPr>
+          <w:rFonts w:ascii="Consolas" w:hAnsi="Consolas"/>
+          <w:sz w:val="22"/>
+          <w:szCs w:val="22"/>
+        </w:rPr>
+        <w:t>eth1</w:t>
+      </w:r>
+      <w:r>
+        <w:t xml:space="preserve">` </w:t>
+      </w:r>
+      <w:r>
+        <w:rPr>
+          <w:rFonts w:ascii="Times New Roman" w:hAnsi="Times New Roman" w:cs="Times New Roman"/>
+        </w:rPr>
+        <w:t>or</w:t>
+      </w:r>
+      <w:r>
+        <w:t xml:space="preserve"> `</w:t>
+      </w:r>
+      <w:r>
+        <w:rPr>
+          <w:rFonts w:ascii="Consolas" w:hAnsi="Consolas"/>
+          <w:sz w:val="22"/>
+          <w:szCs w:val="22"/>
+        </w:rPr>
+        <w:t>enp0s8</w:t>
+      </w:r>
+      <w:r>
+        <w:t>`</w:t>
+      </w:r>
+      <w:r>
+        <w:rPr>
+          <w:rFonts w:ascii="Times New Roman" w:hAnsi="Times New Roman" w:cs="Times New Roman"/>
+        </w:rPr>
+        <w:t xml:space="preserve">. Otherwise, you may need to manually configure the network interfaces on your system. </w:t>
+      </w:r>
+    </w:p>
+    <w:p>
+      <w:pPr>
+        <w:pStyle w:val="BodyText"/>
+        <w:rPr>
+          <w:rFonts w:ascii="Times New Roman" w:hAnsi="Times New Roman" w:cs="Times New Roman"/>
+        </w:rPr>
+      </w:pPr>
+      <w:r>
+        <w:rPr>
+          <w:rFonts w:ascii="Times New Roman" w:hAnsi="Times New Roman" w:cs="Times New Roman"/>
+        </w:rPr>
+        <w:t>We will use</w:t>
+      </w:r>
+      <w:r>
+        <w:t xml:space="preserve"> `</w:t>
+      </w:r>
+      <w:r>
+        <w:rPr>
+          <w:rFonts w:ascii="Consolas" w:hAnsi="Consolas"/>
+          <w:sz w:val="22"/>
+          <w:szCs w:val="22"/>
+        </w:rPr>
+        <w:t>eth1</w:t>
+      </w:r>
+      <w:r>
+        <w:t xml:space="preserve">` </w:t>
+      </w:r>
+      <w:r>
+        <w:rPr>
+          <w:rFonts w:ascii="Times New Roman" w:hAnsi="Times New Roman" w:cs="Times New Roman"/>
+        </w:rPr>
+        <w:t>for the internal network communication as an example for the commands below.</w:t>
+      </w:r>
+    </w:p>
+    <w:p>
+      <w:pPr>
+        <w:pStyle w:val="BodyText"/>
+        <w:rPr>
+          <w:rFonts w:ascii="Times New Roman" w:hAnsi="Times New Roman" w:cs="Times New Roman"/>
+        </w:rPr>
+      </w:pPr>
+    </w:p>
+    <w:p>
+      <w:pPr>
+        <w:pStyle w:val="BodyText"/>
+      </w:pPr>
+      <w:r>
+        <w:rPr>
+          <w:rFonts w:ascii="Times New Roman" w:hAnsi="Times New Roman" w:cs="Times New Roman"/>
+        </w:rPr>
+        <w:t>Set the IP address for the internal network interface</w:t>
+      </w:r>
+      <w:r>
+        <w:t xml:space="preserve"> </w:t>
+      </w:r>
+      <w:r>
+        <w:t>`</w:t>
+      </w:r>
+      <w:r>
+        <w:rPr>
+          <w:rFonts w:ascii="Consolas" w:hAnsi="Consolas"/>
+          <w:sz w:val="22"/>
+          <w:szCs w:val="22"/>
+        </w:rPr>
+        <w:t>eth1</w:t>
+      </w:r>
+      <w:r>
+        <w:t>`</w:t>
+      </w:r>
+      <w:r>
+        <w:t xml:space="preserve"> </w:t>
+      </w:r>
+      <w:r>
+        <w:rPr>
+          <w:rFonts w:ascii="Times New Roman" w:hAnsi="Times New Roman" w:cs="Times New Roman"/>
+        </w:rPr>
+        <w:t>(</w:t>
+      </w:r>
+      <w:r>
+        <w:rPr>
+          <w:rFonts w:ascii="Times New Roman" w:hAnsi="Times New Roman" w:cs="Times New Roman"/>
+          <w:b/>
+          <w:bCs/>
+          <w:i/>
+          <w:iCs/>
+          <w:color w:val="C00000"/>
+        </w:rPr>
+        <w:t>requires root privileges</w:t>
+      </w:r>
+      <w:r>
+        <w:rPr>
+          <w:rFonts w:ascii="Times New Roman" w:hAnsi="Times New Roman" w:cs="Times New Roman"/>
+        </w:rPr>
+        <w:t>)</w:t>
+      </w:r>
+      <w:r>
+        <w:rPr>
+          <w:rFonts w:ascii="Times New Roman" w:hAnsi="Times New Roman" w:cs="Times New Roman"/>
+        </w:rPr>
+        <w:t>:</w:t>
+      </w:r>
+    </w:p>
+    <w:tbl>
+      <w:tblPr>
+        <w:tblStyle w:val="TableGrid"/>
+        <w:tblW w:w="0" w:type="auto"/>
+        <w:jc w:val="center"/>
+        <w:tblLook w:val="04A0" w:firstRow="1" w:lastRow="0" w:firstColumn="1" w:lastColumn="0" w:noHBand="0" w:noVBand="1"/>
+      </w:tblPr>
+      <w:tblGrid>
+        <w:gridCol w:w="6930"/>
+      </w:tblGrid>
+      <w:tr>
+        <w:trPr>
+          <w:jc w:val="center"/>
+        </w:trPr>
+        <w:tc>
+          <w:tcPr>
+            <w:tcW w:w="6930" w:type="dxa"/>
+          </w:tcPr>
+          <w:p>
+            <w:pPr>
+              <w:pStyle w:val="BodyText"/>
+              <w:rPr>
+                <w:rStyle w:val="AttributeTok"/>
+                <w:szCs w:val="22"/>
+              </w:rPr>
+            </w:pPr>
+            <w:r>
+              <w:rPr>
+                <w:rStyle w:val="FunctionTok"/>
+                <w:szCs w:val="22"/>
+              </w:rPr>
+              <w:t>sudo</w:t>
+            </w:r>
+            <w:r>
+              <w:rPr>
+                <w:rFonts w:ascii="Consolas" w:hAnsi="Consolas"/>
+                <w:sz w:val="22"/>
+                <w:szCs w:val="22"/>
+              </w:rPr>
+              <w:t xml:space="preserve"> </w:t>
+            </w:r>
+            <w:r>
+              <w:rPr>
+                <w:rStyle w:val="AttributeTok"/>
+                <w:szCs w:val="22"/>
+              </w:rPr>
+              <w:t xml:space="preserve">ip addr add </w:t>
+            </w:r>
+            <w:r>
+              <w:rPr>
+                <w:rFonts w:ascii="Consolas" w:hAnsi="Consolas"/>
+                <w:color w:val="E36C0A" w:themeColor="accent6" w:themeShade="BF"/>
+                <w:sz w:val="22"/>
+                <w:szCs w:val="22"/>
+              </w:rPr>
+              <w:t>192.168.1.99</w:t>
+            </w:r>
+            <w:r>
+              <w:rPr>
+                <w:rFonts w:ascii="Consolas" w:hAnsi="Consolas"/>
+                <w:sz w:val="22"/>
+                <w:szCs w:val="22"/>
+              </w:rPr>
+              <w:t xml:space="preserve"> </w:t>
+            </w:r>
+            <w:r>
+              <w:rPr>
+                <w:rStyle w:val="AttributeTok"/>
+                <w:szCs w:val="22"/>
+              </w:rPr>
+              <w:t>dev eth1</w:t>
+            </w:r>
+          </w:p>
+          <w:p>
+            <w:pPr>
+              <w:pStyle w:val="BodyText"/>
+              <w:rPr>
+                <w:rStyle w:val="FunctionTok"/>
+                <w:color w:val="808080" w:themeColor="background1" w:themeShade="80"/>
+                <w:szCs w:val="22"/>
+              </w:rPr>
+            </w:pPr>
+            <w:r>
+              <w:rPr>
+                <w:rFonts w:ascii="Consolas" w:hAnsi="Consolas"/>
+                <w:i/>
+                <w:iCs/>
+                <w:color w:val="808080" w:themeColor="background1" w:themeShade="80"/>
+                <w:sz w:val="22"/>
+                <w:szCs w:val="22"/>
+              </w:rPr>
+              <w:t># or</w:t>
+            </w:r>
+          </w:p>
+          <w:p>
+            <w:pPr>
+              <w:pStyle w:val="BodyText"/>
+              <w:rPr>
+                <w:rFonts w:ascii="Consolas" w:hAnsi="Consolas"/>
+                <w:sz w:val="22"/>
+                <w:szCs w:val="22"/>
+              </w:rPr>
+            </w:pPr>
+            <w:r>
+              <w:rPr>
+                <w:rStyle w:val="FunctionTok"/>
+                <w:szCs w:val="22"/>
+              </w:rPr>
+              <w:t>sudo</w:t>
+            </w:r>
+            <w:r>
+              <w:rPr>
+                <w:rStyle w:val="AttributeTok"/>
+                <w:szCs w:val="22"/>
+              </w:rPr>
+              <w:t xml:space="preserve"> </w:t>
+            </w:r>
+            <w:r>
+              <w:rPr>
+                <w:rStyle w:val="AttributeTok"/>
+                <w:szCs w:val="22"/>
+              </w:rPr>
+              <w:t>ifconfig</w:t>
+            </w:r>
+            <w:r>
+              <w:rPr>
+                <w:rStyle w:val="AttributeTok"/>
+                <w:szCs w:val="22"/>
+              </w:rPr>
+              <w:t xml:space="preserve"> eth1</w:t>
+            </w:r>
+            <w:r>
+              <w:rPr>
+                <w:rFonts w:ascii="Consolas" w:hAnsi="Consolas"/>
+                <w:sz w:val="22"/>
+                <w:szCs w:val="22"/>
+              </w:rPr>
+              <w:t xml:space="preserve"> </w:t>
+            </w:r>
+            <w:r>
+              <w:rPr>
+                <w:rFonts w:ascii="Consolas" w:hAnsi="Consolas"/>
+                <w:color w:val="E36C0A" w:themeColor="accent6" w:themeShade="BF"/>
+                <w:sz w:val="22"/>
+                <w:szCs w:val="22"/>
+              </w:rPr>
+              <w:t>192.168.1.99</w:t>
+            </w:r>
+          </w:p>
+        </w:tc>
+      </w:tr>
+    </w:tbl>
+    <w:p>
+      <w:pPr>
+        <w:pStyle w:val="BodyText"/>
+        <w:rPr>
+          <w:rFonts w:ascii="Times New Roman" w:hAnsi="Times New Roman" w:cs="Times New Roman"/>
+        </w:rPr>
+      </w:pPr>
+    </w:p>
+    <w:p>
+      <w:pPr>
+        <w:pStyle w:val="BodyText"/>
+      </w:pPr>
+      <w:r>
+        <w:rPr>
+          <w:rFonts w:ascii="Times New Roman" w:hAnsi="Times New Roman" w:cs="Times New Roman"/>
+        </w:rPr>
+        <w:t>You can verify the IP address is set correctly by running</w:t>
+      </w:r>
+      <w:r>
+        <w:t xml:space="preserve"> `</w:t>
+      </w:r>
+      <w:r>
+        <w:rPr>
+          <w:rFonts w:ascii="Consolas" w:hAnsi="Consolas"/>
+          <w:sz w:val="22"/>
+          <w:szCs w:val="22"/>
+        </w:rPr>
+        <w:t>sudo ip add</w:t>
+      </w:r>
+      <w:r>
+        <w:t xml:space="preserve">` </w:t>
+      </w:r>
+      <w:r>
+        <w:rPr>
+          <w:rFonts w:ascii="Times New Roman" w:hAnsi="Times New Roman" w:cs="Times New Roman"/>
+        </w:rPr>
+        <w:t>or</w:t>
+      </w:r>
+      <w:r>
+        <w:t xml:space="preserve"> `</w:t>
+      </w:r>
+      <w:r>
+        <w:rPr>
+          <w:rFonts w:ascii="Consolas" w:hAnsi="Consolas"/>
+          <w:sz w:val="22"/>
+          <w:szCs w:val="22"/>
+        </w:rPr>
+        <w:t>sudo ifconfig</w:t>
+      </w:r>
+      <w:r>
+        <w:t xml:space="preserve">` </w:t>
+      </w:r>
+      <w:r>
+        <w:rPr>
+          <w:rFonts w:ascii="Times New Roman" w:hAnsi="Times New Roman" w:cs="Times New Roman"/>
+        </w:rPr>
+        <w:t>again.</w:t>
+      </w:r>
+    </w:p>
+    <w:p>
+      <w:pPr>
+        <w:pStyle w:val="BodyText"/>
+      </w:pPr>
+    </w:p>
+    <w:p>
+      <w:pPr>
+        <w:pStyle w:val="Heading6"/>
+      </w:pPr>
+      <w:r>
+        <w:lastRenderedPageBreak/>
+        <w:t>Metasploitable2 Target Machine</w:t>
+      </w:r>
+    </w:p>
+    <w:p>
+      <w:pPr>
+        <w:pStyle w:val="BodyText"/>
+        <w:rPr>
+          <w:rFonts w:ascii="Times New Roman" w:hAnsi="Times New Roman" w:cs="Times New Roman"/>
+        </w:rPr>
+      </w:pPr>
+      <w:r>
+        <w:rPr>
+          <w:rFonts w:ascii="Times New Roman" w:hAnsi="Times New Roman" w:cs="Times New Roman"/>
+        </w:rPr>
+        <w:t>By default, the Metasploitable2 VM has no GUI and should boot into a terminal window.</w:t>
+      </w:r>
+      <w:r>
+        <w:rPr>
+          <w:rFonts w:ascii="Times New Roman" w:hAnsi="Times New Roman" w:cs="Times New Roman"/>
+        </w:rPr>
+        <w:t xml:space="preserve"> </w:t>
+      </w:r>
+      <w:r>
+        <w:rPr>
+          <w:rFonts w:ascii="Times New Roman" w:hAnsi="Times New Roman" w:cs="Times New Roman"/>
+        </w:rPr>
+        <w:t>Verify the available network interfaces by running the following command</w:t>
+      </w:r>
+      <w:r>
+        <w:rPr>
+          <w:rFonts w:ascii="Times New Roman" w:hAnsi="Times New Roman" w:cs="Times New Roman"/>
+        </w:rPr>
+        <w:t>(s)</w:t>
+      </w:r>
+      <w:r>
+        <w:rPr>
+          <w:rFonts w:ascii="Times New Roman" w:hAnsi="Times New Roman" w:cs="Times New Roman"/>
+        </w:rPr>
+        <w:t>:</w:t>
+      </w:r>
+    </w:p>
+    <w:tbl>
+      <w:tblPr>
+        <w:tblStyle w:val="TableGrid"/>
+        <w:tblW w:w="0" w:type="auto"/>
+        <w:jc w:val="center"/>
+        <w:tblLook w:val="04A0" w:firstRow="1" w:lastRow="0" w:firstColumn="1" w:lastColumn="0" w:noHBand="0" w:noVBand="1"/>
+      </w:tblPr>
+      <w:tblGrid>
+        <w:gridCol w:w="7105"/>
+      </w:tblGrid>
+      <w:tr>
+        <w:trPr>
+          <w:jc w:val="center"/>
+        </w:trPr>
+        <w:tc>
+          <w:tcPr>
+            <w:tcW w:w="7105" w:type="dxa"/>
+          </w:tcPr>
+          <w:p>
+            <w:pPr>
+              <w:pStyle w:val="BodyText"/>
+              <w:rPr>
+                <w:rStyle w:val="AttributeTok"/>
+                <w:szCs w:val="22"/>
+              </w:rPr>
+            </w:pPr>
+            <w:r>
+              <w:rPr>
+                <w:rStyle w:val="FunctionTok"/>
+                <w:szCs w:val="22"/>
+              </w:rPr>
+              <w:t>sudo</w:t>
+            </w:r>
+            <w:r>
+              <w:rPr>
+                <w:rFonts w:ascii="Consolas" w:hAnsi="Consolas"/>
+                <w:sz w:val="22"/>
+                <w:szCs w:val="22"/>
+              </w:rPr>
+              <w:t xml:space="preserve"> </w:t>
+            </w:r>
+            <w:r>
+              <w:rPr>
+                <w:rStyle w:val="AttributeTok"/>
+                <w:szCs w:val="22"/>
+              </w:rPr>
+              <w:t xml:space="preserve">ip addr </w:t>
+            </w:r>
+          </w:p>
+          <w:p>
+            <w:pPr>
+              <w:pStyle w:val="BodyText"/>
+              <w:rPr>
+                <w:rStyle w:val="FunctionTok"/>
+                <w:color w:val="808080" w:themeColor="background1" w:themeShade="80"/>
+                <w:szCs w:val="22"/>
+              </w:rPr>
+            </w:pPr>
+            <w:r>
+              <w:rPr>
+                <w:rFonts w:ascii="Consolas" w:hAnsi="Consolas"/>
+                <w:i/>
+                <w:iCs/>
+                <w:color w:val="808080" w:themeColor="background1" w:themeShade="80"/>
+                <w:sz w:val="22"/>
+                <w:szCs w:val="22"/>
+              </w:rPr>
+              <w:t># or</w:t>
+            </w:r>
+          </w:p>
+          <w:p>
+            <w:pPr>
+              <w:pStyle w:val="BodyText"/>
+            </w:pPr>
+            <w:r>
+              <w:rPr>
+                <w:rStyle w:val="FunctionTok"/>
+                <w:szCs w:val="22"/>
+              </w:rPr>
+              <w:t>sudo</w:t>
+            </w:r>
+            <w:r>
+              <w:rPr>
+                <w:rStyle w:val="AttributeTok"/>
+                <w:szCs w:val="22"/>
+              </w:rPr>
+              <w:t xml:space="preserve"> ifconfig </w:t>
+            </w:r>
+          </w:p>
+        </w:tc>
+      </w:tr>
+    </w:tbl>
+    <w:p>
+      <w:pPr>
+        <w:pStyle w:val="BodyText"/>
+      </w:pPr>
+    </w:p>
+    <w:p>
+      <w:pPr>
+        <w:pStyle w:val="BodyText"/>
+      </w:pPr>
+      <w:r>
+        <w:rPr>
+          <w:rFonts w:ascii="Times New Roman" w:hAnsi="Times New Roman" w:cs="Times New Roman"/>
+        </w:rPr>
+        <w:t>You should see the network interface</w:t>
+      </w:r>
+      <w:r>
+        <w:t xml:space="preserve"> `eth0` </w:t>
+      </w:r>
+      <w:r>
+        <w:rPr>
+          <w:rFonts w:ascii="Times New Roman" w:hAnsi="Times New Roman" w:cs="Times New Roman"/>
+        </w:rPr>
+        <w:t>listed. Set the IP address for the internal network interface</w:t>
+      </w:r>
+      <w:r>
+        <w:t xml:space="preserve"> </w:t>
+      </w:r>
+      <w:r>
+        <w:t>`</w:t>
+      </w:r>
+      <w:r>
+        <w:rPr>
+          <w:rFonts w:ascii="Consolas" w:hAnsi="Consolas"/>
+          <w:sz w:val="22"/>
+          <w:szCs w:val="22"/>
+        </w:rPr>
+        <w:t>eth0</w:t>
+      </w:r>
+      <w:r>
+        <w:t>`</w:t>
+      </w:r>
+      <w:r>
+        <w:t xml:space="preserve"> </w:t>
+      </w:r>
+      <w:r>
+        <w:rPr>
+          <w:rFonts w:ascii="Times New Roman" w:hAnsi="Times New Roman" w:cs="Times New Roman"/>
+        </w:rPr>
+        <w:t>(</w:t>
+      </w:r>
+      <w:r>
+        <w:rPr>
+          <w:rFonts w:ascii="Times New Roman" w:hAnsi="Times New Roman" w:cs="Times New Roman"/>
+          <w:b/>
+          <w:bCs/>
+          <w:i/>
+          <w:iCs/>
+          <w:color w:val="C00000"/>
+        </w:rPr>
+        <w:t>requires root privileges</w:t>
+      </w:r>
+      <w:r>
+        <w:rPr>
+          <w:rFonts w:ascii="Times New Roman" w:hAnsi="Times New Roman" w:cs="Times New Roman"/>
+        </w:rPr>
+        <w:t>)</w:t>
+      </w:r>
+      <w:r>
+        <w:t>:</w:t>
+      </w:r>
+    </w:p>
+    <w:tbl>
+      <w:tblPr>
+        <w:tblStyle w:val="TableGrid"/>
+        <w:tblW w:w="0" w:type="auto"/>
+        <w:jc w:val="center"/>
+        <w:tblLook w:val="04A0" w:firstRow="1" w:lastRow="0" w:firstColumn="1" w:lastColumn="0" w:noHBand="0" w:noVBand="1"/>
+      </w:tblPr>
+      <w:tblGrid>
+        <w:gridCol w:w="7105"/>
+      </w:tblGrid>
+      <w:tr>
+        <w:trPr>
+          <w:jc w:val="center"/>
+        </w:trPr>
+        <w:tc>
+          <w:tcPr>
+            <w:tcW w:w="7105" w:type="dxa"/>
+          </w:tcPr>
+          <w:p>
+            <w:pPr>
+              <w:pStyle w:val="BodyText"/>
+              <w:rPr>
+                <w:rStyle w:val="AttributeTok"/>
+                <w:szCs w:val="22"/>
+              </w:rPr>
+            </w:pPr>
+            <w:r>
+              <w:rPr>
+                <w:rStyle w:val="FunctionTok"/>
+                <w:szCs w:val="22"/>
+              </w:rPr>
+              <w:t>sudo</w:t>
+            </w:r>
+            <w:r>
+              <w:rPr>
+                <w:rFonts w:ascii="Consolas" w:hAnsi="Consolas"/>
+                <w:sz w:val="22"/>
+                <w:szCs w:val="22"/>
+              </w:rPr>
+              <w:t xml:space="preserve"> </w:t>
+            </w:r>
+            <w:r>
+              <w:rPr>
+                <w:rStyle w:val="AttributeTok"/>
+                <w:szCs w:val="22"/>
+              </w:rPr>
+              <w:t xml:space="preserve">ip addr add </w:t>
+            </w:r>
+            <w:r>
+              <w:rPr>
+                <w:rFonts w:ascii="Consolas" w:hAnsi="Consolas"/>
+                <w:color w:val="E36C0A" w:themeColor="accent6" w:themeShade="BF"/>
+                <w:sz w:val="22"/>
+                <w:szCs w:val="22"/>
+              </w:rPr>
+              <w:t>192.168.1.</w:t>
+            </w:r>
+            <w:r>
+              <w:rPr>
+                <w:rFonts w:ascii="Consolas" w:hAnsi="Consolas"/>
+                <w:color w:val="E36C0A" w:themeColor="accent6" w:themeShade="BF"/>
+                <w:sz w:val="22"/>
+                <w:szCs w:val="22"/>
+              </w:rPr>
+              <w:t>100</w:t>
+            </w:r>
+            <w:r>
+              <w:rPr>
+                <w:rFonts w:ascii="Consolas" w:hAnsi="Consolas"/>
+                <w:sz w:val="22"/>
+                <w:szCs w:val="22"/>
+              </w:rPr>
+              <w:t xml:space="preserve"> </w:t>
+            </w:r>
+            <w:r>
+              <w:rPr>
+                <w:rStyle w:val="AttributeTok"/>
+                <w:szCs w:val="22"/>
+              </w:rPr>
+              <w:t>dev eth</w:t>
+            </w:r>
+            <w:r>
+              <w:rPr>
+                <w:rStyle w:val="AttributeTok"/>
+                <w:szCs w:val="22"/>
+              </w:rPr>
+              <w:t>0</w:t>
+            </w:r>
+          </w:p>
+          <w:p>
+            <w:pPr>
+              <w:pStyle w:val="BodyText"/>
+              <w:rPr>
+                <w:rStyle w:val="FunctionTok"/>
+                <w:color w:val="808080" w:themeColor="background1" w:themeShade="80"/>
+                <w:szCs w:val="22"/>
+              </w:rPr>
+            </w:pPr>
+            <w:r>
+              <w:rPr>
+                <w:rFonts w:ascii="Consolas" w:hAnsi="Consolas"/>
+                <w:i/>
+                <w:iCs/>
+                <w:color w:val="808080" w:themeColor="background1" w:themeShade="80"/>
+                <w:sz w:val="22"/>
+                <w:szCs w:val="22"/>
+              </w:rPr>
+              <w:t># or</w:t>
+            </w:r>
+          </w:p>
+          <w:p>
+            <w:pPr>
+              <w:pStyle w:val="BodyText"/>
+            </w:pPr>
+            <w:r>
+              <w:rPr>
+                <w:rStyle w:val="FunctionTok"/>
+                <w:szCs w:val="22"/>
+              </w:rPr>
+              <w:t>sudo</w:t>
+            </w:r>
+            <w:r>
+              <w:rPr>
+                <w:rStyle w:val="AttributeTok"/>
+                <w:szCs w:val="22"/>
+              </w:rPr>
+              <w:t xml:space="preserve"> ifconfig eth1</w:t>
+            </w:r>
+            <w:r>
+              <w:rPr>
+                <w:rFonts w:ascii="Consolas" w:hAnsi="Consolas"/>
+                <w:sz w:val="22"/>
+                <w:szCs w:val="22"/>
+              </w:rPr>
+              <w:t xml:space="preserve"> </w:t>
+            </w:r>
+            <w:r>
+              <w:rPr>
+                <w:rFonts w:ascii="Consolas" w:hAnsi="Consolas"/>
+                <w:color w:val="E36C0A" w:themeColor="accent6" w:themeShade="BF"/>
+                <w:sz w:val="22"/>
+                <w:szCs w:val="22"/>
+              </w:rPr>
+              <w:t>192.168.1.</w:t>
+            </w:r>
+            <w:r>
+              <w:rPr>
+                <w:rFonts w:ascii="Consolas" w:hAnsi="Consolas"/>
+                <w:color w:val="E36C0A" w:themeColor="accent6" w:themeShade="BF"/>
+                <w:sz w:val="22"/>
+                <w:szCs w:val="22"/>
+              </w:rPr>
+              <w:t>100</w:t>
+            </w:r>
+          </w:p>
+        </w:tc>
+      </w:tr>
+    </w:tbl>
+    <w:p>
+      <w:pPr>
+        <w:pStyle w:val="BodyText"/>
+        <w:rPr>
+          <w:rFonts w:ascii="Times New Roman" w:hAnsi="Times New Roman" w:cs="Times New Roman"/>
+        </w:rPr>
+      </w:pPr>
+    </w:p>
+    <w:p>
+      <w:pPr>
+        <w:pStyle w:val="BodyText"/>
+      </w:pPr>
+      <w:r>
+        <w:rPr>
+          <w:rFonts w:ascii="Times New Roman" w:hAnsi="Times New Roman" w:cs="Times New Roman"/>
+        </w:rPr>
+        <w:t>You can verify the IP address is set correctly by running</w:t>
+      </w:r>
+      <w:r>
+        <w:t xml:space="preserve"> `</w:t>
+      </w:r>
+      <w:r>
+        <w:rPr>
+          <w:rFonts w:ascii="Consolas" w:hAnsi="Consolas"/>
+          <w:sz w:val="22"/>
+          <w:szCs w:val="22"/>
+        </w:rPr>
+        <w:t>sudo ip add</w:t>
+      </w:r>
+      <w:r>
+        <w:t xml:space="preserve">` </w:t>
+      </w:r>
+      <w:r>
+        <w:rPr>
+          <w:rFonts w:ascii="Times New Roman" w:hAnsi="Times New Roman" w:cs="Times New Roman"/>
+        </w:rPr>
+        <w:t>or</w:t>
+      </w:r>
+      <w:r>
+        <w:t xml:space="preserve"> `</w:t>
+      </w:r>
+      <w:r>
+        <w:rPr>
+          <w:rFonts w:ascii="Consolas" w:hAnsi="Consolas"/>
+          <w:sz w:val="22"/>
+          <w:szCs w:val="22"/>
+        </w:rPr>
+        <w:t>sudo ifconfig</w:t>
+      </w:r>
+      <w:r>
+        <w:t xml:space="preserve">` </w:t>
+      </w:r>
+      <w:r>
+        <w:rPr>
+          <w:rFonts w:ascii="Times New Roman" w:hAnsi="Times New Roman" w:cs="Times New Roman"/>
+        </w:rPr>
+        <w:t>again.</w:t>
+      </w:r>
+    </w:p>
+    <w:p>
+      <w:pPr>
+        <w:pStyle w:val="BodyText"/>
+      </w:pPr>
+    </w:p>
+    <w:p>
+      <w:pPr>
+        <w:pStyle w:val="Heading5"/>
+        <w:rPr>
+          <w:rFonts w:ascii="Times New Roman" w:hAnsi="Times New Roman" w:cs="Times New Roman"/>
+        </w:rPr>
+      </w:pPr>
+      <w:r>
+        <w:rPr>
+          <w:rFonts w:ascii="Times New Roman" w:hAnsi="Times New Roman" w:cs="Times New Roman"/>
+        </w:rPr>
+        <w:t>Verify Network Connection</w:t>
+      </w:r>
+    </w:p>
+    <w:p>
+      <w:pPr>
+        <w:pStyle w:val="BodyText"/>
+      </w:pPr>
+      <w:r>
+        <w:rPr>
+          <w:noProof/>
+        </w:rPr>
+        <mc:AlternateContent>
+          <mc:Choice Requires="wps">
+            <w:drawing>
+              <wp:anchor distT="0" distB="0" distL="114300" distR="114300" simplePos="0" relativeHeight="251697152" behindDoc="0" locked="0" layoutInCell="1" allowOverlap="1" wp14:anchorId="13A627D6" wp14:editId="4E3A524D">
+                <wp:simplePos x="0" y="0"/>
+                <wp:positionH relativeFrom="margin">
+                  <wp:posOffset>-3175</wp:posOffset>
+                </wp:positionH>
+                <wp:positionV relativeFrom="paragraph">
+                  <wp:posOffset>47625</wp:posOffset>
+                </wp:positionV>
+                <wp:extent cx="5837914" cy="15903"/>
+                <wp:effectExtent l="76200" t="38100" r="10795" b="98425"/>
+                <wp:wrapNone/>
+                <wp:docPr id="1503976392" name="Straight Connector 1"/>
+                <wp:cNvGraphicFramePr/>
+                <a:graphic xmlns:a="http://schemas.openxmlformats.org/drawingml/2006/main">
+                  <a:graphicData uri="http://schemas.microsoft.com/office/word/2010/wordprocessingShape">
+                    <wps:wsp>
+                      <wps:cNvCnPr/>
+                      <wps:spPr>
+                        <a:xfrm flipV="1">
+                          <a:off x="0" y="0"/>
+                          <a:ext cx="5837914" cy="15903"/>
+                        </a:xfrm>
+                        <a:prstGeom prst="line">
+                          <a:avLst/>
+                        </a:prstGeom>
+                        <a:ln>
+                          <a:solidFill>
+                            <a:schemeClr val="bg1">
+                              <a:lumMod val="50000"/>
+                            </a:schemeClr>
+                          </a:solidFill>
+                        </a:ln>
+                        <a:effectLst>
+                          <a:outerShdw blurRad="50800" dist="38100" dir="8100000" algn="tr" rotWithShape="0">
+                            <a:prstClr val="black">
+                              <a:alpha val="40000"/>
+                            </a:prstClr>
+                          </a:outerShdw>
+                        </a:effectLst>
+                      </wps:spPr>
+                      <wps:style>
+                        <a:lnRef idx="1">
+                          <a:schemeClr val="accent1"/>
+                        </a:lnRef>
+                        <a:fillRef idx="0">
+                          <a:schemeClr val="accent1"/>
+                        </a:fillRef>
+                        <a:effectRef idx="0">
+                          <a:schemeClr val="accent1"/>
+                        </a:effectRef>
+                        <a:fontRef idx="minor">
+                          <a:schemeClr val="tx1"/>
+                        </a:fontRef>
+                      </wps:style>
+                      <wps:bodyPr/>
+                    </wps:wsp>
+                  </a:graphicData>
+                </a:graphic>
+                <wp14:sizeRelH relativeFrom="margin">
+                  <wp14:pctWidth>0</wp14:pctWidth>
+                </wp14:sizeRelH>
+              </wp:anchor>
+            </w:drawing>
+          </mc:Choice>
+          <mc:Fallback>
+            <w:pict>
+              <v:line w14:anchorId="6B0AEBD3" id="Straight Connector 1" o:spid="_x0000_s1026" style="position:absolute;flip:y;z-index:251697152;visibility:visible;mso-wrap-style:square;mso-width-percent:0;mso-wrap-distance-left:9pt;mso-wrap-distance-top:0;mso-wrap-distance-right:9pt;mso-wrap-distance-bottom:0;mso-position-horizontal:absolute;mso-position-horizontal-relative:margin;mso-position-vertical:absolute;mso-position-vertical-relative:text;mso-width-percent:0;mso-width-relative:margin" from="-.25pt,3.75pt" to="459.45pt,5pt" o:gfxdata="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" strokecolor="#7f7f7f [1612]">
+                <v:shadow on="t" color="black" opacity="26214f" origin=".5,-.5" offset="-.74836mm,.74836mm"/>
+                <w10:wrap anchorx="margin"/>
+              </v:line>
+            </w:pict>
+          </mc:Fallback>
+        </mc:AlternateContent>
+      </w:r>
+    </w:p>
+    <w:p>
+      <w:pPr>
+        <w:pStyle w:val="BodyText"/>
+        <w:rPr>
+          <w:rFonts w:ascii="Times New Roman" w:hAnsi="Times New Roman" w:cs="Times New Roman"/>
+        </w:rPr>
+      </w:pPr>
+      <w:r>
+        <w:rPr>
+          <w:rFonts w:ascii="Times New Roman" w:hAnsi="Times New Roman" w:cs="Times New Roman"/>
+        </w:rPr>
+        <w:t>Once the network interfaces have been configured on both VMs, you can test the network connection between the two VMs by running the following commands:</w:t>
+      </w:r>
+    </w:p>
+    <w:tbl>
+      <w:tblPr>
+        <w:tblStyle w:val="TableGrid"/>
+        <w:tblW w:w="0" w:type="auto"/>
+        <w:jc w:val="center"/>
+        <w:tblLook w:val="04A0" w:firstRow="1" w:lastRow="0" w:firstColumn="1" w:lastColumn="0" w:noHBand="0" w:noVBand="1"/>
+      </w:tblPr>
+      <w:tblGrid>
+        <w:gridCol w:w="7105"/>
+      </w:tblGrid>
+      <w:tr>
+        <w:trPr>
+          <w:jc w:val="center"/>
+        </w:trPr>
+        <w:tc>
+          <w:tcPr>
+            <w:tcW w:w="7105" w:type="dxa"/>
+          </w:tcPr>
+          <w:p>
+            <w:pPr>
+              <w:pStyle w:val="BodyText"/>
+              <w:rPr>
+                <w:rStyle w:val="FunctionTok"/>
+                <w:color w:val="808080" w:themeColor="background1" w:themeShade="80"/>
+                <w:szCs w:val="22"/>
+              </w:rPr>
+            </w:pPr>
+            <w:r>
+              <w:rPr>
+                <w:rFonts w:ascii="Consolas" w:hAnsi="Consolas"/>
+                <w:i/>
+                <w:iCs/>
+                <w:color w:val="808080" w:themeColor="background1" w:themeShade="80"/>
+                <w:sz w:val="22"/>
+                <w:szCs w:val="22"/>
+              </w:rPr>
+              <w:t>#</w:t>
+            </w:r>
+            <w:r>
+              <w:rPr>
+                <w:rFonts w:ascii="Consolas" w:hAnsi="Consolas"/>
+                <w:i/>
+                <w:iCs/>
+                <w:color w:val="808080" w:themeColor="background1" w:themeShade="80"/>
+                <w:sz w:val="22"/>
+                <w:szCs w:val="22"/>
+              </w:rPr>
+              <w:t xml:space="preserve"> On the</w:t>
+            </w:r>
+            <w:r>
+              <w:rPr>
+                <w:rFonts w:ascii="Consolas" w:hAnsi="Consolas"/>
+                <w:i/>
+                <w:iCs/>
+                <w:color w:val="808080" w:themeColor="background1" w:themeShade="80"/>
+                <w:sz w:val="22"/>
+                <w:szCs w:val="22"/>
+              </w:rPr>
+              <w:t xml:space="preserve"> Kali VM</w:t>
+            </w:r>
+          </w:p>
+          <w:p>
+            <w:pPr>
+              <w:pStyle w:val="BodyText"/>
+              <w:rPr>
+                <w:rStyle w:val="AttributeTok"/>
+                <w:szCs w:val="22"/>
+              </w:rPr>
+            </w:pPr>
+            <w:r>
+              <w:rPr>
+                <w:rStyle w:val="FunctionTok"/>
+              </w:rPr>
+              <w:t>p</w:t>
+            </w:r>
+            <w:r>
+              <w:rPr>
+                <w:rStyle w:val="FunctionTok"/>
+              </w:rPr>
+              <w:t>ing</w:t>
+            </w:r>
+            <w:r>
+              <w:rPr>
+                <w:rStyle w:val="FunctionTok"/>
+              </w:rPr>
+              <w:t xml:space="preserve"> </w:t>
+            </w:r>
+            <w:r>
+              <w:rPr>
+                <w:rFonts w:ascii="Consolas" w:hAnsi="Consolas"/>
+                <w:color w:val="E36C0A" w:themeColor="accent6" w:themeShade="BF"/>
+                <w:sz w:val="22"/>
+                <w:szCs w:val="22"/>
+              </w:rPr>
+              <w:t>192.168.1.</w:t>
+            </w:r>
+            <w:r>
+              <w:rPr>
+                <w:rFonts w:ascii="Consolas" w:hAnsi="Consolas"/>
+                <w:color w:val="E36C0A" w:themeColor="accent6" w:themeShade="BF"/>
+                <w:sz w:val="22"/>
+                <w:szCs w:val="22"/>
+              </w:rPr>
+              <w:t>100</w:t>
+            </w:r>
+            <w:r>
+              <w:rPr>
+                <w:rFonts w:ascii="Consolas" w:hAnsi="Consolas"/>
+                <w:sz w:val="22"/>
+                <w:szCs w:val="22"/>
+              </w:rPr>
+              <w:t xml:space="preserve"> </w:t>
+            </w:r>
+          </w:p>
+          <w:p>
+            <w:pPr>
+              <w:pStyle w:val="BodyText"/>
+              <w:rPr>
+                <w:rFonts w:ascii="Consolas" w:hAnsi="Consolas"/>
+                <w:i/>
+                <w:iCs/>
+                <w:color w:val="808080" w:themeColor="background1" w:themeShade="80"/>
+                <w:sz w:val="22"/>
+                <w:szCs w:val="22"/>
+              </w:rPr>
+            </w:pPr>
+          </w:p>
+          <w:p>
+            <w:pPr>
+              <w:pStyle w:val="BodyText"/>
+              <w:rPr>
+                <w:rStyle w:val="FunctionTok"/>
+                <w:color w:val="808080" w:themeColor="background1" w:themeShade="80"/>
+                <w:szCs w:val="22"/>
+              </w:rPr>
+            </w:pPr>
+            <w:r>
+              <w:rPr>
+                <w:rFonts w:ascii="Consolas" w:hAnsi="Consolas"/>
+                <w:i/>
+                <w:iCs/>
+                <w:color w:val="808080" w:themeColor="background1" w:themeShade="80"/>
+                <w:sz w:val="22"/>
+                <w:szCs w:val="22"/>
+              </w:rPr>
+              <w:t>#</w:t>
+            </w:r>
+            <w:r>
+              <w:rPr>
+                <w:rFonts w:ascii="Consolas" w:hAnsi="Consolas"/>
+                <w:i/>
+                <w:iCs/>
+                <w:color w:val="808080" w:themeColor="background1" w:themeShade="80"/>
+                <w:sz w:val="22"/>
+                <w:szCs w:val="22"/>
+              </w:rPr>
+              <w:t xml:space="preserve"> On the Metasploitable2 VM </w:t>
+            </w:r>
+          </w:p>
+          <w:p>
+            <w:pPr>
+              <w:pStyle w:val="BodyText"/>
+            </w:pPr>
+            <w:r>
+              <w:rPr>
+                <w:rStyle w:val="FunctionTok"/>
+              </w:rPr>
+              <w:t xml:space="preserve">ping </w:t>
+            </w:r>
+            <w:r>
+              <w:rPr>
+                <w:rFonts w:ascii="Consolas" w:hAnsi="Consolas"/>
+                <w:color w:val="E36C0A" w:themeColor="accent6" w:themeShade="BF"/>
+                <w:sz w:val="22"/>
+                <w:szCs w:val="22"/>
+              </w:rPr>
+              <w:t>192.168.1.</w:t>
+            </w:r>
+            <w:r>
+              <w:rPr>
+                <w:rFonts w:ascii="Consolas" w:hAnsi="Consolas"/>
+                <w:color w:val="E36C0A" w:themeColor="accent6" w:themeShade="BF"/>
+                <w:sz w:val="22"/>
+                <w:szCs w:val="22"/>
+              </w:rPr>
+              <w:t>99</w:t>
+            </w:r>
+          </w:p>
+        </w:tc>
+      </w:tr>
+    </w:tbl>
+    <w:p>
+      <w:pPr>
+        <w:pStyle w:val="BodyText"/>
+        <w:rPr>
+          <w:rFonts w:ascii="Times New Roman" w:hAnsi="Times New Roman" w:cs="Times New Roman"/>
+        </w:rPr>
+      </w:pPr>
+      <w:r>
+        <w:rPr>
+          <w:rFonts w:ascii="Times New Roman" w:hAnsi="Times New Roman" w:cs="Times New Roman"/>
+        </w:rPr>
+        <w:t>If the network connection is successful, you should see the ping responses from the target VM</w:t>
+      </w:r>
+      <w:r>
+        <w:rPr>
+          <w:rFonts w:ascii="Times New Roman" w:hAnsi="Times New Roman" w:cs="Times New Roman"/>
+        </w:rPr>
+        <w:t xml:space="preserve"> (e.g., `</w:t>
+      </w:r>
+      <w:r>
+        <w:rPr>
+          <w:rFonts w:ascii="Consolas" w:hAnsi="Consolas" w:cs="Times New Roman"/>
+          <w:sz w:val="22"/>
+          <w:szCs w:val="22"/>
+        </w:rPr>
+        <w:t>64 bytes from 192.168.1.100: icmp_seq=1 ttl=64 time=0.171ms</w:t>
+      </w:r>
+      <w:r>
+        <w:rPr>
+          <w:rFonts w:ascii="Times New Roman" w:hAnsi="Times New Roman" w:cs="Times New Roman"/>
+        </w:rPr>
+        <w:t>`)</w:t>
+      </w:r>
+      <w:r>
+        <w:rPr>
+          <w:rFonts w:ascii="Times New Roman" w:hAnsi="Times New Roman" w:cs="Times New Roman"/>
+        </w:rPr>
+        <w:t xml:space="preserve">. </w:t>
+      </w:r>
+    </w:p>
+    <w:p>
+      <w:pPr>
+        <w:pStyle w:val="BodyText"/>
+        <w:rPr>
+          <w:rFonts w:ascii="Times New Roman" w:hAnsi="Times New Roman" w:cs="Times New Roman"/>
+        </w:rPr>
+      </w:pPr>
+      <w:r>
+        <w:rPr>
+          <w:rFonts w:ascii="Times New Roman" w:hAnsi="Times New Roman" w:cs="Times New Roman"/>
+        </w:rPr>
+        <w:t xml:space="preserve">If the connection is unsuccessful, restart the VMs and verify the network configurations. </w:t>
+      </w:r>
+    </w:p>
+    <w:p>
+      <w:pPr>
+        <w:pStyle w:val="BodyText"/>
+        <w:rPr>
+          <w:rFonts w:ascii="Times New Roman" w:hAnsi="Times New Roman" w:cs="Times New Roman"/>
+        </w:rPr>
+      </w:pPr>
+      <w:r>
+        <w:rPr>
+          <w:rFonts w:ascii="Times New Roman" w:hAnsi="Times New Roman" w:cs="Times New Roman"/>
+        </w:rPr>
+        <w:lastRenderedPageBreak/>
+        <w:t>Network adapters may reset at times, so we recommend checking the network adapter IP addresses to ensure they are still set correctly.</w:t>
+      </w:r>
+    </w:p>
+    <w:p>
+      <w:pPr>
+        <w:pStyle w:val="BodyText"/>
+        <w:rPr>
+          <w:rFonts w:ascii="Times New Roman" w:hAnsi="Times New Roman" w:cs="Times New Roman"/>
+        </w:rPr>
+      </w:pPr>
+      <w:r>
+        <w:rPr>
+          <w:rFonts w:ascii="Times New Roman" w:hAnsi="Times New Roman" w:cs="Times New Roman"/>
+        </w:rPr>
+        <w:t>If they are not set, you can reconfigure them by repeating the steps above.</w:t>
+      </w:r>
+    </w:p>
+    <w:p>
+      <w:r>
+        <w:br w:type="page"/>
+      </w:r>
+    </w:p>
+    <w:p>
+      <w:pPr>
         <w:pStyle w:val="Heading2"/>
         <w:rPr>
           <w:rFonts w:ascii="Times New Roman" w:hAnsi="Times New Roman" w:cs="Times New Roman"/>
@@ -7339,8 +9895,6 @@
           <w:szCs w:val="32"/>
         </w:rPr>
       </w:pPr>
-      <w:bookmarkStart w:id="6" w:name="usage-installation"/>
-      <w:bookmarkEnd w:id="5"/>
       <w:r>
         <w:rPr>
           <w:rFonts w:ascii="Times New Roman" w:hAnsi="Times New Roman" w:cs="Times New Roman"/>
@@ -7469,7 +10023,7 @@
           <w:szCs w:val="28"/>
         </w:rPr>
       </w:pPr>
-      <w:bookmarkStart w:id="7" w:name="bash-script-recommended"/>
+      <w:bookmarkStart w:id="8" w:name="bash-script-recommended"/>
       <w:r>
         <w:rPr>
           <w:rFonts w:ascii="Times New Roman" w:hAnsi="Times New Roman" w:cs="Times New Roman"/>
@@ -7605,19 +10159,20 @@
       <w:tblPr>
         <w:tblStyle w:val="TableGrid"/>
         <w:tblW w:w="0" w:type="auto"/>
-        <w:tblInd w:w="648" w:type="dxa"/>
+        <w:jc w:val="center"/>
         <w:tblLook w:val="04A0" w:firstRow="1" w:lastRow="0" w:firstColumn="1" w:lastColumn="0" w:noHBand="0" w:noVBand="1"/>
       </w:tblPr>
       <w:tblGrid>
-        <w:gridCol w:w="7897"/>
+        <w:gridCol w:w="7105"/>
       </w:tblGrid>
       <w:tr>
         <w:trPr>
           <w:trHeight w:val="4355"/>
+          <w:jc w:val="center"/>
         </w:trPr>
         <w:tc>
           <w:tcPr>
-            <w:tcW w:w="7897" w:type="dxa"/>
+            <w:tcW w:w="7105" w:type="dxa"/>
           </w:tcPr>
           <w:p>
             <w:pPr>
@@ -7626,6 +10181,7 @@
                 <w:rFonts w:ascii="Consolas" w:hAnsi="Consolas"/>
               </w:rPr>
             </w:pPr>
+            <w:bookmarkStart w:id="9" w:name="_Hlk184662050"/>
             <w:r>
               <w:rPr>
                 <w:rStyle w:val="CommentTok"/>
@@ -7686,33 +10242,17 @@
               </w:rPr>
               <w:br/>
             </w:r>
-            <w:proofErr w:type="spellStart"/>
             <w:r>
               <w:rPr>
                 <w:rStyle w:val="FunctionTok"/>
               </w:rPr>
               <w:t>chmod</w:t>
             </w:r>
-            <w:proofErr w:type="spellEnd"/>
             <w:r>
               <w:rPr>
                 <w:rStyle w:val="NormalTok"/>
               </w:rPr>
-              <w:t xml:space="preserve"> </w:t>
-            </w:r>
-            <w:proofErr w:type="spellStart"/>
-            <w:r>
-              <w:rPr>
-                <w:rStyle w:val="NormalTok"/>
-              </w:rPr>
-              <w:t>u+x</w:t>
-            </w:r>
-            <w:proofErr w:type="spellEnd"/>
-            <w:r>
-              <w:rPr>
-                <w:rStyle w:val="NormalTok"/>
-              </w:rPr>
-              <w:t xml:space="preserve"> workflow.sh</w:t>
+              <w:t xml:space="preserve"> u+x workflow.sh</w:t>
             </w:r>
             <w:r>
               <w:rPr>
@@ -7832,6 +10372,7 @@
         </w:tc>
       </w:tr>
     </w:tbl>
+    <w:bookmarkEnd w:id="9"/>
     <w:p>
       <w:r>
         <w:rPr>
@@ -7841,7 +10382,7 @@
         <mc:AlternateContent>
           <mc:Choice Requires="wps">
             <w:drawing>
-              <wp:anchor distT="0" distB="0" distL="114300" distR="114300" simplePos="0" relativeHeight="251664384" behindDoc="0" locked="0" layoutInCell="1" allowOverlap="1" wp14:anchorId="72858931" wp14:editId="08C6B45A">
+              <wp:anchor distT="0" distB="0" distL="114300" distR="114300" simplePos="0" relativeHeight="251664384" behindDoc="0" locked="0" layoutInCell="1" allowOverlap="1" wp14:anchorId="72858931" wp14:editId="7DC7F116">
                 <wp:simplePos x="0" y="0"/>
                 <wp:positionH relativeFrom="column">
                   <wp:posOffset>9525</wp:posOffset>
@@ -8261,7 +10802,7 @@
                                 <wp:inline distT="0" distB="0" distL="0" distR="0" wp14:anchorId="2A117C75" wp14:editId="37311330">
                                   <wp:extent cx="209550" cy="209550"/>
                                   <wp:effectExtent l="0" t="0" r="0" b="0"/>
-                                  <wp:docPr id="278549129" name="Graphic 4" descr="Clipboard with solid fill"/>
+                                  <wp:docPr id="539597978" name="Graphic 4" descr="Clipboard with solid fill"/>
                                   <wp:cNvGraphicFramePr>
                                     <a:graphicFrameLocks xmlns:a="http://schemas.openxmlformats.org/drawingml/2006/main" noChangeAspect="1"/>
                                   </wp:cNvGraphicFramePr>
@@ -8273,10 +10814,10 @@
                                           <pic:cNvPicPr/>
                                         </pic:nvPicPr>
                                         <pic:blipFill>
-                                          <a:blip r:embed="rId23">
+                                          <a:blip r:embed="rId25">
                                             <a:extLst>
                                               <a:ext uri="{96DAC541-7B7A-43D3-8B79-37D633B846F1}">
-                                                <asvg:svgBlip xmlns:asvg="http://schemas.microsoft.com/office/drawing/2016/SVG/main" r:embed="rId24"/>
+                                                <asvg:svgBlip xmlns:asvg="http://schemas.microsoft.com/office/drawing/2016/SVG/main" r:embed="rId26"/>
                                               </a:ext>
                                             </a:extLst>
                                           </a:blip>
@@ -8331,7 +10872,7 @@
                           <wp:inline distT="0" distB="0" distL="0" distR="0" wp14:anchorId="2A117C75" wp14:editId="37311330">
                             <wp:extent cx="209550" cy="209550"/>
                             <wp:effectExtent l="0" t="0" r="0" b="0"/>
-                            <wp:docPr id="278549129" name="Graphic 4" descr="Clipboard with solid fill"/>
+                            <wp:docPr id="539597978" name="Graphic 4" descr="Clipboard with solid fill"/>
                             <wp:cNvGraphicFramePr>
                               <a:graphicFrameLocks xmlns:a="http://schemas.openxmlformats.org/drawingml/2006/main" noChangeAspect="1"/>
                             </wp:cNvGraphicFramePr>
@@ -8343,10 +10884,10 @@
                                     <pic:cNvPicPr/>
                                   </pic:nvPicPr>
                                   <pic:blipFill>
-                                    <a:blip r:embed="rId23">
+                                    <a:blip r:embed="rId25">
                                       <a:extLst>
                                         <a:ext uri="{96DAC541-7B7A-43D3-8B79-37D633B846F1}">
-                                          <asvg:svgBlip xmlns:asvg="http://schemas.microsoft.com/office/drawing/2016/SVG/main" r:embed="rId24"/>
+                                          <asvg:svgBlip xmlns:asvg="http://schemas.microsoft.com/office/drawing/2016/SVG/main" r:embed="rId26"/>
                                         </a:ext>
                                       </a:extLst>
                                     </a:blip>
@@ -8392,8 +10933,8 @@
           <w:szCs w:val="28"/>
         </w:rPr>
       </w:pPr>
-      <w:bookmarkStart w:id="8" w:name="dockerfile-wip"/>
-      <w:bookmarkEnd w:id="7"/>
+      <w:bookmarkStart w:id="10" w:name="dockerfile-wip"/>
+      <w:bookmarkEnd w:id="8"/>
     </w:p>
     <w:p>
       <w:pPr>
@@ -8677,7 +11218,7 @@
                               </w:rPr>
                               <w:t xml:space="preserve"> on the host machine. Docker Desktop is available </w:t>
                             </w:r>
-                            <w:hyperlink r:id="rId25">
+                            <w:hyperlink r:id="rId27">
                               <w:r>
                                 <w:rPr>
                                   <w:rStyle w:val="Hyperlink"/>
@@ -8800,7 +11341,7 @@
                         </w:rPr>
                         <w:t xml:space="preserve"> on the host machine. Docker Desktop is available </w:t>
                       </w:r>
-                      <w:hyperlink r:id="rId26">
+                      <w:hyperlink r:id="rId28">
                         <w:r>
                           <w:rPr>
                             <w:rStyle w:val="Hyperlink"/>
@@ -8897,7 +11438,7 @@
                                 <wp:inline distT="0" distB="0" distL="0" distR="0" wp14:anchorId="4E5DF280" wp14:editId="052D0826">
                                   <wp:extent cx="209550" cy="209550"/>
                                   <wp:effectExtent l="0" t="0" r="0" b="0"/>
-                                  <wp:docPr id="1415931955" name="Graphic 4" descr="Warning with solid fill"/>
+                                  <wp:docPr id="1692171300" name="Graphic 4" descr="Warning with solid fill"/>
                                   <wp:cNvGraphicFramePr>
                                     <a:graphicFrameLocks xmlns:a="http://schemas.openxmlformats.org/drawingml/2006/main" noChangeAspect="1"/>
                                   </wp:cNvGraphicFramePr>
@@ -8909,10 +11450,10 @@
                                           <pic:cNvPicPr/>
                                         </pic:nvPicPr>
                                         <pic:blipFill>
-                                          <a:blip r:embed="rId27">
+                                          <a:blip r:embed="rId29">
                                             <a:extLst>
                                               <a:ext uri="{96DAC541-7B7A-43D3-8B79-37D633B846F1}">
-                                                <asvg:svgBlip xmlns:asvg="http://schemas.microsoft.com/office/drawing/2016/SVG/main" r:embed="rId28"/>
+                                                <asvg:svgBlip xmlns:asvg="http://schemas.microsoft.com/office/drawing/2016/SVG/main" r:embed="rId30"/>
                                               </a:ext>
                                             </a:extLst>
                                           </a:blip>
@@ -8967,7 +11508,7 @@
                           <wp:inline distT="0" distB="0" distL="0" distR="0" wp14:anchorId="4E5DF280" wp14:editId="052D0826">
                             <wp:extent cx="209550" cy="209550"/>
                             <wp:effectExtent l="0" t="0" r="0" b="0"/>
-                            <wp:docPr id="1415931955" name="Graphic 4" descr="Warning with solid fill"/>
+                            <wp:docPr id="1692171300" name="Graphic 4" descr="Warning with solid fill"/>
                             <wp:cNvGraphicFramePr>
                               <a:graphicFrameLocks xmlns:a="http://schemas.openxmlformats.org/drawingml/2006/main" noChangeAspect="1"/>
                             </wp:cNvGraphicFramePr>
@@ -8979,10 +11520,10 @@
                                     <pic:cNvPicPr/>
                                   </pic:nvPicPr>
                                   <pic:blipFill>
-                                    <a:blip r:embed="rId27">
+                                    <a:blip r:embed="rId29">
                                       <a:extLst>
                                         <a:ext uri="{96DAC541-7B7A-43D3-8B79-37D633B846F1}">
-                                          <asvg:svgBlip xmlns:asvg="http://schemas.microsoft.com/office/drawing/2016/SVG/main" r:embed="rId28"/>
+                                          <asvg:svgBlip xmlns:asvg="http://schemas.microsoft.com/office/drawing/2016/SVG/main" r:embed="rId30"/>
                                         </a:ext>
                                       </a:extLst>
                                     </a:blip>
@@ -9190,7 +11731,7 @@
         </w:rPr>
         <w:t>Optionally, you can build the Docker image and run the container manually using the commands below.</w:t>
       </w:r>
-      <w:bookmarkStart w:id="9" w:name="build-the-docker-image-manually"/>
+      <w:bookmarkStart w:id="11" w:name="build-the-docker-image-manually"/>
     </w:p>
     <w:p>
       <w:pPr>
@@ -9226,19 +11767,20 @@
       <w:tblPr>
         <w:tblStyle w:val="TableGrid"/>
         <w:tblW w:w="0" w:type="auto"/>
-        <w:tblInd w:w="648" w:type="dxa"/>
+        <w:jc w:val="center"/>
         <w:tblLook w:val="04A0" w:firstRow="1" w:lastRow="0" w:firstColumn="1" w:lastColumn="0" w:noHBand="0" w:noVBand="1"/>
       </w:tblPr>
       <w:tblGrid>
-        <w:gridCol w:w="8077"/>
+        <w:gridCol w:w="7470"/>
       </w:tblGrid>
       <w:tr>
         <w:trPr>
           <w:trHeight w:val="620"/>
+          <w:jc w:val="center"/>
         </w:trPr>
         <w:tc>
           <w:tcPr>
-            <w:tcW w:w="8077" w:type="dxa"/>
+            <w:tcW w:w="7470" w:type="dxa"/>
           </w:tcPr>
           <w:p>
             <w:pPr>
@@ -9325,19 +11867,20 @@
       <w:tblPr>
         <w:tblStyle w:val="TableGrid"/>
         <w:tblW w:w="0" w:type="auto"/>
-        <w:tblInd w:w="648" w:type="dxa"/>
+        <w:jc w:val="center"/>
         <w:tblLook w:val="04A0" w:firstRow="1" w:lastRow="0" w:firstColumn="1" w:lastColumn="0" w:noHBand="0" w:noVBand="1"/>
       </w:tblPr>
       <w:tblGrid>
-        <w:gridCol w:w="8077"/>
+        <w:gridCol w:w="7470"/>
       </w:tblGrid>
       <w:tr>
         <w:trPr>
           <w:trHeight w:val="602"/>
+          <w:jc w:val="center"/>
         </w:trPr>
         <w:tc>
           <w:tcPr>
-            <w:tcW w:w="8077" w:type="dxa"/>
+            <w:tcW w:w="7470" w:type="dxa"/>
           </w:tcPr>
           <w:p>
             <w:pPr>
@@ -9431,8 +11974,8 @@
       </w:pPr>
     </w:p>
     <w:p>
-      <w:bookmarkStart w:id="10" w:name="run-the-docker-container-manually"/>
-      <w:bookmarkEnd w:id="9"/>
+      <w:bookmarkStart w:id="12" w:name="run-the-docker-container-manually"/>
+      <w:bookmarkEnd w:id="11"/>
       <w:r>
         <w:br w:type="page"/>
       </w:r>
@@ -9446,9 +11989,9 @@
           <w:szCs w:val="28"/>
         </w:rPr>
       </w:pPr>
-      <w:bookmarkStart w:id="11" w:name="manual-installation-recommended"/>
-      <w:bookmarkEnd w:id="8"/>
+      <w:bookmarkStart w:id="13" w:name="manual-installation-recommended"/>
       <w:bookmarkEnd w:id="10"/>
+      <w:bookmarkEnd w:id="12"/>
       <w:r>
         <w:rPr>
           <w:rFonts w:ascii="Times New Roman" w:hAnsi="Times New Roman" w:cs="Times New Roman"/>
@@ -9459,7 +12002,7 @@
         <w:t>Manual Installation (Recommended)</w:t>
       </w:r>
     </w:p>
-    <w:bookmarkStart w:id="12" w:name="clone-the-repositories"/>
+    <w:bookmarkStart w:id="14" w:name="clone-the-repositories"/>
     <w:p>
       <w:r>
         <w:rPr>
@@ -9587,7 +12130,7 @@
       <w:tblPr>
         <w:tblStyle w:val="TableGrid"/>
         <w:tblW w:w="0" w:type="auto"/>
-        <w:tblInd w:w="648" w:type="dxa"/>
+        <w:jc w:val="center"/>
         <w:tblLook w:val="04A0" w:firstRow="1" w:lastRow="0" w:firstColumn="1" w:lastColumn="0" w:noHBand="0" w:noVBand="1"/>
       </w:tblPr>
       <w:tblGrid>
@@ -9596,6 +12139,7 @@
       <w:tr>
         <w:trPr>
           <w:trHeight w:val="2015"/>
+          <w:jc w:val="center"/>
         </w:trPr>
         <w:tc>
           <w:tcPr>
@@ -9716,8 +12260,8 @@
         </w:rPr>
         <w:t>Install Necessary Dependencies</w:t>
       </w:r>
-      <w:bookmarkStart w:id="13" w:name="install-necessary-dependencies"/>
-      <w:bookmarkEnd w:id="12"/>
+      <w:bookmarkStart w:id="15" w:name="install-necessary-dependencies"/>
+      <w:bookmarkEnd w:id="14"/>
     </w:p>
     <w:p>
       <w:pPr>
@@ -9733,7 +12277,7 @@
       <w:tblPr>
         <w:tblStyle w:val="TableGrid"/>
         <w:tblW w:w="0" w:type="auto"/>
-        <w:tblInd w:w="648" w:type="dxa"/>
+        <w:jc w:val="center"/>
         <w:tblLook w:val="04A0" w:firstRow="1" w:lastRow="0" w:firstColumn="1" w:lastColumn="0" w:noHBand="0" w:noVBand="1"/>
       </w:tblPr>
       <w:tblGrid>
@@ -9742,6 +12286,7 @@
       <w:tr>
         <w:trPr>
           <w:trHeight w:val="575"/>
+          <w:jc w:val="center"/>
         </w:trPr>
         <w:tc>
           <w:tcPr>
@@ -9863,8 +12408,8 @@
         </w:rPr>
         <w:t>Attack Tools</w:t>
       </w:r>
-      <w:bookmarkStart w:id="14" w:name="build-fuzzing-tools"/>
-      <w:bookmarkEnd w:id="13"/>
+      <w:bookmarkStart w:id="16" w:name="build-fuzzing-tools"/>
+      <w:bookmarkEnd w:id="15"/>
     </w:p>
     <w:p>
       <w:pPr>
@@ -9881,7 +12426,7 @@
       <w:tblPr>
         <w:tblStyle w:val="TableGrid"/>
         <w:tblW w:w="0" w:type="auto"/>
-        <w:tblInd w:w="648" w:type="dxa"/>
+        <w:jc w:val="center"/>
         <w:tblLook w:val="04A0" w:firstRow="1" w:lastRow="0" w:firstColumn="1" w:lastColumn="0" w:noHBand="0" w:noVBand="1"/>
       </w:tblPr>
       <w:tblGrid>
@@ -9890,6 +12435,7 @@
       <w:tr>
         <w:trPr>
           <w:trHeight w:val="3635"/>
+          <w:jc w:val="center"/>
         </w:trPr>
         <w:tc>
           <w:tcPr>
@@ -9946,14 +12492,12 @@
             <w:r>
               <w:br/>
             </w:r>
-            <w:proofErr w:type="spellStart"/>
             <w:r>
               <w:rPr>
                 <w:rStyle w:val="FunctionTok"/>
               </w:rPr>
               <w:t>make</w:t>
             </w:r>
-            <w:proofErr w:type="spellEnd"/>
             <w:r>
               <w:rPr>
                 <w:rStyle w:val="NormalTok"/>
@@ -9969,12 +12513,14 @@
               </w:rPr>
               <w:t>cd</w:t>
             </w:r>
+            <w:proofErr w:type="gramStart"/>
             <w:r>
               <w:rPr>
                 <w:rStyle w:val="NormalTok"/>
               </w:rPr>
               <w:t xml:space="preserve"> ..</w:t>
             </w:r>
+            <w:proofErr w:type="gramEnd"/>
             <w:r>
               <w:br/>
             </w:r>
@@ -10029,14 +12575,12 @@
             <w:r>
               <w:br/>
             </w:r>
-            <w:proofErr w:type="spellStart"/>
             <w:r>
               <w:rPr>
                 <w:rStyle w:val="FunctionTok"/>
               </w:rPr>
               <w:t>make</w:t>
             </w:r>
-            <w:proofErr w:type="spellEnd"/>
             <w:r>
               <w:rPr>
                 <w:rStyle w:val="NormalTok"/>
@@ -10119,13 +12663,16 @@
       <w:tblPr>
         <w:tblStyle w:val="TableGrid"/>
         <w:tblW w:w="0" w:type="auto"/>
-        <w:tblInd w:w="625" w:type="dxa"/>
+        <w:jc w:val="center"/>
         <w:tblLook w:val="04A0" w:firstRow="1" w:lastRow="0" w:firstColumn="1" w:lastColumn="0" w:noHBand="0" w:noVBand="1"/>
       </w:tblPr>
       <w:tblGrid>
         <w:gridCol w:w="7920"/>
       </w:tblGrid>
       <w:tr>
+        <w:trPr>
+          <w:jc w:val="center"/>
+        </w:trPr>
         <w:tc>
           <w:tcPr>
             <w:tcW w:w="7920" w:type="dxa"/>
@@ -10658,10 +13205,10 @@
           <w:szCs w:val="32"/>
         </w:rPr>
       </w:pPr>
-      <w:bookmarkStart w:id="15" w:name="references"/>
-      <w:bookmarkEnd w:id="6"/>
-      <w:bookmarkEnd w:id="11"/>
-      <w:bookmarkEnd w:id="14"/>
+      <w:bookmarkStart w:id="17" w:name="references"/>
+      <w:bookmarkEnd w:id="7"/>
+      <w:bookmarkEnd w:id="13"/>
+      <w:bookmarkEnd w:id="16"/>
       <w:r>
         <w:rPr>
           <w:sz w:val="32"/>
@@ -10761,7 +13308,7 @@
       <w:pPr>
         <w:pStyle w:val="Heading3"/>
       </w:pPr>
-      <w:bookmarkStart w:id="16" w:name="attack-tools"/>
+      <w:bookmarkStart w:id="18" w:name="attack-tools"/>
       <w:r>
         <w:t>Attack Tools</w:t>
       </w:r>
@@ -10774,7 +13321,7 @@
           <w:numId w:val="32"/>
         </w:numPr>
       </w:pPr>
-      <w:hyperlink r:id="rId29">
+      <w:hyperlink r:id="rId31">
         <w:r>
           <w:rPr>
             <w:rStyle w:val="Hyperlink"/>
@@ -10795,7 +13342,7 @@
           <w:color w:val="auto"/>
         </w:rPr>
       </w:pPr>
-      <w:hyperlink r:id="rId30">
+      <w:hyperlink r:id="rId32">
         <w:r>
           <w:rPr>
             <w:rStyle w:val="Hyperlink"/>
@@ -10813,8 +13360,8 @@
       <w:pPr>
         <w:pStyle w:val="Heading3"/>
       </w:pPr>
-      <w:bookmarkStart w:id="17" w:name="fuzzing-tools"/>
-      <w:bookmarkEnd w:id="16"/>
+      <w:bookmarkStart w:id="19" w:name="fuzzing-tools"/>
+      <w:bookmarkEnd w:id="18"/>
       <w:r>
         <w:t>Fuzzing Tools</w:t>
       </w:r>
@@ -10827,7 +13374,7 @@
           <w:numId w:val="33"/>
         </w:numPr>
       </w:pPr>
-      <w:hyperlink r:id="rId31">
+      <w:hyperlink r:id="rId33">
         <w:r>
           <w:rPr>
             <w:rStyle w:val="Hyperlink"/>
@@ -10848,7 +13395,7 @@
           <w:color w:val="auto"/>
         </w:rPr>
       </w:pPr>
-      <w:hyperlink r:id="rId32">
+      <w:hyperlink r:id="rId34">
         <w:r>
           <w:rPr>
             <w:rStyle w:val="Hyperlink"/>
@@ -10866,10 +13413,10 @@
       <w:pPr>
         <w:pStyle w:val="Heading3"/>
       </w:pPr>
-      <w:bookmarkStart w:id="18" w:name="other"/>
-      <w:bookmarkEnd w:id="17"/>
-      <w:r>
-        <w:t>Other</w:t>
+      <w:bookmarkStart w:id="20" w:name="other"/>
+      <w:bookmarkEnd w:id="19"/>
+      <w:r>
+        <w:t>Testbed Tools</w:t>
       </w:r>
     </w:p>
     <w:p>
@@ -10880,7 +13427,7 @@
           <w:numId w:val="34"/>
         </w:numPr>
       </w:pPr>
-      <w:hyperlink r:id="rId33">
+      <w:hyperlink r:id="rId35">
         <w:r>
           <w:rPr>
             <w:rStyle w:val="Hyperlink"/>
@@ -10897,7 +13444,7 @@
           <w:numId w:val="34"/>
         </w:numPr>
       </w:pPr>
-      <w:hyperlink r:id="rId34">
+      <w:hyperlink r:id="rId36">
         <w:r>
           <w:rPr>
             <w:rStyle w:val="Hyperlink"/>
@@ -10914,7 +13461,7 @@
           <w:numId w:val="34"/>
         </w:numPr>
       </w:pPr>
-      <w:hyperlink r:id="rId35" w:anchor="kali-virtual-machines">
+      <w:hyperlink r:id="rId37" w:anchor="kali-virtual-machines">
         <w:r>
           <w:rPr>
             <w:rStyle w:val="Hyperlink"/>
@@ -10935,7 +13482,7 @@
           <w:color w:val="auto"/>
         </w:rPr>
       </w:pPr>
-      <w:hyperlink r:id="rId36">
+      <w:hyperlink r:id="rId38">
         <w:r>
           <w:rPr>
             <w:rStyle w:val="Hyperlink"/>
@@ -10944,8 +13491,8 @@
         </w:r>
       </w:hyperlink>
       <w:bookmarkEnd w:id="0"/>
-      <w:bookmarkEnd w:id="15"/>
-      <w:bookmarkEnd w:id="18"/>
+      <w:bookmarkEnd w:id="17"/>
+      <w:bookmarkEnd w:id="20"/>
     </w:p>
     <w:p>
       <w:pPr>
@@ -10959,7 +13506,7 @@
           <w:color w:val="auto"/>
         </w:rPr>
       </w:pPr>
-      <w:hyperlink r:id="rId37" w:history="1">
+      <w:hyperlink r:id="rId39" w:history="1">
         <w:r>
           <w:rPr>
             <w:rStyle w:val="Hyperlink"/>
@@ -10971,6 +13518,29 @@
     <w:p>
       <w:pPr>
         <w:pStyle w:val="Compact"/>
+        <w:rPr>
+          <w:rStyle w:val="Hyperlink"/>
+          <w:color w:val="auto"/>
+        </w:rPr>
+      </w:pPr>
+    </w:p>
+    <w:p>
+      <w:pPr>
+        <w:pStyle w:val="Heading3"/>
+        <w:rPr>
+          <w:rStyle w:val="Hyperlink"/>
+        </w:rPr>
+      </w:pPr>
+      <w:r>
+        <w:t xml:space="preserve">Miscellaneous </w:t>
+      </w:r>
+      <w:r>
+        <w:t>Tools</w:t>
+      </w:r>
+    </w:p>
+    <w:p>
+      <w:pPr>
+        <w:pStyle w:val="Compact"/>
         <w:numPr>
           <w:ilvl w:val="0"/>
           <w:numId w:val="34"/>
@@ -10980,7 +13550,7 @@
           <w:color w:val="auto"/>
         </w:rPr>
       </w:pPr>
-      <w:hyperlink r:id="rId38" w:history="1">
+      <w:hyperlink r:id="rId40" w:history="1">
         <w:r>
           <w:rPr>
             <w:rStyle w:val="Hyperlink"/>
@@ -11001,7 +13571,7 @@
           <w:color w:val="auto"/>
         </w:rPr>
       </w:pPr>
-      <w:hyperlink r:id="rId39" w:history="1">
+      <w:hyperlink r:id="rId41" w:history="1">
         <w:r>
           <w:rPr>
             <w:rStyle w:val="Hyperlink"/>
@@ -11025,7 +13595,7 @@
       </w:pPr>
     </w:p>
     <w:sectPr>
-      <w:footerReference w:type="default" r:id="rId40"/>
+      <w:footerReference w:type="default" r:id="rId42"/>
       <w:pgSz w:w="12240" w:h="15840"/>
       <w:pgMar w:top="1440" w:right="1440" w:bottom="1440" w:left="1440" w:header="720" w:footer="720" w:gutter="0"/>
       <w:cols w:space="720"/>
@@ -11035,7 +13605,7 @@
 </file>
 
 <file path=word/endnotes.xml><?xml version="1.0" encoding="utf-8"?>
-<w:endnotes xmlns:wpc="http://schemas.microsoft.com/office/word/2010/wordprocessingCanvas" xmlns:cx="http://schemas.microsoft.com/office/drawing/2014/chartex" xmlns:cx1="http://schemas.microsoft.com/office/drawing/2015/9/8/chartex" xmlns:cx2="http://schemas.microsoft.com/office/drawing/2015/10/21/chartex" xmlns:cx3="http://schemas.microsoft.com/office/drawing/2016/5/9/chartex" xmlns:cx4="http://schemas.microsoft.com/office/drawing/2016/5/10/chartex" xmlns:cx5="http://schemas.microsoft.com/office/drawing/2016/5/11/chartex" xmlns:cx6="http://schemas.microsoft.com/office/drawing/2016/5/12/chartex" xmlns:cx7="http://schemas.microsoft.com/office/drawing/2016/5/13/chartex" xmlns:cx8="http://schemas.microsoft.com/office/drawing/2016/5/14/chartex" xmlns:mc="http://schemas.openxmlformats.org/markup-compatibility/2006" xmlns:aink="http://schemas.microsoft.com/office/drawing/2016/ink" xmlns:am3d="http://schemas.microsoft.com/office/drawing/2017/model3d" xmlns:o="urn:schemas-microsoft-com:office:office" xmlns:oel="http://schemas.microsoft.com/office/2019/extlst" xmlns:r="http://schemas.openxmlformats.org/officeDocument/2006/relationships" xmlns:m="http://schemas.openxmlformats.org/officeDocument/2006/math" xmlns:v="urn:schemas-microsoft-com:vml" xmlns:wp14="http://schemas.microsoft.com/office/word/2010/wordprocessingDrawing" xmlns:wp="http://schemas.openxmlformats.org/drawingml/2006/wordprocessingDrawing" xmlns:w10="urn:schemas-microsoft-com:office:word" xmlns:w="http://schemas.openxmlformats.org/wordprocessingml/2006/main" xmlns:w14="http://schemas.microsoft.com/office/word/2010/wordml" xmlns:w15="http://schemas.microsoft.com/office/word/2012/wordml" xmlns:w16cex="http://schemas.microsoft.com/office/word/2018/wordml/cex" xmlns:w16cid="http://schemas.microsoft.com/office/word/2016/wordml/cid" xmlns:w16="http://schemas.microsoft.com/office/word/2018/wordml" xmlns:w16sdtdh="http://schemas.microsoft.com/office/word/2020/wordml/sdtdatahash" xmlns:w16se="http://schemas.microsoft.com/office/word/2015/wordml/symex" xmlns:wpg="http://schemas.microsoft.com/office/word/2010/wordprocessingGroup" xmlns:wpi="http://schemas.microsoft.com/office/word/2010/wordprocessingInk" xmlns:wne="http://schemas.microsoft.com/office/word/2006/wordml" xmlns:wps="http://schemas.microsoft.com/office/word/2010/wordprocessingShape" mc:Ignorable="w14 w15 w16se w16cid w16 w16cex w16sdtdh wp14">
+<w:endnotes xmlns:wpc="http://schemas.microsoft.com/office/word/2010/wordprocessingCanvas" xmlns:cx="http://schemas.microsoft.com/office/drawing/2014/chartex" xmlns:cx1="http://schemas.microsoft.com/office/drawing/2015/9/8/chartex" xmlns:cx2="http://schemas.microsoft.com/office/drawing/2015/10/21/chartex" xmlns:cx3="http://schemas.microsoft.com/office/drawing/2016/5/9/chartex" xmlns:cx4="http://schemas.microsoft.com/office/drawing/2016/5/10/chartex" xmlns:cx5="http://schemas.microsoft.com/office/drawing/2016/5/11/chartex" xmlns:cx6="http://schemas.microsoft.com/office/drawing/2016/5/12/chartex" xmlns:cx7="http://schemas.microsoft.com/office/drawing/2016/5/13/chartex" xmlns:cx8="http://schemas.microsoft.com/office/drawing/2016/5/14/chartex" xmlns:mc="http://schemas.openxmlformats.org/markup-compatibility/2006" xmlns:aink="http://schemas.microsoft.com/office/drawing/2016/ink" xmlns:am3d="http://schemas.microsoft.com/office/drawing/2017/model3d" xmlns:o="urn:schemas-microsoft-com:office:office" xmlns:oel="http://schemas.microsoft.com/office/2019/extlst" xmlns:r="http://schemas.openxmlformats.org/officeDocument/2006/relationships" xmlns:m="http://schemas.openxmlformats.org/officeDocument/2006/math" xmlns:v="urn:schemas-microsoft-com:vml" xmlns:wp14="http://schemas.microsoft.com/office/word/2010/wordprocessingDrawing" xmlns:wp="http://schemas.openxmlformats.org/drawingml/2006/wordprocessingDrawing" xmlns:w10="urn:schemas-microsoft-com:office:word" xmlns:w="http://schemas.openxmlformats.org/wordprocessingml/2006/main" xmlns:w14="http://schemas.microsoft.com/office/word/2010/wordml" xmlns:w15="http://schemas.microsoft.com/office/word/2012/wordml" xmlns:w16cex="http://schemas.microsoft.com/office/word/2018/wordml/cex" xmlns:w16cid="http://schemas.microsoft.com/office/word/2016/wordml/cid" xmlns:w16="http://schemas.microsoft.com/office/word/2018/wordml" xmlns:w16du="http://schemas.microsoft.com/office/word/2023/wordml/word16du" xmlns:w16sdtdh="http://schemas.microsoft.com/office/word/2020/wordml/sdtdatahash" xmlns:w16se="http://schemas.microsoft.com/office/word/2015/wordml/symex" xmlns:wpg="http://schemas.microsoft.com/office/word/2010/wordprocessingGroup" xmlns:wpi="http://schemas.microsoft.com/office/word/2010/wordprocessingInk" xmlns:wne="http://schemas.microsoft.com/office/word/2006/wordml" xmlns:wps="http://schemas.microsoft.com/office/word/2010/wordprocessingShape" mc:Ignorable="w14 w15 w16se w16cid w16 w16cex w16sdtdh w16du wp14">
   <w:endnote w:type="separator" w:id="-1">
     <w:p>
       <w:pPr>
@@ -11060,7 +13630,7 @@
 </file>
 
 <file path=word/footer1.xml><?xml version="1.0" encoding="utf-8"?>
-<w:ftr xmlns:wpc="http://schemas.microsoft.com/office/word/2010/wordprocessingCanvas" xmlns:cx="http://schemas.microsoft.com/office/drawing/2014/chartex" xmlns:cx1="http://schemas.microsoft.com/office/drawing/2015/9/8/chartex" xmlns:cx2="http://schemas.microsoft.com/office/drawing/2015/10/21/chartex" xmlns:cx3="http://schemas.microsoft.com/office/drawing/2016/5/9/chartex" xmlns:cx4="http://schemas.microsoft.com/office/drawing/2016/5/10/chartex" xmlns:cx5="http://schemas.microsoft.com/office/drawing/2016/5/11/chartex" xmlns:cx6="http://schemas.microsoft.com/office/drawing/2016/5/12/chartex" xmlns:cx7="http://schemas.microsoft.com/office/drawing/2016/5/13/chartex" xmlns:cx8="http://schemas.microsoft.com/office/drawing/2016/5/14/chartex" xmlns:mc="http://schemas.openxmlformats.org/markup-compatibility/2006" xmlns:aink="http://schemas.microsoft.com/office/drawing/2016/ink" xmlns:am3d="http://schemas.microsoft.com/office/drawing/2017/model3d" xmlns:o="urn:schemas-microsoft-com:office:office" xmlns:oel="http://schemas.microsoft.com/office/2019/extlst" xmlns:r="http://schemas.openxmlformats.org/officeDocument/2006/relationships" xmlns:m="http://schemas.openxmlformats.org/officeDocument/2006/math" xmlns:v="urn:schemas-microsoft-com:vml" xmlns:wp14="http://schemas.microsoft.com/office/word/2010/wordprocessingDrawing" xmlns:wp="http://schemas.openxmlformats.org/drawingml/2006/wordprocessingDrawing" xmlns:w10="urn:schemas-microsoft-com:office:word" xmlns:w="http://schemas.openxmlformats.org/wordprocessingml/2006/main" xmlns:w14="http://schemas.microsoft.com/office/word/2010/wordml" xmlns:w15="http://schemas.microsoft.com/office/word/2012/wordml" xmlns:w16cex="http://schemas.microsoft.com/office/word/2018/wordml/cex" xmlns:w16cid="http://schemas.microsoft.com/office/word/2016/wordml/cid" xmlns:w16="http://schemas.microsoft.com/office/word/2018/wordml" xmlns:w16sdtdh="http://schemas.microsoft.com/office/word/2020/wordml/sdtdatahash" xmlns:w16se="http://schemas.microsoft.com/office/word/2015/wordml/symex" xmlns:wpg="http://schemas.microsoft.com/office/word/2010/wordprocessingGroup" xmlns:wpi="http://schemas.microsoft.com/office/word/2010/wordprocessingInk" xmlns:wne="http://schemas.microsoft.com/office/word/2006/wordml" xmlns:wps="http://schemas.microsoft.com/office/word/2010/wordprocessingShape" mc:Ignorable="w14 w15 w16se w16cid w16 w16cex w16sdtdh wp14">
+<w:ftr xmlns:wpc="http://schemas.microsoft.com/office/word/2010/wordprocessingCanvas" xmlns:cx="http://schemas.microsoft.com/office/drawing/2014/chartex" xmlns:cx1="http://schemas.microsoft.com/office/drawing/2015/9/8/chartex" xmlns:cx2="http://schemas.microsoft.com/office/drawing/2015/10/21/chartex" xmlns:cx3="http://schemas.microsoft.com/office/drawing/2016/5/9/chartex" xmlns:cx4="http://schemas.microsoft.com/office/drawing/2016/5/10/chartex" xmlns:cx5="http://schemas.microsoft.com/office/drawing/2016/5/11/chartex" xmlns:cx6="http://schemas.microsoft.com/office/drawing/2016/5/12/chartex" xmlns:cx7="http://schemas.microsoft.com/office/drawing/2016/5/13/chartex" xmlns:cx8="http://schemas.microsoft.com/office/drawing/2016/5/14/chartex" xmlns:mc="http://schemas.openxmlformats.org/markup-compatibility/2006" xmlns:aink="http://schemas.microsoft.com/office/drawing/2016/ink" xmlns:am3d="http://schemas.microsoft.com/office/drawing/2017/model3d" xmlns:o="urn:schemas-microsoft-com:office:office" xmlns:oel="http://schemas.microsoft.com/office/2019/extlst" xmlns:r="http://schemas.openxmlformats.org/officeDocument/2006/relationships" xmlns:m="http://schemas.openxmlformats.org/officeDocument/2006/math" xmlns:v="urn:schemas-microsoft-com:vml" xmlns:wp14="http://schemas.microsoft.com/office/word/2010/wordprocessingDrawing" xmlns:wp="http://schemas.openxmlformats.org/drawingml/2006/wordprocessingDrawing" xmlns:w10="urn:schemas-microsoft-com:office:word" xmlns:w="http://schemas.openxmlformats.org/wordprocessingml/2006/main" xmlns:w14="http://schemas.microsoft.com/office/word/2010/wordml" xmlns:w15="http://schemas.microsoft.com/office/word/2012/wordml" xmlns:w16cex="http://schemas.microsoft.com/office/word/2018/wordml/cex" xmlns:w16cid="http://schemas.microsoft.com/office/word/2016/wordml/cid" xmlns:w16="http://schemas.microsoft.com/office/word/2018/wordml" xmlns:w16du="http://schemas.microsoft.com/office/word/2023/wordml/word16du" xmlns:w16sdtdh="http://schemas.microsoft.com/office/word/2020/wordml/sdtdatahash" xmlns:w16se="http://schemas.microsoft.com/office/word/2015/wordml/symex" xmlns:wpg="http://schemas.microsoft.com/office/word/2010/wordprocessingGroup" xmlns:wpi="http://schemas.microsoft.com/office/word/2010/wordprocessingInk" xmlns:wne="http://schemas.microsoft.com/office/word/2006/wordml" xmlns:wps="http://schemas.microsoft.com/office/word/2010/wordprocessingShape" mc:Ignorable="w14 w15 w16se w16cid w16 w16cex w16sdtdh w16du wp14">
   <w:sdt>
     <w:sdtPr>
       <w:id w:val="-1250507034"/>
@@ -11114,7 +13684,7 @@
 </file>
 
 <file path=word/footnotes.xml><?xml version="1.0" encoding="utf-8"?>
-<w:footnotes xmlns:wpc="http://schemas.microsoft.com/office/word/2010/wordprocessingCanvas" xmlns:cx="http://schemas.microsoft.com/office/drawing/2014/chartex" xmlns:cx1="http://schemas.microsoft.com/office/drawing/2015/9/8/chartex" xmlns:cx2="http://schemas.microsoft.com/office/drawing/2015/10/21/chartex" xmlns:cx3="http://schemas.microsoft.com/office/drawing/2016/5/9/chartex" xmlns:cx4="http://schemas.microsoft.com/office/drawing/2016/5/10/chartex" xmlns:cx5="http://schemas.microsoft.com/office/drawing/2016/5/11/chartex" xmlns:cx6="http://schemas.microsoft.com/office/drawing/2016/5/12/chartex" xmlns:cx7="http://schemas.microsoft.com/office/drawing/2016/5/13/chartex" xmlns:cx8="http://schemas.microsoft.com/office/drawing/2016/5/14/chartex" xmlns:mc="http://schemas.openxmlformats.org/markup-compatibility/2006" xmlns:aink="http://schemas.microsoft.com/office/drawing/2016/ink" xmlns:am3d="http://schemas.microsoft.com/office/drawing/2017/model3d" xmlns:o="urn:schemas-microsoft-com:office:office" xmlns:oel="http://schemas.microsoft.com/office/2019/extlst" xmlns:r="http://schemas.openxmlformats.org/officeDocument/2006/relationships" xmlns:m="http://schemas.openxmlformats.org/officeDocument/2006/math" xmlns:v="urn:schemas-microsoft-com:vml" xmlns:wp14="http://schemas.microsoft.com/office/word/2010/wordprocessingDrawing" xmlns:wp="http://schemas.openxmlformats.org/drawingml/2006/wordprocessingDrawing" xmlns:w10="urn:schemas-microsoft-com:office:word" xmlns:w="http://schemas.openxmlformats.org/wordprocessingml/2006/main" xmlns:w14="http://schemas.microsoft.com/office/word/2010/wordml" xmlns:w15="http://schemas.microsoft.com/office/word/2012/wordml" xmlns:w16cex="http://schemas.microsoft.com/office/word/2018/wordml/cex" xmlns:w16cid="http://schemas.microsoft.com/office/word/2016/wordml/cid" xmlns:w16="http://schemas.microsoft.com/office/word/2018/wordml" xmlns:w16sdtdh="http://schemas.microsoft.com/office/word/2020/wordml/sdtdatahash" xmlns:w16se="http://schemas.microsoft.com/office/word/2015/wordml/symex" xmlns:wpg="http://schemas.microsoft.com/office/word/2010/wordprocessingGroup" xmlns:wpi="http://schemas.microsoft.com/office/word/2010/wordprocessingInk" xmlns:wne="http://schemas.microsoft.com/office/word/2006/wordml" xmlns:wps="http://schemas.microsoft.com/office/word/2010/wordprocessingShape" mc:Ignorable="w14 w15 w16se w16cid w16 w16cex w16sdtdh wp14">
+<w:footnotes xmlns:wpc="http://schemas.microsoft.com/office/word/2010/wordprocessingCanvas" xmlns:cx="http://schemas.microsoft.com/office/drawing/2014/chartex" xmlns:cx1="http://schemas.microsoft.com/office/drawing/2015/9/8/chartex" xmlns:cx2="http://schemas.microsoft.com/office/drawing/2015/10/21/chartex" xmlns:cx3="http://schemas.microsoft.com/office/drawing/2016/5/9/chartex" xmlns:cx4="http://schemas.microsoft.com/office/drawing/2016/5/10/chartex" xmlns:cx5="http://schemas.microsoft.com/office/drawing/2016/5/11/chartex" xmlns:cx6="http://schemas.microsoft.com/office/drawing/2016/5/12/chartex" xmlns:cx7="http://schemas.microsoft.com/office/drawing/2016/5/13/chartex" xmlns:cx8="http://schemas.microsoft.com/office/drawing/2016/5/14/chartex" xmlns:mc="http://schemas.openxmlformats.org/markup-compatibility/2006" xmlns:aink="http://schemas.microsoft.com/office/drawing/2016/ink" xmlns:am3d="http://schemas.microsoft.com/office/drawing/2017/model3d" xmlns:o="urn:schemas-microsoft-com:office:office" xmlns:oel="http://schemas.microsoft.com/office/2019/extlst" xmlns:r="http://schemas.openxmlformats.org/officeDocument/2006/relationships" xmlns:m="http://schemas.openxmlformats.org/officeDocument/2006/math" xmlns:v="urn:schemas-microsoft-com:vml" xmlns:wp14="http://schemas.microsoft.com/office/word/2010/wordprocessingDrawing" xmlns:wp="http://schemas.openxmlformats.org/drawingml/2006/wordprocessingDrawing" xmlns:w10="urn:schemas-microsoft-com:office:word" xmlns:w="http://schemas.openxmlformats.org/wordprocessingml/2006/main" xmlns:w14="http://schemas.microsoft.com/office/word/2010/wordml" xmlns:w15="http://schemas.microsoft.com/office/word/2012/wordml" xmlns:w16cex="http://schemas.microsoft.com/office/word/2018/wordml/cex" xmlns:w16cid="http://schemas.microsoft.com/office/word/2016/wordml/cid" xmlns:w16="http://schemas.microsoft.com/office/word/2018/wordml" xmlns:w16du="http://schemas.microsoft.com/office/word/2023/wordml/word16du" xmlns:w16sdtdh="http://schemas.microsoft.com/office/word/2020/wordml/sdtdatahash" xmlns:w16se="http://schemas.microsoft.com/office/word/2015/wordml/symex" xmlns:wpg="http://schemas.microsoft.com/office/word/2010/wordprocessingGroup" xmlns:wpi="http://schemas.microsoft.com/office/word/2010/wordprocessingInk" xmlns:wne="http://schemas.microsoft.com/office/word/2006/wordml" xmlns:wps="http://schemas.microsoft.com/office/word/2010/wordprocessingShape" mc:Ignorable="w14 w15 w16se w16cid w16 w16cex w16sdtdh w16du wp14">
   <w:footnote w:type="separator" w:id="-1">
     <w:p>
       <w:r>
@@ -11133,15 +13703,15 @@
 </file>
 
 <file path=word/numbering.xml><?xml version="1.0" encoding="utf-8"?>
-<w:numbering xmlns:wpc="http://schemas.microsoft.com/office/word/2010/wordprocessingCanvas" xmlns:cx="http://schemas.microsoft.com/office/drawing/2014/chartex" xmlns:cx1="http://schemas.microsoft.com/office/drawing/2015/9/8/chartex" xmlns:cx2="http://schemas.microsoft.com/office/drawing/2015/10/21/chartex" xmlns:cx3="http://schemas.microsoft.com/office/drawing/2016/5/9/chartex" xmlns:cx4="http://schemas.microsoft.com/office/drawing/2016/5/10/chartex" xmlns:cx5="http://schemas.microsoft.com/office/drawing/2016/5/11/chartex" xmlns:cx6="http://schemas.microsoft.com/office/drawing/2016/5/12/chartex" xmlns:cx7="http://schemas.microsoft.com/office/drawing/2016/5/13/chartex" xmlns:cx8="http://schemas.microsoft.com/office/drawing/2016/5/14/chartex" xmlns:mc="http://schemas.openxmlformats.org/markup-compatibility/2006" xmlns:aink="http://schemas.microsoft.com/office/drawing/2016/ink" xmlns:am3d="http://schemas.microsoft.com/office/drawing/2017/model3d" xmlns:o="urn:schemas-microsoft-com:office:office" xmlns:oel="http://schemas.microsoft.com/office/2019/extlst" xmlns:r="http://schemas.openxmlformats.org/officeDocument/2006/relationships" xmlns:m="http://schemas.openxmlformats.org/officeDocument/2006/math" xmlns:v="urn:schemas-microsoft-com:vml" xmlns:wp14="http://schemas.microsoft.com/office/word/2010/wordprocessingDrawing" xmlns:wp="http://schemas.openxmlformats.org/drawingml/2006/wordprocessingDrawing" xmlns:w10="urn:schemas-microsoft-com:office:word" xmlns:w="http://schemas.openxmlformats.org/wordprocessingml/2006/main" xmlns:w14="http://schemas.microsoft.com/office/word/2010/wordml" xmlns:w15="http://schemas.microsoft.com/office/word/2012/wordml" xmlns:w16cex="http://schemas.microsoft.com/office/word/2018/wordml/cex" xmlns:w16cid="http://schemas.microsoft.com/office/word/2016/wordml/cid" xmlns:w16="http://schemas.microsoft.com/office/word/2018/wordml" xmlns:w16sdtdh="http://schemas.microsoft.com/office/word/2020/wordml/sdtdatahash" xmlns:w16se="http://schemas.microsoft.com/office/word/2015/wordml/symex" xmlns:wpg="http://schemas.microsoft.com/office/word/2010/wordprocessingGroup" xmlns:wpi="http://schemas.microsoft.com/office/word/2010/wordprocessingInk" xmlns:wne="http://schemas.microsoft.com/office/word/2006/wordml" xmlns:wps="http://schemas.microsoft.com/office/word/2010/wordprocessingShape" mc:Ignorable="w14 w15 w16se w16cid w16 w16cex w16sdtdh wp14">
+<w:numbering xmlns:wpc="http://schemas.microsoft.com/office/word/2010/wordprocessingCanvas" xmlns:cx="http://schemas.microsoft.com/office/drawing/2014/chartex" xmlns:cx1="http://schemas.microsoft.com/office/drawing/2015/9/8/chartex" xmlns:cx2="http://schemas.microsoft.com/office/drawing/2015/10/21/chartex" xmlns:cx3="http://schemas.microsoft.com/office/drawing/2016/5/9/chartex" xmlns:cx4="http://schemas.microsoft.com/office/drawing/2016/5/10/chartex" xmlns:cx5="http://schemas.microsoft.com/office/drawing/2016/5/11/chartex" xmlns:cx6="http://schemas.microsoft.com/office/drawing/2016/5/12/chartex" xmlns:cx7="http://schemas.microsoft.com/office/drawing/2016/5/13/chartex" xmlns:cx8="http://schemas.microsoft.com/office/drawing/2016/5/14/chartex" xmlns:mc="http://schemas.openxmlformats.org/markup-compatibility/2006" xmlns:aink="http://schemas.microsoft.com/office/drawing/2016/ink" xmlns:am3d="http://schemas.microsoft.com/office/drawing/2017/model3d" xmlns:o="urn:schemas-microsoft-com:office:office" xmlns:oel="http://schemas.microsoft.com/office/2019/extlst" xmlns:r="http://schemas.openxmlformats.org/officeDocument/2006/relationships" xmlns:m="http://schemas.openxmlformats.org/officeDocument/2006/math" xmlns:v="urn:schemas-microsoft-com:vml" xmlns:wp14="http://schemas.microsoft.com/office/word/2010/wordprocessingDrawing" xmlns:wp="http://schemas.openxmlformats.org/drawingml/2006/wordprocessingDrawing" xmlns:w10="urn:schemas-microsoft-com:office:word" xmlns:w="http://schemas.openxmlformats.org/wordprocessingml/2006/main" xmlns:w14="http://schemas.microsoft.com/office/word/2010/wordml" xmlns:w15="http://schemas.microsoft.com/office/word/2012/wordml" xmlns:w16cex="http://schemas.microsoft.com/office/word/2018/wordml/cex" xmlns:w16cid="http://schemas.microsoft.com/office/word/2016/wordml/cid" xmlns:w16="http://schemas.microsoft.com/office/word/2018/wordml" xmlns:w16du="http://schemas.microsoft.com/office/word/2023/wordml/word16du" xmlns:w16sdtdh="http://schemas.microsoft.com/office/word/2020/wordml/sdtdatahash" xmlns:w16se="http://schemas.microsoft.com/office/word/2015/wordml/symex" xmlns:wpg="http://schemas.microsoft.com/office/word/2010/wordprocessingGroup" xmlns:wpi="http://schemas.microsoft.com/office/word/2010/wordprocessingInk" xmlns:wne="http://schemas.microsoft.com/office/word/2006/wordml" xmlns:wps="http://schemas.microsoft.com/office/word/2010/wordprocessingShape" mc:Ignorable="w14 w15 w16se w16cid w16 w16cex w16sdtdh w16du wp14">
   <w:numPicBullet w:numPicBulletId="0">
     <w:pict>
-      <v:rect id="_x0000_i1038" style="width:0;height:1.5pt" o:hralign="center" o:bullet="t" o:hrstd="t" o:hr="t"/>
+      <v:rect id="_x0000_i1722" style="width:0;height:1.5pt" o:hralign="center" o:bullet="t" o:hrstd="t" o:hr="t"/>
     </w:pict>
   </w:numPicBullet>
   <w:numPicBullet w:numPicBulletId="1">
     <w:pict>
-      <v:rect id="_x0000_i1039" style="width:0;height:1.5pt" o:hralign="center" o:bullet="t" o:hrstd="t" o:hr="t"/>
+      <v:rect id="_x0000_i1723" style="width:0;height:1.5pt" o:hralign="center" o:bullet="t" o:hrstd="t" o:hr="t"/>
     </w:pict>
   </w:numPicBullet>
   <w:numPicBullet w:numPicBulletId="2">
@@ -11165,7 +13735,7 @@
         <v:path o:extrusionok="f" gradientshapeok="t" o:connecttype="rect"/>
         <o:lock v:ext="edit" aspectratio="t"/>
       </v:shapetype>
-      <v:shape id="_x0000_i1040" type="#_x0000_t75" alt="Warning with solid fill" style="width:14.55pt;height:14.55pt;visibility:visible" o:gfxdata="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" o:bullet="t">
+      <v:shape id="_x0000_i1724" type="#_x0000_t75" alt="Warning with solid fill" style="width:14.5pt;height:14.5pt;visibility:visible" o:gfxdata="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" o:bullet="t">
         <v:imagedata r:id="rId1" o:title="" croptop="-2135f" cropbottom="-2775f" cropright="-804f"/>
       </v:shape>
     </w:pict>
@@ -11329,6 +13899,296 @@
       <w:lvlJc w:val="left"/>
       <w:pPr>
         <w:ind w:left="6480" w:hanging="480"/>
+      </w:pPr>
+    </w:lvl>
+  </w:abstractNum>
+  <w:abstractNum w:abstractNumId="2" w15:restartNumberingAfterBreak="0">
+    <w:nsid w:val="311F31C0"/>
+    <w:multiLevelType w:val="hybridMultilevel"/>
+    <w:tmpl w:val="948C5148"/>
+    <w:lvl w:ilvl="0" w:tplc="8018853A">
+      <w:numFmt w:val="bullet"/>
+      <w:lvlText w:val=""/>
+      <w:lvlJc w:val="left"/>
+      <w:pPr>
+        <w:ind w:left="720" w:hanging="360"/>
+      </w:pPr>
+      <w:rPr>
+        <w:rFonts w:ascii="Symbol" w:eastAsiaTheme="minorHAnsi" w:hAnsi="Symbol" w:cstheme="minorBidi" w:hint="default"/>
+      </w:rPr>
+    </w:lvl>
+    <w:lvl w:ilvl="1" w:tplc="04090003" w:tentative="1">
+      <w:start w:val="1"/>
+      <w:numFmt w:val="bullet"/>
+      <w:lvlText w:val="o"/>
+      <w:lvlJc w:val="left"/>
+      <w:pPr>
+        <w:ind w:left="1440" w:hanging="360"/>
+      </w:pPr>
+      <w:rPr>
+        <w:rFonts w:ascii="Courier New" w:hAnsi="Courier New" w:cs="Courier New" w:hint="default"/>
+      </w:rPr>
+    </w:lvl>
+    <w:lvl w:ilvl="2" w:tplc="04090005" w:tentative="1">
+      <w:start w:val="1"/>
+      <w:numFmt w:val="bullet"/>
+      <w:lvlText w:val=""/>
+      <w:lvlJc w:val="left"/>
+      <w:pPr>
+        <w:ind w:left="2160" w:hanging="360"/>
+      </w:pPr>
+      <w:rPr>
+        <w:rFonts w:ascii="Wingdings" w:hAnsi="Wingdings" w:hint="default"/>
+      </w:rPr>
+    </w:lvl>
+    <w:lvl w:ilvl="3" w:tplc="04090001" w:tentative="1">
+      <w:start w:val="1"/>
+      <w:numFmt w:val="bullet"/>
+      <w:lvlText w:val=""/>
+      <w:lvlJc w:val="left"/>
+      <w:pPr>
+        <w:ind w:left="2880" w:hanging="360"/>
+      </w:pPr>
+      <w:rPr>
+        <w:rFonts w:ascii="Symbol" w:hAnsi="Symbol" w:hint="default"/>
+      </w:rPr>
+    </w:lvl>
+    <w:lvl w:ilvl="4" w:tplc="04090003" w:tentative="1">
+      <w:start w:val="1"/>
+      <w:numFmt w:val="bullet"/>
+      <w:lvlText w:val="o"/>
+      <w:lvlJc w:val="left"/>
+      <w:pPr>
+        <w:ind w:left="3600" w:hanging="360"/>
+      </w:pPr>
+      <w:rPr>
+        <w:rFonts w:ascii="Courier New" w:hAnsi="Courier New" w:cs="Courier New" w:hint="default"/>
+      </w:rPr>
+    </w:lvl>
+    <w:lvl w:ilvl="5" w:tplc="04090005" w:tentative="1">
+      <w:start w:val="1"/>
+      <w:numFmt w:val="bullet"/>
+      <w:lvlText w:val=""/>
+      <w:lvlJc w:val="left"/>
+      <w:pPr>
+        <w:ind w:left="4320" w:hanging="360"/>
+      </w:pPr>
+      <w:rPr>
+        <w:rFonts w:ascii="Wingdings" w:hAnsi="Wingdings" w:hint="default"/>
+      </w:rPr>
+    </w:lvl>
+    <w:lvl w:ilvl="6" w:tplc="04090001" w:tentative="1">
+      <w:start w:val="1"/>
+      <w:numFmt w:val="bullet"/>
+      <w:lvlText w:val=""/>
+      <w:lvlJc w:val="left"/>
+      <w:pPr>
+        <w:ind w:left="5040" w:hanging="360"/>
+      </w:pPr>
+      <w:rPr>
+        <w:rFonts w:ascii="Symbol" w:hAnsi="Symbol" w:hint="default"/>
+      </w:rPr>
+    </w:lvl>
+    <w:lvl w:ilvl="7" w:tplc="04090003" w:tentative="1">
+      <w:start w:val="1"/>
+      <w:numFmt w:val="bullet"/>
+      <w:lvlText w:val="o"/>
+      <w:lvlJc w:val="left"/>
+      <w:pPr>
+        <w:ind w:left="5760" w:hanging="360"/>
+      </w:pPr>
+      <w:rPr>
+        <w:rFonts w:ascii="Courier New" w:hAnsi="Courier New" w:cs="Courier New" w:hint="default"/>
+      </w:rPr>
+    </w:lvl>
+    <w:lvl w:ilvl="8" w:tplc="04090005" w:tentative="1">
+      <w:start w:val="1"/>
+      <w:numFmt w:val="bullet"/>
+      <w:lvlText w:val=""/>
+      <w:lvlJc w:val="left"/>
+      <w:pPr>
+        <w:ind w:left="6480" w:hanging="360"/>
+      </w:pPr>
+      <w:rPr>
+        <w:rFonts w:ascii="Wingdings" w:hAnsi="Wingdings" w:hint="default"/>
+      </w:rPr>
+    </w:lvl>
+  </w:abstractNum>
+  <w:abstractNum w:abstractNumId="3" w15:restartNumberingAfterBreak="0">
+    <w:nsid w:val="48744F0F"/>
+    <w:multiLevelType w:val="hybridMultilevel"/>
+    <w:tmpl w:val="06AC67EC"/>
+    <w:lvl w:ilvl="0" w:tplc="0409000F">
+      <w:start w:val="1"/>
+      <w:numFmt w:val="decimal"/>
+      <w:lvlText w:val="%1."/>
+      <w:lvlJc w:val="left"/>
+      <w:pPr>
+        <w:ind w:left="720" w:hanging="360"/>
+      </w:pPr>
+      <w:rPr>
+        <w:rFonts w:hint="default"/>
+      </w:rPr>
+    </w:lvl>
+    <w:lvl w:ilvl="1" w:tplc="04090019" w:tentative="1">
+      <w:start w:val="1"/>
+      <w:numFmt w:val="lowerLetter"/>
+      <w:lvlText w:val="%2."/>
+      <w:lvlJc w:val="left"/>
+      <w:pPr>
+        <w:ind w:left="1440" w:hanging="360"/>
+      </w:pPr>
+    </w:lvl>
+    <w:lvl w:ilvl="2" w:tplc="0409001B" w:tentative="1">
+      <w:start w:val="1"/>
+      <w:numFmt w:val="lowerRoman"/>
+      <w:lvlText w:val="%3."/>
+      <w:lvlJc w:val="right"/>
+      <w:pPr>
+        <w:ind w:left="2160" w:hanging="180"/>
+      </w:pPr>
+    </w:lvl>
+    <w:lvl w:ilvl="3" w:tplc="0409000F" w:tentative="1">
+      <w:start w:val="1"/>
+      <w:numFmt w:val="decimal"/>
+      <w:lvlText w:val="%4."/>
+      <w:lvlJc w:val="left"/>
+      <w:pPr>
+        <w:ind w:left="2880" w:hanging="360"/>
+      </w:pPr>
+    </w:lvl>
+    <w:lvl w:ilvl="4" w:tplc="04090019" w:tentative="1">
+      <w:start w:val="1"/>
+      <w:numFmt w:val="lowerLetter"/>
+      <w:lvlText w:val="%5."/>
+      <w:lvlJc w:val="left"/>
+      <w:pPr>
+        <w:ind w:left="3600" w:hanging="360"/>
+      </w:pPr>
+    </w:lvl>
+    <w:lvl w:ilvl="5" w:tplc="0409001B" w:tentative="1">
+      <w:start w:val="1"/>
+      <w:numFmt w:val="lowerRoman"/>
+      <w:lvlText w:val="%6."/>
+      <w:lvlJc w:val="right"/>
+      <w:pPr>
+        <w:ind w:left="4320" w:hanging="180"/>
+      </w:pPr>
+    </w:lvl>
+    <w:lvl w:ilvl="6" w:tplc="0409000F" w:tentative="1">
+      <w:start w:val="1"/>
+      <w:numFmt w:val="decimal"/>
+      <w:lvlText w:val="%7."/>
+      <w:lvlJc w:val="left"/>
+      <w:pPr>
+        <w:ind w:left="5040" w:hanging="360"/>
+      </w:pPr>
+    </w:lvl>
+    <w:lvl w:ilvl="7" w:tplc="04090019" w:tentative="1">
+      <w:start w:val="1"/>
+      <w:numFmt w:val="lowerLetter"/>
+      <w:lvlText w:val="%8."/>
+      <w:lvlJc w:val="left"/>
+      <w:pPr>
+        <w:ind w:left="5760" w:hanging="360"/>
+      </w:pPr>
+    </w:lvl>
+    <w:lvl w:ilvl="8" w:tplc="0409001B" w:tentative="1">
+      <w:start w:val="1"/>
+      <w:numFmt w:val="lowerRoman"/>
+      <w:lvlText w:val="%9."/>
+      <w:lvlJc w:val="right"/>
+      <w:pPr>
+        <w:ind w:left="6480" w:hanging="180"/>
+      </w:pPr>
+    </w:lvl>
+  </w:abstractNum>
+  <w:abstractNum w:abstractNumId="4" w15:restartNumberingAfterBreak="0">
+    <w:nsid w:val="4A1301C7"/>
+    <w:multiLevelType w:val="hybridMultilevel"/>
+    <w:tmpl w:val="9C6ED338"/>
+    <w:lvl w:ilvl="0" w:tplc="0409000F">
+      <w:start w:val="1"/>
+      <w:numFmt w:val="decimal"/>
+      <w:lvlText w:val="%1."/>
+      <w:lvlJc w:val="left"/>
+      <w:pPr>
+        <w:ind w:left="720" w:hanging="360"/>
+      </w:pPr>
+      <w:rPr>
+        <w:rFonts w:hint="default"/>
+      </w:rPr>
+    </w:lvl>
+    <w:lvl w:ilvl="1" w:tplc="04090019" w:tentative="1">
+      <w:start w:val="1"/>
+      <w:numFmt w:val="lowerLetter"/>
+      <w:lvlText w:val="%2."/>
+      <w:lvlJc w:val="left"/>
+      <w:pPr>
+        <w:ind w:left="1440" w:hanging="360"/>
+      </w:pPr>
+    </w:lvl>
+    <w:lvl w:ilvl="2" w:tplc="0409001B" w:tentative="1">
+      <w:start w:val="1"/>
+      <w:numFmt w:val="lowerRoman"/>
+      <w:lvlText w:val="%3."/>
+      <w:lvlJc w:val="right"/>
+      <w:pPr>
+        <w:ind w:left="2160" w:hanging="180"/>
+      </w:pPr>
+    </w:lvl>
+    <w:lvl w:ilvl="3" w:tplc="0409000F" w:tentative="1">
+      <w:start w:val="1"/>
+      <w:numFmt w:val="decimal"/>
+      <w:lvlText w:val="%4."/>
+      <w:lvlJc w:val="left"/>
+      <w:pPr>
+        <w:ind w:left="2880" w:hanging="360"/>
+      </w:pPr>
+    </w:lvl>
+    <w:lvl w:ilvl="4" w:tplc="04090019" w:tentative="1">
+      <w:start w:val="1"/>
+      <w:numFmt w:val="lowerLetter"/>
+      <w:lvlText w:val="%5."/>
+      <w:lvlJc w:val="left"/>
+      <w:pPr>
+        <w:ind w:left="3600" w:hanging="360"/>
+      </w:pPr>
+    </w:lvl>
+    <w:lvl w:ilvl="5" w:tplc="0409001B" w:tentative="1">
+      <w:start w:val="1"/>
+      <w:numFmt w:val="lowerRoman"/>
+      <w:lvlText w:val="%6."/>
+      <w:lvlJc w:val="right"/>
+      <w:pPr>
+        <w:ind w:left="4320" w:hanging="180"/>
+      </w:pPr>
+    </w:lvl>
+    <w:lvl w:ilvl="6" w:tplc="0409000F" w:tentative="1">
+      <w:start w:val="1"/>
+      <w:numFmt w:val="decimal"/>
+      <w:lvlText w:val="%7."/>
+      <w:lvlJc w:val="left"/>
+      <w:pPr>
+        <w:ind w:left="5040" w:hanging="360"/>
+      </w:pPr>
+    </w:lvl>
+    <w:lvl w:ilvl="7" w:tplc="04090019" w:tentative="1">
+      <w:start w:val="1"/>
+      <w:numFmt w:val="lowerLetter"/>
+      <w:lvlText w:val="%8."/>
+      <w:lvlJc w:val="left"/>
+      <w:pPr>
+        <w:ind w:left="5760" w:hanging="360"/>
+      </w:pPr>
+    </w:lvl>
+    <w:lvl w:ilvl="8" w:tplc="0409001B" w:tentative="1">
+      <w:start w:val="1"/>
+      <w:numFmt w:val="lowerRoman"/>
+      <w:lvlText w:val="%9."/>
+      <w:lvlJc w:val="right"/>
+      <w:pPr>
+        <w:ind w:left="6480" w:hanging="180"/>
       </w:pPr>
     </w:lvl>
   </w:abstractNum>
@@ -11434,11 +14294,20 @@
   <w:num w:numId="34" w16cid:durableId="1283345050">
     <w:abstractNumId w:val="1"/>
   </w:num>
+  <w:num w:numId="35" w16cid:durableId="715469348">
+    <w:abstractNumId w:val="2"/>
+  </w:num>
+  <w:num w:numId="36" w16cid:durableId="1723014684">
+    <w:abstractNumId w:val="4"/>
+  </w:num>
+  <w:num w:numId="37" w16cid:durableId="190341503">
+    <w:abstractNumId w:val="3"/>
+  </w:num>
 </w:numbering>
 </file>
 
 <file path=word/styles.xml><?xml version="1.0" encoding="utf-8"?>
-<w:styles xmlns:mc="http://schemas.openxmlformats.org/markup-compatibility/2006" xmlns:r="http://schemas.openxmlformats.org/officeDocument/2006/relationships" xmlns:w="http://schemas.openxmlformats.org/wordprocessingml/2006/main" xmlns:w14="http://schemas.microsoft.com/office/word/2010/wordml" xmlns:w15="http://schemas.microsoft.com/office/word/2012/wordml" xmlns:w16cex="http://schemas.microsoft.com/office/word/2018/wordml/cex" xmlns:w16cid="http://schemas.microsoft.com/office/word/2016/wordml/cid" xmlns:w16="http://schemas.microsoft.com/office/word/2018/wordml" xmlns:w16sdtdh="http://schemas.microsoft.com/office/word/2020/wordml/sdtdatahash" xmlns:w16se="http://schemas.microsoft.com/office/word/2015/wordml/symex" mc:Ignorable="w14 w15 w16se w16cid w16 w16cex w16sdtdh">
+<w:styles xmlns:mc="http://schemas.openxmlformats.org/markup-compatibility/2006" xmlns:r="http://schemas.openxmlformats.org/officeDocument/2006/relationships" xmlns:w="http://schemas.openxmlformats.org/wordprocessingml/2006/main" xmlns:w14="http://schemas.microsoft.com/office/word/2010/wordml" xmlns:w15="http://schemas.microsoft.com/office/word/2012/wordml" xmlns:w16cex="http://schemas.microsoft.com/office/word/2018/wordml/cex" xmlns:w16cid="http://schemas.microsoft.com/office/word/2016/wordml/cid" xmlns:w16="http://schemas.microsoft.com/office/word/2018/wordml" xmlns:w16du="http://schemas.microsoft.com/office/word/2023/wordml/word16du" xmlns:w16sdtdh="http://schemas.microsoft.com/office/word/2020/wordml/sdtdatahash" xmlns:w16se="http://schemas.microsoft.com/office/word/2015/wordml/symex" mc:Ignorable="w14 w15 w16se w16cid w16 w16cex w16sdtdh w16du">
   <w:docDefaults>
     <w:rPrDefault>
       <w:rPr>
@@ -11882,7 +14751,6 @@
   <w:style w:type="character" w:default="1" w:styleId="DefaultParagraphFont">
     <w:name w:val="Default Paragraph Font"/>
     <w:uiPriority w:val="1"/>
-    <w:semiHidden/>
     <w:unhideWhenUsed/>
   </w:style>
   <w:style w:type="table" w:default="1" w:styleId="TableNormal">

</xml_diff>

<commit_message>
fix: spacing and formatting
</commit_message>
<xml_diff>
--- a/User Guide.docx
+++ b/User Guide.docx
@@ -613,21 +613,7 @@
             <w:rStyle w:val="Hyperlink"/>
             <w:rFonts w:ascii="Times New Roman" w:hAnsi="Times New Roman" w:cs="Times New Roman"/>
           </w:rPr>
-          <w:t>Network Config</w:t>
-        </w:r>
-        <w:r>
-          <w:rPr>
-            <w:rStyle w:val="Hyperlink"/>
-            <w:rFonts w:ascii="Times New Roman" w:hAnsi="Times New Roman" w:cs="Times New Roman"/>
-          </w:rPr>
-          <w:t>u</w:t>
-        </w:r>
-        <w:r>
-          <w:rPr>
-            <w:rStyle w:val="Hyperlink"/>
-            <w:rFonts w:ascii="Times New Roman" w:hAnsi="Times New Roman" w:cs="Times New Roman"/>
-          </w:rPr>
-          <w:t>ration</w:t>
+          <w:t>Network Configuration</w:t>
         </w:r>
       </w:hyperlink>
     </w:p>
@@ -720,21 +706,7 @@
             <w:rStyle w:val="Hyperlink"/>
             <w:rFonts w:ascii="Times New Roman" w:hAnsi="Times New Roman" w:cs="Times New Roman"/>
           </w:rPr>
-          <w:t>Manual Installation (Reco</w:t>
-        </w:r>
-        <w:r>
-          <w:rPr>
-            <w:rStyle w:val="Hyperlink"/>
-            <w:rFonts w:ascii="Times New Roman" w:hAnsi="Times New Roman" w:cs="Times New Roman"/>
-          </w:rPr>
-          <w:t>m</w:t>
-        </w:r>
-        <w:r>
-          <w:rPr>
-            <w:rStyle w:val="Hyperlink"/>
-            <w:rFonts w:ascii="Times New Roman" w:hAnsi="Times New Roman" w:cs="Times New Roman"/>
-          </w:rPr>
-          <w:t>mended)</w:t>
+          <w:t>Manual Installation (Recommended)</w:t>
         </w:r>
       </w:hyperlink>
     </w:p>
@@ -1031,6 +1003,7 @@
     <w:p>
       <w:pPr>
         <w:pStyle w:val="Heading3"/>
+        <w15:collapsed/>
         <w:rPr>
           <w:rFonts w:ascii="Times New Roman" w:hAnsi="Times New Roman" w:cs="Times New Roman"/>
           <w:sz w:val="28"/>
@@ -5654,13 +5627,7 @@
         <w:rPr>
           <w:rFonts w:ascii="Times New Roman" w:hAnsi="Times New Roman" w:cs="Times New Roman"/>
         </w:rPr>
-        <w:t>You can download a pre-built Kali Linux VM from their website</w:t>
-      </w:r>
-      <w:r>
-        <w:rPr>
-          <w:rFonts w:ascii="Times New Roman" w:hAnsi="Times New Roman" w:cs="Times New Roman"/>
-        </w:rPr>
-        <w:t xml:space="preserve"> </w:t>
+        <w:t xml:space="preserve">You can download a pre-built Kali Linux VM from their website </w:t>
       </w:r>
       <w:hyperlink r:id="rId21" w:anchor="kali-virtual-machines" w:history="1">
         <w:r>
@@ -5693,13 +5660,7 @@
         <w:rPr>
           <w:rFonts w:ascii="Times New Roman" w:hAnsi="Times New Roman" w:cs="Times New Roman"/>
         </w:rPr>
-        <w:t>Rapid7 provides a pre-built Metasploitable2 VM from their website</w:t>
-      </w:r>
-      <w:r>
-        <w:rPr>
-          <w:rFonts w:ascii="Times New Roman" w:hAnsi="Times New Roman" w:cs="Times New Roman"/>
-        </w:rPr>
-        <w:t xml:space="preserve"> </w:t>
+        <w:t xml:space="preserve">Rapid7 provides a pre-built Metasploitable2 VM from their website </w:t>
       </w:r>
       <w:hyperlink r:id="rId22" w:history="1">
         <w:r>
@@ -5714,13 +5675,7 @@
         <w:rPr>
           <w:rFonts w:ascii="Times New Roman" w:hAnsi="Times New Roman" w:cs="Times New Roman"/>
         </w:rPr>
-        <w:t>.</w:t>
-      </w:r>
-      <w:r>
-        <w:rPr>
-          <w:rFonts w:ascii="Times New Roman" w:hAnsi="Times New Roman" w:cs="Times New Roman"/>
-        </w:rPr>
-        <w:t xml:space="preserve"> </w:t>
+        <w:t xml:space="preserve">. </w:t>
       </w:r>
     </w:p>
     <w:p>
@@ -7456,10 +7411,10 @@
                                     <pic:cNvPicPr/>
                                   </pic:nvPicPr>
                                   <pic:blipFill>
-                                    <a:blip r:embed="rId23">
+                                    <a:blip r:embed="rId25">
                                       <a:extLst>
                                         <a:ext uri="{96DAC541-7B7A-43D3-8B79-37D633B846F1}">
-                                          <asvg:svgBlip xmlns:asvg="http://schemas.microsoft.com/office/drawing/2016/SVG/main" r:embed="rId24"/>
+                                          <asvg:svgBlip xmlns:asvg="http://schemas.microsoft.com/office/drawing/2016/SVG/main" r:embed="rId26"/>
                                         </a:ext>
                                       </a:extLst>
                                     </a:blip>
@@ -8632,13 +8587,7 @@
               <w:rPr>
                 <w:rStyle w:val="AttributeTok"/>
               </w:rPr>
-              <w:t>i</w:t>
-            </w:r>
-            <w:r>
-              <w:rPr>
-                <w:rStyle w:val="AttributeTok"/>
-              </w:rPr>
-              <w:t>fconfig</w:t>
+              <w:t>ifconfig</w:t>
             </w:r>
           </w:p>
         </w:tc>
@@ -8960,21 +8909,7 @@
                 <w:rStyle w:val="AttributeTok"/>
                 <w:szCs w:val="22"/>
               </w:rPr>
-              <w:t xml:space="preserve"> </w:t>
-            </w:r>
-            <w:r>
-              <w:rPr>
-                <w:rStyle w:val="AttributeTok"/>
-                <w:szCs w:val="22"/>
-              </w:rPr>
-              <w:t>ifconfig</w:t>
-            </w:r>
-            <w:r>
-              <w:rPr>
-                <w:rStyle w:val="AttributeTok"/>
-                <w:szCs w:val="22"/>
-              </w:rPr>
-              <w:t xml:space="preserve"> eth1</w:t>
+              <w:t xml:space="preserve"> ifconfig eth1</w:t>
             </w:r>
             <w:r>
               <w:rPr>
@@ -9654,18 +9589,7 @@
                 <w:sz w:val="22"/>
                 <w:szCs w:val="22"/>
               </w:rPr>
-              <w:t xml:space="preserve"> On the</w:t>
-            </w:r>
-            <w:r>
-              <w:rPr>
-                <w:rFonts w:ascii="Consolas" w:hAnsi="Consolas"/>
-                <w:i/>
-                <w:iCs/>
-                <w:color w:val="808080" w:themeColor="background1" w:themeShade="80"/>
-                <w:sz w:val="22"/>
-                <w:szCs w:val="22"/>
-              </w:rPr>
-              <w:t xml:space="preserve"> Kali VM</w:t>
+              <w:t xml:space="preserve"> On the Kali VM</w:t>
             </w:r>
           </w:p>
           <w:p>
@@ -9680,19 +9604,7 @@
               <w:rPr>
                 <w:rStyle w:val="FunctionTok"/>
               </w:rPr>
-              <w:t>p</w:t>
-            </w:r>
-            <w:r>
-              <w:rPr>
-                <w:rStyle w:val="FunctionTok"/>
-              </w:rPr>
-              <w:t>ing</w:t>
-            </w:r>
-            <w:r>
-              <w:rPr>
-                <w:rStyle w:val="FunctionTok"/>
-              </w:rPr>
-              <w:t xml:space="preserve"> </w:t>
+              <w:t xml:space="preserve">ping </w:t>
             </w:r>
             <w:r>
               <w:rPr>
@@ -10814,10 +10726,10 @@
                                           <pic:cNvPicPr/>
                                         </pic:nvPicPr>
                                         <pic:blipFill>
-                                          <a:blip r:embed="rId25">
+                                          <a:blip r:embed="rId27">
                                             <a:extLst>
                                               <a:ext uri="{96DAC541-7B7A-43D3-8B79-37D633B846F1}">
-                                                <asvg:svgBlip xmlns:asvg="http://schemas.microsoft.com/office/drawing/2016/SVG/main" r:embed="rId26"/>
+                                                <asvg:svgBlip xmlns:asvg="http://schemas.microsoft.com/office/drawing/2016/SVG/main" r:embed="rId28"/>
                                               </a:ext>
                                             </a:extLst>
                                           </a:blip>
@@ -10884,10 +10796,10 @@
                                     <pic:cNvPicPr/>
                                   </pic:nvPicPr>
                                   <pic:blipFill>
-                                    <a:blip r:embed="rId25">
+                                    <a:blip r:embed="rId29">
                                       <a:extLst>
                                         <a:ext uri="{96DAC541-7B7A-43D3-8B79-37D633B846F1}">
-                                          <asvg:svgBlip xmlns:asvg="http://schemas.microsoft.com/office/drawing/2016/SVG/main" r:embed="rId26"/>
+                                          <asvg:svgBlip xmlns:asvg="http://schemas.microsoft.com/office/drawing/2016/SVG/main" r:embed="rId30"/>
                                         </a:ext>
                                       </a:extLst>
                                     </a:blip>
@@ -11218,7 +11130,7 @@
                               </w:rPr>
                               <w:t xml:space="preserve"> on the host machine. Docker Desktop is available </w:t>
                             </w:r>
-                            <w:hyperlink r:id="rId27">
+                            <w:hyperlink r:id="rId31">
                               <w:r>
                                 <w:rPr>
                                   <w:rStyle w:val="Hyperlink"/>
@@ -11341,7 +11253,7 @@
                         </w:rPr>
                         <w:t xml:space="preserve"> on the host machine. Docker Desktop is available </w:t>
                       </w:r>
-                      <w:hyperlink r:id="rId28">
+                      <w:hyperlink r:id="rId32">
                         <w:r>
                           <w:rPr>
                             <w:rStyle w:val="Hyperlink"/>
@@ -11450,10 +11362,10 @@
                                           <pic:cNvPicPr/>
                                         </pic:nvPicPr>
                                         <pic:blipFill>
-                                          <a:blip r:embed="rId29">
+                                          <a:blip r:embed="rId33">
                                             <a:extLst>
                                               <a:ext uri="{96DAC541-7B7A-43D3-8B79-37D633B846F1}">
-                                                <asvg:svgBlip xmlns:asvg="http://schemas.microsoft.com/office/drawing/2016/SVG/main" r:embed="rId30"/>
+                                                <asvg:svgBlip xmlns:asvg="http://schemas.microsoft.com/office/drawing/2016/SVG/main" r:embed="rId34"/>
                                               </a:ext>
                                             </a:extLst>
                                           </a:blip>
@@ -11520,10 +11432,10 @@
                                     <pic:cNvPicPr/>
                                   </pic:nvPicPr>
                                   <pic:blipFill>
-                                    <a:blip r:embed="rId29">
+                                    <a:blip r:embed="rId35">
                                       <a:extLst>
                                         <a:ext uri="{96DAC541-7B7A-43D3-8B79-37D633B846F1}">
-                                          <asvg:svgBlip xmlns:asvg="http://schemas.microsoft.com/office/drawing/2016/SVG/main" r:embed="rId30"/>
+                                          <asvg:svgBlip xmlns:asvg="http://schemas.microsoft.com/office/drawing/2016/SVG/main" r:embed="rId36"/>
                                         </a:ext>
                                       </a:extLst>
                                     </a:blip>
@@ -13321,7 +13233,7 @@
           <w:numId w:val="32"/>
         </w:numPr>
       </w:pPr>
-      <w:hyperlink r:id="rId31">
+      <w:hyperlink r:id="rId37">
         <w:r>
           <w:rPr>
             <w:rStyle w:val="Hyperlink"/>
@@ -13342,7 +13254,7 @@
           <w:color w:val="auto"/>
         </w:rPr>
       </w:pPr>
-      <w:hyperlink r:id="rId32">
+      <w:hyperlink r:id="rId38">
         <w:r>
           <w:rPr>
             <w:rStyle w:val="Hyperlink"/>
@@ -13374,7 +13286,7 @@
           <w:numId w:val="33"/>
         </w:numPr>
       </w:pPr>
-      <w:hyperlink r:id="rId33">
+      <w:hyperlink r:id="rId39">
         <w:r>
           <w:rPr>
             <w:rStyle w:val="Hyperlink"/>
@@ -13395,7 +13307,7 @@
           <w:color w:val="auto"/>
         </w:rPr>
       </w:pPr>
-      <w:hyperlink r:id="rId34">
+      <w:hyperlink r:id="rId40">
         <w:r>
           <w:rPr>
             <w:rStyle w:val="Hyperlink"/>
@@ -13427,7 +13339,7 @@
           <w:numId w:val="34"/>
         </w:numPr>
       </w:pPr>
-      <w:hyperlink r:id="rId35">
+      <w:hyperlink r:id="rId41">
         <w:r>
           <w:rPr>
             <w:rStyle w:val="Hyperlink"/>
@@ -13444,7 +13356,7 @@
           <w:numId w:val="34"/>
         </w:numPr>
       </w:pPr>
-      <w:hyperlink r:id="rId36">
+      <w:hyperlink r:id="rId42">
         <w:r>
           <w:rPr>
             <w:rStyle w:val="Hyperlink"/>
@@ -13461,7 +13373,7 @@
           <w:numId w:val="34"/>
         </w:numPr>
       </w:pPr>
-      <w:hyperlink r:id="rId37" w:anchor="kali-virtual-machines">
+      <w:hyperlink r:id="rId43" w:anchor="kali-virtual-machines">
         <w:r>
           <w:rPr>
             <w:rStyle w:val="Hyperlink"/>
@@ -13482,7 +13394,7 @@
           <w:color w:val="auto"/>
         </w:rPr>
       </w:pPr>
-      <w:hyperlink r:id="rId38">
+      <w:hyperlink r:id="rId44">
         <w:r>
           <w:rPr>
             <w:rStyle w:val="Hyperlink"/>
@@ -13506,7 +13418,7 @@
           <w:color w:val="auto"/>
         </w:rPr>
       </w:pPr>
-      <w:hyperlink r:id="rId39" w:history="1">
+      <w:hyperlink r:id="rId45" w:history="1">
         <w:r>
           <w:rPr>
             <w:rStyle w:val="Hyperlink"/>
@@ -13532,10 +13444,7 @@
         </w:rPr>
       </w:pPr>
       <w:r>
-        <w:t xml:space="preserve">Miscellaneous </w:t>
-      </w:r>
-      <w:r>
-        <w:t>Tools</w:t>
+        <w:t>Miscellaneous Tools</w:t>
       </w:r>
     </w:p>
     <w:p>
@@ -13550,7 +13459,7 @@
           <w:color w:val="auto"/>
         </w:rPr>
       </w:pPr>
-      <w:hyperlink r:id="rId40" w:history="1">
+      <w:hyperlink r:id="rId46" w:history="1">
         <w:r>
           <w:rPr>
             <w:rStyle w:val="Hyperlink"/>
@@ -13571,7 +13480,7 @@
           <w:color w:val="auto"/>
         </w:rPr>
       </w:pPr>
-      <w:hyperlink r:id="rId41" w:history="1">
+      <w:hyperlink r:id="rId47" w:history="1">
         <w:r>
           <w:rPr>
             <w:rStyle w:val="Hyperlink"/>
@@ -13595,7 +13504,7 @@
       </w:pPr>
     </w:p>
     <w:sectPr>
-      <w:footerReference w:type="default" r:id="rId42"/>
+      <w:footerReference w:type="default" r:id="rId48"/>
       <w:pgSz w:w="12240" w:h="15840"/>
       <w:pgMar w:top="1440" w:right="1440" w:bottom="1440" w:left="1440" w:header="720" w:footer="720" w:gutter="0"/>
       <w:cols w:space="720"/>
@@ -13706,12 +13615,12 @@
 <w:numbering xmlns:wpc="http://schemas.microsoft.com/office/word/2010/wordprocessingCanvas" xmlns:cx="http://schemas.microsoft.com/office/drawing/2014/chartex" xmlns:cx1="http://schemas.microsoft.com/office/drawing/2015/9/8/chartex" xmlns:cx2="http://schemas.microsoft.com/office/drawing/2015/10/21/chartex" xmlns:cx3="http://schemas.microsoft.com/office/drawing/2016/5/9/chartex" xmlns:cx4="http://schemas.microsoft.com/office/drawing/2016/5/10/chartex" xmlns:cx5="http://schemas.microsoft.com/office/drawing/2016/5/11/chartex" xmlns:cx6="http://schemas.microsoft.com/office/drawing/2016/5/12/chartex" xmlns:cx7="http://schemas.microsoft.com/office/drawing/2016/5/13/chartex" xmlns:cx8="http://schemas.microsoft.com/office/drawing/2016/5/14/chartex" xmlns:mc="http://schemas.openxmlformats.org/markup-compatibility/2006" xmlns:aink="http://schemas.microsoft.com/office/drawing/2016/ink" xmlns:am3d="http://schemas.microsoft.com/office/drawing/2017/model3d" xmlns:o="urn:schemas-microsoft-com:office:office" xmlns:oel="http://schemas.microsoft.com/office/2019/extlst" xmlns:r="http://schemas.openxmlformats.org/officeDocument/2006/relationships" xmlns:m="http://schemas.openxmlformats.org/officeDocument/2006/math" xmlns:v="urn:schemas-microsoft-com:vml" xmlns:wp14="http://schemas.microsoft.com/office/word/2010/wordprocessingDrawing" xmlns:wp="http://schemas.openxmlformats.org/drawingml/2006/wordprocessingDrawing" xmlns:w10="urn:schemas-microsoft-com:office:word" xmlns:w="http://schemas.openxmlformats.org/wordprocessingml/2006/main" xmlns:w14="http://schemas.microsoft.com/office/word/2010/wordml" xmlns:w15="http://schemas.microsoft.com/office/word/2012/wordml" xmlns:w16cex="http://schemas.microsoft.com/office/word/2018/wordml/cex" xmlns:w16cid="http://schemas.microsoft.com/office/word/2016/wordml/cid" xmlns:w16="http://schemas.microsoft.com/office/word/2018/wordml" xmlns:w16du="http://schemas.microsoft.com/office/word/2023/wordml/word16du" xmlns:w16sdtdh="http://schemas.microsoft.com/office/word/2020/wordml/sdtdatahash" xmlns:w16se="http://schemas.microsoft.com/office/word/2015/wordml/symex" xmlns:wpg="http://schemas.microsoft.com/office/word/2010/wordprocessingGroup" xmlns:wpi="http://schemas.microsoft.com/office/word/2010/wordprocessingInk" xmlns:wne="http://schemas.microsoft.com/office/word/2006/wordml" xmlns:wps="http://schemas.microsoft.com/office/word/2010/wordprocessingShape" mc:Ignorable="w14 w15 w16se w16cid w16 w16cex w16sdtdh w16du wp14">
   <w:numPicBullet w:numPicBulletId="0">
     <w:pict>
-      <v:rect id="_x0000_i1722" style="width:0;height:1.5pt" o:hralign="center" o:bullet="t" o:hrstd="t" o:hr="t"/>
+      <v:rect id="_x0000_i1746" style="width:0;height:1.5pt" o:hralign="center" o:bullet="t" o:hrstd="t" o:hr="t"/>
     </w:pict>
   </w:numPicBullet>
   <w:numPicBullet w:numPicBulletId="1">
     <w:pict>
-      <v:rect id="_x0000_i1723" style="width:0;height:1.5pt" o:hralign="center" o:bullet="t" o:hrstd="t" o:hr="t"/>
+      <v:rect id="_x0000_i1747" style="width:0;height:1.5pt" o:hralign="center" o:bullet="t" o:hrstd="t" o:hr="t"/>
     </w:pict>
   </w:numPicBullet>
   <w:numPicBullet w:numPicBulletId="2">
@@ -13735,7 +13644,7 @@
         <v:path o:extrusionok="f" gradientshapeok="t" o:connecttype="rect"/>
         <o:lock v:ext="edit" aspectratio="t"/>
       </v:shapetype>
-      <v:shape id="_x0000_i1724" type="#_x0000_t75" alt="Warning with solid fill" style="width:14.5pt;height:14.5pt;visibility:visible" o:gfxdata="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" o:bullet="t">
+      <v:shape id="_x0000_i1748" type="#_x0000_t75" alt="Warning with solid fill" style="width:14.5pt;height:14.5pt;visibility:visible" o:gfxdata="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" o:bullet="t">
         <v:imagedata r:id="rId1" o:title="" croptop="-2135f" cropbottom="-2775f" cropright="-804f"/>
       </v:shape>
     </w:pict>
@@ -14751,6 +14660,7 @@
   <w:style w:type="character" w:default="1" w:styleId="DefaultParagraphFont">
     <w:name w:val="Default Paragraph Font"/>
     <w:uiPriority w:val="1"/>
+    <w:semiHidden/>
     <w:unhideWhenUsed/>
   </w:style>
   <w:style w:type="table" w:default="1" w:styleId="TableNormal">

</xml_diff>

<commit_message>
chore: update file directory tests folder
</commit_message>
<xml_diff>
--- a/User Guide.docx
+++ b/User Guide.docx
@@ -1353,6 +1353,7 @@
         <w:rPr>
           <w:rStyle w:val="VerbatimChar"/>
         </w:rPr>
+        <w:lastRenderedPageBreak/>
         <w:t>│   │   ├── brief_1</w:t>
       </w:r>
       <w:r>
@@ -1803,6 +1804,7 @@
         <w:rPr>
           <w:rStyle w:val="VerbatimChar"/>
         </w:rPr>
+        <w:lastRenderedPageBreak/>
         <w:t>│   │   └── peachfuzzer.dockerfile</w:t>
       </w:r>
       <w:r>
@@ -2100,7 +2102,13 @@
         <w:rPr>
           <w:rStyle w:val="VerbatimChar"/>
         </w:rPr>
-        <w:t>└── tests</w:t>
+        <w:t xml:space="preserve">└── </w:t>
+      </w:r>
+      <w:r>
+        <w:rPr>
+          <w:rStyle w:val="VerbatimChar"/>
+        </w:rPr>
+        <w:t>background_screening</w:t>
       </w:r>
       <w:r>
         <w:br/>
@@ -2253,6 +2261,7 @@
         <w:rPr>
           <w:rStyle w:val="VerbatimChar"/>
         </w:rPr>
+        <w:lastRenderedPageBreak/>
         <w:t xml:space="preserve">        ├── medusa_ftp.txt</w:t>
       </w:r>
       <w:r>
@@ -3501,6 +3510,7 @@
           <w:sz w:val="22"/>
           <w:szCs w:val="22"/>
         </w:rPr>
+        <w:lastRenderedPageBreak/>
         <w:t>Project_Timeline_Proposal.gan:</w:t>
       </w:r>
       <w:r>
@@ -3955,7 +3965,6 @@
           <w:szCs w:val="22"/>
         </w:rPr>
       </w:pPr>
-      <w:proofErr w:type="spellStart"/>
       <w:r>
         <w:rPr>
           <w:rFonts w:ascii="Times New Roman" w:hAnsi="Times New Roman" w:cs="Times New Roman"/>
@@ -3964,18 +3973,7 @@
           <w:sz w:val="22"/>
           <w:szCs w:val="22"/>
         </w:rPr>
-        <w:t>peachfuzzer.dockerfile</w:t>
-      </w:r>
-      <w:proofErr w:type="spellEnd"/>
-      <w:r>
-        <w:rPr>
-          <w:rFonts w:ascii="Times New Roman" w:hAnsi="Times New Roman" w:cs="Times New Roman"/>
-          <w:b/>
-          <w:bCs/>
-          <w:sz w:val="22"/>
-          <w:szCs w:val="22"/>
-        </w:rPr>
-        <w:t>:</w:t>
+        <w:t>peachfuzzer.dockerfile:</w:t>
       </w:r>
       <w:r>
         <w:rPr>
@@ -4519,7 +4517,17 @@
           <w:sz w:val="22"/>
           <w:szCs w:val="22"/>
         </w:rPr>
-        <w:t>tests:</w:t>
+        <w:t>background_screening</w:t>
+      </w:r>
+      <w:r>
+        <w:rPr>
+          <w:rFonts w:ascii="Times New Roman" w:hAnsi="Times New Roman" w:cs="Times New Roman"/>
+          <w:b/>
+          <w:bCs/>
+          <w:sz w:val="22"/>
+          <w:szCs w:val="22"/>
+        </w:rPr>
+        <w:t>:</w:t>
       </w:r>
       <w:r>
         <w:rPr>
@@ -4694,8 +4702,8 @@
       <w:pPr>
         <w:pStyle w:val="Compact"/>
         <w:numPr>
-          <w:ilvl w:val="3"/>
-          <w:numId w:val="27"/>
+          <w:ilvl w:val="2"/>
+          <w:numId w:val="26"/>
         </w:numPr>
         <w:rPr>
           <w:rFonts w:ascii="Times New Roman" w:hAnsi="Times New Roman" w:cs="Times New Roman"/>
@@ -4711,15 +4719,15 @@
           <w:sz w:val="22"/>
           <w:szCs w:val="22"/>
         </w:rPr>
-        <w:t>netdiscover.mts.htm:</w:t>
-      </w:r>
-      <w:r>
-        <w:rPr>
-          <w:rFonts w:ascii="Times New Roman" w:hAnsi="Times New Roman" w:cs="Times New Roman"/>
-          <w:sz w:val="22"/>
-          <w:szCs w:val="22"/>
-        </w:rPr>
-        <w:t xml:space="preserve"> HTML report for Netdiscover.</w:t>
+        <w:t>reaver/reaver.mts.htm:</w:t>
+      </w:r>
+      <w:r>
+        <w:rPr>
+          <w:rFonts w:ascii="Times New Roman" w:hAnsi="Times New Roman" w:cs="Times New Roman"/>
+          <w:sz w:val="22"/>
+          <w:szCs w:val="22"/>
+        </w:rPr>
+        <w:t xml:space="preserve"> Reaver LDRA test report.</w:t>
       </w:r>
     </w:p>
     <w:p>
@@ -4743,38 +4751,6 @@
           <w:sz w:val="22"/>
           <w:szCs w:val="22"/>
         </w:rPr>
-        <w:t>reaver/reaver.mts.htm:</w:t>
-      </w:r>
-      <w:r>
-        <w:rPr>
-          <w:rFonts w:ascii="Times New Roman" w:hAnsi="Times New Roman" w:cs="Times New Roman"/>
-          <w:sz w:val="22"/>
-          <w:szCs w:val="22"/>
-        </w:rPr>
-        <w:t xml:space="preserve"> Reaver LDRA test report.</w:t>
-      </w:r>
-    </w:p>
-    <w:p>
-      <w:pPr>
-        <w:pStyle w:val="Compact"/>
-        <w:numPr>
-          <w:ilvl w:val="2"/>
-          <w:numId w:val="26"/>
-        </w:numPr>
-        <w:rPr>
-          <w:rFonts w:ascii="Times New Roman" w:hAnsi="Times New Roman" w:cs="Times New Roman"/>
-          <w:sz w:val="22"/>
-          <w:szCs w:val="22"/>
-        </w:rPr>
-      </w:pPr>
-      <w:r>
-        <w:rPr>
-          <w:rFonts w:ascii="Times New Roman" w:hAnsi="Times New Roman" w:cs="Times New Roman"/>
-          <w:b/>
-          <w:bCs/>
-          <w:sz w:val="22"/>
-          <w:szCs w:val="22"/>
-        </w:rPr>
         <w:t>yersinia/yersinia.mts.htm:</w:t>
       </w:r>
       <w:r>
@@ -4871,6 +4847,7 @@
           <w:sz w:val="22"/>
           <w:szCs w:val="22"/>
         </w:rPr>
+        <w:lastRenderedPageBreak/>
         <w:t>masscan.txt:</w:t>
       </w:r>
       <w:r>
@@ -12425,14 +12402,12 @@
               </w:rPr>
               <w:t>cd</w:t>
             </w:r>
-            <w:proofErr w:type="gramStart"/>
             <w:r>
               <w:rPr>
                 <w:rStyle w:val="NormalTok"/>
               </w:rPr>
               <w:t xml:space="preserve"> ..</w:t>
             </w:r>
-            <w:proofErr w:type="gramEnd"/>
             <w:r>
               <w:br/>
             </w:r>
@@ -13615,12 +13590,12 @@
 <w:numbering xmlns:wpc="http://schemas.microsoft.com/office/word/2010/wordprocessingCanvas" xmlns:cx="http://schemas.microsoft.com/office/drawing/2014/chartex" xmlns:cx1="http://schemas.microsoft.com/office/drawing/2015/9/8/chartex" xmlns:cx2="http://schemas.microsoft.com/office/drawing/2015/10/21/chartex" xmlns:cx3="http://schemas.microsoft.com/office/drawing/2016/5/9/chartex" xmlns:cx4="http://schemas.microsoft.com/office/drawing/2016/5/10/chartex" xmlns:cx5="http://schemas.microsoft.com/office/drawing/2016/5/11/chartex" xmlns:cx6="http://schemas.microsoft.com/office/drawing/2016/5/12/chartex" xmlns:cx7="http://schemas.microsoft.com/office/drawing/2016/5/13/chartex" xmlns:cx8="http://schemas.microsoft.com/office/drawing/2016/5/14/chartex" xmlns:mc="http://schemas.openxmlformats.org/markup-compatibility/2006" xmlns:aink="http://schemas.microsoft.com/office/drawing/2016/ink" xmlns:am3d="http://schemas.microsoft.com/office/drawing/2017/model3d" xmlns:o="urn:schemas-microsoft-com:office:office" xmlns:oel="http://schemas.microsoft.com/office/2019/extlst" xmlns:r="http://schemas.openxmlformats.org/officeDocument/2006/relationships" xmlns:m="http://schemas.openxmlformats.org/officeDocument/2006/math" xmlns:v="urn:schemas-microsoft-com:vml" xmlns:wp14="http://schemas.microsoft.com/office/word/2010/wordprocessingDrawing" xmlns:wp="http://schemas.openxmlformats.org/drawingml/2006/wordprocessingDrawing" xmlns:w10="urn:schemas-microsoft-com:office:word" xmlns:w="http://schemas.openxmlformats.org/wordprocessingml/2006/main" xmlns:w14="http://schemas.microsoft.com/office/word/2010/wordml" xmlns:w15="http://schemas.microsoft.com/office/word/2012/wordml" xmlns:w16cex="http://schemas.microsoft.com/office/word/2018/wordml/cex" xmlns:w16cid="http://schemas.microsoft.com/office/word/2016/wordml/cid" xmlns:w16="http://schemas.microsoft.com/office/word/2018/wordml" xmlns:w16du="http://schemas.microsoft.com/office/word/2023/wordml/word16du" xmlns:w16sdtdh="http://schemas.microsoft.com/office/word/2020/wordml/sdtdatahash" xmlns:w16se="http://schemas.microsoft.com/office/word/2015/wordml/symex" xmlns:wpg="http://schemas.microsoft.com/office/word/2010/wordprocessingGroup" xmlns:wpi="http://schemas.microsoft.com/office/word/2010/wordprocessingInk" xmlns:wne="http://schemas.microsoft.com/office/word/2006/wordml" xmlns:wps="http://schemas.microsoft.com/office/word/2010/wordprocessingShape" mc:Ignorable="w14 w15 w16se w16cid w16 w16cex w16sdtdh w16du wp14">
   <w:numPicBullet w:numPicBulletId="0">
     <w:pict>
-      <v:rect id="_x0000_i1746" style="width:0;height:1.5pt" o:hralign="center" o:bullet="t" o:hrstd="t" o:hr="t"/>
+      <v:rect id="_x0000_i1782" style="width:0;height:1.5pt" o:hralign="center" o:bullet="t" o:hrstd="t" o:hr="t"/>
     </w:pict>
   </w:numPicBullet>
   <w:numPicBullet w:numPicBulletId="1">
     <w:pict>
-      <v:rect id="_x0000_i1747" style="width:0;height:1.5pt" o:hralign="center" o:bullet="t" o:hrstd="t" o:hr="t"/>
+      <v:rect id="_x0000_i1783" style="width:0;height:1.5pt" o:hralign="center" o:bullet="t" o:hrstd="t" o:hr="t"/>
     </w:pict>
   </w:numPicBullet>
   <w:numPicBullet w:numPicBulletId="2">
@@ -13644,7 +13619,7 @@
         <v:path o:extrusionok="f" gradientshapeok="t" o:connecttype="rect"/>
         <o:lock v:ext="edit" aspectratio="t"/>
       </v:shapetype>
-      <v:shape id="_x0000_i1748" type="#_x0000_t75" alt="Warning with solid fill" style="width:14.5pt;height:14.5pt;visibility:visible" o:gfxdata="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" o:bullet="t">
+      <v:shape id="_x0000_i1784" type="#_x0000_t75" alt="Warning with solid fill" style="width:14.5pt;height:14.5pt;visibility:visible" o:gfxdata="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" o:bullet="t">
         <v:imagedata r:id="rId1" o:title="" croptop="-2135f" cropbottom="-2775f" cropright="-804f"/>
       </v:shape>
     </w:pict>

</xml_diff>

<commit_message>
chore: updated directory tree with highlights
</commit_message>
<xml_diff>
--- a/User Guide.docx
+++ b/User Guide.docx
@@ -1121,6 +1121,378 @@
           <w:b/>
           <w:bCs w:val="0"/>
         </w:rPr>
+        <w:t>Highlights</w:t>
+      </w:r>
+    </w:p>
+    <w:p>
+      <w:pPr>
+        <w:pStyle w:val="BodyText"/>
+        <w:numPr>
+          <w:ilvl w:val="0"/>
+          <w:numId w:val="38"/>
+        </w:numPr>
+      </w:pPr>
+      <w:r>
+        <w:rPr>
+          <w:b/>
+          <w:bCs/>
+        </w:rPr>
+        <w:t>User_Guide.docx</w:t>
+      </w:r>
+      <w:r>
+        <w:rPr>
+          <w:b/>
+          <w:bCs/>
+        </w:rPr>
+        <w:t xml:space="preserve">: </w:t>
+      </w:r>
+      <w:r>
+        <w:t xml:space="preserve">User guide document for the project. </w:t>
+      </w:r>
+    </w:p>
+    <w:p>
+      <w:pPr>
+        <w:pStyle w:val="BodyText"/>
+        <w:numPr>
+          <w:ilvl w:val="0"/>
+          <w:numId w:val="38"/>
+        </w:numPr>
+      </w:pPr>
+      <w:r>
+        <w:rPr>
+          <w:b/>
+          <w:bCs/>
+        </w:rPr>
+        <w:t>workflow.sh</w:t>
+      </w:r>
+      <w:r>
+        <w:rPr>
+          <w:b/>
+          <w:bCs/>
+        </w:rPr>
+        <w:t>:</w:t>
+      </w:r>
+      <w:r>
+        <w:t xml:space="preserve"> Bash script for installing and building the attack and fuzzing tools for the workflow.</w:t>
+      </w:r>
+    </w:p>
+    <w:p>
+      <w:pPr>
+        <w:pStyle w:val="BodyText"/>
+        <w:numPr>
+          <w:ilvl w:val="0"/>
+          <w:numId w:val="38"/>
+        </w:numPr>
+      </w:pPr>
+      <w:r>
+        <w:rPr>
+          <w:b/>
+          <w:bCs/>
+        </w:rPr>
+        <w:t>Dockerfile</w:t>
+      </w:r>
+      <w:r>
+        <w:rPr>
+          <w:b/>
+          <w:bCs/>
+        </w:rPr>
+        <w:t>:</w:t>
+      </w:r>
+      <w:r>
+        <w:t xml:space="preserve"> WIP Dockerfile for fuzzing workflow.</w:t>
+      </w:r>
+    </w:p>
+    <w:p>
+      <w:pPr>
+        <w:pStyle w:val="BodyText"/>
+        <w:numPr>
+          <w:ilvl w:val="0"/>
+          <w:numId w:val="38"/>
+        </w:numPr>
+      </w:pPr>
+      <w:r>
+        <w:rPr>
+          <w:b/>
+          <w:bCs/>
+        </w:rPr>
+        <w:t>Makefile</w:t>
+      </w:r>
+      <w:r>
+        <w:rPr>
+          <w:b/>
+          <w:bCs/>
+        </w:rPr>
+        <w:t>:</w:t>
+      </w:r>
+      <w:r>
+        <w:t xml:space="preserve"> Makefile for building and running the Docker container.</w:t>
+      </w:r>
+    </w:p>
+    <w:p>
+      <w:pPr>
+        <w:pStyle w:val="BodyText"/>
+        <w:numPr>
+          <w:ilvl w:val="0"/>
+          <w:numId w:val="38"/>
+        </w:numPr>
+      </w:pPr>
+      <w:r>
+        <w:rPr>
+          <w:b/>
+          <w:bCs/>
+        </w:rPr>
+        <w:t>Background Screening</w:t>
+      </w:r>
+      <w:r>
+        <w:rPr>
+          <w:b/>
+          <w:bCs/>
+        </w:rPr>
+        <w:t>:</w:t>
+      </w:r>
+      <w:r>
+        <w:t xml:space="preserve"> </w:t>
+      </w:r>
+      <w:r>
+        <w:t>Contains CVEs, LDRA Static Analysis test results, and Valgrind test results for all attack tool candidates.</w:t>
+      </w:r>
+    </w:p>
+    <w:p>
+      <w:pPr>
+        <w:pStyle w:val="BodyText"/>
+        <w:numPr>
+          <w:ilvl w:val="0"/>
+          <w:numId w:val="38"/>
+        </w:numPr>
+      </w:pPr>
+      <w:r>
+        <w:rPr>
+          <w:b/>
+          <w:bCs/>
+        </w:rPr>
+        <w:t>Config</w:t>
+      </w:r>
+      <w:r>
+        <w:rPr>
+          <w:b/>
+          <w:bCs/>
+        </w:rPr>
+        <w:t>:</w:t>
+      </w:r>
+      <w:r>
+        <w:t xml:space="preserve"> </w:t>
+      </w:r>
+      <w:r>
+        <w:t>Contains configuration files for the testbed.</w:t>
+      </w:r>
+    </w:p>
+    <w:p>
+      <w:pPr>
+        <w:pStyle w:val="BodyText"/>
+        <w:numPr>
+          <w:ilvl w:val="0"/>
+          <w:numId w:val="38"/>
+        </w:numPr>
+      </w:pPr>
+      <w:r>
+        <w:rPr>
+          <w:b/>
+          <w:bCs/>
+        </w:rPr>
+        <w:t>Deliverables</w:t>
+      </w:r>
+      <w:r>
+        <w:rPr>
+          <w:b/>
+          <w:bCs/>
+        </w:rPr>
+        <w:t>:</w:t>
+      </w:r>
+      <w:r>
+        <w:t xml:space="preserve"> </w:t>
+      </w:r>
+      <w:r>
+        <w:t>Contains project deliverables, including reports, briefings, design review, and final report.</w:t>
+      </w:r>
+    </w:p>
+    <w:p>
+      <w:pPr>
+        <w:pStyle w:val="BodyText"/>
+        <w:numPr>
+          <w:ilvl w:val="1"/>
+          <w:numId w:val="38"/>
+        </w:numPr>
+      </w:pPr>
+      <w:r>
+        <w:rPr>
+          <w:b/>
+          <w:bCs/>
+        </w:rPr>
+        <w:lastRenderedPageBreak/>
+        <w:t xml:space="preserve">G12_attack_tool_selection_report.docx: </w:t>
+      </w:r>
+      <w:r>
+        <w:t>Attack tool selection report.</w:t>
+      </w:r>
+    </w:p>
+    <w:p>
+      <w:pPr>
+        <w:pStyle w:val="BodyText"/>
+        <w:numPr>
+          <w:ilvl w:val="1"/>
+          <w:numId w:val="38"/>
+        </w:numPr>
+      </w:pPr>
+      <w:r>
+        <w:rPr>
+          <w:b/>
+          <w:bCs/>
+        </w:rPr>
+        <w:t>G12_fuzz_tool_selection_report.docx:</w:t>
+      </w:r>
+      <w:r>
+        <w:t xml:space="preserve"> </w:t>
+      </w:r>
+      <w:r>
+        <w:t>Fuzz tool selection report.</w:t>
+      </w:r>
+    </w:p>
+    <w:p>
+      <w:pPr>
+        <w:pStyle w:val="BodyText"/>
+        <w:numPr>
+          <w:ilvl w:val="1"/>
+          <w:numId w:val="38"/>
+        </w:numPr>
+      </w:pPr>
+      <w:r>
+        <w:rPr>
+          <w:b/>
+          <w:bCs/>
+        </w:rPr>
+        <w:t xml:space="preserve">G12_fuzzing_results_analysis.docx: </w:t>
+      </w:r>
+      <w:r>
+        <w:t xml:space="preserve">Fuzzing </w:t>
+      </w:r>
+      <w:r>
+        <w:t>tools</w:t>
+      </w:r>
+      <w:r>
+        <w:t xml:space="preserve"> compatibility testing results and analysis report.</w:t>
+      </w:r>
+    </w:p>
+    <w:p>
+      <w:pPr>
+        <w:pStyle w:val="BodyText"/>
+        <w:numPr>
+          <w:ilvl w:val="0"/>
+          <w:numId w:val="38"/>
+        </w:numPr>
+      </w:pPr>
+      <w:r>
+        <w:rPr>
+          <w:b/>
+          <w:bCs/>
+        </w:rPr>
+        <w:t>Fuzzing</w:t>
+      </w:r>
+      <w:r>
+        <w:rPr>
+          <w:b/>
+          <w:bCs/>
+        </w:rPr>
+        <w:t>:</w:t>
+      </w:r>
+      <w:r>
+        <w:t xml:space="preserve"> </w:t>
+      </w:r>
+      <w:r>
+        <w:t>Contains fuzzing-related files, including attack tool commands and fuzzing tool files</w:t>
+      </w:r>
+    </w:p>
+    <w:p>
+      <w:pPr>
+        <w:pStyle w:val="BodyText"/>
+        <w:numPr>
+          <w:ilvl w:val="1"/>
+          <w:numId w:val="38"/>
+        </w:numPr>
+      </w:pPr>
+      <w:r>
+        <w:rPr>
+          <w:b/>
+          <w:bCs/>
+        </w:rPr>
+        <w:t>Attack_Tool_Commands.md:</w:t>
+      </w:r>
+      <w:r>
+        <w:t xml:space="preserve"> Commands used for the attack tools.</w:t>
+      </w:r>
+    </w:p>
+    <w:p>
+      <w:pPr>
+        <w:pStyle w:val="BodyText"/>
+        <w:numPr>
+          <w:ilvl w:val="1"/>
+          <w:numId w:val="38"/>
+        </w:numPr>
+      </w:pPr>
+      <w:r>
+        <w:rPr>
+          <w:b/>
+          <w:bCs/>
+        </w:rPr>
+        <w:t>password_list.txt:</w:t>
+      </w:r>
+      <w:r>
+        <w:t xml:space="preserve"> </w:t>
+      </w:r>
+      <w:r>
+        <w:t>Password list used for testing.</w:t>
+      </w:r>
+      <w:r>
+        <w:t>\</w:t>
+      </w:r>
+    </w:p>
+    <w:p>
+      <w:pPr>
+        <w:pStyle w:val="BodyText"/>
+        <w:numPr>
+          <w:ilvl w:val="1"/>
+          <w:numId w:val="38"/>
+        </w:numPr>
+      </w:pPr>
+      <w:r>
+        <w:rPr>
+          <w:b/>
+          <w:bCs/>
+        </w:rPr>
+        <w:t>repeat_medusa.sh:</w:t>
+      </w:r>
+      <w:r>
+        <w:t xml:space="preserve"> </w:t>
+      </w:r>
+      <w:r>
+        <w:t>Script to repeatedly run Medusa.</w:t>
+      </w:r>
+    </w:p>
+    <w:p>
+      <w:pPr>
+        <w:pStyle w:val="Heading4"/>
+        <w15:collapsed/>
+        <w:rPr>
+          <w:rFonts w:ascii="Times New Roman" w:hAnsi="Times New Roman" w:cs="Times New Roman"/>
+          <w:b/>
+          <w:bCs w:val="0"/>
+        </w:rPr>
+      </w:pPr>
+      <w:r>
+        <w:rPr>
+          <w:rFonts w:ascii="Times New Roman" w:hAnsi="Times New Roman" w:cs="Times New Roman"/>
+          <w:b/>
+          <w:bCs w:val="0"/>
+        </w:rPr>
         <w:t>Directory Tree</w:t>
       </w:r>
     </w:p>
@@ -1353,8 +1725,184 @@
         <w:rPr>
           <w:rStyle w:val="VerbatimChar"/>
         </w:rPr>
+        <w:t>│   │   ├── brief_1</w:t>
+      </w:r>
+      <w:r>
+        <w:br/>
+      </w:r>
+      <w:r>
+        <w:rPr>
+          <w:rStyle w:val="VerbatimChar"/>
+        </w:rPr>
+        <w:t>│   │   │   ├── G12_briefing_1_progress_report.docx</w:t>
+      </w:r>
+      <w:r>
+        <w:br/>
+      </w:r>
+      <w:r>
+        <w:rPr>
+          <w:rStyle w:val="VerbatimChar"/>
+        </w:rPr>
+        <w:t>│   │   ├── brief_2</w:t>
+      </w:r>
+      <w:r>
+        <w:br/>
+      </w:r>
+      <w:r>
+        <w:rPr>
+          <w:rStyle w:val="VerbatimChar"/>
+        </w:rPr>
+        <w:t>│   │   │   ├── G12_briefing_2_progress_report.docx</w:t>
+      </w:r>
+      <w:r>
+        <w:br/>
+      </w:r>
+      <w:r>
+        <w:rPr>
+          <w:rStyle w:val="VerbatimChar"/>
+        </w:rPr>
+        <w:t xml:space="preserve">│   │   │   └── </w:t>
+      </w:r>
+      <w:proofErr w:type="spellStart"/>
+      <w:r>
+        <w:rPr>
+          <w:rStyle w:val="VerbatimChar"/>
+        </w:rPr>
+        <w:t>fuzzowski_medusa_telnet.pcap</w:t>
+      </w:r>
+      <w:proofErr w:type="spellEnd"/>
+      <w:r>
+        <w:br/>
+      </w:r>
+      <w:r>
+        <w:rPr>
+          <w:rStyle w:val="VerbatimChar"/>
+        </w:rPr>
+        <w:t>│   │   └── brief_3</w:t>
+      </w:r>
+      <w:r>
+        <w:br/>
+      </w:r>
+      <w:r>
+        <w:rPr>
+          <w:rStyle w:val="VerbatimChar"/>
+        </w:rPr>
+        <w:t>│   │       └── G12_briefing_3_progress_report.docx</w:t>
+      </w:r>
+      <w:r>
+        <w:br/>
+      </w:r>
+      <w:r>
+        <w:rPr>
+          <w:rStyle w:val="VerbatimChar"/>
+        </w:rPr>
+        <w:t xml:space="preserve">│   ├── </w:t>
+      </w:r>
+      <w:proofErr w:type="spellStart"/>
+      <w:r>
+        <w:rPr>
+          <w:rStyle w:val="VerbatimChar"/>
+        </w:rPr>
+        <w:t>design_review</w:t>
+      </w:r>
+      <w:proofErr w:type="spellEnd"/>
+      <w:r>
+        <w:br/>
+      </w:r>
+      <w:r>
+        <w:rPr>
+          <w:rStyle w:val="VerbatimChar"/>
+        </w:rPr>
+        <w:t>│   │   ├── 495_488_design_review_template.pptx</w:t>
+      </w:r>
+      <w:r>
+        <w:br/>
+      </w:r>
+      <w:r>
+        <w:rPr>
+          <w:rStyle w:val="VerbatimChar"/>
+        </w:rPr>
+        <w:t xml:space="preserve">│   │   ├── </w:t>
+      </w:r>
+      <w:proofErr w:type="spellStart"/>
+      <w:r>
+        <w:rPr>
+          <w:rStyle w:val="VerbatimChar"/>
+        </w:rPr>
+        <w:t>Behavioral_Decomposition.vsdx</w:t>
+      </w:r>
+      <w:proofErr w:type="spellEnd"/>
+      <w:r>
+        <w:br/>
+      </w:r>
+      <w:r>
+        <w:rPr>
+          <w:rStyle w:val="VerbatimChar"/>
+        </w:rPr>
+        <w:t xml:space="preserve">│   │   ├── </w:t>
+      </w:r>
+      <w:proofErr w:type="spellStart"/>
+      <w:r>
+        <w:rPr>
+          <w:rStyle w:val="VerbatimChar"/>
+        </w:rPr>
+        <w:t>Functional_Decomposition.vsdx</w:t>
+      </w:r>
+      <w:proofErr w:type="spellEnd"/>
+      <w:r>
+        <w:br/>
+      </w:r>
+      <w:r>
+        <w:rPr>
+          <w:rStyle w:val="VerbatimChar"/>
+        </w:rPr>
+        <w:t>│   │   ├── G12_design_review_presentation.pptx</w:t>
+      </w:r>
+      <w:r>
+        <w:br/>
+      </w:r>
+      <w:r>
+        <w:rPr>
+          <w:rStyle w:val="VerbatimChar"/>
+        </w:rPr>
+        <w:t>│   │   ├── G12_level_of_effort.docx</w:t>
+      </w:r>
+      <w:r>
+        <w:br/>
+      </w:r>
+      <w:r>
+        <w:rPr>
+          <w:rStyle w:val="VerbatimChar"/>
+        </w:rPr>
+        <w:t>│   │   ├── G12_marketing_requirements.docx</w:t>
+      </w:r>
+      <w:r>
+        <w:br/>
+      </w:r>
+      <w:r>
+        <w:rPr>
+          <w:rStyle w:val="VerbatimChar"/>
+        </w:rPr>
+        <w:t>│   │   ├── Updated_Behavioral_Decomposition.png</w:t>
+      </w:r>
+      <w:r>
+        <w:br/>
+      </w:r>
+      <w:r>
+        <w:rPr>
+          <w:rStyle w:val="VerbatimChar"/>
+        </w:rPr>
+        <w:t>│   │   ├── Updated_Functional_Decomposition.png</w:t>
+      </w:r>
+      <w:r>
+        <w:br/>
+      </w:r>
+      <w:r>
+        <w:rPr>
+          <w:rStyle w:val="VerbatimChar"/>
+        </w:rPr>
         <w:lastRenderedPageBreak/>
-        <w:t>│   │   ├── brief_1</w:t>
+        <w:t>│   │   └── individual_level_of_effort.md</w:t>
       </w:r>
       <w:r>
         <w:br/>
@@ -1363,8 +1911,16 @@
         <w:rPr>
           <w:rStyle w:val="VerbatimChar"/>
         </w:rPr>
-        <w:t>│   │   │   ├── G12_briefing_1_progress_report.docx</w:t>
-      </w:r>
+        <w:t xml:space="preserve">│   ├── </w:t>
+      </w:r>
+      <w:proofErr w:type="spellStart"/>
+      <w:r>
+        <w:rPr>
+          <w:rStyle w:val="VerbatimChar"/>
+        </w:rPr>
+        <w:t>final_report</w:t>
+      </w:r>
+      <w:proofErr w:type="spellEnd"/>
       <w:r>
         <w:br/>
       </w:r>
@@ -1372,7 +1928,7 @@
         <w:rPr>
           <w:rStyle w:val="VerbatimChar"/>
         </w:rPr>
-        <w:t>│   │   ├── brief_2</w:t>
+        <w:t>│   ├── proposal</w:t>
       </w:r>
       <w:r>
         <w:br/>
@@ -1381,7 +1937,7 @@
         <w:rPr>
           <w:rStyle w:val="VerbatimChar"/>
         </w:rPr>
-        <w:t>│   │   │   ├── G12_briefing_2_progress_report.docx</w:t>
+        <w:t>│   │   └── Project-Proposal-Submission.pdf</w:t>
       </w:r>
       <w:r>
         <w:br/>
@@ -1390,8 +1946,16 @@
         <w:rPr>
           <w:rStyle w:val="VerbatimChar"/>
         </w:rPr>
-        <w:t>│   │   │   └── fuzzowski_medusa_telnet.pcap</w:t>
-      </w:r>
+        <w:t xml:space="preserve">│   └── </w:t>
+      </w:r>
+      <w:proofErr w:type="spellStart"/>
+      <w:r>
+        <w:rPr>
+          <w:rStyle w:val="VerbatimChar"/>
+        </w:rPr>
+        <w:t>timeline_and_milestones</w:t>
+      </w:r>
+      <w:proofErr w:type="spellEnd"/>
       <w:r>
         <w:br/>
       </w:r>
@@ -1399,7 +1963,7 @@
         <w:rPr>
           <w:rStyle w:val="VerbatimChar"/>
         </w:rPr>
-        <w:t>│   │   └── brief_3</w:t>
+        <w:t>│       └── initial</w:t>
       </w:r>
       <w:r>
         <w:br/>
@@ -1408,8 +1972,16 @@
         <w:rPr>
           <w:rStyle w:val="VerbatimChar"/>
         </w:rPr>
-        <w:t>│   │       └── G12_briefing_3_progress_report.docx</w:t>
-      </w:r>
+        <w:t xml:space="preserve">│           ├── </w:t>
+      </w:r>
+      <w:proofErr w:type="spellStart"/>
+      <w:r>
+        <w:rPr>
+          <w:rStyle w:val="VerbatimChar"/>
+        </w:rPr>
+        <w:t>Project_Timeline_Proposal.gan</w:t>
+      </w:r>
+      <w:proofErr w:type="spellEnd"/>
       <w:r>
         <w:br/>
       </w:r>
@@ -1417,7 +1989,7 @@
         <w:rPr>
           <w:rStyle w:val="VerbatimChar"/>
         </w:rPr>
-        <w:t>│   ├── design_review</w:t>
+        <w:t>│           └── milestone_analysis.md</w:t>
       </w:r>
       <w:r>
         <w:br/>
@@ -1426,7 +1998,7 @@
         <w:rPr>
           <w:rStyle w:val="VerbatimChar"/>
         </w:rPr>
-        <w:t>│   │   ├── 495_488_design_review_template.pptx</w:t>
+        <w:t>├── fuzzing</w:t>
       </w:r>
       <w:r>
         <w:br/>
@@ -1435,7 +2007,7 @@
         <w:rPr>
           <w:rStyle w:val="VerbatimChar"/>
         </w:rPr>
-        <w:t>│   │   ├── Behavioral_Decomposition.vsdx</w:t>
+        <w:t>│   ├── afl-qemu-trace</w:t>
       </w:r>
       <w:r>
         <w:br/>
@@ -1444,8 +2016,16 @@
         <w:rPr>
           <w:rStyle w:val="VerbatimChar"/>
         </w:rPr>
-        <w:t>│   │   ├── Functional_Decomposition.vsdx</w:t>
-      </w:r>
+        <w:t xml:space="preserve">│   ├── </w:t>
+      </w:r>
+      <w:proofErr w:type="spellStart"/>
+      <w:r>
+        <w:rPr>
+          <w:rStyle w:val="VerbatimChar"/>
+        </w:rPr>
+        <w:t>fuzzowski.medusa.ftp</w:t>
+      </w:r>
+      <w:proofErr w:type="spellEnd"/>
       <w:r>
         <w:br/>
       </w:r>
@@ -1453,7 +2033,7 @@
         <w:rPr>
           <w:rStyle w:val="VerbatimChar"/>
         </w:rPr>
-        <w:t>│   │   ├── G12_design_review_presentation.pptx</w:t>
+        <w:t>│   │   └── ftp.py</w:t>
       </w:r>
       <w:r>
         <w:br/>
@@ -1462,8 +2042,16 @@
         <w:rPr>
           <w:rStyle w:val="VerbatimChar"/>
         </w:rPr>
-        <w:t>│   │   ├── G12_level_of_effort.docx</w:t>
-      </w:r>
+        <w:t xml:space="preserve">│   ├── </w:t>
+      </w:r>
+      <w:proofErr w:type="spellStart"/>
+      <w:r>
+        <w:rPr>
+          <w:rStyle w:val="VerbatimChar"/>
+        </w:rPr>
+        <w:t>fuzzshark</w:t>
+      </w:r>
+      <w:proofErr w:type="spellEnd"/>
       <w:r>
         <w:br/>
       </w:r>
@@ -1471,8 +2059,16 @@
         <w:rPr>
           <w:rStyle w:val="VerbatimChar"/>
         </w:rPr>
-        <w:t>│   │   ├── G12_marketing_requirements.docx</w:t>
-      </w:r>
+        <w:t>│   │   └── ~</w:t>
+      </w:r>
+      <w:proofErr w:type="spellStart"/>
+      <w:r>
+        <w:rPr>
+          <w:rStyle w:val="VerbatimChar"/>
+        </w:rPr>
+        <w:t>src</w:t>
+      </w:r>
+      <w:proofErr w:type="spellEnd"/>
       <w:r>
         <w:br/>
       </w:r>
@@ -1480,8 +2076,16 @@
         <w:rPr>
           <w:rStyle w:val="VerbatimChar"/>
         </w:rPr>
-        <w:t>│   │   ├── Updated_Behavioral_Decomposition.png</w:t>
-      </w:r>
+        <w:t xml:space="preserve">|   ├── </w:t>
+      </w:r>
+      <w:proofErr w:type="spellStart"/>
+      <w:r>
+        <w:rPr>
+          <w:rStyle w:val="VerbatimChar"/>
+        </w:rPr>
+        <w:t>icmp.masscan</w:t>
+      </w:r>
+      <w:proofErr w:type="spellEnd"/>
       <w:r>
         <w:br/>
       </w:r>
@@ -1489,7 +2093,7 @@
         <w:rPr>
           <w:rStyle w:val="VerbatimChar"/>
         </w:rPr>
-        <w:t>│   │   ├── Updated_Functional_Decomposition.png</w:t>
+        <w:t>│   │   ├── fuzz_ping.sh</w:t>
       </w:r>
       <w:r>
         <w:br/>
@@ -1498,8 +2102,16 @@
         <w:rPr>
           <w:rStyle w:val="VerbatimChar"/>
         </w:rPr>
-        <w:t>│   │   └── individual_level_of_effort.md</w:t>
-      </w:r>
+        <w:t xml:space="preserve">│   │   ├── </w:t>
+      </w:r>
+      <w:proofErr w:type="spellStart"/>
+      <w:r>
+        <w:rPr>
+          <w:rStyle w:val="VerbatimChar"/>
+        </w:rPr>
+        <w:t>grammer.bnf</w:t>
+      </w:r>
+      <w:proofErr w:type="spellEnd"/>
       <w:r>
         <w:br/>
       </w:r>
@@ -1507,7 +2119,7 @@
         <w:rPr>
           <w:rStyle w:val="VerbatimChar"/>
         </w:rPr>
-        <w:t>│   ├── final_report</w:t>
+        <w:t>│   │   ├── internet_checksum.py</w:t>
       </w:r>
       <w:r>
         <w:br/>
@@ -1516,7 +2128,7 @@
         <w:rPr>
           <w:rStyle w:val="VerbatimChar"/>
         </w:rPr>
-        <w:t>│   ├── proposal</w:t>
+        <w:t>│   │   ├── requirements.txt</w:t>
       </w:r>
       <w:r>
         <w:br/>
@@ -1525,7 +2137,7 @@
         <w:rPr>
           <w:rStyle w:val="VerbatimChar"/>
         </w:rPr>
-        <w:t>│   │   └── Project-Proposal-Submission.pdf</w:t>
+        <w:t xml:space="preserve">│   │   └── send_icmp.py </w:t>
       </w:r>
       <w:r>
         <w:br/>
@@ -1534,7 +2146,7 @@
         <w:rPr>
           <w:rStyle w:val="VerbatimChar"/>
         </w:rPr>
-        <w:t>│   └── timeline_and_milestones</w:t>
+        <w:t>│   ├── medusa.postgresql.afl_1</w:t>
       </w:r>
       <w:r>
         <w:br/>
@@ -1543,8 +2155,16 @@
         <w:rPr>
           <w:rStyle w:val="VerbatimChar"/>
         </w:rPr>
-        <w:t>│       └── initial</w:t>
-      </w:r>
+        <w:t xml:space="preserve">│   │   ├── </w:t>
+      </w:r>
+      <w:proofErr w:type="spellStart"/>
+      <w:r>
+        <w:rPr>
+          <w:rStyle w:val="VerbatimChar"/>
+        </w:rPr>
+        <w:t>cmdline</w:t>
+      </w:r>
+      <w:proofErr w:type="spellEnd"/>
       <w:r>
         <w:br/>
       </w:r>
@@ -1552,8 +2172,16 @@
         <w:rPr>
           <w:rStyle w:val="VerbatimChar"/>
         </w:rPr>
-        <w:t>│           ├── Project_Timeline_Proposal.gan</w:t>
-      </w:r>
+        <w:t xml:space="preserve">│   │   ├── </w:t>
+      </w:r>
+      <w:proofErr w:type="spellStart"/>
+      <w:r>
+        <w:rPr>
+          <w:rStyle w:val="VerbatimChar"/>
+        </w:rPr>
+        <w:t>fuzz_bitmap</w:t>
+      </w:r>
+      <w:proofErr w:type="spellEnd"/>
       <w:r>
         <w:br/>
       </w:r>
@@ -1561,8 +2189,16 @@
         <w:rPr>
           <w:rStyle w:val="VerbatimChar"/>
         </w:rPr>
-        <w:t>│           └── milestone_analysis.md</w:t>
-      </w:r>
+        <w:t xml:space="preserve">│   │   ├── </w:t>
+      </w:r>
+      <w:proofErr w:type="spellStart"/>
+      <w:r>
+        <w:rPr>
+          <w:rStyle w:val="VerbatimChar"/>
+        </w:rPr>
+        <w:t>fuzzer_setup</w:t>
+      </w:r>
+      <w:proofErr w:type="spellEnd"/>
       <w:r>
         <w:br/>
       </w:r>
@@ -1570,8 +2206,16 @@
         <w:rPr>
           <w:rStyle w:val="VerbatimChar"/>
         </w:rPr>
-        <w:t>├── fuzzing</w:t>
-      </w:r>
+        <w:t xml:space="preserve">│   │   ├── </w:t>
+      </w:r>
+      <w:proofErr w:type="spellStart"/>
+      <w:r>
+        <w:rPr>
+          <w:rStyle w:val="VerbatimChar"/>
+        </w:rPr>
+        <w:t>fuzzer_stats</w:t>
+      </w:r>
+      <w:proofErr w:type="spellEnd"/>
       <w:r>
         <w:br/>
       </w:r>
@@ -1579,7 +2223,7 @@
         <w:rPr>
           <w:rStyle w:val="VerbatimChar"/>
         </w:rPr>
-        <w:t>│   ├── afl-qemu-trace</w:t>
+        <w:t>│   │   ├── ~hangs</w:t>
       </w:r>
       <w:r>
         <w:br/>
@@ -1588,8 +2232,16 @@
         <w:rPr>
           <w:rStyle w:val="VerbatimChar"/>
         </w:rPr>
-        <w:t>│   ├── fuzzowski.medusa.ftp</w:t>
-      </w:r>
+        <w:t xml:space="preserve">│   │   ├── </w:t>
+      </w:r>
+      <w:proofErr w:type="spellStart"/>
+      <w:r>
+        <w:rPr>
+          <w:rStyle w:val="VerbatimChar"/>
+        </w:rPr>
+        <w:t>init_attempt</w:t>
+      </w:r>
+      <w:proofErr w:type="spellEnd"/>
       <w:r>
         <w:br/>
       </w:r>
@@ -1597,7 +2249,7 @@
         <w:rPr>
           <w:rStyle w:val="VerbatimChar"/>
         </w:rPr>
-        <w:t>│   │   └── ftp.py</w:t>
+        <w:t>│   │   │   ├── medusa_config.txt</w:t>
       </w:r>
       <w:r>
         <w:br/>
@@ -1606,8 +2258,16 @@
         <w:rPr>
           <w:rStyle w:val="VerbatimChar"/>
         </w:rPr>
-        <w:t>│   ├── fuzzshark</w:t>
-      </w:r>
+        <w:t xml:space="preserve">│   │   │   ├── </w:t>
+      </w:r>
+      <w:proofErr w:type="spellStart"/>
+      <w:r>
+        <w:rPr>
+          <w:rStyle w:val="VerbatimChar"/>
+        </w:rPr>
+        <w:t>wrapper.c</w:t>
+      </w:r>
+      <w:proofErr w:type="spellEnd"/>
       <w:r>
         <w:br/>
       </w:r>
@@ -1615,7 +2275,7 @@
         <w:rPr>
           <w:rStyle w:val="VerbatimChar"/>
         </w:rPr>
-        <w:t>│   │   └── ~src</w:t>
+        <w:t>│   │   │   └── wrapper.sh</w:t>
       </w:r>
       <w:r>
         <w:br/>
@@ -1624,8 +2284,16 @@
         <w:rPr>
           <w:rStyle w:val="VerbatimChar"/>
         </w:rPr>
-        <w:t>|   ├── icmp.masscan</w:t>
-      </w:r>
+        <w:t>│   │   ├── ~</w:t>
+      </w:r>
+      <w:proofErr w:type="spellStart"/>
+      <w:r>
+        <w:rPr>
+          <w:rStyle w:val="VerbatimChar"/>
+        </w:rPr>
+        <w:t>plot_data</w:t>
+      </w:r>
+      <w:proofErr w:type="spellEnd"/>
       <w:r>
         <w:br/>
       </w:r>
@@ -1633,7 +2301,7 @@
         <w:rPr>
           <w:rStyle w:val="VerbatimChar"/>
         </w:rPr>
-        <w:t>│   │   ├── fuzz_ping.sh</w:t>
+        <w:t>│   │   └── ~queue</w:t>
       </w:r>
       <w:r>
         <w:br/>
@@ -1642,8 +2310,16 @@
         <w:rPr>
           <w:rStyle w:val="VerbatimChar"/>
         </w:rPr>
-        <w:t>│   │   ├── grammer.bnf</w:t>
-      </w:r>
+        <w:t xml:space="preserve">│   ├── </w:t>
+      </w:r>
+      <w:proofErr w:type="spellStart"/>
+      <w:r>
+        <w:rPr>
+          <w:rStyle w:val="VerbatimChar"/>
+        </w:rPr>
+        <w:t>peach_fuzz</w:t>
+      </w:r>
+      <w:proofErr w:type="spellEnd"/>
       <w:r>
         <w:br/>
       </w:r>
@@ -1651,7 +2327,7 @@
         <w:rPr>
           <w:rStyle w:val="VerbatimChar"/>
         </w:rPr>
-        <w:t>│   │   ├── internet_checksum.py</w:t>
+        <w:t>│   │   ├── network_fuzzing.xml</w:t>
       </w:r>
       <w:r>
         <w:br/>
@@ -1660,8 +2336,16 @@
         <w:rPr>
           <w:rStyle w:val="VerbatimChar"/>
         </w:rPr>
-        <w:t>│   │   ├── requirements.txt</w:t>
-      </w:r>
+        <w:t xml:space="preserve">│   │   └── </w:t>
+      </w:r>
+      <w:proofErr w:type="spellStart"/>
+      <w:r>
+        <w:rPr>
+          <w:rStyle w:val="VerbatimChar"/>
+        </w:rPr>
+        <w:t>peachfuzzer.dockerfile</w:t>
+      </w:r>
+      <w:proofErr w:type="spellEnd"/>
       <w:r>
         <w:br/>
       </w:r>
@@ -1669,7 +2353,7 @@
         <w:rPr>
           <w:rStyle w:val="VerbatimChar"/>
         </w:rPr>
-        <w:t xml:space="preserve">│   │   └── send_icmp.py </w:t>
+        <w:t>│   ├── radamsa</w:t>
       </w:r>
       <w:r>
         <w:br/>
@@ -1678,7 +2362,7 @@
         <w:rPr>
           <w:rStyle w:val="VerbatimChar"/>
         </w:rPr>
-        <w:t>│   ├── medusa.postgresql.afl_1</w:t>
+        <w:t>│   │   ├── Radamsa_Instructions.md</w:t>
       </w:r>
       <w:r>
         <w:br/>
@@ -1687,8 +2371,16 @@
         <w:rPr>
           <w:rStyle w:val="VerbatimChar"/>
         </w:rPr>
-        <w:t>│   │   ├── cmdline</w:t>
-      </w:r>
+        <w:t>│   │   └── ~</w:t>
+      </w:r>
+      <w:proofErr w:type="spellStart"/>
+      <w:r>
+        <w:rPr>
+          <w:rStyle w:val="VerbatimChar"/>
+        </w:rPr>
+        <w:t>img</w:t>
+      </w:r>
+      <w:proofErr w:type="spellEnd"/>
       <w:r>
         <w:br/>
       </w:r>
@@ -1696,7 +2388,7 @@
         <w:rPr>
           <w:rStyle w:val="VerbatimChar"/>
         </w:rPr>
-        <w:t>│   │   ├── fuzz_bitmap</w:t>
+        <w:t>│   ├── randbytes</w:t>
       </w:r>
       <w:r>
         <w:br/>
@@ -1705,7 +2397,7 @@
         <w:rPr>
           <w:rStyle w:val="VerbatimChar"/>
         </w:rPr>
-        <w:t>│   │   ├── fuzzer_setup</w:t>
+        <w:t>│   │   ├── ftp_server.py</w:t>
       </w:r>
       <w:r>
         <w:br/>
@@ -1714,7 +2406,7 @@
         <w:rPr>
           <w:rStyle w:val="VerbatimChar"/>
         </w:rPr>
-        <w:t>│   │   ├── fuzzer_stats</w:t>
+        <w:t>│   │   └── pcap_parsing.py</w:t>
       </w:r>
       <w:r>
         <w:br/>
@@ -1723,7 +2415,7 @@
         <w:rPr>
           <w:rStyle w:val="VerbatimChar"/>
         </w:rPr>
-        <w:t>│   │   ├── ~hangs</w:t>
+        <w:t>│   ├── randpkt</w:t>
       </w:r>
       <w:r>
         <w:br/>
@@ -1732,8 +2424,16 @@
         <w:rPr>
           <w:rStyle w:val="VerbatimChar"/>
         </w:rPr>
-        <w:t>│   │   ├── init_attempt</w:t>
-      </w:r>
+        <w:t>│   │   └── ~</w:t>
+      </w:r>
+      <w:proofErr w:type="spellStart"/>
+      <w:r>
+        <w:rPr>
+          <w:rStyle w:val="VerbatimChar"/>
+        </w:rPr>
+        <w:t>src</w:t>
+      </w:r>
+      <w:proofErr w:type="spellEnd"/>
       <w:r>
         <w:br/>
       </w:r>
@@ -1741,8 +2441,16 @@
         <w:rPr>
           <w:rStyle w:val="VerbatimChar"/>
         </w:rPr>
-        <w:t>│   │   │   ├── medusa_config.txt</w:t>
-      </w:r>
+        <w:t xml:space="preserve">│   └── </w:t>
+      </w:r>
+      <w:proofErr w:type="spellStart"/>
+      <w:r>
+        <w:rPr>
+          <w:rStyle w:val="VerbatimChar"/>
+        </w:rPr>
+        <w:t>scapy.radamsa</w:t>
+      </w:r>
+      <w:proofErr w:type="spellEnd"/>
       <w:r>
         <w:br/>
       </w:r>
@@ -1750,7 +2458,7 @@
         <w:rPr>
           <w:rStyle w:val="VerbatimChar"/>
         </w:rPr>
-        <w:t>│   │   │   ├── wrapper.c</w:t>
+        <w:t>│       └── radamsa_scapy_pcap_fuzzing.py</w:t>
       </w:r>
       <w:r>
         <w:br/>
@@ -1759,8 +2467,16 @@
         <w:rPr>
           <w:rStyle w:val="VerbatimChar"/>
         </w:rPr>
-        <w:t>│   │   │   └── wrapper.sh</w:t>
-      </w:r>
+        <w:t xml:space="preserve">├── </w:t>
+      </w:r>
+      <w:proofErr w:type="spellStart"/>
+      <w:r>
+        <w:rPr>
+          <w:rStyle w:val="VerbatimChar"/>
+        </w:rPr>
+        <w:t>misc</w:t>
+      </w:r>
+      <w:proofErr w:type="spellEnd"/>
       <w:r>
         <w:br/>
       </w:r>
@@ -1768,7 +2484,7 @@
         <w:rPr>
           <w:rStyle w:val="VerbatimChar"/>
         </w:rPr>
-        <w:t>│   │   ├── ~plot_data</w:t>
+        <w:t>│   ├── Attack_Tool_Commands.md</w:t>
       </w:r>
       <w:r>
         <w:br/>
@@ -1777,7 +2493,7 @@
         <w:rPr>
           <w:rStyle w:val="VerbatimChar"/>
         </w:rPr>
-        <w:t>│   │   └── ~queue</w:t>
+        <w:t>│   ├── Attack_Tool_Info.md</w:t>
       </w:r>
       <w:r>
         <w:br/>
@@ -1786,7 +2502,7 @@
         <w:rPr>
           <w:rStyle w:val="VerbatimChar"/>
         </w:rPr>
-        <w:t>│   ├── peach_fuzz</w:t>
+        <w:t>│   ├── password_list.txt</w:t>
       </w:r>
       <w:r>
         <w:br/>
@@ -1795,7 +2511,7 @@
         <w:rPr>
           <w:rStyle w:val="VerbatimChar"/>
         </w:rPr>
-        <w:t>│   │   ├── network_fuzzing.xml</w:t>
+        <w:t>│   └── repeat_medusa.sh</w:t>
       </w:r>
       <w:r>
         <w:br/>
@@ -1805,7 +2521,7 @@
           <w:rStyle w:val="VerbatimChar"/>
         </w:rPr>
         <w:lastRenderedPageBreak/>
-        <w:t>│   │   └── peachfuzzer.dockerfile</w:t>
+        <w:t>├── pcaps</w:t>
       </w:r>
       <w:r>
         <w:br/>
@@ -1814,7 +2530,7 @@
         <w:rPr>
           <w:rStyle w:val="VerbatimChar"/>
         </w:rPr>
-        <w:t>│   ├── radamsa</w:t>
+        <w:t>│   ├── baseline</w:t>
       </w:r>
       <w:r>
         <w:br/>
@@ -1823,8 +2539,16 @@
         <w:rPr>
           <w:rStyle w:val="VerbatimChar"/>
         </w:rPr>
-        <w:t>│   │   ├── Radamsa_Instructions.md</w:t>
-      </w:r>
+        <w:t xml:space="preserve">│   │   ├── </w:t>
+      </w:r>
+      <w:proofErr w:type="spellStart"/>
+      <w:r>
+        <w:rPr>
+          <w:rStyle w:val="VerbatimChar"/>
+        </w:rPr>
+        <w:t>masscan.pcap</w:t>
+      </w:r>
+      <w:proofErr w:type="spellEnd"/>
       <w:r>
         <w:br/>
       </w:r>
@@ -1832,8 +2556,16 @@
         <w:rPr>
           <w:rStyle w:val="VerbatimChar"/>
         </w:rPr>
-        <w:t>│   │   └── ~img</w:t>
-      </w:r>
+        <w:t xml:space="preserve">│   │   ├── </w:t>
+      </w:r>
+      <w:proofErr w:type="spellStart"/>
+      <w:r>
+        <w:rPr>
+          <w:rStyle w:val="VerbatimChar"/>
+        </w:rPr>
+        <w:t>medusa_ftp.pcap</w:t>
+      </w:r>
+      <w:proofErr w:type="spellEnd"/>
       <w:r>
         <w:br/>
       </w:r>
@@ -1841,8 +2573,16 @@
         <w:rPr>
           <w:rStyle w:val="VerbatimChar"/>
         </w:rPr>
-        <w:t>│   ├── randbytes</w:t>
-      </w:r>
+        <w:t xml:space="preserve">│   │   ├── </w:t>
+      </w:r>
+      <w:proofErr w:type="spellStart"/>
+      <w:r>
+        <w:rPr>
+          <w:rStyle w:val="VerbatimChar"/>
+        </w:rPr>
+        <w:t>medusa_postgresql.pcap</w:t>
+      </w:r>
+      <w:proofErr w:type="spellEnd"/>
       <w:r>
         <w:br/>
       </w:r>
@@ -1850,8 +2590,16 @@
         <w:rPr>
           <w:rStyle w:val="VerbatimChar"/>
         </w:rPr>
-        <w:t>│   │   ├── ftp_server.py</w:t>
-      </w:r>
+        <w:t xml:space="preserve">│   │   └── </w:t>
+      </w:r>
+      <w:proofErr w:type="spellStart"/>
+      <w:r>
+        <w:rPr>
+          <w:rStyle w:val="VerbatimChar"/>
+        </w:rPr>
+        <w:t>medusa_ssh.pcap</w:t>
+      </w:r>
+      <w:proofErr w:type="spellEnd"/>
       <w:r>
         <w:br/>
       </w:r>
@@ -1859,8 +2607,16 @@
         <w:rPr>
           <w:rStyle w:val="VerbatimChar"/>
         </w:rPr>
-        <w:t>│   │   └── pcap_parsing.py</w:t>
-      </w:r>
+        <w:t xml:space="preserve">│   └── </w:t>
+      </w:r>
+      <w:proofErr w:type="spellStart"/>
+      <w:r>
+        <w:rPr>
+          <w:rStyle w:val="VerbatimChar"/>
+        </w:rPr>
+        <w:t>scapy</w:t>
+      </w:r>
+      <w:proofErr w:type="spellEnd"/>
       <w:r>
         <w:br/>
       </w:r>
@@ -1868,8 +2624,16 @@
         <w:rPr>
           <w:rStyle w:val="VerbatimChar"/>
         </w:rPr>
-        <w:t>│   ├── randpkt</w:t>
-      </w:r>
+        <w:t xml:space="preserve">│       ├── </w:t>
+      </w:r>
+      <w:proofErr w:type="spellStart"/>
+      <w:r>
+        <w:rPr>
+          <w:rStyle w:val="VerbatimChar"/>
+        </w:rPr>
+        <w:t>ftp_login_packets.pcap</w:t>
+      </w:r>
+      <w:proofErr w:type="spellEnd"/>
       <w:r>
         <w:br/>
       </w:r>
@@ -1877,7 +2641,7 @@
         <w:rPr>
           <w:rStyle w:val="VerbatimChar"/>
         </w:rPr>
-        <w:t>│   │   └── ~src</w:t>
+        <w:t>│       ├── fuzz_test_1.pcap</w:t>
       </w:r>
       <w:r>
         <w:br/>
@@ -1886,8 +2650,16 @@
         <w:rPr>
           <w:rStyle w:val="VerbatimChar"/>
         </w:rPr>
-        <w:t>│   └── scapy.radamsa</w:t>
-      </w:r>
+        <w:t xml:space="preserve">│       ├── </w:t>
+      </w:r>
+      <w:proofErr w:type="spellStart"/>
+      <w:r>
+        <w:rPr>
+          <w:rStyle w:val="VerbatimChar"/>
+        </w:rPr>
+        <w:t>medusa_ftp_brute_force.pcap</w:t>
+      </w:r>
+      <w:proofErr w:type="spellEnd"/>
       <w:r>
         <w:br/>
       </w:r>
@@ -1895,8 +2667,16 @@
         <w:rPr>
           <w:rStyle w:val="VerbatimChar"/>
         </w:rPr>
-        <w:t>│       └── radamsa_scapy_pcap_fuzzing.py</w:t>
-      </w:r>
+        <w:t xml:space="preserve">│       ├── </w:t>
+      </w:r>
+      <w:proofErr w:type="spellStart"/>
+      <w:r>
+        <w:rPr>
+          <w:rStyle w:val="VerbatimChar"/>
+        </w:rPr>
+        <w:t>medusa_ftp_fail.pcap</w:t>
+      </w:r>
+      <w:proofErr w:type="spellEnd"/>
       <w:r>
         <w:br/>
       </w:r>
@@ -1904,8 +2684,16 @@
         <w:rPr>
           <w:rStyle w:val="VerbatimChar"/>
         </w:rPr>
-        <w:t>├── misc</w:t>
-      </w:r>
+        <w:t xml:space="preserve">│       └── </w:t>
+      </w:r>
+      <w:proofErr w:type="spellStart"/>
+      <w:r>
+        <w:rPr>
+          <w:rStyle w:val="VerbatimChar"/>
+        </w:rPr>
+        <w:t>nmap_ftp_scan.pcap</w:t>
+      </w:r>
+      <w:proofErr w:type="spellEnd"/>
       <w:r>
         <w:br/>
       </w:r>
@@ -1913,7 +2701,7 @@
         <w:rPr>
           <w:rStyle w:val="VerbatimChar"/>
         </w:rPr>
-        <w:t>│   ├── Attack_Tool_Commands.md</w:t>
+        <w:t>├── project_overview.png</w:t>
       </w:r>
       <w:r>
         <w:br/>
@@ -1922,7 +2710,7 @@
         <w:rPr>
           <w:rStyle w:val="VerbatimChar"/>
         </w:rPr>
-        <w:t>│   ├── Attack_Tool_Info.md</w:t>
+        <w:t>├── research</w:t>
       </w:r>
       <w:r>
         <w:br/>
@@ -1931,7 +2719,7 @@
         <w:rPr>
           <w:rStyle w:val="VerbatimChar"/>
         </w:rPr>
-        <w:t>│   ├── password_list.txt</w:t>
+        <w:t>│   ├── CVEs.md</w:t>
       </w:r>
       <w:r>
         <w:br/>
@@ -1940,7 +2728,7 @@
         <w:rPr>
           <w:rStyle w:val="VerbatimChar"/>
         </w:rPr>
-        <w:t>│   └── repeat_medusa.sh</w:t>
+        <w:t>│   ├── Fuzzing_Tools.md</w:t>
       </w:r>
       <w:r>
         <w:br/>
@@ -1949,7 +2737,7 @@
         <w:rPr>
           <w:rStyle w:val="VerbatimChar"/>
         </w:rPr>
-        <w:t>├── pcaps</w:t>
+        <w:t>│   └── cmiller-csw-2010.pdf</w:t>
       </w:r>
       <w:r>
         <w:br/>
@@ -1958,8 +2746,16 @@
         <w:rPr>
           <w:rStyle w:val="VerbatimChar"/>
         </w:rPr>
-        <w:t>│   ├── baseline</w:t>
-      </w:r>
+        <w:t xml:space="preserve">└── </w:t>
+      </w:r>
+      <w:proofErr w:type="spellStart"/>
+      <w:r>
+        <w:rPr>
+          <w:rStyle w:val="VerbatimChar"/>
+        </w:rPr>
+        <w:t>background_screening</w:t>
+      </w:r>
+      <w:proofErr w:type="spellEnd"/>
       <w:r>
         <w:br/>
       </w:r>
@@ -1967,8 +2763,16 @@
         <w:rPr>
           <w:rStyle w:val="VerbatimChar"/>
         </w:rPr>
-        <w:t>│   │   ├── masscan.pcap</w:t>
-      </w:r>
+        <w:t xml:space="preserve">    ├── </w:t>
+      </w:r>
+      <w:proofErr w:type="spellStart"/>
+      <w:r>
+        <w:rPr>
+          <w:rStyle w:val="VerbatimChar"/>
+        </w:rPr>
+        <w:t>ldra</w:t>
+      </w:r>
+      <w:proofErr w:type="spellEnd"/>
       <w:r>
         <w:br/>
       </w:r>
@@ -1976,7 +2780,7 @@
         <w:rPr>
           <w:rStyle w:val="VerbatimChar"/>
         </w:rPr>
-        <w:t>│   │   ├── medusa_ftp.pcap</w:t>
+        <w:t xml:space="preserve">    │   ├── aircrack-ng</w:t>
       </w:r>
       <w:r>
         <w:br/>
@@ -1985,7 +2789,7 @@
         <w:rPr>
           <w:rStyle w:val="VerbatimChar"/>
         </w:rPr>
-        <w:t>│   │   ├── medusa_postgresql.pcap</w:t>
+        <w:t xml:space="preserve">    │   │   └── aircrack-ng.mts.htm</w:t>
       </w:r>
       <w:r>
         <w:br/>
@@ -1994,7 +2798,7 @@
         <w:rPr>
           <w:rStyle w:val="VerbatimChar"/>
         </w:rPr>
-        <w:t>│   │   └── medusa_ssh.pcap</w:t>
+        <w:t xml:space="preserve">    │   ├── masscan</w:t>
       </w:r>
       <w:r>
         <w:br/>
@@ -2003,7 +2807,7 @@
         <w:rPr>
           <w:rStyle w:val="VerbatimChar"/>
         </w:rPr>
-        <w:t>│   └── scapy</w:t>
+        <w:t xml:space="preserve">    │   │   └── masscan.mts.htm</w:t>
       </w:r>
       <w:r>
         <w:br/>
@@ -2012,7 +2816,7 @@
         <w:rPr>
           <w:rStyle w:val="VerbatimChar"/>
         </w:rPr>
-        <w:t>│       ├── ftp_login_packets.pcap</w:t>
+        <w:t xml:space="preserve">    │   ├── medusa</w:t>
       </w:r>
       <w:r>
         <w:br/>
@@ -2021,7 +2825,7 @@
         <w:rPr>
           <w:rStyle w:val="VerbatimChar"/>
         </w:rPr>
-        <w:t>│       ├── fuzz_test_1.pcap</w:t>
+        <w:t xml:space="preserve">    │   │   └── medusa.mts.htm</w:t>
       </w:r>
       <w:r>
         <w:br/>
@@ -2030,7 +2834,7 @@
         <w:rPr>
           <w:rStyle w:val="VerbatimChar"/>
         </w:rPr>
-        <w:t>│       ├── medusa_ftp_brute_force.pcap</w:t>
+        <w:t xml:space="preserve">    │   ├── netdiscover</w:t>
       </w:r>
       <w:r>
         <w:br/>
@@ -2039,7 +2843,7 @@
         <w:rPr>
           <w:rStyle w:val="VerbatimChar"/>
         </w:rPr>
-        <w:t>│       ├── medusa_ftp_fail.pcap</w:t>
+        <w:t xml:space="preserve">    │   │   └── netdiscover.mts.htm</w:t>
       </w:r>
       <w:r>
         <w:br/>
@@ -2048,7 +2852,7 @@
         <w:rPr>
           <w:rStyle w:val="VerbatimChar"/>
         </w:rPr>
-        <w:t>│       └── nmap_ftp_scan.pcap</w:t>
+        <w:t xml:space="preserve">    │   ├── reaver</w:t>
       </w:r>
       <w:r>
         <w:br/>
@@ -2057,7 +2861,7 @@
         <w:rPr>
           <w:rStyle w:val="VerbatimChar"/>
         </w:rPr>
-        <w:t>├── project_overview.png</w:t>
+        <w:t xml:space="preserve">    │   │   └── reaver.mts.htm</w:t>
       </w:r>
       <w:r>
         <w:br/>
@@ -2066,7 +2870,7 @@
         <w:rPr>
           <w:rStyle w:val="VerbatimChar"/>
         </w:rPr>
-        <w:t>├── research</w:t>
+        <w:t xml:space="preserve">    │   └── yersinia</w:t>
       </w:r>
       <w:r>
         <w:br/>
@@ -2075,7 +2879,7 @@
         <w:rPr>
           <w:rStyle w:val="VerbatimChar"/>
         </w:rPr>
-        <w:t>│   ├── CVEs.md</w:t>
+        <w:t xml:space="preserve">    │       └── yersinia.mts.htm</w:t>
       </w:r>
       <w:r>
         <w:br/>
@@ -2084,8 +2888,16 @@
         <w:rPr>
           <w:rStyle w:val="VerbatimChar"/>
         </w:rPr>
-        <w:t>│   ├── Fuzzing_Tools.md</w:t>
-      </w:r>
+        <w:t xml:space="preserve">    └── </w:t>
+      </w:r>
+      <w:proofErr w:type="spellStart"/>
+      <w:r>
+        <w:rPr>
+          <w:rStyle w:val="VerbatimChar"/>
+        </w:rPr>
+        <w:t>valgrind</w:t>
+      </w:r>
+      <w:proofErr w:type="spellEnd"/>
       <w:r>
         <w:br/>
       </w:r>
@@ -2093,7 +2905,7 @@
         <w:rPr>
           <w:rStyle w:val="VerbatimChar"/>
         </w:rPr>
-        <w:t>│   └── cmiller-csw-2010.pdf</w:t>
+        <w:t xml:space="preserve">        ├── commands.txt</w:t>
       </w:r>
       <w:r>
         <w:br/>
@@ -2102,13 +2914,7 @@
         <w:rPr>
           <w:rStyle w:val="VerbatimChar"/>
         </w:rPr>
-        <w:t xml:space="preserve">└── </w:t>
-      </w:r>
-      <w:r>
-        <w:rPr>
-          <w:rStyle w:val="VerbatimChar"/>
-        </w:rPr>
-        <w:t>background_screening</w:t>
+        <w:t xml:space="preserve">        ├── masscan.txt</w:t>
       </w:r>
       <w:r>
         <w:br/>
@@ -2117,151 +2923,6 @@
         <w:rPr>
           <w:rStyle w:val="VerbatimChar"/>
         </w:rPr>
-        <w:t xml:space="preserve">    ├── ldra</w:t>
-      </w:r>
-      <w:r>
-        <w:br/>
-      </w:r>
-      <w:r>
-        <w:rPr>
-          <w:rStyle w:val="VerbatimChar"/>
-        </w:rPr>
-        <w:t xml:space="preserve">    │   ├── aircrack-ng</w:t>
-      </w:r>
-      <w:r>
-        <w:br/>
-      </w:r>
-      <w:r>
-        <w:rPr>
-          <w:rStyle w:val="VerbatimChar"/>
-        </w:rPr>
-        <w:t xml:space="preserve">    │   │   └── aircrack-ng.mts.htm</w:t>
-      </w:r>
-      <w:r>
-        <w:br/>
-      </w:r>
-      <w:r>
-        <w:rPr>
-          <w:rStyle w:val="VerbatimChar"/>
-        </w:rPr>
-        <w:t xml:space="preserve">    │   ├── masscan</w:t>
-      </w:r>
-      <w:r>
-        <w:br/>
-      </w:r>
-      <w:r>
-        <w:rPr>
-          <w:rStyle w:val="VerbatimChar"/>
-        </w:rPr>
-        <w:t xml:space="preserve">    │   │   └── masscan.mts.htm</w:t>
-      </w:r>
-      <w:r>
-        <w:br/>
-      </w:r>
-      <w:r>
-        <w:rPr>
-          <w:rStyle w:val="VerbatimChar"/>
-        </w:rPr>
-        <w:t xml:space="preserve">    │   ├── medusa</w:t>
-      </w:r>
-      <w:r>
-        <w:br/>
-      </w:r>
-      <w:r>
-        <w:rPr>
-          <w:rStyle w:val="VerbatimChar"/>
-        </w:rPr>
-        <w:t xml:space="preserve">    │   │   └── medusa.mts.htm</w:t>
-      </w:r>
-      <w:r>
-        <w:br/>
-      </w:r>
-      <w:r>
-        <w:rPr>
-          <w:rStyle w:val="VerbatimChar"/>
-        </w:rPr>
-        <w:t xml:space="preserve">    │   ├── netdiscover</w:t>
-      </w:r>
-      <w:r>
-        <w:br/>
-      </w:r>
-      <w:r>
-        <w:rPr>
-          <w:rStyle w:val="VerbatimChar"/>
-        </w:rPr>
-        <w:t xml:space="preserve">    │   │   └── netdiscover.mts.htm</w:t>
-      </w:r>
-      <w:r>
-        <w:br/>
-      </w:r>
-      <w:r>
-        <w:rPr>
-          <w:rStyle w:val="VerbatimChar"/>
-        </w:rPr>
-        <w:t xml:space="preserve">    │   ├── reaver</w:t>
-      </w:r>
-      <w:r>
-        <w:br/>
-      </w:r>
-      <w:r>
-        <w:rPr>
-          <w:rStyle w:val="VerbatimChar"/>
-        </w:rPr>
-        <w:t xml:space="preserve">    │   │   └── reaver.mts.htm</w:t>
-      </w:r>
-      <w:r>
-        <w:br/>
-      </w:r>
-      <w:r>
-        <w:rPr>
-          <w:rStyle w:val="VerbatimChar"/>
-        </w:rPr>
-        <w:t xml:space="preserve">    │   └── yersinia</w:t>
-      </w:r>
-      <w:r>
-        <w:br/>
-      </w:r>
-      <w:r>
-        <w:rPr>
-          <w:rStyle w:val="VerbatimChar"/>
-        </w:rPr>
-        <w:t xml:space="preserve">    │       └── yersinia.mts.htm</w:t>
-      </w:r>
-      <w:r>
-        <w:br/>
-      </w:r>
-      <w:r>
-        <w:rPr>
-          <w:rStyle w:val="VerbatimChar"/>
-        </w:rPr>
-        <w:t xml:space="preserve">    └── valgrind</w:t>
-      </w:r>
-      <w:r>
-        <w:br/>
-      </w:r>
-      <w:r>
-        <w:rPr>
-          <w:rStyle w:val="VerbatimChar"/>
-        </w:rPr>
-        <w:t xml:space="preserve">        ├── commands.txt</w:t>
-      </w:r>
-      <w:r>
-        <w:br/>
-      </w:r>
-      <w:r>
-        <w:rPr>
-          <w:rStyle w:val="VerbatimChar"/>
-        </w:rPr>
-        <w:t xml:space="preserve">        ├── masscan.txt</w:t>
-      </w:r>
-      <w:r>
-        <w:br/>
-      </w:r>
-      <w:r>
-        <w:rPr>
-          <w:rStyle w:val="VerbatimChar"/>
-        </w:rPr>
-        <w:lastRenderedPageBreak/>
         <w:t xml:space="preserve">        ├── medusa_ftp.txt</w:t>
       </w:r>
       <w:r>
@@ -2304,6 +2965,16 @@
           <w:iCs w:val="0"/>
         </w:rPr>
       </w:pPr>
+      <w:r>
+        <w:rPr>
+          <w:rFonts w:ascii="Times New Roman" w:hAnsi="Times New Roman" w:cs="Times New Roman"/>
+          <w:b/>
+          <w:bCs/>
+          <w:i/>
+          <w:iCs w:val="0"/>
+        </w:rPr>
+        <w:t xml:space="preserve">Full </w:t>
+      </w:r>
       <w:r>
         <w:rPr>
           <w:rFonts w:ascii="Times New Roman" w:hAnsi="Times New Roman" w:cs="Times New Roman"/>
@@ -2926,6 +3597,7 @@
           <w:szCs w:val="22"/>
         </w:rPr>
       </w:pPr>
+      <w:proofErr w:type="spellStart"/>
       <w:r>
         <w:rPr>
           <w:rFonts w:ascii="Times New Roman" w:hAnsi="Times New Roman" w:cs="Times New Roman"/>
@@ -2934,7 +3606,18 @@
           <w:sz w:val="22"/>
           <w:szCs w:val="22"/>
         </w:rPr>
-        <w:t>fuzzowski_medusa_telnet.pcap:</w:t>
+        <w:t>fuzzowski_medusa_telnet.pcap</w:t>
+      </w:r>
+      <w:proofErr w:type="spellEnd"/>
+      <w:r>
+        <w:rPr>
+          <w:rFonts w:ascii="Times New Roman" w:hAnsi="Times New Roman" w:cs="Times New Roman"/>
+          <w:b/>
+          <w:bCs/>
+          <w:sz w:val="22"/>
+          <w:szCs w:val="22"/>
+        </w:rPr>
+        <w:t>:</w:t>
       </w:r>
       <w:r>
         <w:rPr>
@@ -3022,6 +3705,7 @@
           <w:szCs w:val="22"/>
         </w:rPr>
       </w:pPr>
+      <w:proofErr w:type="spellStart"/>
       <w:r>
         <w:rPr>
           <w:rFonts w:ascii="Times New Roman" w:hAnsi="Times New Roman" w:cs="Times New Roman"/>
@@ -3030,7 +3714,18 @@
           <w:sz w:val="22"/>
           <w:szCs w:val="22"/>
         </w:rPr>
-        <w:t>design_review:</w:t>
+        <w:t>design_review</w:t>
+      </w:r>
+      <w:proofErr w:type="spellEnd"/>
+      <w:r>
+        <w:rPr>
+          <w:rFonts w:ascii="Times New Roman" w:hAnsi="Times New Roman" w:cs="Times New Roman"/>
+          <w:b/>
+          <w:bCs/>
+          <w:sz w:val="22"/>
+          <w:szCs w:val="22"/>
+        </w:rPr>
+        <w:t>:</w:t>
       </w:r>
       <w:r>
         <w:rPr>
@@ -3086,6 +3781,7 @@
           <w:szCs w:val="22"/>
         </w:rPr>
       </w:pPr>
+      <w:proofErr w:type="spellStart"/>
       <w:r>
         <w:rPr>
           <w:rFonts w:ascii="Times New Roman" w:hAnsi="Times New Roman" w:cs="Times New Roman"/>
@@ -3094,7 +3790,18 @@
           <w:sz w:val="22"/>
           <w:szCs w:val="22"/>
         </w:rPr>
-        <w:t>Behavioral_Decomposition.vsdx:</w:t>
+        <w:t>Behavioral_Decomposition.vsdx</w:t>
+      </w:r>
+      <w:proofErr w:type="spellEnd"/>
+      <w:r>
+        <w:rPr>
+          <w:rFonts w:ascii="Times New Roman" w:hAnsi="Times New Roman" w:cs="Times New Roman"/>
+          <w:b/>
+          <w:bCs/>
+          <w:sz w:val="22"/>
+          <w:szCs w:val="22"/>
+        </w:rPr>
+        <w:t>:</w:t>
       </w:r>
       <w:r>
         <w:rPr>
@@ -3118,6 +3825,7 @@
           <w:szCs w:val="22"/>
         </w:rPr>
       </w:pPr>
+      <w:proofErr w:type="spellStart"/>
       <w:r>
         <w:rPr>
           <w:rFonts w:ascii="Times New Roman" w:hAnsi="Times New Roman" w:cs="Times New Roman"/>
@@ -3126,7 +3834,18 @@
           <w:sz w:val="22"/>
           <w:szCs w:val="22"/>
         </w:rPr>
-        <w:t>Functional_Decomposition.vsdx:</w:t>
+        <w:t>Functional_Decomposition.vsdx</w:t>
+      </w:r>
+      <w:proofErr w:type="spellEnd"/>
+      <w:r>
+        <w:rPr>
+          <w:rFonts w:ascii="Times New Roman" w:hAnsi="Times New Roman" w:cs="Times New Roman"/>
+          <w:b/>
+          <w:bCs/>
+          <w:sz w:val="22"/>
+          <w:szCs w:val="22"/>
+        </w:rPr>
+        <w:t>:</w:t>
       </w:r>
       <w:r>
         <w:rPr>
@@ -3342,6 +4061,7 @@
           <w:szCs w:val="22"/>
         </w:rPr>
       </w:pPr>
+      <w:proofErr w:type="spellStart"/>
       <w:r>
         <w:rPr>
           <w:rFonts w:ascii="Times New Roman" w:hAnsi="Times New Roman" w:cs="Times New Roman"/>
@@ -3350,7 +4070,18 @@
           <w:sz w:val="22"/>
           <w:szCs w:val="22"/>
         </w:rPr>
-        <w:t>final_report:</w:t>
+        <w:t>final_report</w:t>
+      </w:r>
+      <w:proofErr w:type="spellEnd"/>
+      <w:r>
+        <w:rPr>
+          <w:rFonts w:ascii="Times New Roman" w:hAnsi="Times New Roman" w:cs="Times New Roman"/>
+          <w:b/>
+          <w:bCs/>
+          <w:sz w:val="22"/>
+          <w:szCs w:val="22"/>
+        </w:rPr>
+        <w:t>:</w:t>
       </w:r>
       <w:r>
         <w:rPr>
@@ -3438,6 +4169,7 @@
           <w:szCs w:val="22"/>
         </w:rPr>
       </w:pPr>
+      <w:proofErr w:type="spellStart"/>
       <w:r>
         <w:rPr>
           <w:rFonts w:ascii="Times New Roman" w:hAnsi="Times New Roman" w:cs="Times New Roman"/>
@@ -3446,7 +4178,18 @@
           <w:sz w:val="22"/>
           <w:szCs w:val="22"/>
         </w:rPr>
-        <w:t>timeline_and_milestones:</w:t>
+        <w:t>timeline_and_milestones</w:t>
+      </w:r>
+      <w:proofErr w:type="spellEnd"/>
+      <w:r>
+        <w:rPr>
+          <w:rFonts w:ascii="Times New Roman" w:hAnsi="Times New Roman" w:cs="Times New Roman"/>
+          <w:b/>
+          <w:bCs/>
+          <w:sz w:val="22"/>
+          <w:szCs w:val="22"/>
+        </w:rPr>
+        <w:t>:</w:t>
       </w:r>
       <w:r>
         <w:rPr>
@@ -3502,6 +4245,7 @@
           <w:szCs w:val="22"/>
         </w:rPr>
       </w:pPr>
+      <w:proofErr w:type="spellStart"/>
       <w:r>
         <w:rPr>
           <w:rFonts w:ascii="Times New Roman" w:hAnsi="Times New Roman" w:cs="Times New Roman"/>
@@ -3510,8 +4254,18 @@
           <w:sz w:val="22"/>
           <w:szCs w:val="22"/>
         </w:rPr>
-        <w:lastRenderedPageBreak/>
-        <w:t>Project_Timeline_Proposal.gan:</w:t>
+        <w:t>Project_Timeline_Proposal.gan</w:t>
+      </w:r>
+      <w:proofErr w:type="spellEnd"/>
+      <w:r>
+        <w:rPr>
+          <w:rFonts w:ascii="Times New Roman" w:hAnsi="Times New Roman" w:cs="Times New Roman"/>
+          <w:b/>
+          <w:bCs/>
+          <w:sz w:val="22"/>
+          <w:szCs w:val="22"/>
+        </w:rPr>
+        <w:t>:</w:t>
       </w:r>
       <w:r>
         <w:rPr>
@@ -3709,6 +4463,7 @@
           <w:szCs w:val="22"/>
         </w:rPr>
       </w:pPr>
+      <w:proofErr w:type="spellStart"/>
       <w:r>
         <w:rPr>
           <w:rFonts w:ascii="Times New Roman" w:hAnsi="Times New Roman" w:cs="Times New Roman"/>
@@ -3717,15 +4472,44 @@
           <w:sz w:val="22"/>
           <w:szCs w:val="22"/>
         </w:rPr>
-        <w:t>fuzzshark:</w:t>
-      </w:r>
-      <w:r>
-        <w:rPr>
-          <w:rFonts w:ascii="Times New Roman" w:hAnsi="Times New Roman" w:cs="Times New Roman"/>
-          <w:sz w:val="22"/>
-          <w:szCs w:val="22"/>
-        </w:rPr>
-        <w:t xml:space="preserve"> Fuzzshark files.</w:t>
+        <w:t>fuzzshark</w:t>
+      </w:r>
+      <w:proofErr w:type="spellEnd"/>
+      <w:r>
+        <w:rPr>
+          <w:rFonts w:ascii="Times New Roman" w:hAnsi="Times New Roman" w:cs="Times New Roman"/>
+          <w:b/>
+          <w:bCs/>
+          <w:sz w:val="22"/>
+          <w:szCs w:val="22"/>
+        </w:rPr>
+        <w:t>:</w:t>
+      </w:r>
+      <w:r>
+        <w:rPr>
+          <w:rFonts w:ascii="Times New Roman" w:hAnsi="Times New Roman" w:cs="Times New Roman"/>
+          <w:sz w:val="22"/>
+          <w:szCs w:val="22"/>
+        </w:rPr>
+        <w:t xml:space="preserve"> </w:t>
+      </w:r>
+      <w:proofErr w:type="spellStart"/>
+      <w:r>
+        <w:rPr>
+          <w:rFonts w:ascii="Times New Roman" w:hAnsi="Times New Roman" w:cs="Times New Roman"/>
+          <w:sz w:val="22"/>
+          <w:szCs w:val="22"/>
+        </w:rPr>
+        <w:t>Fuzzshark</w:t>
+      </w:r>
+      <w:proofErr w:type="spellEnd"/>
+      <w:r>
+        <w:rPr>
+          <w:rFonts w:ascii="Times New Roman" w:hAnsi="Times New Roman" w:cs="Times New Roman"/>
+          <w:sz w:val="22"/>
+          <w:szCs w:val="22"/>
+        </w:rPr>
+        <w:t xml:space="preserve"> files.</w:t>
       </w:r>
     </w:p>
     <w:p>
@@ -3773,6 +4557,7 @@
           <w:szCs w:val="22"/>
         </w:rPr>
       </w:pPr>
+      <w:proofErr w:type="spellStart"/>
       <w:r>
         <w:rPr>
           <w:rFonts w:ascii="Times New Roman" w:hAnsi="Times New Roman" w:cs="Times New Roman"/>
@@ -3781,7 +4566,18 @@
           <w:sz w:val="22"/>
           <w:szCs w:val="22"/>
         </w:rPr>
-        <w:t>init_attempt:</w:t>
+        <w:t>init_attempt</w:t>
+      </w:r>
+      <w:proofErr w:type="spellEnd"/>
+      <w:r>
+        <w:rPr>
+          <w:rFonts w:ascii="Times New Roman" w:hAnsi="Times New Roman" w:cs="Times New Roman"/>
+          <w:b/>
+          <w:bCs/>
+          <w:sz w:val="22"/>
+          <w:szCs w:val="22"/>
+        </w:rPr>
+        <w:t>:</w:t>
       </w:r>
       <w:r>
         <w:rPr>
@@ -3837,6 +4633,7 @@
           <w:szCs w:val="22"/>
         </w:rPr>
       </w:pPr>
+      <w:proofErr w:type="spellStart"/>
       <w:r>
         <w:rPr>
           <w:rFonts w:ascii="Times New Roman" w:hAnsi="Times New Roman" w:cs="Times New Roman"/>
@@ -3845,7 +4642,18 @@
           <w:sz w:val="22"/>
           <w:szCs w:val="22"/>
         </w:rPr>
-        <w:t>wrapper.c:</w:t>
+        <w:t>wrapper.c</w:t>
+      </w:r>
+      <w:proofErr w:type="spellEnd"/>
+      <w:r>
+        <w:rPr>
+          <w:rFonts w:ascii="Times New Roman" w:hAnsi="Times New Roman" w:cs="Times New Roman"/>
+          <w:b/>
+          <w:bCs/>
+          <w:sz w:val="22"/>
+          <w:szCs w:val="22"/>
+        </w:rPr>
+        <w:t>:</w:t>
       </w:r>
       <w:r>
         <w:rPr>
@@ -3901,6 +4709,7 @@
           <w:szCs w:val="22"/>
         </w:rPr>
       </w:pPr>
+      <w:proofErr w:type="spellStart"/>
       <w:r>
         <w:rPr>
           <w:rFonts w:ascii="Times New Roman" w:hAnsi="Times New Roman" w:cs="Times New Roman"/>
@@ -3909,7 +4718,18 @@
           <w:sz w:val="22"/>
           <w:szCs w:val="22"/>
         </w:rPr>
-        <w:t>peach_fuzz:</w:t>
+        <w:t>peach_fuzz</w:t>
+      </w:r>
+      <w:proofErr w:type="spellEnd"/>
+      <w:r>
+        <w:rPr>
+          <w:rFonts w:ascii="Times New Roman" w:hAnsi="Times New Roman" w:cs="Times New Roman"/>
+          <w:b/>
+          <w:bCs/>
+          <w:sz w:val="22"/>
+          <w:szCs w:val="22"/>
+        </w:rPr>
+        <w:t>:</w:t>
       </w:r>
       <w:r>
         <w:rPr>
@@ -3965,6 +4785,7 @@
           <w:szCs w:val="22"/>
         </w:rPr>
       </w:pPr>
+      <w:proofErr w:type="spellStart"/>
       <w:r>
         <w:rPr>
           <w:rFonts w:ascii="Times New Roman" w:hAnsi="Times New Roman" w:cs="Times New Roman"/>
@@ -3973,7 +4794,18 @@
           <w:sz w:val="22"/>
           <w:szCs w:val="22"/>
         </w:rPr>
-        <w:t>peachfuzzer.dockerfile:</w:t>
+        <w:t>peachfuzzer.dockerfile</w:t>
+      </w:r>
+      <w:proofErr w:type="spellEnd"/>
+      <w:r>
+        <w:rPr>
+          <w:rFonts w:ascii="Times New Roman" w:hAnsi="Times New Roman" w:cs="Times New Roman"/>
+          <w:b/>
+          <w:bCs/>
+          <w:sz w:val="22"/>
+          <w:szCs w:val="22"/>
+        </w:rPr>
+        <w:t>:</w:t>
       </w:r>
       <w:r>
         <w:rPr>
@@ -4189,6 +5021,7 @@
           <w:szCs w:val="22"/>
         </w:rPr>
       </w:pPr>
+      <w:proofErr w:type="spellStart"/>
       <w:r>
         <w:rPr>
           <w:rFonts w:ascii="Times New Roman" w:hAnsi="Times New Roman" w:cs="Times New Roman"/>
@@ -4197,7 +5030,18 @@
           <w:sz w:val="22"/>
           <w:szCs w:val="22"/>
         </w:rPr>
-        <w:t>scapy.radamsa:</w:t>
+        <w:t>scapy.radamsa</w:t>
+      </w:r>
+      <w:proofErr w:type="spellEnd"/>
+      <w:r>
+        <w:rPr>
+          <w:rFonts w:ascii="Times New Roman" w:hAnsi="Times New Roman" w:cs="Times New Roman"/>
+          <w:b/>
+          <w:bCs/>
+          <w:sz w:val="22"/>
+          <w:szCs w:val="22"/>
+        </w:rPr>
+        <w:t>:</w:t>
       </w:r>
       <w:r>
         <w:rPr>
@@ -4253,6 +5097,7 @@
           <w:szCs w:val="22"/>
         </w:rPr>
       </w:pPr>
+      <w:proofErr w:type="spellStart"/>
       <w:r>
         <w:rPr>
           <w:rFonts w:ascii="Times New Roman" w:hAnsi="Times New Roman" w:cs="Times New Roman"/>
@@ -4261,7 +5106,18 @@
           <w:sz w:val="22"/>
           <w:szCs w:val="22"/>
         </w:rPr>
-        <w:t>misc:</w:t>
+        <w:t>misc</w:t>
+      </w:r>
+      <w:proofErr w:type="spellEnd"/>
+      <w:r>
+        <w:rPr>
+          <w:rFonts w:ascii="Times New Roman" w:hAnsi="Times New Roman" w:cs="Times New Roman"/>
+          <w:b/>
+          <w:bCs/>
+          <w:sz w:val="22"/>
+          <w:szCs w:val="22"/>
+        </w:rPr>
+        <w:t>:</w:t>
       </w:r>
       <w:r>
         <w:rPr>
@@ -4477,6 +5333,7 @@
           <w:szCs w:val="22"/>
         </w:rPr>
       </w:pPr>
+      <w:proofErr w:type="spellStart"/>
       <w:r>
         <w:rPr>
           <w:rFonts w:ascii="Times New Roman" w:hAnsi="Times New Roman" w:cs="Times New Roman"/>
@@ -4485,7 +5342,18 @@
           <w:sz w:val="22"/>
           <w:szCs w:val="22"/>
         </w:rPr>
-        <w:t>scapy:</w:t>
+        <w:t>scapy</w:t>
+      </w:r>
+      <w:proofErr w:type="spellEnd"/>
+      <w:r>
+        <w:rPr>
+          <w:rFonts w:ascii="Times New Roman" w:hAnsi="Times New Roman" w:cs="Times New Roman"/>
+          <w:b/>
+          <w:bCs/>
+          <w:sz w:val="22"/>
+          <w:szCs w:val="22"/>
+        </w:rPr>
+        <w:t>:</w:t>
       </w:r>
       <w:r>
         <w:rPr>
@@ -4509,6 +5377,7 @@
           <w:szCs w:val="22"/>
         </w:rPr>
       </w:pPr>
+      <w:proofErr w:type="spellStart"/>
       <w:r>
         <w:rPr>
           <w:rFonts w:ascii="Times New Roman" w:hAnsi="Times New Roman" w:cs="Times New Roman"/>
@@ -4519,6 +5388,7 @@
         </w:rPr>
         <w:t>background_screening</w:t>
       </w:r>
+      <w:proofErr w:type="spellEnd"/>
       <w:r>
         <w:rPr>
           <w:rFonts w:ascii="Times New Roman" w:hAnsi="Times New Roman" w:cs="Times New Roman"/>
@@ -4551,6 +5421,7 @@
           <w:szCs w:val="22"/>
         </w:rPr>
       </w:pPr>
+      <w:proofErr w:type="spellStart"/>
       <w:r>
         <w:rPr>
           <w:rFonts w:ascii="Times New Roman" w:hAnsi="Times New Roman" w:cs="Times New Roman"/>
@@ -4559,7 +5430,18 @@
           <w:sz w:val="22"/>
           <w:szCs w:val="22"/>
         </w:rPr>
-        <w:t>ldra:</w:t>
+        <w:t>ldra</w:t>
+      </w:r>
+      <w:proofErr w:type="spellEnd"/>
+      <w:r>
+        <w:rPr>
+          <w:rFonts w:ascii="Times New Roman" w:hAnsi="Times New Roman" w:cs="Times New Roman"/>
+          <w:b/>
+          <w:bCs/>
+          <w:sz w:val="22"/>
+          <w:szCs w:val="22"/>
+        </w:rPr>
+        <w:t>:</w:t>
       </w:r>
       <w:r>
         <w:rPr>
@@ -4775,6 +5657,7 @@
           <w:szCs w:val="22"/>
         </w:rPr>
       </w:pPr>
+      <w:proofErr w:type="spellStart"/>
       <w:r>
         <w:rPr>
           <w:rFonts w:ascii="Times New Roman" w:hAnsi="Times New Roman" w:cs="Times New Roman"/>
@@ -4783,7 +5666,18 @@
           <w:sz w:val="22"/>
           <w:szCs w:val="22"/>
         </w:rPr>
-        <w:t>valgrind:</w:t>
+        <w:t>valgrind</w:t>
+      </w:r>
+      <w:proofErr w:type="spellEnd"/>
+      <w:r>
+        <w:rPr>
+          <w:rFonts w:ascii="Times New Roman" w:hAnsi="Times New Roman" w:cs="Times New Roman"/>
+          <w:b/>
+          <w:bCs/>
+          <w:sz w:val="22"/>
+          <w:szCs w:val="22"/>
+        </w:rPr>
+        <w:t>:</w:t>
       </w:r>
       <w:r>
         <w:rPr>
@@ -4847,7 +5741,6 @@
           <w:sz w:val="22"/>
           <w:szCs w:val="22"/>
         </w:rPr>
-        <w:lastRenderedPageBreak/>
         <w:t>masscan.txt:</w:t>
       </w:r>
       <w:r>
@@ -5301,6 +6194,7 @@
         <w:rPr>
           <w:rFonts w:ascii="Times New Roman" w:hAnsi="Times New Roman" w:cs="Times New Roman"/>
         </w:rPr>
+        <w:lastRenderedPageBreak/>
         <w:t xml:space="preserve">Packages: </w:t>
       </w:r>
       <w:r>
@@ -5317,13 +6211,23 @@
         </w:rPr>
         <w:t xml:space="preserve">, </w:t>
       </w:r>
+      <w:proofErr w:type="spellStart"/>
       <w:r>
         <w:rPr>
           <w:rStyle w:val="VerbatimChar"/>
           <w:rFonts w:cs="Times New Roman"/>
           <w:szCs w:val="22"/>
         </w:rPr>
-        <w:t>graphviz-dev</w:t>
+        <w:t>graphviz</w:t>
+      </w:r>
+      <w:proofErr w:type="spellEnd"/>
+      <w:r>
+        <w:rPr>
+          <w:rStyle w:val="VerbatimChar"/>
+          <w:rFonts w:cs="Times New Roman"/>
+          <w:szCs w:val="22"/>
+        </w:rPr>
+        <w:t>-dev</w:t>
       </w:r>
       <w:r>
         <w:rPr>
@@ -5331,13 +6235,23 @@
         </w:rPr>
         <w:t xml:space="preserve">, </w:t>
       </w:r>
+      <w:proofErr w:type="spellStart"/>
       <w:r>
         <w:rPr>
           <w:rStyle w:val="VerbatimChar"/>
           <w:rFonts w:cs="Times New Roman"/>
           <w:szCs w:val="22"/>
         </w:rPr>
-        <w:t>libcap-dev</w:t>
+        <w:t>libcap</w:t>
+      </w:r>
+      <w:proofErr w:type="spellEnd"/>
+      <w:r>
+        <w:rPr>
+          <w:rStyle w:val="VerbatimChar"/>
+          <w:rFonts w:cs="Times New Roman"/>
+          <w:szCs w:val="22"/>
+        </w:rPr>
+        <w:t>-dev</w:t>
       </w:r>
       <w:r>
         <w:rPr>
@@ -5387,6 +6301,7 @@
         </w:rPr>
         <w:t xml:space="preserve">, </w:t>
       </w:r>
+      <w:proofErr w:type="spellStart"/>
       <w:r>
         <w:rPr>
           <w:rStyle w:val="VerbatimChar"/>
@@ -5395,12 +6310,14 @@
         </w:rPr>
         <w:t>autoconf</w:t>
       </w:r>
+      <w:proofErr w:type="spellEnd"/>
       <w:r>
         <w:rPr>
           <w:rFonts w:ascii="Times New Roman" w:hAnsi="Times New Roman" w:cs="Times New Roman"/>
         </w:rPr>
         <w:t xml:space="preserve">, </w:t>
       </w:r>
+      <w:proofErr w:type="spellStart"/>
       <w:r>
         <w:rPr>
           <w:rStyle w:val="VerbatimChar"/>
@@ -5409,19 +6326,30 @@
         </w:rPr>
         <w:t>automake</w:t>
       </w:r>
+      <w:proofErr w:type="spellEnd"/>
       <w:r>
         <w:rPr>
           <w:rFonts w:ascii="Times New Roman" w:hAnsi="Times New Roman" w:cs="Times New Roman"/>
         </w:rPr>
         <w:t xml:space="preserve">, </w:t>
       </w:r>
+      <w:proofErr w:type="spellStart"/>
       <w:r>
         <w:rPr>
           <w:rStyle w:val="VerbatimChar"/>
           <w:rFonts w:cs="Times New Roman"/>
           <w:szCs w:val="22"/>
         </w:rPr>
-        <w:t>libssl-dev</w:t>
+        <w:t>libssl</w:t>
+      </w:r>
+      <w:proofErr w:type="spellEnd"/>
+      <w:r>
+        <w:rPr>
+          <w:rStyle w:val="VerbatimChar"/>
+          <w:rFonts w:cs="Times New Roman"/>
+          <w:szCs w:val="22"/>
+        </w:rPr>
+        <w:t>-dev</w:t>
       </w:r>
       <w:r>
         <w:rPr>
@@ -5429,6 +6357,7 @@
         </w:rPr>
         <w:t xml:space="preserve">, </w:t>
       </w:r>
+      <w:proofErr w:type="spellStart"/>
       <w:r>
         <w:rPr>
           <w:rStyle w:val="VerbatimChar"/>
@@ -5437,6 +6366,7 @@
         </w:rPr>
         <w:t>wget</w:t>
       </w:r>
+      <w:proofErr w:type="spellEnd"/>
       <w:r>
         <w:rPr>
           <w:rFonts w:ascii="Times New Roman" w:hAnsi="Times New Roman" w:cs="Times New Roman"/>
@@ -10382,7 +11312,27 @@
                                 <w:iCs/>
                                 <w:szCs w:val="22"/>
                               </w:rPr>
-                              <w:t>-bash: ./workflow.sh: /bin/bash^M: bad interpreter: No such file or directory</w:t>
+                              <w:t>-bash: ./workflow.sh: /bin/</w:t>
+                            </w:r>
+                            <w:proofErr w:type="spellStart"/>
+                            <w:r>
+                              <w:rPr>
+                                <w:rStyle w:val="VerbatimChar"/>
+                                <w:i/>
+                                <w:iCs/>
+                                <w:szCs w:val="22"/>
+                              </w:rPr>
+                              <w:t>bash^M</w:t>
+                            </w:r>
+                            <w:proofErr w:type="spellEnd"/>
+                            <w:r>
+                              <w:rPr>
+                                <w:rStyle w:val="VerbatimChar"/>
+                                <w:i/>
+                                <w:iCs/>
+                                <w:szCs w:val="22"/>
+                              </w:rPr>
+                              <w:t>: bad interpreter: No such file or directory</w:t>
                             </w:r>
                             <w:r>
                               <w:t xml:space="preserve">, </w:t>
@@ -12210,7 +13160,35 @@
               <w:rPr>
                 <w:rStyle w:val="NormalTok"/>
               </w:rPr>
-              <w:t xml:space="preserve"> clang graphviz-dev libcap-dev git make </w:t>
+              <w:t xml:space="preserve"> clang </w:t>
+            </w:r>
+            <w:proofErr w:type="spellStart"/>
+            <w:r>
+              <w:rPr>
+                <w:rStyle w:val="NormalTok"/>
+              </w:rPr>
+              <w:t>graphviz</w:t>
+            </w:r>
+            <w:proofErr w:type="spellEnd"/>
+            <w:r>
+              <w:rPr>
+                <w:rStyle w:val="NormalTok"/>
+              </w:rPr>
+              <w:t xml:space="preserve">-dev </w:t>
+            </w:r>
+            <w:proofErr w:type="spellStart"/>
+            <w:r>
+              <w:rPr>
+                <w:rStyle w:val="NormalTok"/>
+              </w:rPr>
+              <w:t>libcap</w:t>
+            </w:r>
+            <w:proofErr w:type="spellEnd"/>
+            <w:r>
+              <w:rPr>
+                <w:rStyle w:val="NormalTok"/>
+              </w:rPr>
+              <w:t xml:space="preserve">-dev git make </w:t>
             </w:r>
             <w:r>
               <w:rPr>
@@ -12239,11 +13217,61 @@
               </w:rPr>
               <w:t xml:space="preserve"> </w:t>
             </w:r>
+            <w:proofErr w:type="spellStart"/>
             <w:r>
               <w:rPr>
                 <w:rStyle w:val="NormalTok"/>
               </w:rPr>
-              <w:t>autoconf automake libssl-dev wget curl</w:t>
+              <w:t>autoconf</w:t>
+            </w:r>
+            <w:proofErr w:type="spellEnd"/>
+            <w:r>
+              <w:rPr>
+                <w:rStyle w:val="NormalTok"/>
+              </w:rPr>
+              <w:t xml:space="preserve"> </w:t>
+            </w:r>
+            <w:proofErr w:type="spellStart"/>
+            <w:r>
+              <w:rPr>
+                <w:rStyle w:val="NormalTok"/>
+              </w:rPr>
+              <w:t>automake</w:t>
+            </w:r>
+            <w:proofErr w:type="spellEnd"/>
+            <w:r>
+              <w:rPr>
+                <w:rStyle w:val="NormalTok"/>
+              </w:rPr>
+              <w:t xml:space="preserve"> </w:t>
+            </w:r>
+            <w:proofErr w:type="spellStart"/>
+            <w:r>
+              <w:rPr>
+                <w:rStyle w:val="NormalTok"/>
+              </w:rPr>
+              <w:t>libssl</w:t>
+            </w:r>
+            <w:proofErr w:type="spellEnd"/>
+            <w:r>
+              <w:rPr>
+                <w:rStyle w:val="NormalTok"/>
+              </w:rPr>
+              <w:t xml:space="preserve">-dev </w:t>
+            </w:r>
+            <w:proofErr w:type="spellStart"/>
+            <w:r>
+              <w:rPr>
+                <w:rStyle w:val="NormalTok"/>
+              </w:rPr>
+              <w:t>wget</w:t>
+            </w:r>
+            <w:proofErr w:type="spellEnd"/>
+            <w:r>
+              <w:rPr>
+                <w:rStyle w:val="NormalTok"/>
+              </w:rPr>
+              <w:t xml:space="preserve"> curl</w:t>
             </w:r>
           </w:p>
         </w:tc>
@@ -12633,8 +13661,16 @@
               <w:rPr>
                 <w:rStyle w:val="NormalTok"/>
               </w:rPr>
-              <w:t xml:space="preserve"> llvm_mode</w:t>
-            </w:r>
+              <w:t xml:space="preserve"> </w:t>
+            </w:r>
+            <w:proofErr w:type="spellStart"/>
+            <w:r>
+              <w:rPr>
+                <w:rStyle w:val="NormalTok"/>
+              </w:rPr>
+              <w:t>llvm_mode</w:t>
+            </w:r>
+            <w:proofErr w:type="spellEnd"/>
             <w:r>
               <w:br/>
             </w:r>
@@ -12653,12 +13689,20 @@
               </w:rPr>
               <w:t xml:space="preserve"># If this command does not work, it most likely means that </w:t>
             </w:r>
+            <w:proofErr w:type="spellStart"/>
             <w:r>
               <w:rPr>
                 <w:rStyle w:val="CommentTok"/>
               </w:rPr>
               <w:lastRenderedPageBreak/>
-              <w:t>llvm-config is not in your PATH. If so, you can add it manually as shown below.</w:t>
+              <w:t>llvm</w:t>
+            </w:r>
+            <w:proofErr w:type="spellEnd"/>
+            <w:r>
+              <w:rPr>
+                <w:rStyle w:val="CommentTok"/>
+              </w:rPr>
+              <w:t>-config is not in your PATH. If so, you can add it manually as shown below.</w:t>
             </w:r>
             <w:r>
               <w:br/>
@@ -12667,7 +13711,21 @@
               <w:rPr>
                 <w:rStyle w:val="CommentTok"/>
               </w:rPr>
-              <w:t># It should be named something like llvm-config-6.0 in /usr/bin/</w:t>
+              <w:t># It should be named something like llvm-config-6.0 in /</w:t>
+            </w:r>
+            <w:proofErr w:type="spellStart"/>
+            <w:r>
+              <w:rPr>
+                <w:rStyle w:val="CommentTok"/>
+              </w:rPr>
+              <w:t>usr</w:t>
+            </w:r>
+            <w:proofErr w:type="spellEnd"/>
+            <w:r>
+              <w:rPr>
+                <w:rStyle w:val="CommentTok"/>
+              </w:rPr>
+              <w:t>/bin/</w:t>
             </w:r>
             <w:r>
               <w:br/>
@@ -12712,7 +13770,35 @@
               <w:rPr>
                 <w:rStyle w:val="NormalTok"/>
               </w:rPr>
-              <w:t xml:space="preserve"> /usr/bin/llvm-config-</w:t>
+              <w:t xml:space="preserve"> /</w:t>
+            </w:r>
+            <w:proofErr w:type="spellStart"/>
+            <w:r>
+              <w:rPr>
+                <w:rStyle w:val="NormalTok"/>
+              </w:rPr>
+              <w:t>usr</w:t>
+            </w:r>
+            <w:proofErr w:type="spellEnd"/>
+            <w:r>
+              <w:rPr>
+                <w:rStyle w:val="NormalTok"/>
+              </w:rPr>
+              <w:t>/bin/</w:t>
+            </w:r>
+            <w:proofErr w:type="spellStart"/>
+            <w:r>
+              <w:rPr>
+                <w:rStyle w:val="NormalTok"/>
+              </w:rPr>
+              <w:t>llvm</w:t>
+            </w:r>
+            <w:proofErr w:type="spellEnd"/>
+            <w:r>
+              <w:rPr>
+                <w:rStyle w:val="NormalTok"/>
+              </w:rPr>
+              <w:t>-config-</w:t>
             </w:r>
             <w:r>
               <w:rPr>
@@ -12834,12 +13920,14 @@
               </w:rPr>
               <w:t>$(</w:t>
             </w:r>
+            <w:proofErr w:type="spellStart"/>
             <w:r>
               <w:rPr>
                 <w:rStyle w:val="BuiltInTok"/>
               </w:rPr>
               <w:t>pwd</w:t>
             </w:r>
+            <w:proofErr w:type="spellEnd"/>
             <w:r>
               <w:rPr>
                 <w:rStyle w:val="VariableTok"/>
@@ -12885,12 +13973,14 @@
               </w:rPr>
               <w:t>$(</w:t>
             </w:r>
+            <w:proofErr w:type="spellStart"/>
             <w:r>
               <w:rPr>
                 <w:rStyle w:val="BuiltInTok"/>
               </w:rPr>
               <w:t>pwd</w:t>
             </w:r>
+            <w:proofErr w:type="spellEnd"/>
             <w:r>
               <w:rPr>
                 <w:rStyle w:val="VariableTok"/>
@@ -13590,12 +14680,12 @@
 <w:numbering xmlns:wpc="http://schemas.microsoft.com/office/word/2010/wordprocessingCanvas" xmlns:cx="http://schemas.microsoft.com/office/drawing/2014/chartex" xmlns:cx1="http://schemas.microsoft.com/office/drawing/2015/9/8/chartex" xmlns:cx2="http://schemas.microsoft.com/office/drawing/2015/10/21/chartex" xmlns:cx3="http://schemas.microsoft.com/office/drawing/2016/5/9/chartex" xmlns:cx4="http://schemas.microsoft.com/office/drawing/2016/5/10/chartex" xmlns:cx5="http://schemas.microsoft.com/office/drawing/2016/5/11/chartex" xmlns:cx6="http://schemas.microsoft.com/office/drawing/2016/5/12/chartex" xmlns:cx7="http://schemas.microsoft.com/office/drawing/2016/5/13/chartex" xmlns:cx8="http://schemas.microsoft.com/office/drawing/2016/5/14/chartex" xmlns:mc="http://schemas.openxmlformats.org/markup-compatibility/2006" xmlns:aink="http://schemas.microsoft.com/office/drawing/2016/ink" xmlns:am3d="http://schemas.microsoft.com/office/drawing/2017/model3d" xmlns:o="urn:schemas-microsoft-com:office:office" xmlns:oel="http://schemas.microsoft.com/office/2019/extlst" xmlns:r="http://schemas.openxmlformats.org/officeDocument/2006/relationships" xmlns:m="http://schemas.openxmlformats.org/officeDocument/2006/math" xmlns:v="urn:schemas-microsoft-com:vml" xmlns:wp14="http://schemas.microsoft.com/office/word/2010/wordprocessingDrawing" xmlns:wp="http://schemas.openxmlformats.org/drawingml/2006/wordprocessingDrawing" xmlns:w10="urn:schemas-microsoft-com:office:word" xmlns:w="http://schemas.openxmlformats.org/wordprocessingml/2006/main" xmlns:w14="http://schemas.microsoft.com/office/word/2010/wordml" xmlns:w15="http://schemas.microsoft.com/office/word/2012/wordml" xmlns:w16cex="http://schemas.microsoft.com/office/word/2018/wordml/cex" xmlns:w16cid="http://schemas.microsoft.com/office/word/2016/wordml/cid" xmlns:w16="http://schemas.microsoft.com/office/word/2018/wordml" xmlns:w16du="http://schemas.microsoft.com/office/word/2023/wordml/word16du" xmlns:w16sdtdh="http://schemas.microsoft.com/office/word/2020/wordml/sdtdatahash" xmlns:w16se="http://schemas.microsoft.com/office/word/2015/wordml/symex" xmlns:wpg="http://schemas.microsoft.com/office/word/2010/wordprocessingGroup" xmlns:wpi="http://schemas.microsoft.com/office/word/2010/wordprocessingInk" xmlns:wne="http://schemas.microsoft.com/office/word/2006/wordml" xmlns:wps="http://schemas.microsoft.com/office/word/2010/wordprocessingShape" mc:Ignorable="w14 w15 w16se w16cid w16 w16cex w16sdtdh w16du wp14">
   <w:numPicBullet w:numPicBulletId="0">
     <w:pict>
-      <v:rect id="_x0000_i1782" style="width:0;height:1.5pt" o:hralign="center" o:bullet="t" o:hrstd="t" o:hr="t"/>
+      <v:rect id="_x0000_i1908" style="width:0;height:1.5pt" o:hralign="center" o:bullet="t" o:hrstd="t" o:hr="t"/>
     </w:pict>
   </w:numPicBullet>
   <w:numPicBullet w:numPicBulletId="1">
     <w:pict>
-      <v:rect id="_x0000_i1783" style="width:0;height:1.5pt" o:hralign="center" o:bullet="t" o:hrstd="t" o:hr="t"/>
+      <v:rect id="_x0000_i1909" style="width:0;height:1.5pt" o:hralign="center" o:bullet="t" o:hrstd="t" o:hr="t"/>
     </w:pict>
   </w:numPicBullet>
   <w:numPicBullet w:numPicBulletId="2">
@@ -13619,7 +14709,7 @@
         <v:path o:extrusionok="f" gradientshapeok="t" o:connecttype="rect"/>
         <o:lock v:ext="edit" aspectratio="t"/>
       </v:shapetype>
-      <v:shape id="_x0000_i1784" type="#_x0000_t75" alt="Warning with solid fill" style="width:14.5pt;height:14.5pt;visibility:visible" o:gfxdata="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" o:bullet="t">
+      <v:shape id="_x0000_i1910" type="#_x0000_t75" alt="Warning with solid fill" style="width:14.5pt;height:14.5pt;visibility:visible" o:gfxdata="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" o:bullet="t">
         <v:imagedata r:id="rId1" o:title="" croptop="-2135f" cropbottom="-2775f" cropright="-804f"/>
       </v:shape>
     </w:pict>
@@ -14074,6 +15164,119 @@
       <w:pPr>
         <w:ind w:left="6480" w:hanging="180"/>
       </w:pPr>
+    </w:lvl>
+  </w:abstractNum>
+  <w:abstractNum w:abstractNumId="5" w15:restartNumberingAfterBreak="0">
+    <w:nsid w:val="66B31CF7"/>
+    <w:multiLevelType w:val="hybridMultilevel"/>
+    <w:tmpl w:val="E5CECBBE"/>
+    <w:lvl w:ilvl="0" w:tplc="87E25A3A">
+      <w:start w:val="1"/>
+      <w:numFmt w:val="bullet"/>
+      <w:lvlText w:val=""/>
+      <w:lvlJc w:val="left"/>
+      <w:pPr>
+        <w:ind w:left="720" w:hanging="360"/>
+      </w:pPr>
+      <w:rPr>
+        <w:rFonts w:ascii="Symbol" w:eastAsiaTheme="minorHAnsi" w:hAnsi="Symbol" w:cstheme="minorBidi" w:hint="default"/>
+      </w:rPr>
+    </w:lvl>
+    <w:lvl w:ilvl="1" w:tplc="04090003">
+      <w:start w:val="1"/>
+      <w:numFmt w:val="bullet"/>
+      <w:lvlText w:val="o"/>
+      <w:lvlJc w:val="left"/>
+      <w:pPr>
+        <w:ind w:left="1440" w:hanging="360"/>
+      </w:pPr>
+      <w:rPr>
+        <w:rFonts w:ascii="Courier New" w:hAnsi="Courier New" w:cs="Courier New" w:hint="default"/>
+      </w:rPr>
+    </w:lvl>
+    <w:lvl w:ilvl="2" w:tplc="04090005" w:tentative="1">
+      <w:start w:val="1"/>
+      <w:numFmt w:val="bullet"/>
+      <w:lvlText w:val=""/>
+      <w:lvlJc w:val="left"/>
+      <w:pPr>
+        <w:ind w:left="2160" w:hanging="360"/>
+      </w:pPr>
+      <w:rPr>
+        <w:rFonts w:ascii="Wingdings" w:hAnsi="Wingdings" w:hint="default"/>
+      </w:rPr>
+    </w:lvl>
+    <w:lvl w:ilvl="3" w:tplc="04090001" w:tentative="1">
+      <w:start w:val="1"/>
+      <w:numFmt w:val="bullet"/>
+      <w:lvlText w:val=""/>
+      <w:lvlJc w:val="left"/>
+      <w:pPr>
+        <w:ind w:left="2880" w:hanging="360"/>
+      </w:pPr>
+      <w:rPr>
+        <w:rFonts w:ascii="Symbol" w:hAnsi="Symbol" w:hint="default"/>
+      </w:rPr>
+    </w:lvl>
+    <w:lvl w:ilvl="4" w:tplc="04090003" w:tentative="1">
+      <w:start w:val="1"/>
+      <w:numFmt w:val="bullet"/>
+      <w:lvlText w:val="o"/>
+      <w:lvlJc w:val="left"/>
+      <w:pPr>
+        <w:ind w:left="3600" w:hanging="360"/>
+      </w:pPr>
+      <w:rPr>
+        <w:rFonts w:ascii="Courier New" w:hAnsi="Courier New" w:cs="Courier New" w:hint="default"/>
+      </w:rPr>
+    </w:lvl>
+    <w:lvl w:ilvl="5" w:tplc="04090005" w:tentative="1">
+      <w:start w:val="1"/>
+      <w:numFmt w:val="bullet"/>
+      <w:lvlText w:val=""/>
+      <w:lvlJc w:val="left"/>
+      <w:pPr>
+        <w:ind w:left="4320" w:hanging="360"/>
+      </w:pPr>
+      <w:rPr>
+        <w:rFonts w:ascii="Wingdings" w:hAnsi="Wingdings" w:hint="default"/>
+      </w:rPr>
+    </w:lvl>
+    <w:lvl w:ilvl="6" w:tplc="04090001" w:tentative="1">
+      <w:start w:val="1"/>
+      <w:numFmt w:val="bullet"/>
+      <w:lvlText w:val=""/>
+      <w:lvlJc w:val="left"/>
+      <w:pPr>
+        <w:ind w:left="5040" w:hanging="360"/>
+      </w:pPr>
+      <w:rPr>
+        <w:rFonts w:ascii="Symbol" w:hAnsi="Symbol" w:hint="default"/>
+      </w:rPr>
+    </w:lvl>
+    <w:lvl w:ilvl="7" w:tplc="04090003" w:tentative="1">
+      <w:start w:val="1"/>
+      <w:numFmt w:val="bullet"/>
+      <w:lvlText w:val="o"/>
+      <w:lvlJc w:val="left"/>
+      <w:pPr>
+        <w:ind w:left="5760" w:hanging="360"/>
+      </w:pPr>
+      <w:rPr>
+        <w:rFonts w:ascii="Courier New" w:hAnsi="Courier New" w:cs="Courier New" w:hint="default"/>
+      </w:rPr>
+    </w:lvl>
+    <w:lvl w:ilvl="8" w:tplc="04090005" w:tentative="1">
+      <w:start w:val="1"/>
+      <w:numFmt w:val="bullet"/>
+      <w:lvlText w:val=""/>
+      <w:lvlJc w:val="left"/>
+      <w:pPr>
+        <w:ind w:left="6480" w:hanging="360"/>
+      </w:pPr>
+      <w:rPr>
+        <w:rFonts w:ascii="Wingdings" w:hAnsi="Wingdings" w:hint="default"/>
+      </w:rPr>
     </w:lvl>
   </w:abstractNum>
   <w:num w:numId="1" w16cid:durableId="1178081608">
@@ -14186,6 +15389,9 @@
   </w:num>
   <w:num w:numId="37" w16cid:durableId="190341503">
     <w:abstractNumId w:val="3"/>
+  </w:num>
+  <w:num w:numId="38" w16cid:durableId="238054882">
+    <w:abstractNumId w:val="5"/>
   </w:num>
 </w:numbering>
 </file>
@@ -14635,7 +15841,6 @@
   <w:style w:type="character" w:default="1" w:styleId="DefaultParagraphFont">
     <w:name w:val="Default Paragraph Font"/>
     <w:uiPriority w:val="1"/>
-    <w:semiHidden/>
     <w:unhideWhenUsed/>
   </w:style>
   <w:style w:type="table" w:default="1" w:styleId="TableNormal">

</xml_diff>

<commit_message>
feat: added usage section to User Guide
</commit_message>
<xml_diff>
--- a/User Guide.docx
+++ b/User Guide.docx
@@ -697,7 +697,9 @@
           <w:numId w:val="3"/>
         </w:numPr>
         <w:rPr>
-          <w:rFonts w:ascii="Times New Roman" w:hAnsi="Times New Roman" w:cs="Times New Roman"/>
+          <w:rStyle w:val="Hyperlink"/>
+          <w:rFonts w:ascii="Times New Roman" w:hAnsi="Times New Roman" w:cs="Times New Roman"/>
+          <w:color w:val="auto"/>
         </w:rPr>
       </w:pPr>
       <w:hyperlink w:anchor="manual-installation-recommended">
@@ -707,6 +709,27 @@
             <w:rFonts w:ascii="Times New Roman" w:hAnsi="Times New Roman" w:cs="Times New Roman"/>
           </w:rPr>
           <w:t>Manual Installation (Recommended)</w:t>
+        </w:r>
+      </w:hyperlink>
+    </w:p>
+    <w:p>
+      <w:pPr>
+        <w:pStyle w:val="Compact"/>
+        <w:numPr>
+          <w:ilvl w:val="1"/>
+          <w:numId w:val="3"/>
+        </w:numPr>
+        <w:rPr>
+          <w:rFonts w:ascii="Times New Roman" w:hAnsi="Times New Roman" w:cs="Times New Roman"/>
+        </w:rPr>
+      </w:pPr>
+      <w:hyperlink w:anchor="_Usage" w:history="1">
+        <w:r>
+          <w:rPr>
+            <w:rStyle w:val="Hyperlink"/>
+            <w:rFonts w:ascii="Times New Roman" w:hAnsi="Times New Roman" w:cs="Times New Roman"/>
+          </w:rPr>
+          <w:t>Usage</w:t>
         </w:r>
       </w:hyperlink>
     </w:p>
@@ -886,20 +909,20 @@
         <w:rPr>
           <w:rFonts w:ascii="Times New Roman" w:hAnsi="Times New Roman" w:cs="Times New Roman"/>
         </w:rPr>
-        <w:t>the selection of fuzzing tools, two attack tools to fuzz, and the development of a fuzzing workflow. The active defense tool phase</w:t>
-      </w:r>
-      <w:r>
-        <w:rPr>
-          <w:rFonts w:ascii="Times New Roman" w:hAnsi="Times New Roman" w:cs="Times New Roman"/>
-        </w:rPr>
-        <w:t xml:space="preserve"> consists </w:t>
+        <w:t xml:space="preserve">the selection of fuzzing tools, two attack </w:t>
       </w:r>
       <w:r>
         <w:rPr>
           <w:rFonts w:ascii="Times New Roman" w:hAnsi="Times New Roman" w:cs="Times New Roman"/>
         </w:rPr>
         <w:lastRenderedPageBreak/>
-        <w:t>of</w:t>
+        <w:t>tools to fuzz, and the development of a fuzzing workflow. The active defense tool phase</w:t>
+      </w:r>
+      <w:r>
+        <w:rPr>
+          <w:rFonts w:ascii="Times New Roman" w:hAnsi="Times New Roman" w:cs="Times New Roman"/>
+        </w:rPr>
+        <w:t xml:space="preserve"> consists of</w:t>
       </w:r>
       <w:r>
         <w:rPr>
@@ -1328,7 +1351,6 @@
           <w:b/>
           <w:bCs/>
         </w:rPr>
-        <w:lastRenderedPageBreak/>
         <w:t xml:space="preserve">G12_attack_tool_selection_report.docx: </w:t>
       </w:r>
       <w:r>
@@ -1351,10 +1373,7 @@
         <w:t>G12_fuzz_tool_selection_report.docx:</w:t>
       </w:r>
       <w:r>
-        <w:t xml:space="preserve"> </w:t>
-      </w:r>
-      <w:r>
-        <w:t>Fuzz tool selection report.</w:t>
+        <w:t xml:space="preserve"> Fuzz tool selection report.</w:t>
       </w:r>
     </w:p>
     <w:p>
@@ -1373,13 +1392,7 @@
         <w:t xml:space="preserve">G12_fuzzing_results_analysis.docx: </w:t>
       </w:r>
       <w:r>
-        <w:t xml:space="preserve">Fuzzing </w:t>
-      </w:r>
-      <w:r>
-        <w:t>tools</w:t>
-      </w:r>
-      <w:r>
-        <w:t xml:space="preserve"> compatibility testing results and analysis report.</w:t>
+        <w:t>Fuzzing tools compatibility testing results and analysis report.</w:t>
       </w:r>
     </w:p>
     <w:p>
@@ -1901,7 +1914,6 @@
         <w:rPr>
           <w:rStyle w:val="VerbatimChar"/>
         </w:rPr>
-        <w:lastRenderedPageBreak/>
         <w:t>│   │   └── individual_level_of_effort.md</w:t>
       </w:r>
       <w:r>
@@ -2520,7 +2532,6 @@
         <w:rPr>
           <w:rStyle w:val="VerbatimChar"/>
         </w:rPr>
-        <w:lastRenderedPageBreak/>
         <w:t>├── pcaps</w:t>
       </w:r>
       <w:r>
@@ -6194,7 +6205,6 @@
         <w:rPr>
           <w:rFonts w:ascii="Times New Roman" w:hAnsi="Times New Roman" w:cs="Times New Roman"/>
         </w:rPr>
-        <w:lastRenderedPageBreak/>
         <w:t xml:space="preserve">Packages: </w:t>
       </w:r>
       <w:r>
@@ -8232,7 +8242,7 @@
                                 <wp:inline distT="0" distB="0" distL="0" distR="0" wp14:anchorId="77BE4A38" wp14:editId="77805030">
                                   <wp:extent cx="295275" cy="295275"/>
                                   <wp:effectExtent l="0" t="0" r="0" b="0"/>
-                                  <wp:docPr id="1066192838" name="Graphic 4" descr="Comment Important outline"/>
+                                  <wp:docPr id="1818253488" name="Graphic 4" descr="Comment Important outline"/>
                                   <wp:cNvGraphicFramePr>
                                     <a:graphicFrameLocks xmlns:a="http://schemas.openxmlformats.org/drawingml/2006/main" noChangeAspect="1"/>
                                   </wp:cNvGraphicFramePr>
@@ -8306,7 +8316,7 @@
                           <wp:inline distT="0" distB="0" distL="0" distR="0" wp14:anchorId="77BE4A38" wp14:editId="77805030">
                             <wp:extent cx="295275" cy="295275"/>
                             <wp:effectExtent l="0" t="0" r="0" b="0"/>
-                            <wp:docPr id="1066192838" name="Graphic 4" descr="Comment Important outline"/>
+                            <wp:docPr id="1818253488" name="Graphic 4" descr="Comment Important outline"/>
                             <wp:cNvGraphicFramePr>
                               <a:graphicFrameLocks xmlns:a="http://schemas.openxmlformats.org/drawingml/2006/main" noChangeAspect="1"/>
                             </wp:cNvGraphicFramePr>
@@ -8318,10 +8328,10 @@
                                     <pic:cNvPicPr/>
                                   </pic:nvPicPr>
                                   <pic:blipFill>
-                                    <a:blip r:embed="rId25">
+                                    <a:blip r:embed="rId23">
                                       <a:extLst>
                                         <a:ext uri="{96DAC541-7B7A-43D3-8B79-37D633B846F1}">
-                                          <asvg:svgBlip xmlns:asvg="http://schemas.microsoft.com/office/drawing/2016/SVG/main" r:embed="rId26"/>
+                                          <asvg:svgBlip xmlns:asvg="http://schemas.microsoft.com/office/drawing/2016/SVG/main" r:embed="rId24"/>
                                         </a:ext>
                                       </a:extLst>
                                     </a:blip>
@@ -11190,9 +11200,89 @@
           </w:p>
         </w:tc>
       </w:tr>
+      <w:bookmarkEnd w:id="9"/>
     </w:tbl>
-    <w:bookmarkEnd w:id="9"/>
-    <w:p>
+    <w:p/>
+    <w:p>
+      <w:pPr>
+        <w:rPr>
+          <w:rFonts w:ascii="Times New Roman" w:hAnsi="Times New Roman" w:cs="Times New Roman"/>
+        </w:rPr>
+      </w:pPr>
+      <w:r>
+        <w:t xml:space="preserve">Once the script finishes, you should see a new directory created </w:t>
+      </w:r>
+      <w:r>
+        <w:rPr>
+          <w:rFonts w:ascii="Consolas" w:hAnsi="Consolas"/>
+          <w:sz w:val="22"/>
+          <w:szCs w:val="22"/>
+        </w:rPr>
+        <w:t xml:space="preserve">chadv1.0 </w:t>
+      </w:r>
+      <w:r>
+        <w:rPr>
+          <w:rFonts w:ascii="Times New Roman" w:hAnsi="Times New Roman" w:cs="Times New Roman"/>
+        </w:rPr>
+        <w:t xml:space="preserve">where you will find a </w:t>
+      </w:r>
+      <w:r>
+        <w:rPr>
+          <w:rFonts w:ascii="Consolas" w:hAnsi="Consolas" w:cs="Times New Roman"/>
+          <w:sz w:val="22"/>
+          <w:szCs w:val="22"/>
+        </w:rPr>
+        <w:t>fuzzing_tools</w:t>
+      </w:r>
+      <w:r>
+        <w:rPr>
+          <w:rFonts w:ascii="Consolas" w:hAnsi="Consolas" w:cs="Times New Roman"/>
+        </w:rPr>
+        <w:t xml:space="preserve"> </w:t>
+      </w:r>
+      <w:r>
+        <w:rPr>
+          <w:rFonts w:ascii="Times New Roman" w:hAnsi="Times New Roman" w:cs="Times New Roman"/>
+        </w:rPr>
+        <w:t>folder and</w:t>
+      </w:r>
+      <w:r>
+        <w:rPr>
+          <w:rFonts w:ascii="Times New Roman" w:hAnsi="Times New Roman" w:cs="Times New Roman"/>
+        </w:rPr>
+        <w:t xml:space="preserve"> </w:t>
+      </w:r>
+      <w:r>
+        <w:rPr>
+          <w:rFonts w:ascii="Consolas" w:hAnsi="Consolas" w:cs="Times New Roman"/>
+          <w:sz w:val="22"/>
+          <w:szCs w:val="22"/>
+        </w:rPr>
+        <w:t xml:space="preserve">attack_tools </w:t>
+      </w:r>
+      <w:r>
+        <w:rPr>
+          <w:rFonts w:ascii="Times New Roman" w:hAnsi="Times New Roman" w:cs="Times New Roman"/>
+        </w:rPr>
+        <w:t>folder. Inside you will find AFLnet, Radamsa, Medusa, and Masscan artifacts, respectively.</w:t>
+      </w:r>
+    </w:p>
+    <w:p/>
+    <w:p>
+      <w:pPr>
+        <w:pStyle w:val="BodyText"/>
+      </w:pPr>
+    </w:p>
+    <w:p>
+      <w:pPr>
+        <w:pStyle w:val="Heading3"/>
+        <w:rPr>
+          <w:sz w:val="28"/>
+          <w:szCs w:val="28"/>
+        </w:rPr>
+      </w:pPr>
+      <w:bookmarkStart w:id="10" w:name="dockerfile-wip"/>
+      <w:bookmarkEnd w:id="8"/>
       <w:r>
         <w:rPr>
           <w:noProof/>
@@ -11201,13 +11291,207 @@
         <mc:AlternateContent>
           <mc:Choice Requires="wps">
             <w:drawing>
-              <wp:anchor distT="0" distB="0" distL="114300" distR="114300" simplePos="0" relativeHeight="251664384" behindDoc="0" locked="0" layoutInCell="1" allowOverlap="1" wp14:anchorId="72858931" wp14:editId="7DC7F116">
+              <wp:anchor distT="0" distB="0" distL="114300" distR="114300" simplePos="0" relativeHeight="251665408" behindDoc="0" locked="0" layoutInCell="1" allowOverlap="1" wp14:anchorId="07ED1AFC" wp14:editId="7EED8DEF">
                 <wp:simplePos x="0" y="0"/>
                 <wp:positionH relativeFrom="column">
-                  <wp:posOffset>9525</wp:posOffset>
+                  <wp:posOffset>109567</wp:posOffset>
                 </wp:positionH>
                 <wp:positionV relativeFrom="paragraph">
-                  <wp:posOffset>206375</wp:posOffset>
+                  <wp:posOffset>113953</wp:posOffset>
+                </wp:positionV>
+                <wp:extent cx="495300" cy="381000"/>
+                <wp:effectExtent l="0" t="635" r="0" b="0"/>
+                <wp:wrapNone/>
+                <wp:docPr id="1945135716" name="Text Box 18"/>
+                <wp:cNvGraphicFramePr>
+                  <a:graphicFrameLocks xmlns:a="http://schemas.openxmlformats.org/drawingml/2006/main"/>
+                </wp:cNvGraphicFramePr>
+                <a:graphic xmlns:a="http://schemas.openxmlformats.org/drawingml/2006/main">
+                  <a:graphicData uri="http://schemas.microsoft.com/office/word/2010/wordprocessingShape">
+                    <wps:wsp>
+                      <wps:cNvSpPr txBox="1">
+                        <a:spLocks noChangeArrowheads="1"/>
+                      </wps:cNvSpPr>
+                      <wps:spPr bwMode="auto">
+                        <a:xfrm>
+                          <a:off x="0" y="0"/>
+                          <a:ext cx="495300" cy="381000"/>
+                        </a:xfrm>
+                        <a:prstGeom prst="rect">
+                          <a:avLst/>
+                        </a:prstGeom>
+                        <a:noFill/>
+                        <a:ln>
+                          <a:noFill/>
+                        </a:ln>
+                        <a:extLst>
+                          <a:ext uri="{909E8E84-426E-40DD-AFC4-6F175D3DCCD1}">
+                            <a14:hiddenFill xmlns:a14="http://schemas.microsoft.com/office/drawing/2010/main">
+                              <a:solidFill>
+                                <a:schemeClr val="accent6">
+                                  <a:lumMod val="20000"/>
+                                  <a:lumOff val="80000"/>
+                                </a:schemeClr>
+                              </a:solidFill>
+                            </a14:hiddenFill>
+                          </a:ext>
+                          <a:ext uri="{91240B29-F687-4F45-9708-019B960494DF}">
+                            <a14:hiddenLine xmlns:a14="http://schemas.microsoft.com/office/drawing/2010/main" w="9525">
+                              <a:solidFill>
+                                <a:schemeClr val="accent6">
+                                  <a:lumMod val="20000"/>
+                                  <a:lumOff val="80000"/>
+                                </a:schemeClr>
+                              </a:solidFill>
+                              <a:miter lim="800000"/>
+                              <a:headEnd/>
+                              <a:tailEnd/>
+                            </a14:hiddenLine>
+                          </a:ext>
+                        </a:extLst>
+                      </wps:spPr>
+                      <wps:txbx>
+                        <w:txbxContent>
+                          <w:p>
+                            <w:r>
+                              <w:rPr>
+                                <w:noProof/>
+                              </w:rPr>
+                              <w:drawing>
+                                <wp:inline distT="0" distB="0" distL="0" distR="0" wp14:anchorId="2A117C75" wp14:editId="37311330">
+                                  <wp:extent cx="209550" cy="209550"/>
+                                  <wp:effectExtent l="0" t="0" r="0" b="0"/>
+                                  <wp:docPr id="270493588" name="Graphic 4" descr="Clipboard with solid fill"/>
+                                  <wp:cNvGraphicFramePr>
+                                    <a:graphicFrameLocks xmlns:a="http://schemas.openxmlformats.org/drawingml/2006/main" noChangeAspect="1"/>
+                                  </wp:cNvGraphicFramePr>
+                                  <a:graphic xmlns:a="http://schemas.openxmlformats.org/drawingml/2006/main">
+                                    <a:graphicData uri="http://schemas.openxmlformats.org/drawingml/2006/picture">
+                                      <pic:pic xmlns:pic="http://schemas.openxmlformats.org/drawingml/2006/picture">
+                                        <pic:nvPicPr>
+                                          <pic:cNvPr id="278549129" name="Graphic 4" descr="Clipboard with solid fill"/>
+                                          <pic:cNvPicPr/>
+                                        </pic:nvPicPr>
+                                        <pic:blipFill>
+                                          <a:blip r:embed="rId25">
+                                            <a:extLst>
+                                              <a:ext uri="{96DAC541-7B7A-43D3-8B79-37D633B846F1}">
+                                                <asvg:svgBlip xmlns:asvg="http://schemas.microsoft.com/office/drawing/2016/SVG/main" r:embed="rId26"/>
+                                              </a:ext>
+                                            </a:extLst>
+                                          </a:blip>
+                                          <a:stretch>
+                                            <a:fillRect/>
+                                          </a:stretch>
+                                        </pic:blipFill>
+                                        <pic:spPr>
+                                          <a:xfrm>
+                                            <a:off x="0" y="0"/>
+                                            <a:ext cx="209550" cy="209550"/>
+                                          </a:xfrm>
+                                          <a:prstGeom prst="rect">
+                                            <a:avLst/>
+                                          </a:prstGeom>
+                                        </pic:spPr>
+                                      </pic:pic>
+                                    </a:graphicData>
+                                  </a:graphic>
+                                </wp:inline>
+                              </w:drawing>
+                            </w:r>
+                          </w:p>
+                        </w:txbxContent>
+                      </wps:txbx>
+                      <wps:bodyPr rot="0" vert="horz" wrap="square" lIns="91440" tIns="45720" rIns="91440" bIns="45720" anchor="t" anchorCtr="0" upright="1">
+                        <a:noAutofit/>
+                      </wps:bodyPr>
+                    </wps:wsp>
+                  </a:graphicData>
+                </a:graphic>
+                <wp14:sizeRelH relativeFrom="page">
+                  <wp14:pctWidth>0</wp14:pctWidth>
+                </wp14:sizeRelH>
+                <wp14:sizeRelV relativeFrom="page">
+                  <wp14:pctHeight>0</wp14:pctHeight>
+                </wp14:sizeRelV>
+              </wp:anchor>
+            </w:drawing>
+          </mc:Choice>
+          <mc:Fallback>
+            <w:pict>
+              <v:shape w14:anchorId="07ED1AFC" id="Text Box 18" o:spid="_x0000_s1028" type="#_x0000_t202" style="position:absolute;margin-left:8.65pt;margin-top:8.95pt;width:39pt;height:30pt;z-index:251665408;visibility:visible;mso-wrap-style:square;mso-width-percent:0;mso-height-percent:0;mso-wrap-distance-left:9pt;mso-wrap-distance-top:0;mso-wrap-distance-right:9pt;mso-wrap-distance-bottom:0;mso-position-horizontal:absolute;mso-position-horizontal-relative:text;mso-position-vertical:absolute;mso-position-vertical-relative:text;mso-width-percent:0;mso-height-percent:0;mso-width-relative:page;mso-height-relative:page;v-text-anchor:top" o:gfxdata="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" filled="f" fillcolor="#fde9d9 [665]" stroked="f" strokecolor="#fde9d9 [665]">
+                <v:textbox>
+                  <w:txbxContent>
+                    <w:p>
+                      <w:r>
+                        <w:rPr>
+                          <w:noProof/>
+                        </w:rPr>
+                        <w:drawing>
+                          <wp:inline distT="0" distB="0" distL="0" distR="0" wp14:anchorId="2A117C75" wp14:editId="37311330">
+                            <wp:extent cx="209550" cy="209550"/>
+                            <wp:effectExtent l="0" t="0" r="0" b="0"/>
+                            <wp:docPr id="270493588" name="Graphic 4" descr="Clipboard with solid fill"/>
+                            <wp:cNvGraphicFramePr>
+                              <a:graphicFrameLocks xmlns:a="http://schemas.openxmlformats.org/drawingml/2006/main" noChangeAspect="1"/>
+                            </wp:cNvGraphicFramePr>
+                            <a:graphic xmlns:a="http://schemas.openxmlformats.org/drawingml/2006/main">
+                              <a:graphicData uri="http://schemas.openxmlformats.org/drawingml/2006/picture">
+                                <pic:pic xmlns:pic="http://schemas.openxmlformats.org/drawingml/2006/picture">
+                                  <pic:nvPicPr>
+                                    <pic:cNvPr id="278549129" name="Graphic 4" descr="Clipboard with solid fill"/>
+                                    <pic:cNvPicPr/>
+                                  </pic:nvPicPr>
+                                  <pic:blipFill>
+                                    <a:blip r:embed="rId25">
+                                      <a:extLst>
+                                        <a:ext uri="{96DAC541-7B7A-43D3-8B79-37D633B846F1}">
+                                          <asvg:svgBlip xmlns:asvg="http://schemas.microsoft.com/office/drawing/2016/SVG/main" r:embed="rId26"/>
+                                        </a:ext>
+                                      </a:extLst>
+                                    </a:blip>
+                                    <a:stretch>
+                                      <a:fillRect/>
+                                    </a:stretch>
+                                  </pic:blipFill>
+                                  <pic:spPr>
+                                    <a:xfrm>
+                                      <a:off x="0" y="0"/>
+                                      <a:ext cx="209550" cy="209550"/>
+                                    </a:xfrm>
+                                    <a:prstGeom prst="rect">
+                                      <a:avLst/>
+                                    </a:prstGeom>
+                                  </pic:spPr>
+                                </pic:pic>
+                              </a:graphicData>
+                            </a:graphic>
+                          </wp:inline>
+                        </w:drawing>
+                      </w:r>
+                    </w:p>
+                  </w:txbxContent>
+                </v:textbox>
+              </v:shape>
+            </w:pict>
+          </mc:Fallback>
+        </mc:AlternateContent>
+      </w:r>
+      <w:r>
+        <w:rPr>
+          <w:noProof/>
+          <w:lang w:val="pt-BR"/>
+        </w:rPr>
+        <mc:AlternateContent>
+          <mc:Choice Requires="wps">
+            <w:drawing>
+              <wp:anchor distT="0" distB="0" distL="114300" distR="114300" simplePos="0" relativeHeight="251664384" behindDoc="0" locked="0" layoutInCell="1" allowOverlap="1" wp14:anchorId="72858931" wp14:editId="4839DBC6">
+                <wp:simplePos x="0" y="0"/>
+                <wp:positionH relativeFrom="column">
+                  <wp:posOffset>-8324</wp:posOffset>
+                </wp:positionH>
+                <wp:positionV relativeFrom="paragraph">
+                  <wp:posOffset>24637</wp:posOffset>
                 </wp:positionV>
                 <wp:extent cx="5915025" cy="1466215"/>
                 <wp:effectExtent l="9525" t="10160" r="9525" b="9525"/>
@@ -11428,7 +11712,7 @@
           </mc:Choice>
           <mc:Fallback>
             <w:pict>
-              <v:roundrect w14:anchorId="72858931" id="AutoShape 17" o:spid="_x0000_s1028" style="position:absolute;margin-left:.75pt;margin-top:16.25pt;width:465.75pt;height:115.45pt;z-index:251664384;visibility:visible;mso-wrap-style:square;mso-width-percent:0;mso-height-percent:0;mso-wrap-distance-left:9pt;mso-wrap-distance-top:0;mso-wrap-distance-right:9pt;mso-wrap-distance-bottom:0;mso-position-horizontal:absolute;mso-position-horizontal-relative:text;mso-position-vertical:absolute;mso-position-vertical-relative:text;mso-width-percent:0;mso-height-percent:0;mso-width-relative:page;mso-height-relative:page;v-text-anchor:top" arcsize="10923f" o:gfxdata="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" fillcolor="#c6d9f1 [671]" strokecolor="#4f81bd [3204]" strokeweight="1.5pt">
+              <v:roundrect w14:anchorId="72858931" id="AutoShape 17" o:spid="_x0000_s1029" style="position:absolute;margin-left:-.65pt;margin-top:1.95pt;width:465.75pt;height:115.45pt;z-index:251664384;visibility:visible;mso-wrap-style:square;mso-width-percent:0;mso-height-percent:0;mso-wrap-distance-left:9pt;mso-wrap-distance-top:0;mso-wrap-distance-right:9pt;mso-wrap-distance-bottom:0;mso-position-horizontal:absolute;mso-position-horizontal-relative:text;mso-position-vertical:absolute;mso-position-vertical-relative:text;mso-width-percent:0;mso-height-percent:0;mso-width-relative:page;mso-height-relative:page;v-text-anchor:top" arcsize="10923f" o:gfxdata="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" fillcolor="#c6d9f1 [671]" strokecolor="#4f81bd [3204]" strokeweight="1.5pt">
                 <v:shadow color="#868686"/>
                 <v:textbox>
                   <w:txbxContent>
@@ -11479,7 +11763,27 @@
                           <w:iCs/>
                           <w:szCs w:val="22"/>
                         </w:rPr>
-                        <w:t>-bash: ./workflow.sh: /bin/bash^M: bad interpreter: No such file or directory</w:t>
+                        <w:t>-bash: ./workflow.sh: /bin/</w:t>
+                      </w:r>
+                      <w:proofErr w:type="spellStart"/>
+                      <w:r>
+                        <w:rPr>
+                          <w:rStyle w:val="VerbatimChar"/>
+                          <w:i/>
+                          <w:iCs/>
+                          <w:szCs w:val="22"/>
+                        </w:rPr>
+                        <w:t>bash^M</w:t>
+                      </w:r>
+                      <w:proofErr w:type="spellEnd"/>
+                      <w:r>
+                        <w:rPr>
+                          <w:rStyle w:val="VerbatimChar"/>
+                          <w:i/>
+                          <w:iCs/>
+                          <w:szCs w:val="22"/>
+                        </w:rPr>
+                        <w:t>: bad interpreter: No such file or directory</w:t>
                       </w:r>
                       <w:r>
                         <w:t xml:space="preserve">, </w:t>
@@ -11563,217 +11867,6 @@
           </mc:Fallback>
         </mc:AlternateContent>
       </w:r>
-      <w:r>
-        <w:rPr>
-          <w:noProof/>
-          <w:lang w:val="pt-BR"/>
-        </w:rPr>
-        <mc:AlternateContent>
-          <mc:Choice Requires="wps">
-            <w:drawing>
-              <wp:anchor distT="0" distB="0" distL="114300" distR="114300" simplePos="0" relativeHeight="251665408" behindDoc="0" locked="0" layoutInCell="1" allowOverlap="1" wp14:anchorId="07ED1AFC" wp14:editId="7BAE5ACF">
-                <wp:simplePos x="0" y="0"/>
-                <wp:positionH relativeFrom="column">
-                  <wp:posOffset>152400</wp:posOffset>
-                </wp:positionH>
-                <wp:positionV relativeFrom="paragraph">
-                  <wp:posOffset>292100</wp:posOffset>
-                </wp:positionV>
-                <wp:extent cx="495300" cy="381000"/>
-                <wp:effectExtent l="0" t="635" r="0" b="0"/>
-                <wp:wrapNone/>
-                <wp:docPr id="1945135716" name="Text Box 18"/>
-                <wp:cNvGraphicFramePr>
-                  <a:graphicFrameLocks xmlns:a="http://schemas.openxmlformats.org/drawingml/2006/main"/>
-                </wp:cNvGraphicFramePr>
-                <a:graphic xmlns:a="http://schemas.openxmlformats.org/drawingml/2006/main">
-                  <a:graphicData uri="http://schemas.microsoft.com/office/word/2010/wordprocessingShape">
-                    <wps:wsp>
-                      <wps:cNvSpPr txBox="1">
-                        <a:spLocks noChangeArrowheads="1"/>
-                      </wps:cNvSpPr>
-                      <wps:spPr bwMode="auto">
-                        <a:xfrm>
-                          <a:off x="0" y="0"/>
-                          <a:ext cx="495300" cy="381000"/>
-                        </a:xfrm>
-                        <a:prstGeom prst="rect">
-                          <a:avLst/>
-                        </a:prstGeom>
-                        <a:noFill/>
-                        <a:ln>
-                          <a:noFill/>
-                        </a:ln>
-                        <a:extLst>
-                          <a:ext uri="{909E8E84-426E-40DD-AFC4-6F175D3DCCD1}">
-                            <a14:hiddenFill xmlns:a14="http://schemas.microsoft.com/office/drawing/2010/main">
-                              <a:solidFill>
-                                <a:schemeClr val="accent6">
-                                  <a:lumMod val="20000"/>
-                                  <a:lumOff val="80000"/>
-                                </a:schemeClr>
-                              </a:solidFill>
-                            </a14:hiddenFill>
-                          </a:ext>
-                          <a:ext uri="{91240B29-F687-4F45-9708-019B960494DF}">
-                            <a14:hiddenLine xmlns:a14="http://schemas.microsoft.com/office/drawing/2010/main" w="9525">
-                              <a:solidFill>
-                                <a:schemeClr val="accent6">
-                                  <a:lumMod val="20000"/>
-                                  <a:lumOff val="80000"/>
-                                </a:schemeClr>
-                              </a:solidFill>
-                              <a:miter lim="800000"/>
-                              <a:headEnd/>
-                              <a:tailEnd/>
-                            </a14:hiddenLine>
-                          </a:ext>
-                        </a:extLst>
-                      </wps:spPr>
-                      <wps:txbx>
-                        <w:txbxContent>
-                          <w:p>
-                            <w:r>
-                              <w:rPr>
-                                <w:noProof/>
-                              </w:rPr>
-                              <w:drawing>
-                                <wp:inline distT="0" distB="0" distL="0" distR="0" wp14:anchorId="2A117C75" wp14:editId="37311330">
-                                  <wp:extent cx="209550" cy="209550"/>
-                                  <wp:effectExtent l="0" t="0" r="0" b="0"/>
-                                  <wp:docPr id="539597978" name="Graphic 4" descr="Clipboard with solid fill"/>
-                                  <wp:cNvGraphicFramePr>
-                                    <a:graphicFrameLocks xmlns:a="http://schemas.openxmlformats.org/drawingml/2006/main" noChangeAspect="1"/>
-                                  </wp:cNvGraphicFramePr>
-                                  <a:graphic xmlns:a="http://schemas.openxmlformats.org/drawingml/2006/main">
-                                    <a:graphicData uri="http://schemas.openxmlformats.org/drawingml/2006/picture">
-                                      <pic:pic xmlns:pic="http://schemas.openxmlformats.org/drawingml/2006/picture">
-                                        <pic:nvPicPr>
-                                          <pic:cNvPr id="278549129" name="Graphic 4" descr="Clipboard with solid fill"/>
-                                          <pic:cNvPicPr/>
-                                        </pic:nvPicPr>
-                                        <pic:blipFill>
-                                          <a:blip r:embed="rId27">
-                                            <a:extLst>
-                                              <a:ext uri="{96DAC541-7B7A-43D3-8B79-37D633B846F1}">
-                                                <asvg:svgBlip xmlns:asvg="http://schemas.microsoft.com/office/drawing/2016/SVG/main" r:embed="rId28"/>
-                                              </a:ext>
-                                            </a:extLst>
-                                          </a:blip>
-                                          <a:stretch>
-                                            <a:fillRect/>
-                                          </a:stretch>
-                                        </pic:blipFill>
-                                        <pic:spPr>
-                                          <a:xfrm>
-                                            <a:off x="0" y="0"/>
-                                            <a:ext cx="209550" cy="209550"/>
-                                          </a:xfrm>
-                                          <a:prstGeom prst="rect">
-                                            <a:avLst/>
-                                          </a:prstGeom>
-                                        </pic:spPr>
-                                      </pic:pic>
-                                    </a:graphicData>
-                                  </a:graphic>
-                                </wp:inline>
-                              </w:drawing>
-                            </w:r>
-                          </w:p>
-                        </w:txbxContent>
-                      </wps:txbx>
-                      <wps:bodyPr rot="0" vert="horz" wrap="square" lIns="91440" tIns="45720" rIns="91440" bIns="45720" anchor="t" anchorCtr="0" upright="1">
-                        <a:noAutofit/>
-                      </wps:bodyPr>
-                    </wps:wsp>
-                  </a:graphicData>
-                </a:graphic>
-                <wp14:sizeRelH relativeFrom="page">
-                  <wp14:pctWidth>0</wp14:pctWidth>
-                </wp14:sizeRelH>
-                <wp14:sizeRelV relativeFrom="page">
-                  <wp14:pctHeight>0</wp14:pctHeight>
-                </wp14:sizeRelV>
-              </wp:anchor>
-            </w:drawing>
-          </mc:Choice>
-          <mc:Fallback>
-            <w:pict>
-              <v:shape w14:anchorId="07ED1AFC" id="Text Box 18" o:spid="_x0000_s1029" type="#_x0000_t202" style="position:absolute;margin-left:12pt;margin-top:23pt;width:39pt;height:30pt;z-index:251665408;visibility:visible;mso-wrap-style:square;mso-width-percent:0;mso-height-percent:0;mso-wrap-distance-left:9pt;mso-wrap-distance-top:0;mso-wrap-distance-right:9pt;mso-wrap-distance-bottom:0;mso-position-horizontal:absolute;mso-position-horizontal-relative:text;mso-position-vertical:absolute;mso-position-vertical-relative:text;mso-width-percent:0;mso-height-percent:0;mso-width-relative:page;mso-height-relative:page;v-text-anchor:top" o:gfxdata="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" filled="f" fillcolor="#fde9d9 [665]" stroked="f" strokecolor="#fde9d9 [665]">
-                <v:textbox>
-                  <w:txbxContent>
-                    <w:p>
-                      <w:r>
-                        <w:rPr>
-                          <w:noProof/>
-                        </w:rPr>
-                        <w:drawing>
-                          <wp:inline distT="0" distB="0" distL="0" distR="0" wp14:anchorId="2A117C75" wp14:editId="37311330">
-                            <wp:extent cx="209550" cy="209550"/>
-                            <wp:effectExtent l="0" t="0" r="0" b="0"/>
-                            <wp:docPr id="539597978" name="Graphic 4" descr="Clipboard with solid fill"/>
-                            <wp:cNvGraphicFramePr>
-                              <a:graphicFrameLocks xmlns:a="http://schemas.openxmlformats.org/drawingml/2006/main" noChangeAspect="1"/>
-                            </wp:cNvGraphicFramePr>
-                            <a:graphic xmlns:a="http://schemas.openxmlformats.org/drawingml/2006/main">
-                              <a:graphicData uri="http://schemas.openxmlformats.org/drawingml/2006/picture">
-                                <pic:pic xmlns:pic="http://schemas.openxmlformats.org/drawingml/2006/picture">
-                                  <pic:nvPicPr>
-                                    <pic:cNvPr id="278549129" name="Graphic 4" descr="Clipboard with solid fill"/>
-                                    <pic:cNvPicPr/>
-                                  </pic:nvPicPr>
-                                  <pic:blipFill>
-                                    <a:blip r:embed="rId29">
-                                      <a:extLst>
-                                        <a:ext uri="{96DAC541-7B7A-43D3-8B79-37D633B846F1}">
-                                          <asvg:svgBlip xmlns:asvg="http://schemas.microsoft.com/office/drawing/2016/SVG/main" r:embed="rId30"/>
-                                        </a:ext>
-                                      </a:extLst>
-                                    </a:blip>
-                                    <a:stretch>
-                                      <a:fillRect/>
-                                    </a:stretch>
-                                  </pic:blipFill>
-                                  <pic:spPr>
-                                    <a:xfrm>
-                                      <a:off x="0" y="0"/>
-                                      <a:ext cx="209550" cy="209550"/>
-                                    </a:xfrm>
-                                    <a:prstGeom prst="rect">
-                                      <a:avLst/>
-                                    </a:prstGeom>
-                                  </pic:spPr>
-                                </pic:pic>
-                              </a:graphicData>
-                            </a:graphic>
-                          </wp:inline>
-                        </w:drawing>
-                      </w:r>
-                    </w:p>
-                  </w:txbxContent>
-                </v:textbox>
-              </v:shape>
-            </w:pict>
-          </mc:Fallback>
-        </mc:AlternateContent>
-      </w:r>
-    </w:p>
-    <w:p/>
-    <w:p>
-      <w:pPr>
-        <w:pStyle w:val="BodyText"/>
-      </w:pPr>
-    </w:p>
-    <w:p>
-      <w:pPr>
-        <w:pStyle w:val="Heading3"/>
-        <w:rPr>
-          <w:sz w:val="28"/>
-          <w:szCs w:val="28"/>
-        </w:rPr>
-      </w:pPr>
-      <w:bookmarkStart w:id="10" w:name="dockerfile-wip"/>
-      <w:bookmarkEnd w:id="8"/>
     </w:p>
     <w:p>
       <w:pPr>
@@ -12057,7 +12150,7 @@
                               </w:rPr>
                               <w:t xml:space="preserve"> on the host machine. Docker Desktop is available </w:t>
                             </w:r>
-                            <w:hyperlink r:id="rId31">
+                            <w:hyperlink r:id="rId27">
                               <w:r>
                                 <w:rPr>
                                   <w:rStyle w:val="Hyperlink"/>
@@ -12180,7 +12273,7 @@
                         </w:rPr>
                         <w:t xml:space="preserve"> on the host machine. Docker Desktop is available </w:t>
                       </w:r>
-                      <w:hyperlink r:id="rId32">
+                      <w:hyperlink r:id="rId28">
                         <w:r>
                           <w:rPr>
                             <w:rStyle w:val="Hyperlink"/>
@@ -12277,7 +12370,7 @@
                                 <wp:inline distT="0" distB="0" distL="0" distR="0" wp14:anchorId="4E5DF280" wp14:editId="052D0826">
                                   <wp:extent cx="209550" cy="209550"/>
                                   <wp:effectExtent l="0" t="0" r="0" b="0"/>
-                                  <wp:docPr id="1692171300" name="Graphic 4" descr="Warning with solid fill"/>
+                                  <wp:docPr id="84249077" name="Graphic 4" descr="Warning with solid fill"/>
                                   <wp:cNvGraphicFramePr>
                                     <a:graphicFrameLocks xmlns:a="http://schemas.openxmlformats.org/drawingml/2006/main" noChangeAspect="1"/>
                                   </wp:cNvGraphicFramePr>
@@ -12289,10 +12382,10 @@
                                           <pic:cNvPicPr/>
                                         </pic:nvPicPr>
                                         <pic:blipFill>
-                                          <a:blip r:embed="rId33">
+                                          <a:blip r:embed="rId29">
                                             <a:extLst>
                                               <a:ext uri="{96DAC541-7B7A-43D3-8B79-37D633B846F1}">
-                                                <asvg:svgBlip xmlns:asvg="http://schemas.microsoft.com/office/drawing/2016/SVG/main" r:embed="rId34"/>
+                                                <asvg:svgBlip xmlns:asvg="http://schemas.microsoft.com/office/drawing/2016/SVG/main" r:embed="rId30"/>
                                               </a:ext>
                                             </a:extLst>
                                           </a:blip>
@@ -12347,7 +12440,7 @@
                           <wp:inline distT="0" distB="0" distL="0" distR="0" wp14:anchorId="4E5DF280" wp14:editId="052D0826">
                             <wp:extent cx="209550" cy="209550"/>
                             <wp:effectExtent l="0" t="0" r="0" b="0"/>
-                            <wp:docPr id="1692171300" name="Graphic 4" descr="Warning with solid fill"/>
+                            <wp:docPr id="84249077" name="Graphic 4" descr="Warning with solid fill"/>
                             <wp:cNvGraphicFramePr>
                               <a:graphicFrameLocks xmlns:a="http://schemas.openxmlformats.org/drawingml/2006/main" noChangeAspect="1"/>
                             </wp:cNvGraphicFramePr>
@@ -12359,10 +12452,10 @@
                                     <pic:cNvPicPr/>
                                   </pic:nvPicPr>
                                   <pic:blipFill>
-                                    <a:blip r:embed="rId35">
+                                    <a:blip r:embed="rId29">
                                       <a:extLst>
                                         <a:ext uri="{96DAC541-7B7A-43D3-8B79-37D633B846F1}">
-                                          <asvg:svgBlip xmlns:asvg="http://schemas.microsoft.com/office/drawing/2016/SVG/main" r:embed="rId36"/>
+                                          <asvg:svgBlip xmlns:asvg="http://schemas.microsoft.com/office/drawing/2016/SVG/main" r:embed="rId30"/>
                                         </a:ext>
                                       </a:extLst>
                                     </a:blip>
@@ -13430,12 +13523,14 @@
               </w:rPr>
               <w:t>cd</w:t>
             </w:r>
+            <w:proofErr w:type="gramStart"/>
             <w:r>
               <w:rPr>
                 <w:rStyle w:val="NormalTok"/>
               </w:rPr>
               <w:t xml:space="preserve"> ..</w:t>
             </w:r>
+            <w:proofErr w:type="gramEnd"/>
             <w:r>
               <w:br/>
             </w:r>
@@ -14176,16 +14271,2499 @@
     </w:p>
     <w:p>
       <w:pPr>
-        <w:pStyle w:val="Heading2"/>
-        <w:rPr>
-          <w:sz w:val="32"/>
-          <w:szCs w:val="32"/>
-        </w:rPr>
-      </w:pPr>
-      <w:bookmarkStart w:id="17" w:name="references"/>
+        <w:pStyle w:val="Heading3"/>
+        <w:rPr>
+          <w:rFonts w:ascii="Times New Roman" w:hAnsi="Times New Roman" w:cs="Times New Roman"/>
+          <w:sz w:val="28"/>
+          <w:szCs w:val="28"/>
+        </w:rPr>
+      </w:pPr>
+      <w:bookmarkStart w:id="17" w:name="_Usage"/>
+      <w:bookmarkEnd w:id="17"/>
+      <w:r>
+        <w:rPr>
+          <w:rFonts w:ascii="Times New Roman" w:hAnsi="Times New Roman" w:cs="Times New Roman"/>
+          <w:sz w:val="28"/>
+          <w:szCs w:val="28"/>
+        </w:rPr>
+        <w:lastRenderedPageBreak/>
+        <w:t>Usage</w:t>
+      </w:r>
+    </w:p>
+    <w:p>
+      <w:pPr>
+        <w:pStyle w:val="BodyText"/>
+      </w:pPr>
+      <w:r>
+        <w:rPr>
+          <w:noProof/>
+        </w:rPr>
+        <mc:AlternateContent>
+          <mc:Choice Requires="wps">
+            <w:drawing>
+              <wp:anchor distT="0" distB="0" distL="114300" distR="114300" simplePos="0" relativeHeight="251699200" behindDoc="0" locked="0" layoutInCell="1" allowOverlap="1" wp14:anchorId="2ADA22B4" wp14:editId="24EFEF08">
+                <wp:simplePos x="0" y="0"/>
+                <wp:positionH relativeFrom="margin">
+                  <wp:posOffset>0</wp:posOffset>
+                </wp:positionH>
+                <wp:positionV relativeFrom="paragraph">
+                  <wp:posOffset>111098</wp:posOffset>
+                </wp:positionV>
+                <wp:extent cx="5837914" cy="15903"/>
+                <wp:effectExtent l="76200" t="38100" r="10795" b="98425"/>
+                <wp:wrapNone/>
+                <wp:docPr id="1237400177" name="Straight Connector 1"/>
+                <wp:cNvGraphicFramePr/>
+                <a:graphic xmlns:a="http://schemas.openxmlformats.org/drawingml/2006/main">
+                  <a:graphicData uri="http://schemas.microsoft.com/office/word/2010/wordprocessingShape">
+                    <wps:wsp>
+                      <wps:cNvCnPr/>
+                      <wps:spPr>
+                        <a:xfrm flipV="1">
+                          <a:off x="0" y="0"/>
+                          <a:ext cx="5837914" cy="15903"/>
+                        </a:xfrm>
+                        <a:prstGeom prst="line">
+                          <a:avLst/>
+                        </a:prstGeom>
+                        <a:ln>
+                          <a:solidFill>
+                            <a:schemeClr val="bg1">
+                              <a:lumMod val="50000"/>
+                            </a:schemeClr>
+                          </a:solidFill>
+                        </a:ln>
+                        <a:effectLst>
+                          <a:outerShdw blurRad="50800" dist="38100" dir="8100000" algn="tr" rotWithShape="0">
+                            <a:prstClr val="black">
+                              <a:alpha val="40000"/>
+                            </a:prstClr>
+                          </a:outerShdw>
+                        </a:effectLst>
+                      </wps:spPr>
+                      <wps:style>
+                        <a:lnRef idx="1">
+                          <a:schemeClr val="accent1"/>
+                        </a:lnRef>
+                        <a:fillRef idx="0">
+                          <a:schemeClr val="accent1"/>
+                        </a:fillRef>
+                        <a:effectRef idx="0">
+                          <a:schemeClr val="accent1"/>
+                        </a:effectRef>
+                        <a:fontRef idx="minor">
+                          <a:schemeClr val="tx1"/>
+                        </a:fontRef>
+                      </wps:style>
+                      <wps:bodyPr/>
+                    </wps:wsp>
+                  </a:graphicData>
+                </a:graphic>
+                <wp14:sizeRelH relativeFrom="margin">
+                  <wp14:pctWidth>0</wp14:pctWidth>
+                </wp14:sizeRelH>
+              </wp:anchor>
+            </w:drawing>
+          </mc:Choice>
+          <mc:Fallback>
+            <w:pict>
+              <v:line w14:anchorId="678F77C5" id="Straight Connector 1" o:spid="_x0000_s1026" style="position:absolute;flip:y;z-index:251699200;visibility:visible;mso-wrap-style:square;mso-width-percent:0;mso-wrap-distance-left:9pt;mso-wrap-distance-top:0;mso-wrap-distance-right:9pt;mso-wrap-distance-bottom:0;mso-position-horizontal:absolute;mso-position-horizontal-relative:margin;mso-position-vertical:absolute;mso-position-vertical-relative:text;mso-width-percent:0;mso-width-relative:margin" from="0,8.75pt" to="459.7pt,10pt" o:gfxdata="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" strokecolor="#7f7f7f [1612]">
+                <v:shadow on="t" color="black" opacity="26214f" origin=".5,-.5" offset="-.74836mm,.74836mm"/>
+                <w10:wrap anchorx="margin"/>
+              </v:line>
+            </w:pict>
+          </mc:Fallback>
+        </mc:AlternateContent>
+      </w:r>
+      <w:bookmarkStart w:id="18" w:name="references"/>
       <w:bookmarkEnd w:id="7"/>
       <w:bookmarkEnd w:id="13"/>
       <w:bookmarkEnd w:id="16"/>
+    </w:p>
+    <w:p>
+      <w:pPr>
+        <w:pStyle w:val="BodyText"/>
+        <w:rPr>
+          <w:rFonts w:ascii="Times New Roman" w:hAnsi="Times New Roman" w:cs="Times New Roman"/>
+        </w:rPr>
+      </w:pPr>
+      <w:r>
+        <w:rPr>
+          <w:rFonts w:ascii="Times New Roman" w:hAnsi="Times New Roman" w:cs="Times New Roman"/>
+        </w:rPr>
+        <w:t>After all tools are installed and configured, you can run AFLnet or Radamsa alongside Medusa and Masscan. Due to resource limitations, we decided to pair one fuzzing tool with one attack tool. Specifically, AFLnet will be used to test Masscan, while Radamsa will be used to test Medusa.</w:t>
+      </w:r>
+    </w:p>
+    <w:p>
+      <w:pPr>
+        <w:pStyle w:val="Compact"/>
+        <w:rPr>
+          <w:rFonts w:ascii="Times New Roman" w:hAnsi="Times New Roman" w:cs="Times New Roman"/>
+          <w:b/>
+          <w:bCs/>
+          <w:color w:val="4F81BD" w:themeColor="accent1"/>
+        </w:rPr>
+      </w:pPr>
+    </w:p>
+    <w:p>
+      <w:pPr>
+        <w:pStyle w:val="Compact"/>
+        <w:rPr>
+          <w:rFonts w:ascii="Times New Roman" w:hAnsi="Times New Roman" w:cs="Times New Roman"/>
+          <w:b/>
+          <w:bCs/>
+          <w:color w:val="4F81BD" w:themeColor="accent1"/>
+        </w:rPr>
+      </w:pPr>
+      <w:r>
+        <w:rPr>
+          <w:rFonts w:ascii="Times New Roman" w:hAnsi="Times New Roman" w:cs="Times New Roman"/>
+          <w:b/>
+          <w:bCs/>
+          <w:color w:val="4F81BD" w:themeColor="accent1"/>
+        </w:rPr>
+        <w:t>Radamsa and Medusa</w:t>
+      </w:r>
+    </w:p>
+    <w:p>
+      <w:pPr>
+        <w:pStyle w:val="BodyText"/>
+        <w:rPr>
+          <w:rFonts w:ascii="Times New Roman" w:hAnsi="Times New Roman" w:cs="Times New Roman"/>
+        </w:rPr>
+      </w:pPr>
+      <w:r>
+        <w:rPr>
+          <w:rFonts w:ascii="Times New Roman" w:hAnsi="Times New Roman" w:cs="Times New Roman"/>
+        </w:rPr>
+        <w:t xml:space="preserve">Radamsa provides two methods for fuzzing network services, allowing it to operate as either a TCP client or server. When used as a TCP server, it can intercept web traffic and fuzz it with random data before relaying it back to the specified IP address and port. </w:t>
+      </w:r>
+      <w:r>
+        <w:rPr>
+          <w:rFonts w:ascii="Times New Roman" w:hAnsi="Times New Roman" w:cs="Times New Roman"/>
+        </w:rPr>
+        <w:br/>
+      </w:r>
+    </w:p>
+    <w:p>
+      <w:pPr>
+        <w:pStyle w:val="BodyText"/>
+        <w:rPr>
+          <w:rFonts w:ascii="Times New Roman" w:hAnsi="Times New Roman" w:cs="Times New Roman"/>
+        </w:rPr>
+      </w:pPr>
+      <w:r>
+        <w:rPr>
+          <w:rFonts w:ascii="Times New Roman" w:hAnsi="Times New Roman" w:cs="Times New Roman"/>
+        </w:rPr>
+        <w:t>For demonstration purposes, we set up a simple PHP HTTP web server on the local host, operating on TCP port 8080, by following the steps below.</w:t>
+      </w:r>
+    </w:p>
+    <w:p>
+      <w:pPr>
+        <w:pStyle w:val="BodyText"/>
+        <w:numPr>
+          <w:ilvl w:val="0"/>
+          <w:numId w:val="39"/>
+        </w:numPr>
+      </w:pPr>
+      <w:r>
+        <w:rPr>
+          <w:rFonts w:ascii="Times New Roman" w:hAnsi="Times New Roman" w:cs="Times New Roman"/>
+        </w:rPr>
+        <w:t>Create a directory named</w:t>
+      </w:r>
+      <w:r>
+        <w:t xml:space="preserve"> `</w:t>
+      </w:r>
+      <w:r>
+        <w:rPr>
+          <w:rFonts w:ascii="Consolas" w:hAnsi="Consolas"/>
+          <w:sz w:val="22"/>
+          <w:szCs w:val="22"/>
+        </w:rPr>
+        <w:t>www</w:t>
+      </w:r>
+      <w:r>
+        <w:t xml:space="preserve">` </w:t>
+      </w:r>
+      <w:r>
+        <w:rPr>
+          <w:rFonts w:ascii="Times New Roman" w:hAnsi="Times New Roman" w:cs="Times New Roman"/>
+        </w:rPr>
+        <w:t>and cd into it.</w:t>
+      </w:r>
+    </w:p>
+    <w:p>
+      <w:pPr>
+        <w:pStyle w:val="BodyText"/>
+        <w:numPr>
+          <w:ilvl w:val="0"/>
+          <w:numId w:val="39"/>
+        </w:numPr>
+      </w:pPr>
+      <w:r>
+        <w:rPr>
+          <w:rFonts w:ascii="Times New Roman" w:hAnsi="Times New Roman" w:cs="Times New Roman"/>
+        </w:rPr>
+        <w:t>Create two separate files within the</w:t>
+      </w:r>
+      <w:r>
+        <w:t xml:space="preserve"> `</w:t>
+      </w:r>
+      <w:r>
+        <w:rPr>
+          <w:rFonts w:ascii="Consolas" w:hAnsi="Consolas"/>
+          <w:sz w:val="22"/>
+          <w:szCs w:val="22"/>
+        </w:rPr>
+        <w:t>www</w:t>
+      </w:r>
+      <w:r>
+        <w:t xml:space="preserve">` </w:t>
+      </w:r>
+      <w:r>
+        <w:rPr>
+          <w:rFonts w:ascii="Times New Roman" w:hAnsi="Times New Roman" w:cs="Times New Roman"/>
+        </w:rPr>
+        <w:t>directory,</w:t>
+      </w:r>
+      <w:r>
+        <w:t xml:space="preserve"> </w:t>
+      </w:r>
+      <w:r>
+        <w:rPr>
+          <w:rFonts w:ascii="Consolas" w:hAnsi="Consolas"/>
+          <w:sz w:val="22"/>
+          <w:szCs w:val="22"/>
+        </w:rPr>
+        <w:t>index.html</w:t>
+      </w:r>
+      <w:r>
+        <w:t xml:space="preserve"> </w:t>
+      </w:r>
+      <w:r>
+        <w:rPr>
+          <w:rFonts w:ascii="Times New Roman" w:hAnsi="Times New Roman" w:cs="Times New Roman"/>
+        </w:rPr>
+        <w:t>and</w:t>
+      </w:r>
+      <w:r>
+        <w:t xml:space="preserve"> </w:t>
+      </w:r>
+      <w:r>
+        <w:rPr>
+          <w:rFonts w:ascii="Consolas" w:hAnsi="Consolas"/>
+          <w:sz w:val="22"/>
+          <w:szCs w:val="22"/>
+        </w:rPr>
+        <w:t>http-request.txt</w:t>
+      </w:r>
+      <w:r>
+        <w:t xml:space="preserve">. </w:t>
+      </w:r>
+    </w:p>
+    <w:p>
+      <w:pPr>
+        <w:pStyle w:val="BodyText"/>
+        <w:numPr>
+          <w:ilvl w:val="0"/>
+          <w:numId w:val="39"/>
+        </w:numPr>
+      </w:pPr>
+      <w:r>
+        <w:rPr>
+          <w:rFonts w:ascii="Times New Roman" w:hAnsi="Times New Roman" w:cs="Times New Roman"/>
+        </w:rPr>
+        <w:t>In the</w:t>
+      </w:r>
+      <w:r>
+        <w:t xml:space="preserve"> </w:t>
+      </w:r>
+      <w:r>
+        <w:rPr>
+          <w:rFonts w:ascii="Consolas" w:hAnsi="Consolas"/>
+          <w:sz w:val="22"/>
+          <w:szCs w:val="22"/>
+        </w:rPr>
+        <w:t>index.html</w:t>
+      </w:r>
+      <w:r>
+        <w:t xml:space="preserve"> </w:t>
+      </w:r>
+      <w:r>
+        <w:rPr>
+          <w:rFonts w:ascii="Times New Roman" w:hAnsi="Times New Roman" w:cs="Times New Roman"/>
+        </w:rPr>
+        <w:t xml:space="preserve">file, use your text editor of choice and add the line: </w:t>
+      </w:r>
+      <w:r>
+        <w:t>`</w:t>
+      </w:r>
+      <w:r>
+        <w:rPr>
+          <w:rFonts w:ascii="Consolas" w:hAnsi="Consolas"/>
+          <w:sz w:val="22"/>
+          <w:szCs w:val="22"/>
+        </w:rPr>
+        <w:t>&lt;h1&gt; Radamsa Test &lt;/h1&gt;</w:t>
+      </w:r>
+      <w:r>
+        <w:rPr>
+          <w:rFonts w:ascii="Consolas" w:hAnsi="Consolas"/>
+          <w:sz w:val="22"/>
+          <w:szCs w:val="22"/>
+        </w:rPr>
+        <w:t>`</w:t>
+      </w:r>
+      <w:r>
+        <w:rPr>
+          <w:rFonts w:ascii="Times New Roman" w:hAnsi="Times New Roman" w:cs="Times New Roman"/>
+        </w:rPr>
+        <w:t>. You will use this file to test the PHP server and ensure it is running and visible on the network.</w:t>
+      </w:r>
+    </w:p>
+    <w:p>
+      <w:pPr>
+        <w:pStyle w:val="BodyText"/>
+        <w:numPr>
+          <w:ilvl w:val="0"/>
+          <w:numId w:val="39"/>
+        </w:numPr>
+      </w:pPr>
+      <w:r>
+        <w:rPr>
+          <w:rFonts w:ascii="Times New Roman" w:hAnsi="Times New Roman" w:cs="Times New Roman"/>
+        </w:rPr>
+        <w:t>In the</w:t>
+      </w:r>
+      <w:r>
+        <w:t xml:space="preserve"> </w:t>
+      </w:r>
+      <w:r>
+        <w:rPr>
+          <w:rFonts w:ascii="Consolas" w:hAnsi="Consolas"/>
+          <w:sz w:val="22"/>
+          <w:szCs w:val="22"/>
+        </w:rPr>
+        <w:t>http-request.txt</w:t>
+      </w:r>
+      <w:r>
+        <w:t xml:space="preserve"> </w:t>
+      </w:r>
+      <w:r>
+        <w:rPr>
+          <w:rFonts w:ascii="Times New Roman" w:hAnsi="Times New Roman" w:cs="Times New Roman"/>
+        </w:rPr>
+        <w:t xml:space="preserve">file, add the HTTP header as shown below. </w:t>
+      </w:r>
+    </w:p>
+    <w:p>
+      <w:pPr>
+        <w:pStyle w:val="BodyText"/>
+        <w:ind w:left="720"/>
+        <w:jc w:val="center"/>
+      </w:pPr>
+      <w:r>
+        <w:rPr>
+          <w:noProof/>
+        </w:rPr>
+        <w:drawing>
+          <wp:inline distT="0" distB="0" distL="0" distR="0" wp14:anchorId="58420A10" wp14:editId="5669085F">
+            <wp:extent cx="1911350" cy="1281273"/>
+            <wp:effectExtent l="0" t="0" r="0" b="0"/>
+            <wp:docPr id="1435004171" name="Picture 24" descr="A screen shot of a computer&#10;&#10;Description automatically generated"/>
+            <wp:cNvGraphicFramePr>
+              <a:graphicFrameLocks xmlns:a="http://schemas.openxmlformats.org/drawingml/2006/main" noChangeAspect="1"/>
+            </wp:cNvGraphicFramePr>
+            <a:graphic xmlns:a="http://schemas.openxmlformats.org/drawingml/2006/main">
+              <a:graphicData uri="http://schemas.openxmlformats.org/drawingml/2006/picture">
+                <pic:pic xmlns:pic="http://schemas.openxmlformats.org/drawingml/2006/picture">
+                  <pic:nvPicPr>
+                    <pic:cNvPr id="1435004171" name="Picture 24" descr="A screen shot of a computer&#10;&#10;Description automatically generated"/>
+                    <pic:cNvPicPr/>
+                  </pic:nvPicPr>
+                  <pic:blipFill>
+                    <a:blip r:embed="rId31" cstate="print">
+                      <a:extLst>
+                        <a:ext uri="{28A0092B-C50C-407E-A947-70E740481C1C}">
+                          <a14:useLocalDpi xmlns:a14="http://schemas.microsoft.com/office/drawing/2010/main" val="0"/>
+                        </a:ext>
+                      </a:extLst>
+                    </a:blip>
+                    <a:stretch>
+                      <a:fillRect/>
+                    </a:stretch>
+                  </pic:blipFill>
+                  <pic:spPr>
+                    <a:xfrm>
+                      <a:off x="0" y="0"/>
+                      <a:ext cx="1920332" cy="1287294"/>
+                    </a:xfrm>
+                    <a:prstGeom prst="rect">
+                      <a:avLst/>
+                    </a:prstGeom>
+                  </pic:spPr>
+                </pic:pic>
+              </a:graphicData>
+            </a:graphic>
+          </wp:inline>
+        </w:drawing>
+      </w:r>
+    </w:p>
+    <w:p>
+      <w:pPr>
+        <w:pStyle w:val="BodyText"/>
+        <w:numPr>
+          <w:ilvl w:val="0"/>
+          <w:numId w:val="39"/>
+        </w:numPr>
+      </w:pPr>
+      <w:r>
+        <w:rPr>
+          <w:rFonts w:ascii="Times New Roman" w:hAnsi="Times New Roman" w:cs="Times New Roman"/>
+        </w:rPr>
+        <w:t>Next, start the PHP server using the command</w:t>
+      </w:r>
+      <w:r>
+        <w:t xml:space="preserve"> </w:t>
+      </w:r>
+      <w:r>
+        <w:rPr>
+          <w:rFonts w:ascii="Consolas" w:hAnsi="Consolas"/>
+          <w:sz w:val="22"/>
+          <w:szCs w:val="22"/>
+        </w:rPr>
+        <w:t>php -S localhost:8080</w:t>
+      </w:r>
+      <w:r>
+        <w:t xml:space="preserve"> </w:t>
+      </w:r>
+      <w:r>
+        <w:rPr>
+          <w:rFonts w:ascii="Times New Roman" w:hAnsi="Times New Roman" w:cs="Times New Roman"/>
+        </w:rPr>
+        <w:t>within the same</w:t>
+      </w:r>
+      <w:r>
+        <w:t xml:space="preserve"> </w:t>
+      </w:r>
+      <w:r>
+        <w:rPr>
+          <w:rFonts w:ascii="Consolas" w:hAnsi="Consolas"/>
+          <w:sz w:val="22"/>
+          <w:szCs w:val="22"/>
+        </w:rPr>
+        <w:t>www</w:t>
+      </w:r>
+      <w:r>
+        <w:t xml:space="preserve"> </w:t>
+      </w:r>
+      <w:r>
+        <w:rPr>
+          <w:rFonts w:ascii="Times New Roman" w:hAnsi="Times New Roman" w:cs="Times New Roman"/>
+        </w:rPr>
+        <w:t xml:space="preserve">directory. </w:t>
+      </w:r>
+    </w:p>
+    <w:p>
+      <w:pPr>
+        <w:pStyle w:val="BodyText"/>
+        <w:numPr>
+          <w:ilvl w:val="0"/>
+          <w:numId w:val="39"/>
+        </w:numPr>
+        <w:rPr>
+          <w:rFonts w:ascii="Times New Roman" w:hAnsi="Times New Roman" w:cs="Times New Roman"/>
+          <w:i/>
+          <w:iCs/>
+        </w:rPr>
+      </w:pPr>
+      <w:r>
+        <w:rPr>
+          <w:rFonts w:ascii="Times New Roman" w:hAnsi="Times New Roman" w:cs="Times New Roman"/>
+        </w:rPr>
+        <w:t>Open a separate terminal session in your home directory and run the following command(s):</w:t>
+      </w:r>
+      <w:r>
+        <w:t xml:space="preserve"> </w:t>
+      </w:r>
+      <w:r>
+        <w:rPr>
+          <w:rFonts w:ascii="Consolas" w:hAnsi="Consolas"/>
+          <w:sz w:val="22"/>
+          <w:szCs w:val="22"/>
+        </w:rPr>
+        <w:t>curl localhost:8080</w:t>
+      </w:r>
+      <w:r>
+        <w:t xml:space="preserve">. </w:t>
+      </w:r>
+      <w:r>
+        <w:rPr>
+          <w:rFonts w:ascii="Times New Roman" w:hAnsi="Times New Roman" w:cs="Times New Roman"/>
+          <w:i/>
+          <w:iCs/>
+        </w:rPr>
+        <w:t xml:space="preserve">Do </w:t>
+      </w:r>
+      <w:r>
+        <w:rPr>
+          <w:rFonts w:ascii="Times New Roman" w:hAnsi="Times New Roman" w:cs="Times New Roman"/>
+          <w:b/>
+          <w:bCs/>
+          <w:i/>
+          <w:iCs/>
+          <w:color w:val="943634" w:themeColor="accent2" w:themeShade="BF"/>
+        </w:rPr>
+        <w:t>NOT</w:t>
+      </w:r>
+      <w:r>
+        <w:rPr>
+          <w:rFonts w:ascii="Times New Roman" w:hAnsi="Times New Roman" w:cs="Times New Roman"/>
+          <w:b/>
+          <w:bCs/>
+          <w:i/>
+          <w:iCs/>
+        </w:rPr>
+        <w:t xml:space="preserve"> </w:t>
+      </w:r>
+      <w:r>
+        <w:rPr>
+          <w:rFonts w:ascii="Times New Roman" w:hAnsi="Times New Roman" w:cs="Times New Roman"/>
+          <w:i/>
+          <w:iCs/>
+        </w:rPr>
+        <w:t>close the first session running the PHP server!</w:t>
+      </w:r>
+    </w:p>
+    <w:p>
+      <w:pPr>
+        <w:pStyle w:val="BodyText"/>
+        <w:numPr>
+          <w:ilvl w:val="0"/>
+          <w:numId w:val="39"/>
+        </w:numPr>
+      </w:pPr>
+      <w:r>
+        <w:rPr>
+          <w:rFonts w:ascii="Times New Roman" w:hAnsi="Times New Roman" w:cs="Times New Roman"/>
+        </w:rPr>
+        <w:t>In your first terminal session window, you should see the contents of the</w:t>
+      </w:r>
+      <w:r>
+        <w:t xml:space="preserve"> </w:t>
+      </w:r>
+      <w:r>
+        <w:rPr>
+          <w:rFonts w:ascii="Consolas" w:hAnsi="Consolas"/>
+          <w:sz w:val="22"/>
+          <w:szCs w:val="22"/>
+        </w:rPr>
+        <w:t>index.html</w:t>
+      </w:r>
+      <w:r>
+        <w:t xml:space="preserve"> </w:t>
+      </w:r>
+      <w:r>
+        <w:rPr>
+          <w:rFonts w:ascii="Times New Roman" w:hAnsi="Times New Roman" w:cs="Times New Roman"/>
+        </w:rPr>
+        <w:t xml:space="preserve">file in the PHP server logs. This output verifies that the PHP server is up and running. </w:t>
+      </w:r>
+    </w:p>
+    <w:p>
+      <w:pPr>
+        <w:pStyle w:val="BodyText"/>
+        <w:ind w:left="720"/>
+        <w:jc w:val="center"/>
+      </w:pPr>
+      <w:r>
+        <w:rPr>
+          <w:noProof/>
+        </w:rPr>
+        <w:lastRenderedPageBreak/>
+        <w:drawing>
+          <wp:inline distT="0" distB="0" distL="0" distR="0" wp14:anchorId="4E992118" wp14:editId="639781D7">
+            <wp:extent cx="3041650" cy="1252405"/>
+            <wp:effectExtent l="0" t="0" r="6350" b="5080"/>
+            <wp:docPr id="199397003" name="Picture 25" descr="A computer screen with text and numbers&#10;&#10;Description automatically generated"/>
+            <wp:cNvGraphicFramePr>
+              <a:graphicFrameLocks xmlns:a="http://schemas.openxmlformats.org/drawingml/2006/main" noChangeAspect="1"/>
+            </wp:cNvGraphicFramePr>
+            <a:graphic xmlns:a="http://schemas.openxmlformats.org/drawingml/2006/main">
+              <a:graphicData uri="http://schemas.openxmlformats.org/drawingml/2006/picture">
+                <pic:pic xmlns:pic="http://schemas.openxmlformats.org/drawingml/2006/picture">
+                  <pic:nvPicPr>
+                    <pic:cNvPr id="199397003" name="Picture 25" descr="A computer screen with text and numbers&#10;&#10;Description automatically generated"/>
+                    <pic:cNvPicPr/>
+                  </pic:nvPicPr>
+                  <pic:blipFill>
+                    <a:blip r:embed="rId32" cstate="print">
+                      <a:extLst>
+                        <a:ext uri="{28A0092B-C50C-407E-A947-70E740481C1C}">
+                          <a14:useLocalDpi xmlns:a14="http://schemas.microsoft.com/office/drawing/2010/main" val="0"/>
+                        </a:ext>
+                      </a:extLst>
+                    </a:blip>
+                    <a:stretch>
+                      <a:fillRect/>
+                    </a:stretch>
+                  </pic:blipFill>
+                  <pic:spPr>
+                    <a:xfrm>
+                      <a:off x="0" y="0"/>
+                      <a:ext cx="3062501" cy="1260990"/>
+                    </a:xfrm>
+                    <a:prstGeom prst="rect">
+                      <a:avLst/>
+                    </a:prstGeom>
+                  </pic:spPr>
+                </pic:pic>
+              </a:graphicData>
+            </a:graphic>
+          </wp:inline>
+        </w:drawing>
+      </w:r>
+    </w:p>
+    <w:p>
+      <w:pPr>
+        <w:pStyle w:val="BodyText"/>
+        <w:numPr>
+          <w:ilvl w:val="0"/>
+          <w:numId w:val="39"/>
+        </w:numPr>
+      </w:pPr>
+      <w:r>
+        <w:rPr>
+          <w:rFonts w:ascii="Times New Roman" w:hAnsi="Times New Roman" w:cs="Times New Roman"/>
+        </w:rPr>
+        <w:t>In the same terminal where you ran the</w:t>
+      </w:r>
+      <w:r>
+        <w:t xml:space="preserve"> </w:t>
+      </w:r>
+      <w:r>
+        <w:rPr>
+          <w:rFonts w:ascii="Consolas" w:hAnsi="Consolas"/>
+          <w:sz w:val="22"/>
+          <w:szCs w:val="22"/>
+        </w:rPr>
+        <w:t>curl</w:t>
+      </w:r>
+      <w:r>
+        <w:t xml:space="preserve"> </w:t>
+      </w:r>
+      <w:r>
+        <w:rPr>
+          <w:rFonts w:ascii="Times New Roman" w:hAnsi="Times New Roman" w:cs="Times New Roman"/>
+        </w:rPr>
+        <w:t>command, we will now use Radamsa and the known, good output from the</w:t>
+      </w:r>
+      <w:r>
+        <w:t xml:space="preserve"> </w:t>
+      </w:r>
+      <w:r>
+        <w:rPr>
+          <w:rFonts w:ascii="Consolas" w:hAnsi="Consolas"/>
+          <w:sz w:val="22"/>
+          <w:szCs w:val="22"/>
+        </w:rPr>
+        <w:t>http-request.txt</w:t>
+      </w:r>
+      <w:r>
+        <w:t xml:space="preserve"> </w:t>
+      </w:r>
+      <w:r>
+        <w:rPr>
+          <w:rFonts w:ascii="Times New Roman" w:hAnsi="Times New Roman" w:cs="Times New Roman"/>
+        </w:rPr>
+        <w:t>file to send back to the PHP server. Use the command:</w:t>
+      </w:r>
+      <w:r>
+        <w:t xml:space="preserve"> </w:t>
+      </w:r>
+      <w:r>
+        <w:t>`</w:t>
+      </w:r>
+      <w:r>
+        <w:rPr>
+          <w:rFonts w:ascii="Consolas" w:hAnsi="Consolas"/>
+          <w:sz w:val="22"/>
+          <w:szCs w:val="22"/>
+        </w:rPr>
+        <w:t>radamsa -o 127.0.0.1:8080 http-request.txt</w:t>
+      </w:r>
+      <w:r>
+        <w:t xml:space="preserve">` </w:t>
+      </w:r>
+    </w:p>
+    <w:p>
+      <w:pPr>
+        <w:pStyle w:val="BodyText"/>
+        <w:ind w:left="720"/>
+        <w:jc w:val="center"/>
+      </w:pPr>
+      <w:r>
+        <w:rPr>
+          <w:noProof/>
+        </w:rPr>
+        <w:drawing>
+          <wp:inline distT="0" distB="0" distL="0" distR="0" wp14:anchorId="2A4FEB55" wp14:editId="6000C869">
+            <wp:extent cx="3575050" cy="1647350"/>
+            <wp:effectExtent l="0" t="0" r="6350" b="0"/>
+            <wp:docPr id="847512316" name="Picture 26" descr="A screenshot of a computer program&#10;&#10;Description automatically generated"/>
+            <wp:cNvGraphicFramePr>
+              <a:graphicFrameLocks xmlns:a="http://schemas.openxmlformats.org/drawingml/2006/main" noChangeAspect="1"/>
+            </wp:cNvGraphicFramePr>
+            <a:graphic xmlns:a="http://schemas.openxmlformats.org/drawingml/2006/main">
+              <a:graphicData uri="http://schemas.openxmlformats.org/drawingml/2006/picture">
+                <pic:pic xmlns:pic="http://schemas.openxmlformats.org/drawingml/2006/picture">
+                  <pic:nvPicPr>
+                    <pic:cNvPr id="847512316" name="Picture 26" descr="A screenshot of a computer program&#10;&#10;Description automatically generated"/>
+                    <pic:cNvPicPr/>
+                  </pic:nvPicPr>
+                  <pic:blipFill>
+                    <a:blip r:embed="rId33" cstate="print">
+                      <a:extLst>
+                        <a:ext uri="{28A0092B-C50C-407E-A947-70E740481C1C}">
+                          <a14:useLocalDpi xmlns:a14="http://schemas.microsoft.com/office/drawing/2010/main" val="0"/>
+                        </a:ext>
+                      </a:extLst>
+                    </a:blip>
+                    <a:stretch>
+                      <a:fillRect/>
+                    </a:stretch>
+                  </pic:blipFill>
+                  <pic:spPr>
+                    <a:xfrm>
+                      <a:off x="0" y="0"/>
+                      <a:ext cx="3612177" cy="1664458"/>
+                    </a:xfrm>
+                    <a:prstGeom prst="rect">
+                      <a:avLst/>
+                    </a:prstGeom>
+                  </pic:spPr>
+                </pic:pic>
+              </a:graphicData>
+            </a:graphic>
+          </wp:inline>
+        </w:drawing>
+      </w:r>
+    </w:p>
+    <w:p>
+      <w:pPr>
+        <w:pStyle w:val="BodyText"/>
+        <w:numPr>
+          <w:ilvl w:val="0"/>
+          <w:numId w:val="39"/>
+        </w:numPr>
+        <w:rPr>
+          <w:rFonts w:ascii="Times New Roman" w:hAnsi="Times New Roman" w:cs="Times New Roman"/>
+        </w:rPr>
+      </w:pPr>
+      <w:r>
+        <w:rPr>
+          <w:rFonts w:ascii="Times New Roman" w:hAnsi="Times New Roman" w:cs="Times New Roman"/>
+        </w:rPr>
+        <w:t>Finally, view the output of the PHP server logs, and you'll see that it received the requests, but it will most likely not process them, as they were invalid/malformed.</w:t>
+      </w:r>
+    </w:p>
+    <w:p>
+      <w:pPr>
+        <w:pStyle w:val="BodyText"/>
+        <w:ind w:left="720"/>
+        <w:jc w:val="center"/>
+      </w:pPr>
+      <w:r>
+        <w:rPr>
+          <w:noProof/>
+        </w:rPr>
+        <w:drawing>
+          <wp:inline distT="0" distB="0" distL="0" distR="0" wp14:anchorId="631C7F40" wp14:editId="1D3A489F">
+            <wp:extent cx="3854450" cy="2390088"/>
+            <wp:effectExtent l="0" t="0" r="0" b="0"/>
+            <wp:docPr id="1340725197" name="Picture 27" descr="A screen shot of a computer&#10;&#10;Description automatically generated"/>
+            <wp:cNvGraphicFramePr>
+              <a:graphicFrameLocks xmlns:a="http://schemas.openxmlformats.org/drawingml/2006/main" noChangeAspect="1"/>
+            </wp:cNvGraphicFramePr>
+            <a:graphic xmlns:a="http://schemas.openxmlformats.org/drawingml/2006/main">
+              <a:graphicData uri="http://schemas.openxmlformats.org/drawingml/2006/picture">
+                <pic:pic xmlns:pic="http://schemas.openxmlformats.org/drawingml/2006/picture">
+                  <pic:nvPicPr>
+                    <pic:cNvPr id="1340725197" name="Picture 27" descr="A screen shot of a computer&#10;&#10;Description automatically generated"/>
+                    <pic:cNvPicPr/>
+                  </pic:nvPicPr>
+                  <pic:blipFill>
+                    <a:blip r:embed="rId34" cstate="print">
+                      <a:extLst>
+                        <a:ext uri="{28A0092B-C50C-407E-A947-70E740481C1C}">
+                          <a14:useLocalDpi xmlns:a14="http://schemas.microsoft.com/office/drawing/2010/main" val="0"/>
+                        </a:ext>
+                      </a:extLst>
+                    </a:blip>
+                    <a:stretch>
+                      <a:fillRect/>
+                    </a:stretch>
+                  </pic:blipFill>
+                  <pic:spPr>
+                    <a:xfrm>
+                      <a:off x="0" y="0"/>
+                      <a:ext cx="3866588" cy="2397615"/>
+                    </a:xfrm>
+                    <a:prstGeom prst="rect">
+                      <a:avLst/>
+                    </a:prstGeom>
+                  </pic:spPr>
+                </pic:pic>
+              </a:graphicData>
+            </a:graphic>
+          </wp:inline>
+        </w:drawing>
+      </w:r>
+    </w:p>
+    <w:p>
+      <w:pPr>
+        <w:pStyle w:val="BodyText"/>
+      </w:pPr>
+    </w:p>
+    <w:p>
+      <w:pPr>
+        <w:pStyle w:val="BodyText"/>
+        <w:rPr>
+          <w:rFonts w:ascii="Times New Roman" w:hAnsi="Times New Roman" w:cs="Times New Roman"/>
+        </w:rPr>
+      </w:pPr>
+      <w:r>
+        <w:rPr>
+          <w:rFonts w:ascii="Times New Roman" w:hAnsi="Times New Roman" w:cs="Times New Roman"/>
+        </w:rPr>
+        <w:t>Radamsa can also be used to fuzz network client applications by intercepting responses from a network service and modifying them before the client receives them. The steps below will guide you in setting up Radamsa and Medusa in this manner.</w:t>
+      </w:r>
+    </w:p>
+    <w:p>
+      <w:pPr>
+        <w:pStyle w:val="BodyText"/>
+        <w:numPr>
+          <w:ilvl w:val="0"/>
+          <w:numId w:val="40"/>
+        </w:numPr>
+      </w:pPr>
+      <w:r>
+        <w:rPr>
+          <w:rFonts w:ascii="Times New Roman" w:hAnsi="Times New Roman" w:cs="Times New Roman"/>
+        </w:rPr>
+        <w:t xml:space="preserve">First, you must acquire sample output from Medusa as input data. Use the command below to run Medusa through PostgreSQL against a target and save the response to a text </w:t>
+      </w:r>
+      <w:r>
+        <w:rPr>
+          <w:rFonts w:ascii="Times New Roman" w:hAnsi="Times New Roman" w:cs="Times New Roman"/>
+        </w:rPr>
+        <w:lastRenderedPageBreak/>
+        <w:t>file. You can find the</w:t>
+      </w:r>
+      <w:r>
+        <w:t xml:space="preserve"> </w:t>
+      </w:r>
+      <w:r>
+        <w:rPr>
+          <w:rFonts w:ascii="Consolas" w:hAnsi="Consolas"/>
+          <w:sz w:val="22"/>
+          <w:szCs w:val="22"/>
+        </w:rPr>
+        <w:t>password_list.txt</w:t>
+      </w:r>
+      <w:r>
+        <w:t xml:space="preserve"> file </w:t>
+      </w:r>
+      <w:r>
+        <w:rPr>
+          <w:rFonts w:ascii="Times New Roman" w:hAnsi="Times New Roman" w:cs="Times New Roman"/>
+        </w:rPr>
+        <w:t>under</w:t>
+      </w:r>
+      <w:r>
+        <w:t xml:space="preserve"> `</w:t>
+      </w:r>
+      <w:r>
+        <w:rPr>
+          <w:rFonts w:ascii="Consolas" w:hAnsi="Consolas"/>
+          <w:sz w:val="22"/>
+          <w:szCs w:val="22"/>
+        </w:rPr>
+        <w:t>chadv1.0/fuzzing/password_list.txt</w:t>
+      </w:r>
+      <w:r>
+        <w:t xml:space="preserve">`. </w:t>
+      </w:r>
+    </w:p>
+    <w:tbl>
+      <w:tblPr>
+        <w:tblStyle w:val="TableGrid"/>
+        <w:tblW w:w="0" w:type="auto"/>
+        <w:jc w:val="center"/>
+        <w:tblLook w:val="04A0" w:firstRow="1" w:lastRow="0" w:firstColumn="1" w:lastColumn="0" w:noHBand="0" w:noVBand="1"/>
+      </w:tblPr>
+      <w:tblGrid>
+        <w:gridCol w:w="7835"/>
+      </w:tblGrid>
+      <w:tr>
+        <w:trPr>
+          <w:trHeight w:val="494"/>
+          <w:jc w:val="center"/>
+        </w:trPr>
+        <w:tc>
+          <w:tcPr>
+            <w:tcW w:w="7835" w:type="dxa"/>
+          </w:tcPr>
+          <w:p>
+            <w:pPr>
+              <w:pStyle w:val="BodyText"/>
+              <w:rPr>
+                <w:rFonts w:ascii="Consolas" w:hAnsi="Consolas"/>
+                <w:sz w:val="22"/>
+                <w:szCs w:val="22"/>
+              </w:rPr>
+            </w:pPr>
+            <w:r>
+              <w:rPr>
+                <w:rStyle w:val="FunctionTok"/>
+                <w:szCs w:val="22"/>
+              </w:rPr>
+              <w:t>medusa</w:t>
+            </w:r>
+            <w:r>
+              <w:rPr>
+                <w:rFonts w:ascii="Consolas" w:hAnsi="Consolas"/>
+                <w:sz w:val="22"/>
+                <w:szCs w:val="22"/>
+              </w:rPr>
+              <w:t xml:space="preserve"> </w:t>
+            </w:r>
+            <w:r>
+              <w:rPr>
+                <w:rStyle w:val="AttributeTok"/>
+                <w:szCs w:val="22"/>
+              </w:rPr>
+              <w:t xml:space="preserve">-h </w:t>
+            </w:r>
+            <w:r>
+              <w:rPr>
+                <w:rFonts w:ascii="Consolas" w:hAnsi="Consolas"/>
+                <w:color w:val="E36C0A" w:themeColor="accent6" w:themeShade="BF"/>
+                <w:sz w:val="22"/>
+                <w:szCs w:val="22"/>
+              </w:rPr>
+              <w:t>192.168.1.</w:t>
+            </w:r>
+            <w:r>
+              <w:rPr>
+                <w:rFonts w:ascii="Consolas" w:hAnsi="Consolas"/>
+                <w:color w:val="E36C0A" w:themeColor="accent6" w:themeShade="BF"/>
+                <w:sz w:val="22"/>
+                <w:szCs w:val="22"/>
+              </w:rPr>
+              <w:t>100</w:t>
+            </w:r>
+            <w:r>
+              <w:rPr>
+                <w:rFonts w:ascii="Consolas" w:hAnsi="Consolas"/>
+                <w:color w:val="E36C0A" w:themeColor="accent6" w:themeShade="BF"/>
+                <w:sz w:val="22"/>
+                <w:szCs w:val="22"/>
+              </w:rPr>
+              <w:t xml:space="preserve"> </w:t>
+            </w:r>
+            <w:r>
+              <w:rPr>
+                <w:rStyle w:val="AttributeTok"/>
+                <w:szCs w:val="22"/>
+              </w:rPr>
+              <w:t xml:space="preserve">-u postgres -P </w:t>
+            </w:r>
+            <w:r>
+              <w:rPr>
+                <w:rStyle w:val="AttributeTok"/>
+                <w:color w:val="808080" w:themeColor="background1" w:themeShade="80"/>
+                <w:szCs w:val="22"/>
+              </w:rPr>
+              <w:t>password_list.txt</w:t>
+            </w:r>
+            <w:r>
+              <w:rPr>
+                <w:rStyle w:val="AttributeTok"/>
+                <w:color w:val="auto"/>
+                <w:szCs w:val="22"/>
+              </w:rPr>
+              <w:t xml:space="preserve"> </w:t>
+            </w:r>
+            <w:r>
+              <w:rPr>
+                <w:rStyle w:val="AttributeTok"/>
+                <w:szCs w:val="22"/>
+              </w:rPr>
+              <w:t xml:space="preserve">-M postgres -n </w:t>
+            </w:r>
+            <w:r>
+              <w:rPr>
+                <w:rFonts w:ascii="Consolas" w:hAnsi="Consolas"/>
+                <w:color w:val="E36C0A" w:themeColor="accent6" w:themeShade="BF"/>
+                <w:sz w:val="22"/>
+                <w:szCs w:val="22"/>
+              </w:rPr>
+              <w:t>5432</w:t>
+            </w:r>
+            <w:r>
+              <w:rPr>
+                <w:rFonts w:ascii="Consolas" w:hAnsi="Consolas"/>
+                <w:color w:val="E36C0A" w:themeColor="accent6" w:themeShade="BF"/>
+                <w:sz w:val="22"/>
+                <w:szCs w:val="22"/>
+              </w:rPr>
+              <w:t xml:space="preserve"> </w:t>
+            </w:r>
+            <w:r>
+              <w:rPr>
+                <w:rFonts w:ascii="Consolas" w:hAnsi="Consolas"/>
+                <w:color w:val="31849B" w:themeColor="accent5" w:themeShade="BF"/>
+                <w:sz w:val="22"/>
+                <w:szCs w:val="22"/>
+              </w:rPr>
+              <w:t>&gt;</w:t>
+            </w:r>
+            <w:r>
+              <w:rPr>
+                <w:rFonts w:ascii="Consolas" w:hAnsi="Consolas"/>
+                <w:color w:val="31849B" w:themeColor="accent5" w:themeShade="BF"/>
+                <w:sz w:val="22"/>
+                <w:szCs w:val="22"/>
+              </w:rPr>
+              <w:t xml:space="preserve"> </w:t>
+            </w:r>
+            <w:r>
+              <w:rPr>
+                <w:rFonts w:ascii="Consolas" w:hAnsi="Consolas"/>
+                <w:color w:val="808080" w:themeColor="background1" w:themeShade="80"/>
+                <w:sz w:val="22"/>
+                <w:szCs w:val="22"/>
+              </w:rPr>
+              <w:t>medusa_output.txt</w:t>
+            </w:r>
+          </w:p>
+        </w:tc>
+      </w:tr>
+    </w:tbl>
+    <w:p>
+      <w:pPr>
+        <w:pStyle w:val="BodyText"/>
+        <w:numPr>
+          <w:ilvl w:val="0"/>
+          <w:numId w:val="40"/>
+        </w:numPr>
+        <w:rPr>
+          <w:rFonts w:ascii="Times New Roman" w:hAnsi="Times New Roman" w:cs="Times New Roman"/>
+        </w:rPr>
+      </w:pPr>
+      <w:r>
+        <w:rPr>
+          <w:rFonts w:ascii="Times New Roman" w:hAnsi="Times New Roman" w:cs="Times New Roman"/>
+        </w:rPr>
+        <w:t>Next, open a separate terminal session and run the command below. This command will set up Radamsa as a server that will send the fuzzed versions of Medu</w:t>
+      </w:r>
+      <w:r>
+        <w:rPr>
+          <w:rFonts w:ascii="Times New Roman" w:hAnsi="Times New Roman" w:cs="Times New Roman"/>
+        </w:rPr>
+        <w:t>s</w:t>
+      </w:r>
+      <w:r>
+        <w:rPr>
+          <w:rFonts w:ascii="Times New Roman" w:hAnsi="Times New Roman" w:cs="Times New Roman"/>
+        </w:rPr>
+        <w:t>a's output in response.</w:t>
+      </w:r>
+    </w:p>
+    <w:tbl>
+      <w:tblPr>
+        <w:tblStyle w:val="TableGrid"/>
+        <w:tblW w:w="0" w:type="auto"/>
+        <w:jc w:val="center"/>
+        <w:tblLook w:val="04A0" w:firstRow="1" w:lastRow="0" w:firstColumn="1" w:lastColumn="0" w:noHBand="0" w:noVBand="1"/>
+      </w:tblPr>
+      <w:tblGrid>
+        <w:gridCol w:w="7740"/>
+      </w:tblGrid>
+      <w:tr>
+        <w:trPr>
+          <w:jc w:val="center"/>
+        </w:trPr>
+        <w:tc>
+          <w:tcPr>
+            <w:tcW w:w="7740" w:type="dxa"/>
+          </w:tcPr>
+          <w:p>
+            <w:pPr>
+              <w:pStyle w:val="BodyText"/>
+              <w:rPr>
+                <w:color w:val="808080" w:themeColor="background1" w:themeShade="80"/>
+              </w:rPr>
+            </w:pPr>
+            <w:r>
+              <w:rPr>
+                <w:rStyle w:val="FunctionTok"/>
+                <w:szCs w:val="22"/>
+              </w:rPr>
+              <w:t>r</w:t>
+            </w:r>
+            <w:r>
+              <w:rPr>
+                <w:rStyle w:val="FunctionTok"/>
+                <w:szCs w:val="22"/>
+              </w:rPr>
+              <w:t xml:space="preserve">adamsa </w:t>
+            </w:r>
+            <w:r>
+              <w:rPr>
+                <w:rStyle w:val="AttributeTok"/>
+                <w:szCs w:val="22"/>
+              </w:rPr>
+              <w:t>-</w:t>
+            </w:r>
+            <w:r>
+              <w:rPr>
+                <w:rStyle w:val="AttributeTok"/>
+                <w:szCs w:val="22"/>
+              </w:rPr>
+              <w:t xml:space="preserve">o :5432 </w:t>
+            </w:r>
+            <w:r>
+              <w:rPr>
+                <w:rStyle w:val="AttributeTok"/>
+                <w:color w:val="808080" w:themeColor="background1" w:themeShade="80"/>
+                <w:szCs w:val="22"/>
+              </w:rPr>
+              <w:t>medusa_output.txt -</w:t>
+            </w:r>
+            <w:r>
+              <w:rPr>
+                <w:rStyle w:val="AttributeTok"/>
+                <w:szCs w:val="22"/>
+              </w:rPr>
+              <w:t>n inf</w:t>
+            </w:r>
+          </w:p>
+        </w:tc>
+      </w:tr>
+    </w:tbl>
+    <w:p>
+      <w:pPr>
+        <w:pStyle w:val="BodyText"/>
+        <w:numPr>
+          <w:ilvl w:val="0"/>
+          <w:numId w:val="40"/>
+        </w:numPr>
+        <w:rPr>
+          <w:rFonts w:ascii="Times New Roman" w:hAnsi="Times New Roman" w:cs="Times New Roman"/>
+        </w:rPr>
+      </w:pPr>
+      <w:r>
+        <w:rPr>
+          <w:rFonts w:ascii="Times New Roman" w:hAnsi="Times New Roman" w:cs="Times New Roman"/>
+        </w:rPr>
+        <w:t>Finally, using the repetition script</w:t>
+      </w:r>
+      <w:r>
+        <w:t xml:space="preserve"> (`</w:t>
+      </w:r>
+      <w:r>
+        <w:rPr>
+          <w:rFonts w:ascii="Consolas" w:hAnsi="Consolas"/>
+          <w:sz w:val="22"/>
+          <w:szCs w:val="22"/>
+        </w:rPr>
+        <w:t>chadv1.0/fuzzing/repeat_medusa.sh</w:t>
+      </w:r>
+      <w:r>
+        <w:t>`)</w:t>
+      </w:r>
+      <w:r>
+        <w:rPr>
+          <w:rFonts w:ascii="Times New Roman" w:hAnsi="Times New Roman" w:cs="Times New Roman"/>
+        </w:rPr>
+        <w:t>, run Medusa against the Metasploitable2 target VM. The script allows Medusa to run while Radamsa is running against it continually; Radamsa offers an "infinite" flag</w:t>
+      </w:r>
+      <w:r>
+        <w:rPr>
+          <w:rFonts w:ascii="Times New Roman" w:hAnsi="Times New Roman" w:cs="Times New Roman"/>
+        </w:rPr>
+        <w:t xml:space="preserve"> </w:t>
+      </w:r>
+      <w:r>
+        <w:rPr>
+          <w:rFonts w:ascii="Times New Roman" w:hAnsi="Times New Roman" w:cs="Times New Roman"/>
+        </w:rPr>
+        <w:t>(</w:t>
+      </w:r>
+      <w:r>
+        <w:rPr>
+          <w:rFonts w:ascii="Consolas" w:hAnsi="Consolas"/>
+          <w:sz w:val="22"/>
+          <w:szCs w:val="22"/>
+        </w:rPr>
+        <w:t>inf</w:t>
+      </w:r>
+      <w:r>
+        <w:rPr>
+          <w:rFonts w:ascii="Times New Roman" w:hAnsi="Times New Roman" w:cs="Times New Roman"/>
+        </w:rPr>
+        <w:t>)</w:t>
+      </w:r>
+      <w:r>
+        <w:rPr>
+          <w:rFonts w:ascii="Times New Roman" w:hAnsi="Times New Roman" w:cs="Times New Roman"/>
+        </w:rPr>
+        <w:t xml:space="preserve">, but Medusa does not. </w:t>
+      </w:r>
+    </w:p>
+    <w:p>
+      <w:pPr>
+        <w:pStyle w:val="BodyText"/>
+        <w:numPr>
+          <w:ilvl w:val="0"/>
+          <w:numId w:val="40"/>
+        </w:numPr>
+        <w:rPr>
+          <w:rFonts w:ascii="Times New Roman" w:hAnsi="Times New Roman" w:cs="Times New Roman"/>
+        </w:rPr>
+      </w:pPr>
+      <w:r>
+        <w:rPr>
+          <w:rFonts w:ascii="Times New Roman" w:hAnsi="Times New Roman" w:cs="Times New Roman"/>
+        </w:rPr>
+        <w:t xml:space="preserve">The responses will be sample </w:t>
+      </w:r>
+      <w:r>
+        <w:rPr>
+          <w:rFonts w:ascii="Times New Roman" w:hAnsi="Times New Roman" w:cs="Times New Roman"/>
+        </w:rPr>
+        <w:t>data</w:t>
+      </w:r>
+      <w:r>
+        <w:rPr>
+          <w:rFonts w:ascii="Times New Roman" w:hAnsi="Times New Roman" w:cs="Times New Roman"/>
+        </w:rPr>
+        <w:t xml:space="preserve"> fuzzed by Radamsa. </w:t>
+      </w:r>
+    </w:p>
+    <w:p>
+      <w:pPr>
+        <w:pStyle w:val="BodyText"/>
+      </w:pPr>
+    </w:p>
+    <w:p>
+      <w:pPr>
+        <w:pStyle w:val="Compact"/>
+        <w:rPr>
+          <w:rFonts w:ascii="Times New Roman" w:hAnsi="Times New Roman" w:cs="Times New Roman"/>
+          <w:b/>
+          <w:bCs/>
+          <w:color w:val="4F81BD" w:themeColor="accent1"/>
+        </w:rPr>
+      </w:pPr>
+      <w:r>
+        <w:rPr>
+          <w:rFonts w:ascii="Times New Roman" w:hAnsi="Times New Roman" w:cs="Times New Roman"/>
+          <w:b/>
+          <w:bCs/>
+          <w:color w:val="4F81BD" w:themeColor="accent1"/>
+        </w:rPr>
+        <w:t>AFLnet and Masscan</w:t>
+      </w:r>
+    </w:p>
+    <w:p>
+      <w:pPr>
+        <w:pStyle w:val="Compact"/>
+        <w:rPr>
+          <w:rFonts w:ascii="Times New Roman" w:hAnsi="Times New Roman" w:cs="Times New Roman"/>
+          <w:b/>
+          <w:bCs/>
+          <w:color w:val="4F81BD" w:themeColor="accent1"/>
+        </w:rPr>
+      </w:pPr>
+    </w:p>
+    <w:p>
+      <w:pPr>
+        <w:pStyle w:val="BodyText"/>
+        <w:rPr>
+          <w:rFonts w:ascii="Times New Roman" w:hAnsi="Times New Roman" w:cs="Times New Roman"/>
+        </w:rPr>
+      </w:pPr>
+      <w:r>
+        <w:rPr>
+          <w:rFonts w:ascii="Times New Roman" w:hAnsi="Times New Roman" w:cs="Times New Roman"/>
+        </w:rPr>
+        <w:t>The process for running AFLnet and Masscan is far more streamlined than the initial Radamsa and Medusa setup, as we do most of the configuration in the workflow script.</w:t>
+      </w:r>
+    </w:p>
+    <w:p>
+      <w:pPr>
+        <w:pStyle w:val="BodyText"/>
+        <w:numPr>
+          <w:ilvl w:val="0"/>
+          <w:numId w:val="41"/>
+        </w:numPr>
+      </w:pPr>
+      <w:r>
+        <w:rPr>
+          <w:rFonts w:ascii="Times New Roman" w:hAnsi="Times New Roman" w:cs="Times New Roman"/>
+        </w:rPr>
+        <w:t>After running the workflow script, you should see a folder named</w:t>
+      </w:r>
+      <w:r>
+        <w:t xml:space="preserve"> `</w:t>
+      </w:r>
+      <w:r>
+        <w:rPr>
+          <w:rFonts w:ascii="Consolas" w:hAnsi="Consolas"/>
+          <w:sz w:val="22"/>
+          <w:szCs w:val="22"/>
+        </w:rPr>
+        <w:t>chadv1.0</w:t>
+      </w:r>
+      <w:r>
+        <w:t>`</w:t>
+      </w:r>
+      <w:r>
+        <w:rPr>
+          <w:rFonts w:ascii="Times New Roman" w:hAnsi="Times New Roman" w:cs="Times New Roman"/>
+        </w:rPr>
+        <w:t>. In it, you'll see two folders -</w:t>
+      </w:r>
+      <w:r>
+        <w:t xml:space="preserve"> </w:t>
+      </w:r>
+      <w:r>
+        <w:rPr>
+          <w:rFonts w:ascii="Consolas" w:hAnsi="Consolas"/>
+          <w:sz w:val="22"/>
+          <w:szCs w:val="22"/>
+        </w:rPr>
+        <w:t>attack_tools</w:t>
+      </w:r>
+      <w:r>
+        <w:t xml:space="preserve"> </w:t>
+      </w:r>
+      <w:r>
+        <w:rPr>
+          <w:rFonts w:ascii="Times New Roman" w:hAnsi="Times New Roman" w:cs="Times New Roman"/>
+        </w:rPr>
+        <w:t>and</w:t>
+      </w:r>
+      <w:r>
+        <w:t xml:space="preserve"> </w:t>
+      </w:r>
+      <w:r>
+        <w:rPr>
+          <w:rFonts w:ascii="Consolas" w:hAnsi="Consolas"/>
+          <w:sz w:val="22"/>
+          <w:szCs w:val="22"/>
+        </w:rPr>
+        <w:t>fuzzing_tools</w:t>
+      </w:r>
+      <w:r>
+        <w:t xml:space="preserve">. </w:t>
+      </w:r>
+    </w:p>
+    <w:p>
+      <w:pPr>
+        <w:pStyle w:val="BodyText"/>
+        <w:numPr>
+          <w:ilvl w:val="0"/>
+          <w:numId w:val="41"/>
+        </w:numPr>
+      </w:pPr>
+      <w:r>
+        <w:rPr>
+          <w:rFonts w:ascii="Times New Roman" w:hAnsi="Times New Roman" w:cs="Times New Roman"/>
+        </w:rPr>
+        <w:t>Navigate to the</w:t>
+      </w:r>
+      <w:r>
+        <w:t xml:space="preserve"> </w:t>
+      </w:r>
+      <w:r>
+        <w:rPr>
+          <w:rFonts w:ascii="Consolas" w:hAnsi="Consolas"/>
+          <w:sz w:val="22"/>
+          <w:szCs w:val="22"/>
+        </w:rPr>
+        <w:t>fuzzing_tools/aflnet</w:t>
+      </w:r>
+      <w:r>
+        <w:t xml:space="preserve"> </w:t>
+      </w:r>
+      <w:r>
+        <w:rPr>
+          <w:rFonts w:ascii="Times New Roman" w:hAnsi="Times New Roman" w:cs="Times New Roman"/>
+        </w:rPr>
+        <w:t>directory</w:t>
+      </w:r>
+      <w:r>
+        <w:rPr>
+          <w:rFonts w:ascii="Times New Roman" w:hAnsi="Times New Roman" w:cs="Times New Roman"/>
+        </w:rPr>
+        <w:t xml:space="preserve">: </w:t>
+      </w:r>
+      <w:r>
+        <w:rPr>
+          <w:rFonts w:ascii="Consolas" w:hAnsi="Consolas" w:cs="Times New Roman"/>
+          <w:sz w:val="22"/>
+          <w:szCs w:val="22"/>
+        </w:rPr>
+        <w:t>cd fuzzing_tools/aflnet</w:t>
+      </w:r>
+      <w:r>
+        <w:rPr>
+          <w:rFonts w:ascii="Times New Roman" w:hAnsi="Times New Roman" w:cs="Times New Roman"/>
+        </w:rPr>
+        <w:t>.</w:t>
+      </w:r>
+      <w:r>
+        <w:t xml:space="preserve"> </w:t>
+      </w:r>
+    </w:p>
+    <w:p>
+      <w:pPr>
+        <w:pStyle w:val="BodyText"/>
+        <w:numPr>
+          <w:ilvl w:val="0"/>
+          <w:numId w:val="41"/>
+        </w:numPr>
+        <w:rPr>
+          <w:rFonts w:ascii="Times New Roman" w:hAnsi="Times New Roman" w:cs="Times New Roman"/>
+        </w:rPr>
+      </w:pPr>
+      <w:r>
+        <w:rPr>
+          <w:rFonts w:ascii="Times New Roman" w:hAnsi="Times New Roman" w:cs="Times New Roman"/>
+        </w:rPr>
+        <w:t>Next, in the aflnet directory, we will create two folders:</w:t>
+      </w:r>
+      <w:r>
+        <w:t xml:space="preserve"> </w:t>
+      </w:r>
+      <w:r>
+        <w:rPr>
+          <w:rFonts w:ascii="Times New Roman" w:hAnsi="Times New Roman" w:cs="Times New Roman"/>
+        </w:rPr>
+        <w:t>`</w:t>
+      </w:r>
+      <w:r>
+        <w:rPr>
+          <w:rFonts w:ascii="Consolas" w:hAnsi="Consolas"/>
+          <w:sz w:val="22"/>
+          <w:szCs w:val="22"/>
+        </w:rPr>
+        <w:t>in</w:t>
+      </w:r>
+      <w:r>
+        <w:rPr>
+          <w:rFonts w:ascii="Times New Roman" w:hAnsi="Times New Roman" w:cs="Times New Roman"/>
+        </w:rPr>
+        <w:t>` and `</w:t>
+      </w:r>
+      <w:r>
+        <w:rPr>
+          <w:rFonts w:ascii="Consolas" w:hAnsi="Consolas"/>
+          <w:sz w:val="22"/>
+          <w:szCs w:val="22"/>
+        </w:rPr>
+        <w:t>out</w:t>
+      </w:r>
+      <w:r>
+        <w:rPr>
+          <w:rFonts w:ascii="Times New Roman" w:hAnsi="Times New Roman" w:cs="Times New Roman"/>
+        </w:rPr>
+        <w:t xml:space="preserve">`. </w:t>
+      </w:r>
+      <w:r>
+        <w:rPr>
+          <w:rFonts w:ascii="Times New Roman" w:hAnsi="Times New Roman" w:cs="Times New Roman"/>
+        </w:rPr>
+        <w:t>Use the command(s</w:t>
+      </w:r>
+      <w:r>
+        <w:rPr>
+          <w:rFonts w:ascii="Times New Roman" w:hAnsi="Times New Roman" w:cs="Times New Roman"/>
+        </w:rPr>
+        <w:t>):</w:t>
+      </w:r>
+      <w:r>
+        <w:t xml:space="preserve"> </w:t>
+      </w:r>
+      <w:r>
+        <w:rPr>
+          <w:rFonts w:ascii="Consolas" w:hAnsi="Consolas"/>
+          <w:sz w:val="22"/>
+          <w:szCs w:val="22"/>
+        </w:rPr>
+        <w:t xml:space="preserve">mkdir in </w:t>
+      </w:r>
+      <w:r>
+        <w:rPr>
+          <w:rFonts w:ascii="Times New Roman" w:hAnsi="Times New Roman" w:cs="Times New Roman"/>
+        </w:rPr>
+        <w:t xml:space="preserve">and </w:t>
+      </w:r>
+      <w:r>
+        <w:rPr>
+          <w:rFonts w:ascii="Consolas" w:hAnsi="Consolas" w:cs="Times New Roman"/>
+          <w:sz w:val="22"/>
+          <w:szCs w:val="22"/>
+        </w:rPr>
+        <w:t>mkdir out</w:t>
+      </w:r>
+      <w:r>
+        <w:rPr>
+          <w:rFonts w:ascii="Times New Roman" w:hAnsi="Times New Roman" w:cs="Times New Roman"/>
+        </w:rPr>
+        <w:t xml:space="preserve">. </w:t>
+      </w:r>
+      <w:r>
+        <w:rPr>
+          <w:rFonts w:ascii="Times New Roman" w:hAnsi="Times New Roman" w:cs="Times New Roman"/>
+        </w:rPr>
+        <w:t>These folders are required for AFLnet to store known good commands for Masscan and the output of our fuzz testing results.</w:t>
+      </w:r>
+    </w:p>
+    <w:p>
+      <w:pPr>
+        <w:pStyle w:val="BodyText"/>
+        <w:numPr>
+          <w:ilvl w:val="0"/>
+          <w:numId w:val="41"/>
+        </w:numPr>
+      </w:pPr>
+      <w:r>
+        <w:rPr>
+          <w:rFonts w:ascii="Times New Roman" w:hAnsi="Times New Roman" w:cs="Times New Roman"/>
+        </w:rPr>
+        <w:t>Next, you will need to get the MAC address of your ethernet/wi-fi adapter on your VirtualBox system. Type the command</w:t>
+      </w:r>
+      <w:r>
+        <w:t xml:space="preserve"> </w:t>
+      </w:r>
+      <w:r>
+        <w:rPr>
+          <w:rFonts w:ascii="Times New Roman" w:hAnsi="Times New Roman" w:cs="Times New Roman"/>
+        </w:rPr>
+        <w:t>`</w:t>
+      </w:r>
+      <w:r>
+        <w:rPr>
+          <w:rFonts w:ascii="Consolas" w:hAnsi="Consolas"/>
+          <w:sz w:val="22"/>
+          <w:szCs w:val="22"/>
+        </w:rPr>
+        <w:t>ip addr</w:t>
+      </w:r>
+      <w:r>
+        <w:rPr>
+          <w:rFonts w:ascii="Times New Roman" w:hAnsi="Times New Roman" w:cs="Times New Roman"/>
+        </w:rPr>
+        <w:t>`</w:t>
+      </w:r>
+      <w:r>
+        <w:rPr>
+          <w:rFonts w:ascii="Times New Roman" w:hAnsi="Times New Roman" w:cs="Times New Roman"/>
+        </w:rPr>
+        <w:t xml:space="preserve">. You should see a list of your available adapters on your system. Use the same adapter you configured previously with the Internal Network. </w:t>
+      </w:r>
+      <w:r>
+        <w:rPr>
+          <w:rFonts w:ascii="Times New Roman" w:hAnsi="Times New Roman" w:cs="Times New Roman"/>
+        </w:rPr>
+        <w:t>You will find your MAC address to the right of the line starting with</w:t>
+      </w:r>
+      <w:r>
+        <w:rPr>
+          <w:rFonts w:ascii="Times New Roman" w:hAnsi="Times New Roman" w:cs="Times New Roman"/>
+        </w:rPr>
+        <w:t xml:space="preserve"> </w:t>
+      </w:r>
+      <w:r>
+        <w:rPr>
+          <w:rFonts w:ascii="Consolas" w:hAnsi="Consolas" w:cs="Times New Roman"/>
+          <w:sz w:val="22"/>
+          <w:szCs w:val="22"/>
+        </w:rPr>
+        <w:t>link/ether</w:t>
+      </w:r>
+      <w:r>
+        <w:rPr>
+          <w:rFonts w:ascii="Times New Roman" w:hAnsi="Times New Roman" w:cs="Times New Roman"/>
+        </w:rPr>
+        <w:t xml:space="preserve">. </w:t>
+      </w:r>
+      <w:r>
+        <w:rPr>
+          <w:rFonts w:ascii="Times New Roman" w:hAnsi="Times New Roman" w:cs="Times New Roman"/>
+        </w:rPr>
+        <w:t xml:space="preserve">If you have more than one and are unsure, refer to the </w:t>
+      </w:r>
+      <w:hyperlink w:anchor="_Network_Configuration" w:history="1">
+        <w:r>
+          <w:rPr>
+            <w:rStyle w:val="Hyperlink"/>
+            <w:rFonts w:ascii="Times New Roman" w:hAnsi="Times New Roman" w:cs="Times New Roman"/>
+          </w:rPr>
+          <w:t>Network Configuration</w:t>
+        </w:r>
+      </w:hyperlink>
+      <w:r>
+        <w:rPr>
+          <w:rFonts w:ascii="Times New Roman" w:hAnsi="Times New Roman" w:cs="Times New Roman"/>
+        </w:rPr>
+        <w:t xml:space="preserve"> section above. </w:t>
+      </w:r>
+    </w:p>
+    <w:p>
+      <w:pPr>
+        <w:pStyle w:val="BodyText"/>
+        <w:numPr>
+          <w:ilvl w:val="0"/>
+          <w:numId w:val="41"/>
+        </w:numPr>
+      </w:pPr>
+      <w:r>
+        <w:rPr>
+          <w:rFonts w:ascii="Times New Roman" w:hAnsi="Times New Roman" w:cs="Times New Roman"/>
+        </w:rPr>
+        <w:t xml:space="preserve">Next, follow the commands below to put the Masscan commands in respective tests files in the </w:t>
+      </w:r>
+      <w:r>
+        <w:rPr>
+          <w:rFonts w:ascii="Consolas" w:hAnsi="Consolas"/>
+          <w:sz w:val="22"/>
+          <w:szCs w:val="22"/>
+        </w:rPr>
+        <w:t xml:space="preserve">in </w:t>
+      </w:r>
+      <w:r>
+        <w:rPr>
+          <w:rFonts w:ascii="Times New Roman" w:hAnsi="Times New Roman" w:cs="Times New Roman"/>
+        </w:rPr>
+        <w:t>directory.</w:t>
+      </w:r>
+      <w:r>
+        <w:rPr>
+          <w:rFonts w:ascii="Times New Roman" w:hAnsi="Times New Roman" w:cs="Times New Roman"/>
+        </w:rPr>
+        <w:t xml:space="preserve"> </w:t>
+      </w:r>
+      <w:r>
+        <w:rPr>
+          <w:rFonts w:ascii="Times New Roman" w:hAnsi="Times New Roman" w:cs="Times New Roman"/>
+          <w:i/>
+          <w:iCs/>
+          <w:color w:val="C00000"/>
+        </w:rPr>
+        <w:t xml:space="preserve">You will need to replace the </w:t>
+      </w:r>
+      <w:r>
+        <w:rPr>
+          <w:rFonts w:ascii="Consolas" w:hAnsi="Consolas" w:cs="Times New Roman"/>
+          <w:i/>
+          <w:iCs/>
+          <w:color w:val="C00000"/>
+          <w:sz w:val="22"/>
+          <w:szCs w:val="22"/>
+        </w:rPr>
+        <w:t>&lt;MAC_ADDRESS&gt;</w:t>
+      </w:r>
+      <w:r>
+        <w:rPr>
+          <w:rFonts w:ascii="Times New Roman" w:hAnsi="Times New Roman" w:cs="Times New Roman"/>
+          <w:i/>
+          <w:iCs/>
+          <w:color w:val="C00000"/>
+        </w:rPr>
+        <w:t xml:space="preserve"> </w:t>
+      </w:r>
+      <w:r>
+        <w:rPr>
+          <w:rFonts w:ascii="Times New Roman" w:hAnsi="Times New Roman" w:cs="Times New Roman"/>
+          <w:i/>
+          <w:iCs/>
+          <w:color w:val="C00000"/>
+        </w:rPr>
+        <w:t>with your adapter’s MAC address</w:t>
+      </w:r>
+      <w:r>
+        <w:rPr>
+          <w:rFonts w:ascii="Times New Roman" w:hAnsi="Times New Roman" w:cs="Times New Roman"/>
+          <w:i/>
+          <w:iCs/>
+          <w:color w:val="C00000"/>
+        </w:rPr>
+        <w:t>!</w:t>
+      </w:r>
+      <w:r>
+        <w:rPr>
+          <w:rFonts w:ascii="Times New Roman" w:hAnsi="Times New Roman" w:cs="Times New Roman"/>
+          <w:color w:val="C00000"/>
+        </w:rPr>
+        <w:t xml:space="preserve"> </w:t>
+      </w:r>
+    </w:p>
+    <w:tbl>
+      <w:tblPr>
+        <w:tblStyle w:val="TableGrid"/>
+        <w:tblW w:w="0" w:type="auto"/>
+        <w:jc w:val="center"/>
+        <w:tblLook w:val="04A0" w:firstRow="1" w:lastRow="0" w:firstColumn="1" w:lastColumn="0" w:noHBand="0" w:noVBand="1"/>
+      </w:tblPr>
+      <w:tblGrid>
+        <w:gridCol w:w="7650"/>
+      </w:tblGrid>
+      <w:tr>
+        <w:trPr>
+          <w:jc w:val="center"/>
+        </w:trPr>
+        <w:tc>
+          <w:tcPr>
+            <w:tcW w:w="7650" w:type="dxa"/>
+          </w:tcPr>
+          <w:p>
+            <w:pPr>
+              <w:pStyle w:val="BodyText"/>
+              <w:rPr>
+                <w:rFonts w:ascii="Consolas" w:hAnsi="Consolas"/>
+                <w:sz w:val="22"/>
+                <w:szCs w:val="22"/>
+              </w:rPr>
+            </w:pPr>
+            <w:r>
+              <w:rPr>
+                <w:rStyle w:val="FunctionTok"/>
+                <w:color w:val="808080" w:themeColor="background1" w:themeShade="80"/>
+                <w:szCs w:val="22"/>
+              </w:rPr>
+              <w:lastRenderedPageBreak/>
+              <w:t># Scan 1 File</w:t>
+            </w:r>
+            <w:r>
+              <w:rPr>
+                <w:rStyle w:val="FunctionTok"/>
+                <w:szCs w:val="22"/>
+              </w:rPr>
+              <w:br/>
+            </w:r>
+            <w:r>
+              <w:rPr>
+                <w:rStyle w:val="FunctionTok"/>
+                <w:szCs w:val="22"/>
+              </w:rPr>
+              <w:t xml:space="preserve">echo </w:t>
+            </w:r>
+            <w:r>
+              <w:rPr>
+                <w:rStyle w:val="AttributeTok"/>
+                <w:szCs w:val="22"/>
+              </w:rPr>
+              <w:t>“</w:t>
+            </w:r>
+            <w:r>
+              <w:rPr>
+                <w:rStyle w:val="AttributeTok"/>
+                <w:szCs w:val="22"/>
+              </w:rPr>
+              <w:t>masscan -p</w:t>
+            </w:r>
+            <w:r>
+              <w:rPr>
+                <w:rFonts w:ascii="Consolas" w:hAnsi="Consolas"/>
+                <w:color w:val="E36C0A" w:themeColor="accent6" w:themeShade="BF"/>
+                <w:sz w:val="22"/>
+                <w:szCs w:val="22"/>
+              </w:rPr>
+              <w:t>21-8180</w:t>
+            </w:r>
+            <w:r>
+              <w:rPr>
+                <w:rStyle w:val="AttributeTok"/>
+                <w:szCs w:val="22"/>
+              </w:rPr>
+              <w:t xml:space="preserve"> </w:t>
+            </w:r>
+            <w:r>
+              <w:rPr>
+                <w:rFonts w:ascii="Consolas" w:hAnsi="Consolas"/>
+                <w:color w:val="E36C0A" w:themeColor="accent6" w:themeShade="BF"/>
+                <w:sz w:val="22"/>
+                <w:szCs w:val="22"/>
+              </w:rPr>
+              <w:t>192.168.1.</w:t>
+            </w:r>
+            <w:r>
+              <w:rPr>
+                <w:rFonts w:ascii="Consolas" w:hAnsi="Consolas"/>
+                <w:color w:val="E36C0A" w:themeColor="accent6" w:themeShade="BF"/>
+                <w:sz w:val="22"/>
+                <w:szCs w:val="22"/>
+              </w:rPr>
+              <w:t>100</w:t>
+            </w:r>
+            <w:r>
+              <w:rPr>
+                <w:rStyle w:val="AttributeTok"/>
+                <w:szCs w:val="22"/>
+              </w:rPr>
+              <w:t xml:space="preserve"> --banners --packet-trace --source-mac &lt;YOUR_MAC_ADDRESS&gt;</w:t>
+            </w:r>
+            <w:r>
+              <w:rPr>
+                <w:rStyle w:val="AttributeTok"/>
+                <w:szCs w:val="22"/>
+              </w:rPr>
+              <w:t xml:space="preserve">” </w:t>
+            </w:r>
+            <w:r>
+              <w:rPr>
+                <w:rFonts w:ascii="Consolas" w:hAnsi="Consolas"/>
+                <w:color w:val="31849B" w:themeColor="accent5" w:themeShade="BF"/>
+                <w:sz w:val="22"/>
+                <w:szCs w:val="22"/>
+              </w:rPr>
+              <w:t>&gt;</w:t>
+            </w:r>
+            <w:r>
+              <w:rPr>
+                <w:rFonts w:ascii="Consolas" w:hAnsi="Consolas"/>
+                <w:color w:val="31849B" w:themeColor="accent5" w:themeShade="BF"/>
+                <w:sz w:val="22"/>
+                <w:szCs w:val="22"/>
+              </w:rPr>
+              <w:t xml:space="preserve"> </w:t>
+            </w:r>
+            <w:r>
+              <w:rPr>
+                <w:rFonts w:ascii="Consolas" w:hAnsi="Consolas"/>
+                <w:color w:val="808080" w:themeColor="background1" w:themeShade="80"/>
+                <w:sz w:val="22"/>
+                <w:szCs w:val="22"/>
+              </w:rPr>
+              <w:t>scan1.txt</w:t>
+            </w:r>
+            <w:r>
+              <w:rPr>
+                <w:rFonts w:ascii="Consolas" w:hAnsi="Consolas"/>
+                <w:color w:val="808080" w:themeColor="background1" w:themeShade="80"/>
+                <w:sz w:val="22"/>
+                <w:szCs w:val="22"/>
+              </w:rPr>
+              <w:br/>
+            </w:r>
+            <w:r>
+              <w:rPr>
+                <w:rStyle w:val="FunctionTok"/>
+                <w:color w:val="808080" w:themeColor="background1" w:themeShade="80"/>
+                <w:szCs w:val="22"/>
+              </w:rPr>
+              <w:br/>
+            </w:r>
+            <w:r>
+              <w:rPr>
+                <w:rStyle w:val="FunctionTok"/>
+                <w:color w:val="808080" w:themeColor="background1" w:themeShade="80"/>
+                <w:szCs w:val="22"/>
+              </w:rPr>
+              <w:t xml:space="preserve"># Scan </w:t>
+            </w:r>
+            <w:r>
+              <w:rPr>
+                <w:rStyle w:val="FunctionTok"/>
+                <w:color w:val="808080" w:themeColor="background1" w:themeShade="80"/>
+                <w:szCs w:val="22"/>
+              </w:rPr>
+              <w:t>2</w:t>
+            </w:r>
+            <w:r>
+              <w:rPr>
+                <w:rStyle w:val="FunctionTok"/>
+                <w:color w:val="808080" w:themeColor="background1" w:themeShade="80"/>
+                <w:szCs w:val="22"/>
+              </w:rPr>
+              <w:t xml:space="preserve"> File</w:t>
+            </w:r>
+            <w:r>
+              <w:rPr>
+                <w:rStyle w:val="FunctionTok"/>
+                <w:color w:val="808080" w:themeColor="background1" w:themeShade="80"/>
+                <w:szCs w:val="22"/>
+              </w:rPr>
+              <w:br/>
+            </w:r>
+            <w:r>
+              <w:rPr>
+                <w:rStyle w:val="FunctionTok"/>
+                <w:szCs w:val="22"/>
+              </w:rPr>
+              <w:t xml:space="preserve">echo </w:t>
+            </w:r>
+            <w:r>
+              <w:rPr>
+                <w:rStyle w:val="AttributeTok"/>
+                <w:szCs w:val="22"/>
+              </w:rPr>
+              <w:t>“masscan -p</w:t>
+            </w:r>
+            <w:r>
+              <w:rPr>
+                <w:rFonts w:ascii="Consolas" w:hAnsi="Consolas"/>
+                <w:color w:val="E36C0A" w:themeColor="accent6" w:themeShade="BF"/>
+                <w:sz w:val="22"/>
+                <w:szCs w:val="22"/>
+              </w:rPr>
+              <w:t>80,443</w:t>
+            </w:r>
+            <w:r>
+              <w:rPr>
+                <w:rStyle w:val="AttributeTok"/>
+                <w:szCs w:val="22"/>
+              </w:rPr>
+              <w:t xml:space="preserve"> </w:t>
+            </w:r>
+            <w:r>
+              <w:rPr>
+                <w:rFonts w:ascii="Consolas" w:hAnsi="Consolas"/>
+                <w:color w:val="E36C0A" w:themeColor="accent6" w:themeShade="BF"/>
+                <w:sz w:val="22"/>
+                <w:szCs w:val="22"/>
+              </w:rPr>
+              <w:t>192.168.1.</w:t>
+            </w:r>
+            <w:r>
+              <w:rPr>
+                <w:rFonts w:ascii="Consolas" w:hAnsi="Consolas"/>
+                <w:color w:val="E36C0A" w:themeColor="accent6" w:themeShade="BF"/>
+                <w:sz w:val="22"/>
+                <w:szCs w:val="22"/>
+              </w:rPr>
+              <w:t>100</w:t>
+            </w:r>
+            <w:r>
+              <w:rPr>
+                <w:rStyle w:val="AttributeTok"/>
+                <w:szCs w:val="22"/>
+              </w:rPr>
+              <w:t xml:space="preserve"> </w:t>
+            </w:r>
+            <w:r>
+              <w:rPr>
+                <w:rStyle w:val="AttributeTok"/>
+                <w:szCs w:val="22"/>
+              </w:rPr>
+              <w:t>–</w:t>
+            </w:r>
+            <w:r>
+              <w:rPr>
+                <w:rStyle w:val="AttributeTok"/>
+                <w:szCs w:val="22"/>
+              </w:rPr>
+              <w:t>banners</w:t>
+            </w:r>
+            <w:r>
+              <w:rPr>
+                <w:rStyle w:val="AttributeTok"/>
+                <w:szCs w:val="22"/>
+              </w:rPr>
+              <w:t xml:space="preserve">” </w:t>
+            </w:r>
+            <w:r>
+              <w:rPr>
+                <w:rFonts w:ascii="Consolas" w:hAnsi="Consolas"/>
+                <w:color w:val="31849B" w:themeColor="accent5" w:themeShade="BF"/>
+                <w:sz w:val="22"/>
+                <w:szCs w:val="22"/>
+              </w:rPr>
+              <w:t>&gt;</w:t>
+            </w:r>
+            <w:r>
+              <w:rPr>
+                <w:rFonts w:ascii="Consolas" w:hAnsi="Consolas"/>
+                <w:color w:val="31849B" w:themeColor="accent5" w:themeShade="BF"/>
+                <w:sz w:val="22"/>
+                <w:szCs w:val="22"/>
+              </w:rPr>
+              <w:t xml:space="preserve"> </w:t>
+            </w:r>
+            <w:r>
+              <w:rPr>
+                <w:rFonts w:ascii="Consolas" w:hAnsi="Consolas"/>
+                <w:color w:val="808080" w:themeColor="background1" w:themeShade="80"/>
+                <w:sz w:val="22"/>
+                <w:szCs w:val="22"/>
+              </w:rPr>
+              <w:t>scan</w:t>
+            </w:r>
+            <w:r>
+              <w:rPr>
+                <w:rFonts w:ascii="Consolas" w:hAnsi="Consolas"/>
+                <w:color w:val="808080" w:themeColor="background1" w:themeShade="80"/>
+                <w:sz w:val="22"/>
+                <w:szCs w:val="22"/>
+              </w:rPr>
+              <w:t>2</w:t>
+            </w:r>
+            <w:r>
+              <w:rPr>
+                <w:rFonts w:ascii="Consolas" w:hAnsi="Consolas"/>
+                <w:color w:val="808080" w:themeColor="background1" w:themeShade="80"/>
+                <w:sz w:val="22"/>
+                <w:szCs w:val="22"/>
+              </w:rPr>
+              <w:t>.txt</w:t>
+            </w:r>
+            <w:r>
+              <w:rPr>
+                <w:rFonts w:ascii="Consolas" w:hAnsi="Consolas"/>
+                <w:color w:val="808080" w:themeColor="background1" w:themeShade="80"/>
+                <w:sz w:val="22"/>
+                <w:szCs w:val="22"/>
+              </w:rPr>
+              <w:br/>
+            </w:r>
+            <w:r>
+              <w:rPr>
+                <w:rStyle w:val="FunctionTok"/>
+                <w:color w:val="808080" w:themeColor="background1" w:themeShade="80"/>
+                <w:szCs w:val="22"/>
+              </w:rPr>
+              <w:br/>
+            </w:r>
+            <w:r>
+              <w:rPr>
+                <w:rStyle w:val="FunctionTok"/>
+                <w:color w:val="808080" w:themeColor="background1" w:themeShade="80"/>
+                <w:szCs w:val="22"/>
+              </w:rPr>
+              <w:t xml:space="preserve"># Scan </w:t>
+            </w:r>
+            <w:r>
+              <w:rPr>
+                <w:rStyle w:val="FunctionTok"/>
+                <w:color w:val="808080" w:themeColor="background1" w:themeShade="80"/>
+                <w:szCs w:val="22"/>
+              </w:rPr>
+              <w:t>3</w:t>
+            </w:r>
+            <w:r>
+              <w:rPr>
+                <w:rStyle w:val="FunctionTok"/>
+                <w:color w:val="808080" w:themeColor="background1" w:themeShade="80"/>
+                <w:szCs w:val="22"/>
+              </w:rPr>
+              <w:t xml:space="preserve"> File</w:t>
+            </w:r>
+            <w:r>
+              <w:rPr>
+                <w:rStyle w:val="FunctionTok"/>
+                <w:color w:val="808080" w:themeColor="background1" w:themeShade="80"/>
+                <w:szCs w:val="22"/>
+              </w:rPr>
+              <w:br/>
+            </w:r>
+            <w:r>
+              <w:rPr>
+                <w:rStyle w:val="FunctionTok"/>
+                <w:szCs w:val="22"/>
+              </w:rPr>
+              <w:t xml:space="preserve">echo </w:t>
+            </w:r>
+            <w:r>
+              <w:rPr>
+                <w:rStyle w:val="AttributeTok"/>
+                <w:szCs w:val="22"/>
+              </w:rPr>
+              <w:t>“masscan -p</w:t>
+            </w:r>
+            <w:r>
+              <w:rPr>
+                <w:rFonts w:ascii="Consolas" w:hAnsi="Consolas"/>
+                <w:color w:val="E36C0A" w:themeColor="accent6" w:themeShade="BF"/>
+                <w:sz w:val="22"/>
+                <w:szCs w:val="22"/>
+              </w:rPr>
+              <w:t>1-65535</w:t>
+            </w:r>
+            <w:r>
+              <w:rPr>
+                <w:rStyle w:val="AttributeTok"/>
+                <w:szCs w:val="22"/>
+              </w:rPr>
+              <w:t xml:space="preserve"> </w:t>
+            </w:r>
+            <w:r>
+              <w:rPr>
+                <w:rFonts w:ascii="Consolas" w:hAnsi="Consolas"/>
+                <w:color w:val="E36C0A" w:themeColor="accent6" w:themeShade="BF"/>
+                <w:sz w:val="22"/>
+                <w:szCs w:val="22"/>
+              </w:rPr>
+              <w:t>192.168.1.</w:t>
+            </w:r>
+            <w:r>
+              <w:rPr>
+                <w:rFonts w:ascii="Consolas" w:hAnsi="Consolas"/>
+                <w:color w:val="E36C0A" w:themeColor="accent6" w:themeShade="BF"/>
+                <w:sz w:val="22"/>
+                <w:szCs w:val="22"/>
+              </w:rPr>
+              <w:t>100</w:t>
+            </w:r>
+            <w:r>
+              <w:rPr>
+                <w:rStyle w:val="AttributeTok"/>
+                <w:szCs w:val="22"/>
+              </w:rPr>
+              <w:t xml:space="preserve"> </w:t>
+            </w:r>
+            <w:r>
+              <w:rPr>
+                <w:rStyle w:val="AttributeTok"/>
+                <w:szCs w:val="22"/>
+              </w:rPr>
+              <w:t>--rate=1000</w:t>
+            </w:r>
+            <w:r>
+              <w:rPr>
+                <w:rStyle w:val="AttributeTok"/>
+                <w:szCs w:val="22"/>
+              </w:rPr>
+              <w:t xml:space="preserve">” </w:t>
+            </w:r>
+            <w:r>
+              <w:rPr>
+                <w:rFonts w:ascii="Consolas" w:hAnsi="Consolas"/>
+                <w:color w:val="31849B" w:themeColor="accent5" w:themeShade="BF"/>
+                <w:sz w:val="22"/>
+                <w:szCs w:val="22"/>
+              </w:rPr>
+              <w:t>&gt;</w:t>
+            </w:r>
+            <w:r>
+              <w:rPr>
+                <w:rFonts w:ascii="Consolas" w:hAnsi="Consolas"/>
+                <w:color w:val="31849B" w:themeColor="accent5" w:themeShade="BF"/>
+                <w:sz w:val="22"/>
+                <w:szCs w:val="22"/>
+              </w:rPr>
+              <w:t xml:space="preserve"> </w:t>
+            </w:r>
+            <w:r>
+              <w:rPr>
+                <w:rFonts w:ascii="Consolas" w:hAnsi="Consolas"/>
+                <w:color w:val="808080" w:themeColor="background1" w:themeShade="80"/>
+                <w:sz w:val="22"/>
+                <w:szCs w:val="22"/>
+              </w:rPr>
+              <w:t>scan</w:t>
+            </w:r>
+            <w:r>
+              <w:rPr>
+                <w:rFonts w:ascii="Consolas" w:hAnsi="Consolas"/>
+                <w:color w:val="808080" w:themeColor="background1" w:themeShade="80"/>
+                <w:sz w:val="22"/>
+                <w:szCs w:val="22"/>
+              </w:rPr>
+              <w:t>3</w:t>
+            </w:r>
+            <w:r>
+              <w:rPr>
+                <w:rFonts w:ascii="Consolas" w:hAnsi="Consolas"/>
+                <w:color w:val="808080" w:themeColor="background1" w:themeShade="80"/>
+                <w:sz w:val="22"/>
+                <w:szCs w:val="22"/>
+              </w:rPr>
+              <w:t>.txt</w:t>
+            </w:r>
+          </w:p>
+        </w:tc>
+      </w:tr>
+    </w:tbl>
+    <w:p>
+      <w:pPr>
+        <w:pStyle w:val="BodyText"/>
+        <w:numPr>
+          <w:ilvl w:val="0"/>
+          <w:numId w:val="41"/>
+        </w:numPr>
+      </w:pPr>
+      <w:r>
+        <w:rPr>
+          <w:rFonts w:ascii="Times New Roman" w:hAnsi="Times New Roman" w:cs="Times New Roman"/>
+        </w:rPr>
+        <w:t>Finally, navigate to AFLnet’s root directory</w:t>
+      </w:r>
+      <w:r>
+        <w:t xml:space="preserve"> (</w:t>
+      </w:r>
+      <w:r>
+        <w:rPr>
+          <w:rFonts w:ascii="Consolas" w:hAnsi="Consolas"/>
+          <w:sz w:val="22"/>
+          <w:szCs w:val="22"/>
+        </w:rPr>
+        <w:t>chadv1.0/fuzzing_tools/aflnet</w:t>
+      </w:r>
+      <w:r>
+        <w:rPr>
+          <w:rFonts w:ascii="Times New Roman" w:hAnsi="Times New Roman" w:cs="Times New Roman"/>
+        </w:rPr>
+        <w:t>)</w:t>
+      </w:r>
+      <w:r>
+        <w:rPr>
+          <w:rFonts w:ascii="Times New Roman" w:hAnsi="Times New Roman" w:cs="Times New Roman"/>
+        </w:rPr>
+        <w:t xml:space="preserve"> and run the command below. This command will start AFLnet fuzzing on Masscan. </w:t>
+      </w:r>
+      <w:r>
+        <w:rPr>
+          <w:rFonts w:ascii="Times New Roman" w:hAnsi="Times New Roman" w:cs="Times New Roman"/>
+          <w:i/>
+          <w:iCs/>
+          <w:color w:val="C00000"/>
+        </w:rPr>
+        <w:t>You will need to replace the</w:t>
+      </w:r>
+      <w:r>
+        <w:rPr>
+          <w:rFonts w:ascii="Times New Roman" w:hAnsi="Times New Roman" w:cs="Times New Roman"/>
+          <w:i/>
+          <w:iCs/>
+          <w:color w:val="C00000"/>
+        </w:rPr>
+        <w:t xml:space="preserve"> </w:t>
+      </w:r>
+      <w:r>
+        <w:rPr>
+          <w:rFonts w:ascii="Consolas" w:hAnsi="Consolas" w:cs="Times New Roman"/>
+          <w:i/>
+          <w:iCs/>
+          <w:color w:val="C00000"/>
+          <w:sz w:val="22"/>
+          <w:szCs w:val="22"/>
+        </w:rPr>
+        <w:t>&lt;MAC_ADDRESS&gt;</w:t>
+      </w:r>
+      <w:r>
+        <w:rPr>
+          <w:rFonts w:ascii="Times New Roman" w:hAnsi="Times New Roman" w:cs="Times New Roman"/>
+          <w:i/>
+          <w:iCs/>
+          <w:color w:val="C00000"/>
+        </w:rPr>
+        <w:t xml:space="preserve"> with your adapter’s MAC address</w:t>
+      </w:r>
+      <w:r>
+        <w:rPr>
+          <w:rFonts w:ascii="Times New Roman" w:hAnsi="Times New Roman" w:cs="Times New Roman"/>
+          <w:i/>
+          <w:iCs/>
+          <w:color w:val="C00000"/>
+        </w:rPr>
+        <w:t>!</w:t>
+      </w:r>
+    </w:p>
+    <w:tbl>
+      <w:tblPr>
+        <w:tblStyle w:val="TableGrid"/>
+        <w:tblW w:w="0" w:type="auto"/>
+        <w:tblInd w:w="720" w:type="dxa"/>
+        <w:tblLook w:val="04A0" w:firstRow="1" w:lastRow="0" w:firstColumn="1" w:lastColumn="0" w:noHBand="0" w:noVBand="1"/>
+      </w:tblPr>
+      <w:tblGrid>
+        <w:gridCol w:w="7735"/>
+      </w:tblGrid>
+      <w:tr>
+        <w:tc>
+          <w:tcPr>
+            <w:tcW w:w="7735" w:type="dxa"/>
+          </w:tcPr>
+          <w:p>
+            <w:pPr>
+              <w:pStyle w:val="BodyText"/>
+            </w:pPr>
+            <w:r>
+              <w:rPr>
+                <w:rStyle w:val="FunctionTok"/>
+                <w:szCs w:val="22"/>
+              </w:rPr>
+              <w:t xml:space="preserve">./afl-fuzz </w:t>
+            </w:r>
+            <w:r>
+              <w:rPr>
+                <w:rStyle w:val="AttributeTok"/>
+                <w:szCs w:val="22"/>
+              </w:rPr>
+              <w:t>-</w:t>
+            </w:r>
+            <w:r>
+              <w:rPr>
+                <w:rStyle w:val="AttributeTok"/>
+              </w:rPr>
+              <w:t xml:space="preserve">t </w:t>
+            </w:r>
+            <w:r>
+              <w:rPr>
+                <w:rFonts w:ascii="Consolas" w:hAnsi="Consolas"/>
+                <w:color w:val="E36C0A" w:themeColor="accent6" w:themeShade="BF"/>
+                <w:sz w:val="22"/>
+                <w:szCs w:val="22"/>
+              </w:rPr>
+              <w:t>1</w:t>
+            </w:r>
+            <w:r>
+              <w:rPr>
+                <w:color w:val="E36C0A" w:themeColor="accent6" w:themeShade="BF"/>
+                <w:szCs w:val="22"/>
+              </w:rPr>
+              <w:t xml:space="preserve">200 </w:t>
+            </w:r>
+            <w:r>
+              <w:rPr>
+                <w:rStyle w:val="AttributeTok"/>
+                <w:szCs w:val="22"/>
+              </w:rPr>
+              <w:t>-</w:t>
+            </w:r>
+            <w:r>
+              <w:rPr>
+                <w:rStyle w:val="AttributeTok"/>
+                <w:szCs w:val="22"/>
+              </w:rPr>
+              <w:t xml:space="preserve">i in </w:t>
+            </w:r>
+            <w:r>
+              <w:rPr>
+                <w:rStyle w:val="AttributeTok"/>
+              </w:rPr>
+              <w:t xml:space="preserve">-o out -N </w:t>
+            </w:r>
+            <w:r>
+              <w:rPr>
+                <w:rFonts w:ascii="Consolas" w:hAnsi="Consolas"/>
+                <w:color w:val="E36C0A" w:themeColor="accent6" w:themeShade="BF"/>
+                <w:sz w:val="22"/>
+                <w:szCs w:val="22"/>
+              </w:rPr>
+              <w:t>tcp://192.168.1.100/22</w:t>
+            </w:r>
+            <w:r>
+              <w:rPr>
+                <w:rStyle w:val="AttributeTok"/>
+                <w:szCs w:val="22"/>
+              </w:rPr>
+              <w:t xml:space="preserve"> </w:t>
+            </w:r>
+            <w:r>
+              <w:rPr>
+                <w:rStyle w:val="AttributeTok"/>
+              </w:rPr>
+              <w:t>-</w:t>
+            </w:r>
+            <w:r>
+              <w:rPr>
+                <w:rStyle w:val="AttributeTok"/>
+              </w:rPr>
+              <w:t xml:space="preserve">P SSH </w:t>
+            </w:r>
+            <w:r>
+              <w:rPr>
+                <w:rStyle w:val="AttributeTok"/>
+                <w:szCs w:val="22"/>
+              </w:rPr>
+              <w:t>masscan -p</w:t>
+            </w:r>
+            <w:r>
+              <w:rPr>
+                <w:rFonts w:ascii="Consolas" w:hAnsi="Consolas"/>
+                <w:color w:val="E36C0A" w:themeColor="accent6" w:themeShade="BF"/>
+                <w:sz w:val="22"/>
+                <w:szCs w:val="22"/>
+              </w:rPr>
+              <w:t>21-8180</w:t>
+            </w:r>
+            <w:r>
+              <w:rPr>
+                <w:rStyle w:val="AttributeTok"/>
+                <w:szCs w:val="22"/>
+              </w:rPr>
+              <w:t xml:space="preserve"> </w:t>
+            </w:r>
+            <w:r>
+              <w:rPr>
+                <w:rFonts w:ascii="Consolas" w:hAnsi="Consolas"/>
+                <w:color w:val="E36C0A" w:themeColor="accent6" w:themeShade="BF"/>
+                <w:sz w:val="22"/>
+                <w:szCs w:val="22"/>
+              </w:rPr>
+              <w:t>192.168.1.</w:t>
+            </w:r>
+            <w:r>
+              <w:rPr>
+                <w:rFonts w:ascii="Consolas" w:hAnsi="Consolas"/>
+                <w:color w:val="E36C0A" w:themeColor="accent6" w:themeShade="BF"/>
+                <w:sz w:val="22"/>
+                <w:szCs w:val="22"/>
+              </w:rPr>
+              <w:t>100</w:t>
+            </w:r>
+            <w:r>
+              <w:rPr>
+                <w:rStyle w:val="AttributeTok"/>
+                <w:szCs w:val="22"/>
+              </w:rPr>
+              <w:t xml:space="preserve"> --banners --packet-trace </w:t>
+            </w:r>
+            <w:r>
+              <w:rPr>
+                <w:rStyle w:val="AttributeTok"/>
+                <w:szCs w:val="22"/>
+              </w:rPr>
+              <w:t xml:space="preserve"> </w:t>
+            </w:r>
+            <w:r>
+              <w:rPr>
+                <w:rStyle w:val="AttributeTok"/>
+                <w:szCs w:val="22"/>
+              </w:rPr>
+              <w:t>--source-mac &lt;YOUR_MAC_ADDRESS&gt;</w:t>
+            </w:r>
+          </w:p>
+        </w:tc>
+      </w:tr>
+    </w:tbl>
+    <w:p>
+      <w:pPr>
+        <w:pStyle w:val="BodyText"/>
+      </w:pPr>
+    </w:p>
+    <w:p>
+      <w:r>
+        <w:br w:type="page"/>
+      </w:r>
+    </w:p>
+    <w:p>
+      <w:pPr>
+        <w:pStyle w:val="Heading2"/>
+        <w:rPr>
+          <w:sz w:val="32"/>
+          <w:szCs w:val="32"/>
+        </w:rPr>
+      </w:pPr>
       <w:r>
         <w:rPr>
           <w:sz w:val="32"/>
@@ -14285,7 +16863,7 @@
       <w:pPr>
         <w:pStyle w:val="Heading3"/>
       </w:pPr>
-      <w:bookmarkStart w:id="18" w:name="attack-tools"/>
+      <w:bookmarkStart w:id="19" w:name="attack-tools"/>
       <w:r>
         <w:t>Attack Tools</w:t>
       </w:r>
@@ -14298,7 +16876,7 @@
           <w:numId w:val="32"/>
         </w:numPr>
       </w:pPr>
-      <w:hyperlink r:id="rId37">
+      <w:hyperlink r:id="rId35">
         <w:r>
           <w:rPr>
             <w:rStyle w:val="Hyperlink"/>
@@ -14319,7 +16897,7 @@
           <w:color w:val="auto"/>
         </w:rPr>
       </w:pPr>
-      <w:hyperlink r:id="rId38">
+      <w:hyperlink r:id="rId36">
         <w:r>
           <w:rPr>
             <w:rStyle w:val="Hyperlink"/>
@@ -14337,8 +16915,8 @@
       <w:pPr>
         <w:pStyle w:val="Heading3"/>
       </w:pPr>
-      <w:bookmarkStart w:id="19" w:name="fuzzing-tools"/>
-      <w:bookmarkEnd w:id="18"/>
+      <w:bookmarkStart w:id="20" w:name="fuzzing-tools"/>
+      <w:bookmarkEnd w:id="19"/>
       <w:r>
         <w:t>Fuzzing Tools</w:t>
       </w:r>
@@ -14351,7 +16929,7 @@
           <w:numId w:val="33"/>
         </w:numPr>
       </w:pPr>
-      <w:hyperlink r:id="rId39">
+      <w:hyperlink r:id="rId37">
         <w:r>
           <w:rPr>
             <w:rStyle w:val="Hyperlink"/>
@@ -14372,7 +16950,7 @@
           <w:color w:val="auto"/>
         </w:rPr>
       </w:pPr>
-      <w:hyperlink r:id="rId40">
+      <w:hyperlink r:id="rId38">
         <w:r>
           <w:rPr>
             <w:rStyle w:val="Hyperlink"/>
@@ -14390,8 +16968,8 @@
       <w:pPr>
         <w:pStyle w:val="Heading3"/>
       </w:pPr>
-      <w:bookmarkStart w:id="20" w:name="other"/>
-      <w:bookmarkEnd w:id="19"/>
+      <w:bookmarkStart w:id="21" w:name="other"/>
+      <w:bookmarkEnd w:id="20"/>
       <w:r>
         <w:t>Testbed Tools</w:t>
       </w:r>
@@ -14404,7 +16982,7 @@
           <w:numId w:val="34"/>
         </w:numPr>
       </w:pPr>
-      <w:hyperlink r:id="rId41">
+      <w:hyperlink r:id="rId39">
         <w:r>
           <w:rPr>
             <w:rStyle w:val="Hyperlink"/>
@@ -14421,7 +16999,7 @@
           <w:numId w:val="34"/>
         </w:numPr>
       </w:pPr>
-      <w:hyperlink r:id="rId42">
+      <w:hyperlink r:id="rId40">
         <w:r>
           <w:rPr>
             <w:rStyle w:val="Hyperlink"/>
@@ -14438,7 +17016,7 @@
           <w:numId w:val="34"/>
         </w:numPr>
       </w:pPr>
-      <w:hyperlink r:id="rId43" w:anchor="kali-virtual-machines">
+      <w:hyperlink r:id="rId41" w:anchor="kali-virtual-machines">
         <w:r>
           <w:rPr>
             <w:rStyle w:val="Hyperlink"/>
@@ -14459,7 +17037,7 @@
           <w:color w:val="auto"/>
         </w:rPr>
       </w:pPr>
-      <w:hyperlink r:id="rId44">
+      <w:hyperlink r:id="rId42">
         <w:r>
           <w:rPr>
             <w:rStyle w:val="Hyperlink"/>
@@ -14468,8 +17046,8 @@
         </w:r>
       </w:hyperlink>
       <w:bookmarkEnd w:id="0"/>
-      <w:bookmarkEnd w:id="17"/>
-      <w:bookmarkEnd w:id="20"/>
+      <w:bookmarkEnd w:id="18"/>
+      <w:bookmarkEnd w:id="21"/>
     </w:p>
     <w:p>
       <w:pPr>
@@ -14483,7 +17061,7 @@
           <w:color w:val="auto"/>
         </w:rPr>
       </w:pPr>
-      <w:hyperlink r:id="rId45" w:history="1">
+      <w:hyperlink r:id="rId43" w:history="1">
         <w:r>
           <w:rPr>
             <w:rStyle w:val="Hyperlink"/>
@@ -14524,7 +17102,7 @@
           <w:color w:val="auto"/>
         </w:rPr>
       </w:pPr>
-      <w:hyperlink r:id="rId46" w:history="1">
+      <w:hyperlink r:id="rId44" w:history="1">
         <w:r>
           <w:rPr>
             <w:rStyle w:val="Hyperlink"/>
@@ -14545,7 +17123,7 @@
           <w:color w:val="auto"/>
         </w:rPr>
       </w:pPr>
-      <w:hyperlink r:id="rId47" w:history="1">
+      <w:hyperlink r:id="rId45" w:history="1">
         <w:r>
           <w:rPr>
             <w:rStyle w:val="Hyperlink"/>
@@ -14569,7 +17147,7 @@
       </w:pPr>
     </w:p>
     <w:sectPr>
-      <w:footerReference w:type="default" r:id="rId48"/>
+      <w:footerReference w:type="default" r:id="rId46"/>
       <w:pgSz w:w="12240" w:h="15840"/>
       <w:pgMar w:top="1440" w:right="1440" w:bottom="1440" w:left="1440" w:header="720" w:footer="720" w:gutter="0"/>
       <w:cols w:space="720"/>
@@ -14680,12 +17258,12 @@
 <w:numbering xmlns:wpc="http://schemas.microsoft.com/office/word/2010/wordprocessingCanvas" xmlns:cx="http://schemas.microsoft.com/office/drawing/2014/chartex" xmlns:cx1="http://schemas.microsoft.com/office/drawing/2015/9/8/chartex" xmlns:cx2="http://schemas.microsoft.com/office/drawing/2015/10/21/chartex" xmlns:cx3="http://schemas.microsoft.com/office/drawing/2016/5/9/chartex" xmlns:cx4="http://schemas.microsoft.com/office/drawing/2016/5/10/chartex" xmlns:cx5="http://schemas.microsoft.com/office/drawing/2016/5/11/chartex" xmlns:cx6="http://schemas.microsoft.com/office/drawing/2016/5/12/chartex" xmlns:cx7="http://schemas.microsoft.com/office/drawing/2016/5/13/chartex" xmlns:cx8="http://schemas.microsoft.com/office/drawing/2016/5/14/chartex" xmlns:mc="http://schemas.openxmlformats.org/markup-compatibility/2006" xmlns:aink="http://schemas.microsoft.com/office/drawing/2016/ink" xmlns:am3d="http://schemas.microsoft.com/office/drawing/2017/model3d" xmlns:o="urn:schemas-microsoft-com:office:office" xmlns:oel="http://schemas.microsoft.com/office/2019/extlst" xmlns:r="http://schemas.openxmlformats.org/officeDocument/2006/relationships" xmlns:m="http://schemas.openxmlformats.org/officeDocument/2006/math" xmlns:v="urn:schemas-microsoft-com:vml" xmlns:wp14="http://schemas.microsoft.com/office/word/2010/wordprocessingDrawing" xmlns:wp="http://schemas.openxmlformats.org/drawingml/2006/wordprocessingDrawing" xmlns:w10="urn:schemas-microsoft-com:office:word" xmlns:w="http://schemas.openxmlformats.org/wordprocessingml/2006/main" xmlns:w14="http://schemas.microsoft.com/office/word/2010/wordml" xmlns:w15="http://schemas.microsoft.com/office/word/2012/wordml" xmlns:w16cex="http://schemas.microsoft.com/office/word/2018/wordml/cex" xmlns:w16cid="http://schemas.microsoft.com/office/word/2016/wordml/cid" xmlns:w16="http://schemas.microsoft.com/office/word/2018/wordml" xmlns:w16du="http://schemas.microsoft.com/office/word/2023/wordml/word16du" xmlns:w16sdtdh="http://schemas.microsoft.com/office/word/2020/wordml/sdtdatahash" xmlns:w16se="http://schemas.microsoft.com/office/word/2015/wordml/symex" xmlns:wpg="http://schemas.microsoft.com/office/word/2010/wordprocessingGroup" xmlns:wpi="http://schemas.microsoft.com/office/word/2010/wordprocessingInk" xmlns:wne="http://schemas.microsoft.com/office/word/2006/wordml" xmlns:wps="http://schemas.microsoft.com/office/word/2010/wordprocessingShape" mc:Ignorable="w14 w15 w16se w16cid w16 w16cex w16sdtdh w16du wp14">
   <w:numPicBullet w:numPicBulletId="0">
     <w:pict>
-      <v:rect id="_x0000_i1908" style="width:0;height:1.5pt" o:hralign="center" o:bullet="t" o:hrstd="t" o:hr="t"/>
+      <v:rect id="_x0000_i1413" style="width:0;height:1.5pt" o:hralign="center" o:bullet="t" o:hrstd="t" o:hr="t"/>
     </w:pict>
   </w:numPicBullet>
   <w:numPicBullet w:numPicBulletId="1">
     <w:pict>
-      <v:rect id="_x0000_i1909" style="width:0;height:1.5pt" o:hralign="center" o:bullet="t" o:hrstd="t" o:hr="t"/>
+      <v:rect id="_x0000_i1414" style="width:0;height:1.5pt" o:hralign="center" o:bullet="t" o:hrstd="t" o:hr="t"/>
     </w:pict>
   </w:numPicBullet>
   <w:numPicBullet w:numPicBulletId="2">
@@ -14709,7 +17287,7 @@
         <v:path o:extrusionok="f" gradientshapeok="t" o:connecttype="rect"/>
         <o:lock v:ext="edit" aspectratio="t"/>
       </v:shapetype>
-      <v:shape id="_x0000_i1910" type="#_x0000_t75" alt="Warning with solid fill" style="width:14.5pt;height:14.5pt;visibility:visible" o:gfxdata="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" o:bullet="t">
+      <v:shape id="_x0000_i1415" type="#_x0000_t75" alt="Warning with solid fill" style="width:14.5pt;height:14.5pt;visibility:visible" o:gfxdata="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" o:bullet="t">
         <v:imagedata r:id="rId1" o:title="" croptop="-2135f" cropbottom="-2775f" cropright="-804f"/>
       </v:shape>
     </w:pict>
@@ -14877,6 +17455,119 @@
     </w:lvl>
   </w:abstractNum>
   <w:abstractNum w:abstractNumId="2" w15:restartNumberingAfterBreak="0">
+    <w:nsid w:val="15830919"/>
+    <w:multiLevelType w:val="multilevel"/>
+    <w:tmpl w:val="8DA43C8C"/>
+    <w:lvl w:ilvl="0">
+      <w:start w:val="1"/>
+      <w:numFmt w:val="decimal"/>
+      <w:lvlText w:val="%1."/>
+      <w:lvlJc w:val="left"/>
+      <w:pPr>
+        <w:tabs>
+          <w:tab w:val="num" w:pos="720"/>
+        </w:tabs>
+        <w:ind w:left="720" w:hanging="360"/>
+      </w:pPr>
+    </w:lvl>
+    <w:lvl w:ilvl="1" w:tentative="1">
+      <w:start w:val="1"/>
+      <w:numFmt w:val="decimal"/>
+      <w:lvlText w:val="%2."/>
+      <w:lvlJc w:val="left"/>
+      <w:pPr>
+        <w:tabs>
+          <w:tab w:val="num" w:pos="1440"/>
+        </w:tabs>
+        <w:ind w:left="1440" w:hanging="360"/>
+      </w:pPr>
+    </w:lvl>
+    <w:lvl w:ilvl="2" w:tentative="1">
+      <w:start w:val="1"/>
+      <w:numFmt w:val="decimal"/>
+      <w:lvlText w:val="%3."/>
+      <w:lvlJc w:val="left"/>
+      <w:pPr>
+        <w:tabs>
+          <w:tab w:val="num" w:pos="2160"/>
+        </w:tabs>
+        <w:ind w:left="2160" w:hanging="360"/>
+      </w:pPr>
+    </w:lvl>
+    <w:lvl w:ilvl="3" w:tentative="1">
+      <w:start w:val="1"/>
+      <w:numFmt w:val="decimal"/>
+      <w:lvlText w:val="%4."/>
+      <w:lvlJc w:val="left"/>
+      <w:pPr>
+        <w:tabs>
+          <w:tab w:val="num" w:pos="2880"/>
+        </w:tabs>
+        <w:ind w:left="2880" w:hanging="360"/>
+      </w:pPr>
+    </w:lvl>
+    <w:lvl w:ilvl="4" w:tentative="1">
+      <w:start w:val="1"/>
+      <w:numFmt w:val="decimal"/>
+      <w:lvlText w:val="%5."/>
+      <w:lvlJc w:val="left"/>
+      <w:pPr>
+        <w:tabs>
+          <w:tab w:val="num" w:pos="3600"/>
+        </w:tabs>
+        <w:ind w:left="3600" w:hanging="360"/>
+      </w:pPr>
+    </w:lvl>
+    <w:lvl w:ilvl="5" w:tentative="1">
+      <w:start w:val="1"/>
+      <w:numFmt w:val="decimal"/>
+      <w:lvlText w:val="%6."/>
+      <w:lvlJc w:val="left"/>
+      <w:pPr>
+        <w:tabs>
+          <w:tab w:val="num" w:pos="4320"/>
+        </w:tabs>
+        <w:ind w:left="4320" w:hanging="360"/>
+      </w:pPr>
+    </w:lvl>
+    <w:lvl w:ilvl="6" w:tentative="1">
+      <w:start w:val="1"/>
+      <w:numFmt w:val="decimal"/>
+      <w:lvlText w:val="%7."/>
+      <w:lvlJc w:val="left"/>
+      <w:pPr>
+        <w:tabs>
+          <w:tab w:val="num" w:pos="5040"/>
+        </w:tabs>
+        <w:ind w:left="5040" w:hanging="360"/>
+      </w:pPr>
+    </w:lvl>
+    <w:lvl w:ilvl="7" w:tentative="1">
+      <w:start w:val="1"/>
+      <w:numFmt w:val="decimal"/>
+      <w:lvlText w:val="%8."/>
+      <w:lvlJc w:val="left"/>
+      <w:pPr>
+        <w:tabs>
+          <w:tab w:val="num" w:pos="5760"/>
+        </w:tabs>
+        <w:ind w:left="5760" w:hanging="360"/>
+      </w:pPr>
+    </w:lvl>
+    <w:lvl w:ilvl="8" w:tentative="1">
+      <w:start w:val="1"/>
+      <w:numFmt w:val="decimal"/>
+      <w:lvlText w:val="%9."/>
+      <w:lvlJc w:val="left"/>
+      <w:pPr>
+        <w:tabs>
+          <w:tab w:val="num" w:pos="6480"/>
+        </w:tabs>
+        <w:ind w:left="6480" w:hanging="360"/>
+      </w:pPr>
+    </w:lvl>
+  </w:abstractNum>
+  <w:abstractNum w:abstractNumId="3" w15:restartNumberingAfterBreak="0">
     <w:nsid w:val="311F31C0"/>
     <w:multiLevelType w:val="hybridMultilevel"/>
     <w:tmpl w:val="948C5148"/>
@@ -14988,7 +17679,7 @@
       </w:rPr>
     </w:lvl>
   </w:abstractNum>
-  <w:abstractNum w:abstractNumId="3" w15:restartNumberingAfterBreak="0">
+  <w:abstractNum w:abstractNumId="4" w15:restartNumberingAfterBreak="0">
     <w:nsid w:val="48744F0F"/>
     <w:multiLevelType w:val="hybridMultilevel"/>
     <w:tmpl w:val="06AC67EC"/>
@@ -15077,7 +17768,7 @@
       </w:pPr>
     </w:lvl>
   </w:abstractNum>
-  <w:abstractNum w:abstractNumId="4" w15:restartNumberingAfterBreak="0">
+  <w:abstractNum w:abstractNumId="5" w15:restartNumberingAfterBreak="0">
     <w:nsid w:val="4A1301C7"/>
     <w:multiLevelType w:val="hybridMultilevel"/>
     <w:tmpl w:val="9C6ED338"/>
@@ -15166,7 +17857,120 @@
       </w:pPr>
     </w:lvl>
   </w:abstractNum>
-  <w:abstractNum w:abstractNumId="5" w15:restartNumberingAfterBreak="0">
+  <w:abstractNum w:abstractNumId="6" w15:restartNumberingAfterBreak="0">
+    <w:nsid w:val="4BD728EE"/>
+    <w:multiLevelType w:val="multilevel"/>
+    <w:tmpl w:val="CBDAEA12"/>
+    <w:lvl w:ilvl="0">
+      <w:start w:val="1"/>
+      <w:numFmt w:val="decimal"/>
+      <w:lvlText w:val="%1."/>
+      <w:lvlJc w:val="left"/>
+      <w:pPr>
+        <w:tabs>
+          <w:tab w:val="num" w:pos="720"/>
+        </w:tabs>
+        <w:ind w:left="720" w:hanging="360"/>
+      </w:pPr>
+    </w:lvl>
+    <w:lvl w:ilvl="1" w:tentative="1">
+      <w:start w:val="1"/>
+      <w:numFmt w:val="decimal"/>
+      <w:lvlText w:val="%2."/>
+      <w:lvlJc w:val="left"/>
+      <w:pPr>
+        <w:tabs>
+          <w:tab w:val="num" w:pos="1440"/>
+        </w:tabs>
+        <w:ind w:left="1440" w:hanging="360"/>
+      </w:pPr>
+    </w:lvl>
+    <w:lvl w:ilvl="2" w:tentative="1">
+      <w:start w:val="1"/>
+      <w:numFmt w:val="decimal"/>
+      <w:lvlText w:val="%3."/>
+      <w:lvlJc w:val="left"/>
+      <w:pPr>
+        <w:tabs>
+          <w:tab w:val="num" w:pos="2160"/>
+        </w:tabs>
+        <w:ind w:left="2160" w:hanging="360"/>
+      </w:pPr>
+    </w:lvl>
+    <w:lvl w:ilvl="3" w:tentative="1">
+      <w:start w:val="1"/>
+      <w:numFmt w:val="decimal"/>
+      <w:lvlText w:val="%4."/>
+      <w:lvlJc w:val="left"/>
+      <w:pPr>
+        <w:tabs>
+          <w:tab w:val="num" w:pos="2880"/>
+        </w:tabs>
+        <w:ind w:left="2880" w:hanging="360"/>
+      </w:pPr>
+    </w:lvl>
+    <w:lvl w:ilvl="4" w:tentative="1">
+      <w:start w:val="1"/>
+      <w:numFmt w:val="decimal"/>
+      <w:lvlText w:val="%5."/>
+      <w:lvlJc w:val="left"/>
+      <w:pPr>
+        <w:tabs>
+          <w:tab w:val="num" w:pos="3600"/>
+        </w:tabs>
+        <w:ind w:left="3600" w:hanging="360"/>
+      </w:pPr>
+    </w:lvl>
+    <w:lvl w:ilvl="5" w:tentative="1">
+      <w:start w:val="1"/>
+      <w:numFmt w:val="decimal"/>
+      <w:lvlText w:val="%6."/>
+      <w:lvlJc w:val="left"/>
+      <w:pPr>
+        <w:tabs>
+          <w:tab w:val="num" w:pos="4320"/>
+        </w:tabs>
+        <w:ind w:left="4320" w:hanging="360"/>
+      </w:pPr>
+    </w:lvl>
+    <w:lvl w:ilvl="6" w:tentative="1">
+      <w:start w:val="1"/>
+      <w:numFmt w:val="decimal"/>
+      <w:lvlText w:val="%7."/>
+      <w:lvlJc w:val="left"/>
+      <w:pPr>
+        <w:tabs>
+          <w:tab w:val="num" w:pos="5040"/>
+        </w:tabs>
+        <w:ind w:left="5040" w:hanging="360"/>
+      </w:pPr>
+    </w:lvl>
+    <w:lvl w:ilvl="7" w:tentative="1">
+      <w:start w:val="1"/>
+      <w:numFmt w:val="decimal"/>
+      <w:lvlText w:val="%8."/>
+      <w:lvlJc w:val="left"/>
+      <w:pPr>
+        <w:tabs>
+          <w:tab w:val="num" w:pos="5760"/>
+        </w:tabs>
+        <w:ind w:left="5760" w:hanging="360"/>
+      </w:pPr>
+    </w:lvl>
+    <w:lvl w:ilvl="8" w:tentative="1">
+      <w:start w:val="1"/>
+      <w:numFmt w:val="decimal"/>
+      <w:lvlText w:val="%9."/>
+      <w:lvlJc w:val="left"/>
+      <w:pPr>
+        <w:tabs>
+          <w:tab w:val="num" w:pos="6480"/>
+        </w:tabs>
+        <w:ind w:left="6480" w:hanging="360"/>
+      </w:pPr>
+    </w:lvl>
+  </w:abstractNum>
+  <w:abstractNum w:abstractNumId="7" w15:restartNumberingAfterBreak="0">
     <w:nsid w:val="66B31CF7"/>
     <w:multiLevelType w:val="hybridMultilevel"/>
     <w:tmpl w:val="E5CECBBE"/>
@@ -15277,6 +18081,119 @@
       <w:rPr>
         <w:rFonts w:ascii="Wingdings" w:hAnsi="Wingdings" w:hint="default"/>
       </w:rPr>
+    </w:lvl>
+  </w:abstractNum>
+  <w:abstractNum w:abstractNumId="8" w15:restartNumberingAfterBreak="0">
+    <w:nsid w:val="7D171C45"/>
+    <w:multiLevelType w:val="multilevel"/>
+    <w:tmpl w:val="6DCCCE92"/>
+    <w:lvl w:ilvl="0">
+      <w:start w:val="1"/>
+      <w:numFmt w:val="decimal"/>
+      <w:lvlText w:val="%1."/>
+      <w:lvlJc w:val="left"/>
+      <w:pPr>
+        <w:tabs>
+          <w:tab w:val="num" w:pos="720"/>
+        </w:tabs>
+        <w:ind w:left="720" w:hanging="360"/>
+      </w:pPr>
+    </w:lvl>
+    <w:lvl w:ilvl="1" w:tentative="1">
+      <w:start w:val="1"/>
+      <w:numFmt w:val="decimal"/>
+      <w:lvlText w:val="%2."/>
+      <w:lvlJc w:val="left"/>
+      <w:pPr>
+        <w:tabs>
+          <w:tab w:val="num" w:pos="1440"/>
+        </w:tabs>
+        <w:ind w:left="1440" w:hanging="360"/>
+      </w:pPr>
+    </w:lvl>
+    <w:lvl w:ilvl="2" w:tentative="1">
+      <w:start w:val="1"/>
+      <w:numFmt w:val="decimal"/>
+      <w:lvlText w:val="%3."/>
+      <w:lvlJc w:val="left"/>
+      <w:pPr>
+        <w:tabs>
+          <w:tab w:val="num" w:pos="2160"/>
+        </w:tabs>
+        <w:ind w:left="2160" w:hanging="360"/>
+      </w:pPr>
+    </w:lvl>
+    <w:lvl w:ilvl="3" w:tentative="1">
+      <w:start w:val="1"/>
+      <w:numFmt w:val="decimal"/>
+      <w:lvlText w:val="%4."/>
+      <w:lvlJc w:val="left"/>
+      <w:pPr>
+        <w:tabs>
+          <w:tab w:val="num" w:pos="2880"/>
+        </w:tabs>
+        <w:ind w:left="2880" w:hanging="360"/>
+      </w:pPr>
+    </w:lvl>
+    <w:lvl w:ilvl="4" w:tentative="1">
+      <w:start w:val="1"/>
+      <w:numFmt w:val="decimal"/>
+      <w:lvlText w:val="%5."/>
+      <w:lvlJc w:val="left"/>
+      <w:pPr>
+        <w:tabs>
+          <w:tab w:val="num" w:pos="3600"/>
+        </w:tabs>
+        <w:ind w:left="3600" w:hanging="360"/>
+      </w:pPr>
+    </w:lvl>
+    <w:lvl w:ilvl="5" w:tentative="1">
+      <w:start w:val="1"/>
+      <w:numFmt w:val="decimal"/>
+      <w:lvlText w:val="%6."/>
+      <w:lvlJc w:val="left"/>
+      <w:pPr>
+        <w:tabs>
+          <w:tab w:val="num" w:pos="4320"/>
+        </w:tabs>
+        <w:ind w:left="4320" w:hanging="360"/>
+      </w:pPr>
+    </w:lvl>
+    <w:lvl w:ilvl="6" w:tentative="1">
+      <w:start w:val="1"/>
+      <w:numFmt w:val="decimal"/>
+      <w:lvlText w:val="%7."/>
+      <w:lvlJc w:val="left"/>
+      <w:pPr>
+        <w:tabs>
+          <w:tab w:val="num" w:pos="5040"/>
+        </w:tabs>
+        <w:ind w:left="5040" w:hanging="360"/>
+      </w:pPr>
+    </w:lvl>
+    <w:lvl w:ilvl="7" w:tentative="1">
+      <w:start w:val="1"/>
+      <w:numFmt w:val="decimal"/>
+      <w:lvlText w:val="%8."/>
+      <w:lvlJc w:val="left"/>
+      <w:pPr>
+        <w:tabs>
+          <w:tab w:val="num" w:pos="5760"/>
+        </w:tabs>
+        <w:ind w:left="5760" w:hanging="360"/>
+      </w:pPr>
+    </w:lvl>
+    <w:lvl w:ilvl="8" w:tentative="1">
+      <w:start w:val="1"/>
+      <w:numFmt w:val="decimal"/>
+      <w:lvlText w:val="%9."/>
+      <w:lvlJc w:val="left"/>
+      <w:pPr>
+        <w:tabs>
+          <w:tab w:val="num" w:pos="6480"/>
+        </w:tabs>
+        <w:ind w:left="6480" w:hanging="360"/>
+      </w:pPr>
     </w:lvl>
   </w:abstractNum>
   <w:num w:numId="1" w16cid:durableId="1178081608">
@@ -15382,16 +18299,25 @@
     <w:abstractNumId w:val="1"/>
   </w:num>
   <w:num w:numId="35" w16cid:durableId="715469348">
+    <w:abstractNumId w:val="3"/>
+  </w:num>
+  <w:num w:numId="36" w16cid:durableId="1723014684">
+    <w:abstractNumId w:val="5"/>
+  </w:num>
+  <w:num w:numId="37" w16cid:durableId="190341503">
+    <w:abstractNumId w:val="4"/>
+  </w:num>
+  <w:num w:numId="38" w16cid:durableId="238054882">
+    <w:abstractNumId w:val="7"/>
+  </w:num>
+  <w:num w:numId="39" w16cid:durableId="445734941">
+    <w:abstractNumId w:val="8"/>
+  </w:num>
+  <w:num w:numId="40" w16cid:durableId="584997978">
     <w:abstractNumId w:val="2"/>
   </w:num>
-  <w:num w:numId="36" w16cid:durableId="1723014684">
-    <w:abstractNumId w:val="4"/>
-  </w:num>
-  <w:num w:numId="37" w16cid:durableId="190341503">
-    <w:abstractNumId w:val="3"/>
-  </w:num>
-  <w:num w:numId="38" w16cid:durableId="238054882">
-    <w:abstractNumId w:val="5"/>
+  <w:num w:numId="41" w16cid:durableId="533542961">
+    <w:abstractNumId w:val="6"/>
   </w:num>
 </w:numbering>
 </file>

</xml_diff>

<commit_message>
feat: added demonstration video sections to docs
</commit_message>
<xml_diff>
--- a/User Guide.docx
+++ b/User Guide.docx
@@ -720,7 +720,9 @@
           <w:numId w:val="3"/>
         </w:numPr>
         <w:rPr>
-          <w:rFonts w:ascii="Times New Roman" w:hAnsi="Times New Roman" w:cs="Times New Roman"/>
+          <w:rStyle w:val="Hyperlink"/>
+          <w:rFonts w:ascii="Times New Roman" w:hAnsi="Times New Roman" w:cs="Times New Roman"/>
+          <w:color w:val="auto"/>
         </w:rPr>
       </w:pPr>
       <w:hyperlink w:anchor="_Usage" w:history="1">
@@ -730,6 +732,41 @@
             <w:rFonts w:ascii="Times New Roman" w:hAnsi="Times New Roman" w:cs="Times New Roman"/>
           </w:rPr>
           <w:t>Usage</w:t>
+        </w:r>
+      </w:hyperlink>
+    </w:p>
+    <w:p>
+      <w:pPr>
+        <w:pStyle w:val="Compact"/>
+        <w:numPr>
+          <w:ilvl w:val="0"/>
+          <w:numId w:val="3"/>
+        </w:numPr>
+        <w:rPr>
+          <w:rFonts w:ascii="Times New Roman" w:hAnsi="Times New Roman" w:cs="Times New Roman"/>
+        </w:rPr>
+      </w:pPr>
+      <w:hyperlink w:anchor="_Demonstration_Video" w:history="1">
+        <w:r>
+          <w:rPr>
+            <w:rStyle w:val="Hyperlink"/>
+            <w:rFonts w:ascii="Times New Roman" w:hAnsi="Times New Roman" w:cs="Times New Roman"/>
+          </w:rPr>
+          <w:t>Demonstration V</w:t>
+        </w:r>
+        <w:r>
+          <w:rPr>
+            <w:rStyle w:val="Hyperlink"/>
+            <w:rFonts w:ascii="Times New Roman" w:hAnsi="Times New Roman" w:cs="Times New Roman"/>
+          </w:rPr>
+          <w:t>i</w:t>
+        </w:r>
+        <w:r>
+          <w:rPr>
+            <w:rStyle w:val="Hyperlink"/>
+            <w:rFonts w:ascii="Times New Roman" w:hAnsi="Times New Roman" w:cs="Times New Roman"/>
+          </w:rPr>
+          <w:t>deo</w:t>
         </w:r>
       </w:hyperlink>
     </w:p>
@@ -897,6 +934,7 @@
         <w:rPr>
           <w:rFonts w:ascii="Times New Roman" w:hAnsi="Times New Roman" w:cs="Times New Roman"/>
         </w:rPr>
+        <w:lastRenderedPageBreak/>
         <w:t xml:space="preserve">This project is divided into two main phases - the fuzzing workflow and the active defense tool. The fuzzing workflow phase </w:t>
       </w:r>
       <w:r>
@@ -909,14 +947,7 @@
         <w:rPr>
           <w:rFonts w:ascii="Times New Roman" w:hAnsi="Times New Roman" w:cs="Times New Roman"/>
         </w:rPr>
-        <w:t xml:space="preserve">the selection of fuzzing tools, two attack </w:t>
-      </w:r>
-      <w:r>
-        <w:rPr>
-          <w:rFonts w:ascii="Times New Roman" w:hAnsi="Times New Roman" w:cs="Times New Roman"/>
-        </w:rPr>
-        <w:lastRenderedPageBreak/>
-        <w:t>tools to fuzz, and the development of a fuzzing workflow. The active defense tool phase</w:t>
+        <w:t>the selection of fuzzing tools, two attack tools to fuzz, and the development of a fuzzing workflow. The active defense tool phase</w:t>
       </w:r>
       <w:r>
         <w:rPr>
@@ -13502,12 +13533,14 @@
             <w:r>
               <w:br/>
             </w:r>
+            <w:proofErr w:type="spellStart"/>
             <w:r>
               <w:rPr>
                 <w:rStyle w:val="FunctionTok"/>
               </w:rPr>
               <w:t>make</w:t>
             </w:r>
+            <w:proofErr w:type="spellEnd"/>
             <w:r>
               <w:rPr>
                 <w:rStyle w:val="NormalTok"/>
@@ -13585,12 +13618,14 @@
             <w:r>
               <w:br/>
             </w:r>
+            <w:proofErr w:type="spellStart"/>
             <w:r>
               <w:rPr>
                 <w:rStyle w:val="FunctionTok"/>
               </w:rPr>
               <w:t>make</w:t>
             </w:r>
+            <w:proofErr w:type="spellEnd"/>
             <w:r>
               <w:rPr>
                 <w:rStyle w:val="NormalTok"/>
@@ -14884,7 +14919,7 @@
         </w:rPr>
         <w:lastRenderedPageBreak/>
         <w:drawing>
-          <wp:inline distT="0" distB="0" distL="0" distR="0" wp14:anchorId="4E992118" wp14:editId="639781D7">
+          <wp:inline distT="0" distB="0" distL="0" distR="0" wp14:anchorId="4E992118" wp14:editId="6CEB1AEE">
             <wp:extent cx="3041650" cy="1252405"/>
             <wp:effectExtent l="0" t="0" r="6350" b="5080"/>
             <wp:docPr id="199397003" name="Picture 25" descr="A computer screen with text and numbers&#10;&#10;Description automatically generated"/>
@@ -14993,6 +15028,14 @@
           <w:szCs w:val="22"/>
         </w:rPr>
         <w:t>radamsa -o 127.0.0.1:8080 http-request.txt</w:t>
+      </w:r>
+      <w:r>
+        <w:rPr>
+          <w:rFonts w:ascii="Consolas" w:hAnsi="Consolas"/>
+          <w:sz w:val="22"/>
+          <w:szCs w:val="22"/>
+        </w:rPr>
+        <w:t xml:space="preserve"> -n inf</w:t>
       </w:r>
       <w:r>
         <w:t xml:space="preserve">` </w:t>
@@ -15263,16 +15306,7 @@
                 <w:sz w:val="22"/>
                 <w:szCs w:val="22"/>
               </w:rPr>
-              <w:t>100</w:t>
-            </w:r>
-            <w:r>
-              <w:rPr>
-                <w:rFonts w:ascii="Consolas" w:hAnsi="Consolas"/>
-                <w:color w:val="E36C0A" w:themeColor="accent6" w:themeShade="BF"/>
-                <w:sz w:val="22"/>
-                <w:szCs w:val="22"/>
-              </w:rPr>
-              <w:t xml:space="preserve"> </w:t>
+              <w:t xml:space="preserve">100 </w:t>
             </w:r>
             <w:r>
               <w:rPr>
@@ -15427,14 +15461,7 @@
                 <w:rStyle w:val="AttributeTok"/>
                 <w:szCs w:val="22"/>
               </w:rPr>
-              <w:t>-</w:t>
-            </w:r>
-            <w:r>
-              <w:rPr>
-                <w:rStyle w:val="AttributeTok"/>
-                <w:szCs w:val="22"/>
-              </w:rPr>
-              <w:t xml:space="preserve">o :5432 </w:t>
+              <w:t xml:space="preserve">-o :5432 </w:t>
             </w:r>
             <w:r>
               <w:rPr>
@@ -16178,23 +16205,7 @@
                 <w:color w:val="808080" w:themeColor="background1" w:themeShade="80"/>
                 <w:szCs w:val="22"/>
               </w:rPr>
-              <w:t xml:space="preserve"># Scan </w:t>
-            </w:r>
-            <w:r>
-              <w:rPr>
-                <w:rStyle w:val="FunctionTok"/>
-                <w:color w:val="808080" w:themeColor="background1" w:themeShade="80"/>
-                <w:szCs w:val="22"/>
-              </w:rPr>
-              <w:t>2</w:t>
-            </w:r>
-            <w:r>
-              <w:rPr>
-                <w:rStyle w:val="FunctionTok"/>
-                <w:color w:val="808080" w:themeColor="background1" w:themeShade="80"/>
-                <w:szCs w:val="22"/>
-              </w:rPr>
-              <w:t xml:space="preserve"> File</w:t>
+              <w:t># Scan 2 File</w:t>
             </w:r>
             <w:r>
               <w:rPr>
@@ -16637,14 +16648,7 @@
                 <w:rStyle w:val="AttributeTok"/>
                 <w:szCs w:val="22"/>
               </w:rPr>
-              <w:t>-</w:t>
-            </w:r>
-            <w:r>
-              <w:rPr>
-                <w:rStyle w:val="AttributeTok"/>
-                <w:szCs w:val="22"/>
-              </w:rPr>
-              <w:t xml:space="preserve">i in </w:t>
+              <w:t xml:space="preserve">-i in </w:t>
             </w:r>
             <w:r>
               <w:rPr>
@@ -16672,13 +16676,7 @@
               <w:rPr>
                 <w:rStyle w:val="AttributeTok"/>
               </w:rPr>
-              <w:t>-</w:t>
-            </w:r>
-            <w:r>
-              <w:rPr>
-                <w:rStyle w:val="AttributeTok"/>
-              </w:rPr>
-              <w:t xml:space="preserve">P SSH </w:t>
+              <w:t xml:space="preserve">-P SSH </w:t>
             </w:r>
             <w:r>
               <w:rPr>
@@ -16726,21 +16724,7 @@
                 <w:rStyle w:val="AttributeTok"/>
                 <w:szCs w:val="22"/>
               </w:rPr>
-              <w:t xml:space="preserve"> --banners --packet-trace </w:t>
-            </w:r>
-            <w:r>
-              <w:rPr>
-                <w:rStyle w:val="AttributeTok"/>
-                <w:szCs w:val="22"/>
-              </w:rPr>
-              <w:t xml:space="preserve"> </w:t>
-            </w:r>
-            <w:r>
-              <w:rPr>
-                <w:rStyle w:val="AttributeTok"/>
-                <w:szCs w:val="22"/>
-              </w:rPr>
-              <w:t>--source-mac &lt;YOUR_MAC_ADDRESS&gt;</w:t>
+              <w:t xml:space="preserve"> --banners --packet-trace  --source-mac &lt;YOUR_MAC_ADDRESS&gt;</w:t>
             </w:r>
           </w:p>
         </w:tc>
@@ -16750,6 +16734,181 @@
       <w:pPr>
         <w:pStyle w:val="BodyText"/>
       </w:pPr>
+    </w:p>
+    <w:p>
+      <w:r>
+        <w:br w:type="page"/>
+      </w:r>
+    </w:p>
+    <w:p>
+      <w:pPr>
+        <w:pStyle w:val="BodyText"/>
+      </w:pPr>
+    </w:p>
+    <w:p>
+      <w:pPr>
+        <w:pStyle w:val="Heading2"/>
+        <w:rPr>
+          <w:sz w:val="32"/>
+          <w:szCs w:val="32"/>
+        </w:rPr>
+      </w:pPr>
+      <w:bookmarkStart w:id="19" w:name="_Demonstration_Video"/>
+      <w:bookmarkEnd w:id="19"/>
+      <w:r>
+        <w:rPr>
+          <w:sz w:val="32"/>
+          <w:szCs w:val="32"/>
+        </w:rPr>
+        <w:t>Demonstration Video</w:t>
+      </w:r>
+    </w:p>
+    <w:p>
+      <w:r>
+        <w:rPr>
+          <w:noProof/>
+        </w:rPr>
+        <mc:AlternateContent>
+          <mc:Choice Requires="wps">
+            <w:drawing>
+              <wp:anchor distT="0" distB="0" distL="114300" distR="114300" simplePos="0" relativeHeight="251701248" behindDoc="0" locked="0" layoutInCell="1" allowOverlap="1" wp14:anchorId="2AE1390D" wp14:editId="7462D70A">
+                <wp:simplePos x="0" y="0"/>
+                <wp:positionH relativeFrom="margin">
+                  <wp:posOffset>-5080</wp:posOffset>
+                </wp:positionH>
+                <wp:positionV relativeFrom="paragraph">
+                  <wp:posOffset>42751</wp:posOffset>
+                </wp:positionV>
+                <wp:extent cx="5837914" cy="15903"/>
+                <wp:effectExtent l="76200" t="38100" r="10795" b="98425"/>
+                <wp:wrapNone/>
+                <wp:docPr id="1897927782" name="Straight Connector 1"/>
+                <wp:cNvGraphicFramePr/>
+                <a:graphic xmlns:a="http://schemas.openxmlformats.org/drawingml/2006/main">
+                  <a:graphicData uri="http://schemas.microsoft.com/office/word/2010/wordprocessingShape">
+                    <wps:wsp>
+                      <wps:cNvCnPr/>
+                      <wps:spPr>
+                        <a:xfrm flipV="1">
+                          <a:off x="0" y="0"/>
+                          <a:ext cx="5837914" cy="15903"/>
+                        </a:xfrm>
+                        <a:prstGeom prst="line">
+                          <a:avLst/>
+                        </a:prstGeom>
+                        <a:ln>
+                          <a:solidFill>
+                            <a:schemeClr val="bg1">
+                              <a:lumMod val="50000"/>
+                            </a:schemeClr>
+                          </a:solidFill>
+                        </a:ln>
+                        <a:effectLst>
+                          <a:outerShdw blurRad="50800" dist="38100" dir="8100000" algn="tr" rotWithShape="0">
+                            <a:prstClr val="black">
+                              <a:alpha val="40000"/>
+                            </a:prstClr>
+                          </a:outerShdw>
+                        </a:effectLst>
+                      </wps:spPr>
+                      <wps:style>
+                        <a:lnRef idx="1">
+                          <a:schemeClr val="accent1"/>
+                        </a:lnRef>
+                        <a:fillRef idx="0">
+                          <a:schemeClr val="accent1"/>
+                        </a:fillRef>
+                        <a:effectRef idx="0">
+                          <a:schemeClr val="accent1"/>
+                        </a:effectRef>
+                        <a:fontRef idx="minor">
+                          <a:schemeClr val="tx1"/>
+                        </a:fontRef>
+                      </wps:style>
+                      <wps:bodyPr/>
+                    </wps:wsp>
+                  </a:graphicData>
+                </a:graphic>
+                <wp14:sizeRelH relativeFrom="margin">
+                  <wp14:pctWidth>0</wp14:pctWidth>
+                </wp14:sizeRelH>
+              </wp:anchor>
+            </w:drawing>
+          </mc:Choice>
+          <mc:Fallback>
+            <w:pict>
+              <v:line w14:anchorId="633F54B7" id="Straight Connector 1" o:spid="_x0000_s1026" style="position:absolute;flip:y;z-index:251701248;visibility:visible;mso-wrap-style:square;mso-width-percent:0;mso-wrap-distance-left:9pt;mso-wrap-distance-top:0;mso-wrap-distance-right:9pt;mso-wrap-distance-bottom:0;mso-position-horizontal:absolute;mso-position-horizontal-relative:margin;mso-position-vertical:absolute;mso-position-vertical-relative:text;mso-width-percent:0;mso-width-relative:margin" from="-.4pt,3.35pt" to="459.3pt,4.6pt" o:gfxdata="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" strokecolor="#7f7f7f [1612]">
+                <v:shadow on="t" color="black" opacity="26214f" origin=".5,-.5" offset="-.74836mm,.74836mm"/>
+                <w10:wrap anchorx="margin"/>
+              </v:line>
+            </w:pict>
+          </mc:Fallback>
+        </mc:AlternateContent>
+      </w:r>
+    </w:p>
+    <w:p>
+      <w:r>
+        <w:t xml:space="preserve">You can find a demonstration video for the full Chad workflow, including the bash script and docker setup and installation and usage of each tool in the link below. </w:t>
+      </w:r>
+    </w:p>
+    <w:p/>
+    <w:p>
+      <w:pPr>
+        <w:jc w:val="center"/>
+      </w:pPr>
+      <w:r>
+        <w:rPr>
+          <w:noProof/>
+        </w:rPr>
+        <w:drawing>
+          <wp:inline distT="0" distB="0" distL="0" distR="0" wp14:anchorId="54CDE631" wp14:editId="43E96C43">
+            <wp:extent cx="5565684" cy="3429000"/>
+            <wp:effectExtent l="0" t="0" r="0" b="0"/>
+            <wp:docPr id="1147691661" name="Video 24" descr="Chad Senior Design Project Demo">
+              <a:hlinkClick xmlns:a="http://schemas.openxmlformats.org/drawingml/2006/main" r:id="rId35"/>
+            </wp:docPr>
+            <wp:cNvGraphicFramePr>
+              <a:graphicFrameLocks xmlns:a="http://schemas.openxmlformats.org/drawingml/2006/main" noChangeAspect="1"/>
+            </wp:cNvGraphicFramePr>
+            <a:graphic xmlns:a="http://schemas.openxmlformats.org/drawingml/2006/main">
+              <a:graphicData uri="http://schemas.openxmlformats.org/drawingml/2006/picture">
+                <pic:pic xmlns:pic="http://schemas.openxmlformats.org/drawingml/2006/picture">
+                  <pic:nvPicPr>
+                    <pic:cNvPr id="1147691661" name="Video 24" descr="Chad Senior Design Project Demo">
+                      <a:hlinkClick r:id="rId35"/>
+                    </pic:cNvPr>
+                    <pic:cNvPicPr/>
+                  </pic:nvPicPr>
+                  <pic:blipFill>
+                    <a:blip r:embed="rId36">
+                      <a:extLst>
+                        <a:ext uri="{28A0092B-C50C-407E-A947-70E740481C1C}">
+                          <a14:useLocalDpi xmlns:a14="http://schemas.microsoft.com/office/drawing/2010/main" val="0"/>
+                        </a:ext>
+                        <a:ext uri="{C809E66F-F1BF-436E-b5F7-EEA9579F0CBA}">
+                          <wp15:webVideoPr xmlns:wp15="http://schemas.microsoft.com/office/word/2012/wordprocessingDrawing" embeddedHtml="&lt;iframe width=&quot;200&quot; height=&quot;113&quot; src=&quot;https://www.youtube.com/embed/pf5AnudsbNg?feature=oembed&quot; frameborder=&quot;0&quot; allow=&quot;accelerometer; autoplay; clipboard-write; encrypted-media; gyroscope; picture-in-picture; web-share&quot; referrerpolicy=&quot;strict-origin-when-cross-origin&quot; allowfullscreen=&quot;&quot; title=&quot;Chad Senior Design Project Demo&quot; sandbox=&quot;allow-scripts allow-same-origin allow-popups&quot;&gt;&lt;/iframe&gt;" h="113" w="200"/>
+                        </a:ext>
+                      </a:extLst>
+                    </a:blip>
+                    <a:stretch>
+                      <a:fillRect/>
+                    </a:stretch>
+                  </pic:blipFill>
+                  <pic:spPr>
+                    <a:xfrm>
+                      <a:off x="0" y="0"/>
+                      <a:ext cx="5573004" cy="3433510"/>
+                    </a:xfrm>
+                    <a:prstGeom prst="rect">
+                      <a:avLst/>
+                    </a:prstGeom>
+                  </pic:spPr>
+                </pic:pic>
+              </a:graphicData>
+            </a:graphic>
+          </wp:inline>
+        </w:drawing>
+      </w:r>
     </w:p>
     <w:p>
       <w:r>
@@ -16863,7 +17022,7 @@
       <w:pPr>
         <w:pStyle w:val="Heading3"/>
       </w:pPr>
-      <w:bookmarkStart w:id="19" w:name="attack-tools"/>
+      <w:bookmarkStart w:id="20" w:name="attack-tools"/>
       <w:r>
         <w:t>Attack Tools</w:t>
       </w:r>
@@ -16876,7 +17035,7 @@
           <w:numId w:val="32"/>
         </w:numPr>
       </w:pPr>
-      <w:hyperlink r:id="rId35">
+      <w:hyperlink r:id="rId37">
         <w:r>
           <w:rPr>
             <w:rStyle w:val="Hyperlink"/>
@@ -16897,7 +17056,7 @@
           <w:color w:val="auto"/>
         </w:rPr>
       </w:pPr>
-      <w:hyperlink r:id="rId36">
+      <w:hyperlink r:id="rId38">
         <w:r>
           <w:rPr>
             <w:rStyle w:val="Hyperlink"/>
@@ -16915,8 +17074,8 @@
       <w:pPr>
         <w:pStyle w:val="Heading3"/>
       </w:pPr>
-      <w:bookmarkStart w:id="20" w:name="fuzzing-tools"/>
-      <w:bookmarkEnd w:id="19"/>
+      <w:bookmarkStart w:id="21" w:name="fuzzing-tools"/>
+      <w:bookmarkEnd w:id="20"/>
       <w:r>
         <w:t>Fuzzing Tools</w:t>
       </w:r>
@@ -16929,7 +17088,7 @@
           <w:numId w:val="33"/>
         </w:numPr>
       </w:pPr>
-      <w:hyperlink r:id="rId37">
+      <w:hyperlink r:id="rId39">
         <w:r>
           <w:rPr>
             <w:rStyle w:val="Hyperlink"/>
@@ -16950,7 +17109,7 @@
           <w:color w:val="auto"/>
         </w:rPr>
       </w:pPr>
-      <w:hyperlink r:id="rId38">
+      <w:hyperlink r:id="rId40">
         <w:r>
           <w:rPr>
             <w:rStyle w:val="Hyperlink"/>
@@ -16968,8 +17127,8 @@
       <w:pPr>
         <w:pStyle w:val="Heading3"/>
       </w:pPr>
-      <w:bookmarkStart w:id="21" w:name="other"/>
-      <w:bookmarkEnd w:id="20"/>
+      <w:bookmarkStart w:id="22" w:name="other"/>
+      <w:bookmarkEnd w:id="21"/>
       <w:r>
         <w:t>Testbed Tools</w:t>
       </w:r>
@@ -16982,7 +17141,7 @@
           <w:numId w:val="34"/>
         </w:numPr>
       </w:pPr>
-      <w:hyperlink r:id="rId39">
+      <w:hyperlink r:id="rId41">
         <w:r>
           <w:rPr>
             <w:rStyle w:val="Hyperlink"/>
@@ -16999,7 +17158,7 @@
           <w:numId w:val="34"/>
         </w:numPr>
       </w:pPr>
-      <w:hyperlink r:id="rId40">
+      <w:hyperlink r:id="rId42">
         <w:r>
           <w:rPr>
             <w:rStyle w:val="Hyperlink"/>
@@ -17016,7 +17175,7 @@
           <w:numId w:val="34"/>
         </w:numPr>
       </w:pPr>
-      <w:hyperlink r:id="rId41" w:anchor="kali-virtual-machines">
+      <w:hyperlink r:id="rId43" w:anchor="kali-virtual-machines">
         <w:r>
           <w:rPr>
             <w:rStyle w:val="Hyperlink"/>
@@ -17037,7 +17196,7 @@
           <w:color w:val="auto"/>
         </w:rPr>
       </w:pPr>
-      <w:hyperlink r:id="rId42">
+      <w:hyperlink r:id="rId44">
         <w:r>
           <w:rPr>
             <w:rStyle w:val="Hyperlink"/>
@@ -17047,7 +17206,7 @@
       </w:hyperlink>
       <w:bookmarkEnd w:id="0"/>
       <w:bookmarkEnd w:id="18"/>
-      <w:bookmarkEnd w:id="21"/>
+      <w:bookmarkEnd w:id="22"/>
     </w:p>
     <w:p>
       <w:pPr>
@@ -17061,7 +17220,7 @@
           <w:color w:val="auto"/>
         </w:rPr>
       </w:pPr>
-      <w:hyperlink r:id="rId43" w:history="1">
+      <w:hyperlink r:id="rId45" w:history="1">
         <w:r>
           <w:rPr>
             <w:rStyle w:val="Hyperlink"/>
@@ -17102,7 +17261,7 @@
           <w:color w:val="auto"/>
         </w:rPr>
       </w:pPr>
-      <w:hyperlink r:id="rId44" w:history="1">
+      <w:hyperlink r:id="rId46" w:history="1">
         <w:r>
           <w:rPr>
             <w:rStyle w:val="Hyperlink"/>
@@ -17123,7 +17282,7 @@
           <w:color w:val="auto"/>
         </w:rPr>
       </w:pPr>
-      <w:hyperlink r:id="rId45" w:history="1">
+      <w:hyperlink r:id="rId47" w:history="1">
         <w:r>
           <w:rPr>
             <w:rStyle w:val="Hyperlink"/>
@@ -17147,7 +17306,7 @@
       </w:pPr>
     </w:p>
     <w:sectPr>
-      <w:footerReference w:type="default" r:id="rId46"/>
+      <w:footerReference w:type="default" r:id="rId48"/>
       <w:pgSz w:w="12240" w:h="15840"/>
       <w:pgMar w:top="1440" w:right="1440" w:bottom="1440" w:left="1440" w:header="720" w:footer="720" w:gutter="0"/>
       <w:cols w:space="720"/>
@@ -17258,12 +17417,12 @@
 <w:numbering xmlns:wpc="http://schemas.microsoft.com/office/word/2010/wordprocessingCanvas" xmlns:cx="http://schemas.microsoft.com/office/drawing/2014/chartex" xmlns:cx1="http://schemas.microsoft.com/office/drawing/2015/9/8/chartex" xmlns:cx2="http://schemas.microsoft.com/office/drawing/2015/10/21/chartex" xmlns:cx3="http://schemas.microsoft.com/office/drawing/2016/5/9/chartex" xmlns:cx4="http://schemas.microsoft.com/office/drawing/2016/5/10/chartex" xmlns:cx5="http://schemas.microsoft.com/office/drawing/2016/5/11/chartex" xmlns:cx6="http://schemas.microsoft.com/office/drawing/2016/5/12/chartex" xmlns:cx7="http://schemas.microsoft.com/office/drawing/2016/5/13/chartex" xmlns:cx8="http://schemas.microsoft.com/office/drawing/2016/5/14/chartex" xmlns:mc="http://schemas.openxmlformats.org/markup-compatibility/2006" xmlns:aink="http://schemas.microsoft.com/office/drawing/2016/ink" xmlns:am3d="http://schemas.microsoft.com/office/drawing/2017/model3d" xmlns:o="urn:schemas-microsoft-com:office:office" xmlns:oel="http://schemas.microsoft.com/office/2019/extlst" xmlns:r="http://schemas.openxmlformats.org/officeDocument/2006/relationships" xmlns:m="http://schemas.openxmlformats.org/officeDocument/2006/math" xmlns:v="urn:schemas-microsoft-com:vml" xmlns:wp14="http://schemas.microsoft.com/office/word/2010/wordprocessingDrawing" xmlns:wp="http://schemas.openxmlformats.org/drawingml/2006/wordprocessingDrawing" xmlns:w10="urn:schemas-microsoft-com:office:word" xmlns:w="http://schemas.openxmlformats.org/wordprocessingml/2006/main" xmlns:w14="http://schemas.microsoft.com/office/word/2010/wordml" xmlns:w15="http://schemas.microsoft.com/office/word/2012/wordml" xmlns:w16cex="http://schemas.microsoft.com/office/word/2018/wordml/cex" xmlns:w16cid="http://schemas.microsoft.com/office/word/2016/wordml/cid" xmlns:w16="http://schemas.microsoft.com/office/word/2018/wordml" xmlns:w16du="http://schemas.microsoft.com/office/word/2023/wordml/word16du" xmlns:w16sdtdh="http://schemas.microsoft.com/office/word/2020/wordml/sdtdatahash" xmlns:w16se="http://schemas.microsoft.com/office/word/2015/wordml/symex" xmlns:wpg="http://schemas.microsoft.com/office/word/2010/wordprocessingGroup" xmlns:wpi="http://schemas.microsoft.com/office/word/2010/wordprocessingInk" xmlns:wne="http://schemas.microsoft.com/office/word/2006/wordml" xmlns:wps="http://schemas.microsoft.com/office/word/2010/wordprocessingShape" mc:Ignorable="w14 w15 w16se w16cid w16 w16cex w16sdtdh w16du wp14">
   <w:numPicBullet w:numPicBulletId="0">
     <w:pict>
-      <v:rect id="_x0000_i1413" style="width:0;height:1.5pt" o:hralign="center" o:bullet="t" o:hrstd="t" o:hr="t"/>
+      <v:rect id="_x0000_i1059" style="width:0;height:1.5pt" o:hralign="center" o:bullet="t" o:hrstd="t" o:hr="t"/>
     </w:pict>
   </w:numPicBullet>
   <w:numPicBullet w:numPicBulletId="1">
     <w:pict>
-      <v:rect id="_x0000_i1414" style="width:0;height:1.5pt" o:hralign="center" o:bullet="t" o:hrstd="t" o:hr="t"/>
+      <v:rect id="_x0000_i1060" style="width:0;height:1.5pt" o:hralign="center" o:bullet="t" o:hrstd="t" o:hr="t"/>
     </w:pict>
   </w:numPicBullet>
   <w:numPicBullet w:numPicBulletId="2">
@@ -17287,7 +17446,7 @@
         <v:path o:extrusionok="f" gradientshapeok="t" o:connecttype="rect"/>
         <o:lock v:ext="edit" aspectratio="t"/>
       </v:shapetype>
-      <v:shape id="_x0000_i1415" type="#_x0000_t75" alt="Warning with solid fill" style="width:14.5pt;height:14.5pt;visibility:visible" o:gfxdata="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" o:bullet="t">
+      <v:shape id="_x0000_i1061" type="#_x0000_t75" alt="Warning with solid fill" style="width:14.55pt;height:14.55pt;visibility:visible" o:gfxdata="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" o:bullet="t">
         <v:imagedata r:id="rId1" o:title="" croptop="-2135f" cropbottom="-2775f" cropright="-804f"/>
       </v:shape>
     </w:pict>
@@ -18614,6 +18773,7 @@
     <w:name w:val="heading 2"/>
     <w:basedOn w:val="Normal"/>
     <w:next w:val="BodyText"/>
+    <w:link w:val="Heading2Char"/>
     <w:uiPriority w:val="9"/>
     <w:unhideWhenUsed/>
     <w:qFormat/>
@@ -18767,6 +18927,7 @@
   <w:style w:type="character" w:default="1" w:styleId="DefaultParagraphFont">
     <w:name w:val="Default Paragraph Font"/>
     <w:uiPriority w:val="1"/>
+    <w:semiHidden/>
     <w:unhideWhenUsed/>
   </w:style>
   <w:style w:type="table" w:default="1" w:styleId="TableNormal">
@@ -19773,6 +19934,21 @@
       <w:shd w:val="clear" w:color="auto" w:fill="E1DFDD"/>
     </w:rPr>
   </w:style>
+  <w:style w:type="character" w:customStyle="1" w:styleId="Heading2Char">
+    <w:name w:val="Heading 2 Char"/>
+    <w:basedOn w:val="DefaultParagraphFont"/>
+    <w:link w:val="Heading2"/>
+    <w:uiPriority w:val="9"/>
+    <w:rsid w:val="000F009A"/>
+    <w:rPr>
+      <w:rFonts w:asciiTheme="majorHAnsi" w:eastAsiaTheme="majorEastAsia" w:hAnsiTheme="majorHAnsi" w:cstheme="majorBidi"/>
+      <w:b/>
+      <w:bCs/>
+      <w:color w:val="4F81BD" w:themeColor="accent1"/>
+      <w:sz w:val="28"/>
+      <w:szCs w:val="28"/>
+    </w:rPr>
+  </w:style>
 </w:styles>
 </file>
 

</xml_diff>

<commit_message>
chore: updated to match readme
</commit_message>
<xml_diff>
--- a/User Guide.docx
+++ b/User Guide.docx
@@ -514,7 +514,9 @@
           <w:numId w:val="2"/>
         </w:numPr>
         <w:rPr>
-          <w:rFonts w:ascii="Times New Roman" w:hAnsi="Times New Roman" w:cs="Times New Roman"/>
+          <w:rStyle w:val="Hyperlink"/>
+          <w:rFonts w:ascii="Times New Roman" w:hAnsi="Times New Roman" w:cs="Times New Roman"/>
+          <w:color w:val="auto"/>
         </w:rPr>
       </w:pPr>
       <w:hyperlink w:anchor="project-overview">
@@ -524,6 +526,27 @@
             <w:rFonts w:ascii="Times New Roman" w:hAnsi="Times New Roman" w:cs="Times New Roman"/>
           </w:rPr>
           <w:t>Project Overview</w:t>
+        </w:r>
+      </w:hyperlink>
+    </w:p>
+    <w:p>
+      <w:pPr>
+        <w:pStyle w:val="Compact"/>
+        <w:numPr>
+          <w:ilvl w:val="1"/>
+          <w:numId w:val="2"/>
+        </w:numPr>
+        <w:rPr>
+          <w:rFonts w:ascii="Times New Roman" w:hAnsi="Times New Roman" w:cs="Times New Roman"/>
+        </w:rPr>
+      </w:pPr>
+      <w:hyperlink w:anchor="_System_Overview_Diagram" w:history="1">
+        <w:r>
+          <w:rPr>
+            <w:rStyle w:val="Hyperlink"/>
+            <w:rFonts w:ascii="Times New Roman" w:hAnsi="Times New Roman" w:cs="Times New Roman"/>
+          </w:rPr>
+          <w:t>System Overview Diagram</w:t>
         </w:r>
       </w:hyperlink>
     </w:p>
@@ -752,21 +775,7 @@
             <w:rStyle w:val="Hyperlink"/>
             <w:rFonts w:ascii="Times New Roman" w:hAnsi="Times New Roman" w:cs="Times New Roman"/>
           </w:rPr>
-          <w:t>Demonstration V</w:t>
-        </w:r>
-        <w:r>
-          <w:rPr>
-            <w:rStyle w:val="Hyperlink"/>
-            <w:rFonts w:ascii="Times New Roman" w:hAnsi="Times New Roman" w:cs="Times New Roman"/>
-          </w:rPr>
-          <w:t>i</w:t>
-        </w:r>
-        <w:r>
-          <w:rPr>
-            <w:rStyle w:val="Hyperlink"/>
-            <w:rFonts w:ascii="Times New Roman" w:hAnsi="Times New Roman" w:cs="Times New Roman"/>
-          </w:rPr>
-          <w:t>deo</w:t>
+          <w:t>Demonstration Video</w:t>
         </w:r>
       </w:hyperlink>
     </w:p>
@@ -1052,6 +1061,7 @@
     <w:p>
       <w:pPr>
         <w:pStyle w:val="BodyText"/>
+        <w:jc w:val="center"/>
       </w:pPr>
     </w:p>
     <w:p>
@@ -1064,12 +1074,167 @@
           <w:szCs w:val="28"/>
         </w:rPr>
       </w:pPr>
+      <w:bookmarkStart w:id="4" w:name="_System_Overview_Diagram"/>
+      <w:bookmarkEnd w:id="4"/>
       <w:r>
         <w:rPr>
           <w:rFonts w:ascii="Times New Roman" w:hAnsi="Times New Roman" w:cs="Times New Roman"/>
           <w:sz w:val="28"/>
           <w:szCs w:val="28"/>
         </w:rPr>
+        <w:t>System Overview Diagram</w:t>
+      </w:r>
+    </w:p>
+    <w:p>
+      <w:pPr>
+        <w:pStyle w:val="BodyText"/>
+        <w:jc w:val="center"/>
+      </w:pPr>
+      <w:r>
+        <w:rPr>
+          <w:noProof/>
+        </w:rPr>
+        <mc:AlternateContent>
+          <mc:Choice Requires="wps">
+            <w:drawing>
+              <wp:anchor distT="0" distB="0" distL="114300" distR="114300" simplePos="0" relativeHeight="251703296" behindDoc="0" locked="0" layoutInCell="1" allowOverlap="1" wp14:anchorId="3B7C128B" wp14:editId="21E028FA">
+                <wp:simplePos x="0" y="0"/>
+                <wp:positionH relativeFrom="margin">
+                  <wp:posOffset>0</wp:posOffset>
+                </wp:positionH>
+                <wp:positionV relativeFrom="paragraph">
+                  <wp:posOffset>38100</wp:posOffset>
+                </wp:positionV>
+                <wp:extent cx="5837914" cy="15903"/>
+                <wp:effectExtent l="76200" t="38100" r="10795" b="98425"/>
+                <wp:wrapNone/>
+                <wp:docPr id="1670458962" name="Straight Connector 1"/>
+                <wp:cNvGraphicFramePr/>
+                <a:graphic xmlns:a="http://schemas.openxmlformats.org/drawingml/2006/main">
+                  <a:graphicData uri="http://schemas.microsoft.com/office/word/2010/wordprocessingShape">
+                    <wps:wsp>
+                      <wps:cNvCnPr/>
+                      <wps:spPr>
+                        <a:xfrm flipV="1">
+                          <a:off x="0" y="0"/>
+                          <a:ext cx="5837914" cy="15903"/>
+                        </a:xfrm>
+                        <a:prstGeom prst="line">
+                          <a:avLst/>
+                        </a:prstGeom>
+                        <a:ln>
+                          <a:solidFill>
+                            <a:schemeClr val="bg1">
+                              <a:lumMod val="50000"/>
+                            </a:schemeClr>
+                          </a:solidFill>
+                        </a:ln>
+                        <a:effectLst>
+                          <a:outerShdw blurRad="50800" dist="38100" dir="8100000" algn="tr" rotWithShape="0">
+                            <a:prstClr val="black">
+                              <a:alpha val="40000"/>
+                            </a:prstClr>
+                          </a:outerShdw>
+                        </a:effectLst>
+                      </wps:spPr>
+                      <wps:style>
+                        <a:lnRef idx="1">
+                          <a:schemeClr val="accent1"/>
+                        </a:lnRef>
+                        <a:fillRef idx="0">
+                          <a:schemeClr val="accent1"/>
+                        </a:fillRef>
+                        <a:effectRef idx="0">
+                          <a:schemeClr val="accent1"/>
+                        </a:effectRef>
+                        <a:fontRef idx="minor">
+                          <a:schemeClr val="tx1"/>
+                        </a:fontRef>
+                      </wps:style>
+                      <wps:bodyPr/>
+                    </wps:wsp>
+                  </a:graphicData>
+                </a:graphic>
+                <wp14:sizeRelH relativeFrom="margin">
+                  <wp14:pctWidth>0</wp14:pctWidth>
+                </wp14:sizeRelH>
+              </wp:anchor>
+            </w:drawing>
+          </mc:Choice>
+          <mc:Fallback>
+            <w:pict>
+              <v:line w14:anchorId="47819339" id="Straight Connector 1" o:spid="_x0000_s1026" style="position:absolute;flip:y;z-index:251703296;visibility:visible;mso-wrap-style:square;mso-width-percent:0;mso-wrap-distance-left:9pt;mso-wrap-distance-top:0;mso-wrap-distance-right:9pt;mso-wrap-distance-bottom:0;mso-position-horizontal:absolute;mso-position-horizontal-relative:margin;mso-position-vertical:absolute;mso-position-vertical-relative:text;mso-width-percent:0;mso-width-relative:margin" from="0,3pt" to="459.7pt,4.25pt" o:gfxdata="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" strokecolor="#7f7f7f [1612]">
+                <v:shadow on="t" color="black" opacity="26214f" origin=".5,-.5" offset="-.74836mm,.74836mm"/>
+                <w10:wrap anchorx="margin"/>
+              </v:line>
+            </w:pict>
+          </mc:Fallback>
+        </mc:AlternateContent>
+      </w:r>
+      <w:r>
+        <w:rPr>
+          <w:noProof/>
+        </w:rPr>
+        <w:drawing>
+          <wp:inline distT="0" distB="0" distL="0" distR="0" wp14:anchorId="43347B05" wp14:editId="0662C742">
+            <wp:extent cx="5943600" cy="2642235"/>
+            <wp:effectExtent l="0" t="0" r="0" b="5715"/>
+            <wp:docPr id="901200398" name="Picture 1" descr="Diagram, schematic&#10;&#10;Description automatically generated"/>
+            <wp:cNvGraphicFramePr>
+              <a:graphicFrameLocks xmlns:a="http://schemas.openxmlformats.org/drawingml/2006/main" noChangeAspect="1"/>
+            </wp:cNvGraphicFramePr>
+            <a:graphic xmlns:a="http://schemas.openxmlformats.org/drawingml/2006/main">
+              <a:graphicData uri="http://schemas.openxmlformats.org/drawingml/2006/picture">
+                <pic:pic xmlns:pic="http://schemas.openxmlformats.org/drawingml/2006/picture">
+                  <pic:nvPicPr>
+                    <pic:cNvPr id="901200398" name="Picture 1" descr="Diagram, schematic&#10;&#10;Description automatically generated"/>
+                    <pic:cNvPicPr/>
+                  </pic:nvPicPr>
+                  <pic:blipFill>
+                    <a:blip r:embed="rId21" cstate="print">
+                      <a:extLst>
+                        <a:ext uri="{28A0092B-C50C-407E-A947-70E740481C1C}">
+                          <a14:useLocalDpi xmlns:a14="http://schemas.microsoft.com/office/drawing/2010/main" val="0"/>
+                        </a:ext>
+                      </a:extLst>
+                    </a:blip>
+                    <a:stretch>
+                      <a:fillRect/>
+                    </a:stretch>
+                  </pic:blipFill>
+                  <pic:spPr>
+                    <a:xfrm>
+                      <a:off x="0" y="0"/>
+                      <a:ext cx="5943600" cy="2642235"/>
+                    </a:xfrm>
+                    <a:prstGeom prst="rect">
+                      <a:avLst/>
+                    </a:prstGeom>
+                  </pic:spPr>
+                </pic:pic>
+              </a:graphicData>
+            </a:graphic>
+          </wp:inline>
+        </w:drawing>
+      </w:r>
+    </w:p>
+    <w:p>
+      <w:pPr>
+        <w:pStyle w:val="Heading3"/>
+        <w15:collapsed/>
+        <w:rPr>
+          <w:rFonts w:ascii="Times New Roman" w:hAnsi="Times New Roman" w:cs="Times New Roman"/>
+          <w:sz w:val="28"/>
+          <w:szCs w:val="28"/>
+        </w:rPr>
+      </w:pPr>
+      <w:r>
+        <w:rPr>
+          <w:rFonts w:ascii="Times New Roman" w:hAnsi="Times New Roman" w:cs="Times New Roman"/>
+          <w:sz w:val="28"/>
+          <w:szCs w:val="28"/>
+        </w:rPr>
+        <w:lastRenderedPageBreak/>
         <w:t>Project Directory Structure</w:t>
       </w:r>
     </w:p>
@@ -1805,14 +1970,725 @@
         <w:rPr>
           <w:rStyle w:val="VerbatimChar"/>
         </w:rPr>
-        <w:t xml:space="preserve">│   │   │   └── </w:t>
+        <w:t>│   │   │   └── fuzzowski_medusa_telnet.pcap</w:t>
+      </w:r>
+      <w:r>
+        <w:br/>
+      </w:r>
+      <w:r>
+        <w:rPr>
+          <w:rStyle w:val="VerbatimChar"/>
+        </w:rPr>
+        <w:t>│   │   └── brief_3</w:t>
+      </w:r>
+      <w:r>
+        <w:br/>
+      </w:r>
+      <w:r>
+        <w:rPr>
+          <w:rStyle w:val="VerbatimChar"/>
+        </w:rPr>
+        <w:t>│   │       └── G12_briefing_3_progress_report.docx</w:t>
+      </w:r>
+      <w:r>
+        <w:br/>
+      </w:r>
+      <w:r>
+        <w:rPr>
+          <w:rStyle w:val="VerbatimChar"/>
+        </w:rPr>
+        <w:t>│   ├── design_review</w:t>
+      </w:r>
+      <w:r>
+        <w:br/>
+      </w:r>
+      <w:r>
+        <w:rPr>
+          <w:rStyle w:val="VerbatimChar"/>
+        </w:rPr>
+        <w:t>│   │   ├── 495_488_design_review_template.pptx</w:t>
+      </w:r>
+      <w:r>
+        <w:br/>
+      </w:r>
+      <w:r>
+        <w:rPr>
+          <w:rStyle w:val="VerbatimChar"/>
+        </w:rPr>
+        <w:t>│   │   ├── Behavioral_Decomposition.vsdx</w:t>
+      </w:r>
+      <w:r>
+        <w:br/>
+      </w:r>
+      <w:r>
+        <w:rPr>
+          <w:rStyle w:val="VerbatimChar"/>
+        </w:rPr>
+        <w:t>│   │   ├── Functional_Decomposition.vsdx</w:t>
+      </w:r>
+      <w:r>
+        <w:br/>
+      </w:r>
+      <w:r>
+        <w:rPr>
+          <w:rStyle w:val="VerbatimChar"/>
+        </w:rPr>
+        <w:t>│   │   ├── G12_design_review_presentation.pptx</w:t>
+      </w:r>
+      <w:r>
+        <w:br/>
+      </w:r>
+      <w:r>
+        <w:rPr>
+          <w:rStyle w:val="VerbatimChar"/>
+        </w:rPr>
+        <w:t>│   │   ├── G12_level_of_effort.docx</w:t>
+      </w:r>
+      <w:r>
+        <w:br/>
+      </w:r>
+      <w:r>
+        <w:rPr>
+          <w:rStyle w:val="VerbatimChar"/>
+        </w:rPr>
+        <w:t>│   │   ├── G12_marketing_requirements.docx</w:t>
+      </w:r>
+      <w:r>
+        <w:br/>
+      </w:r>
+      <w:r>
+        <w:rPr>
+          <w:rStyle w:val="VerbatimChar"/>
+        </w:rPr>
+        <w:t>│   │   ├── Updated_Behavioral_Decomposition.png</w:t>
+      </w:r>
+      <w:r>
+        <w:br/>
+      </w:r>
+      <w:r>
+        <w:rPr>
+          <w:rStyle w:val="VerbatimChar"/>
+        </w:rPr>
+        <w:t>│   │   ├── Updated_Functional_Decomposition.png</w:t>
+      </w:r>
+      <w:r>
+        <w:br/>
+      </w:r>
+      <w:r>
+        <w:rPr>
+          <w:rStyle w:val="VerbatimChar"/>
+        </w:rPr>
+        <w:t>│   │   └── individual_level_of_effort.md</w:t>
+      </w:r>
+      <w:r>
+        <w:br/>
+      </w:r>
+      <w:r>
+        <w:rPr>
+          <w:rStyle w:val="VerbatimChar"/>
+        </w:rPr>
+        <w:t>│   ├── final_report</w:t>
+      </w:r>
+      <w:r>
+        <w:br/>
+      </w:r>
+      <w:r>
+        <w:rPr>
+          <w:rStyle w:val="VerbatimChar"/>
+        </w:rPr>
+        <w:t>│   ├── proposal</w:t>
+      </w:r>
+      <w:r>
+        <w:br/>
+      </w:r>
+      <w:r>
+        <w:rPr>
+          <w:rStyle w:val="VerbatimChar"/>
+        </w:rPr>
+        <w:t>│   │   └── Project-Proposal-Submission.pdf</w:t>
+      </w:r>
+      <w:r>
+        <w:br/>
+      </w:r>
+      <w:r>
+        <w:rPr>
+          <w:rStyle w:val="VerbatimChar"/>
+        </w:rPr>
+        <w:t>│   └── timeline_and_milestones</w:t>
+      </w:r>
+      <w:r>
+        <w:br/>
+      </w:r>
+      <w:r>
+        <w:rPr>
+          <w:rStyle w:val="VerbatimChar"/>
+        </w:rPr>
+        <w:t>│       └── initial</w:t>
+      </w:r>
+      <w:r>
+        <w:br/>
+      </w:r>
+      <w:r>
+        <w:rPr>
+          <w:rStyle w:val="VerbatimChar"/>
+        </w:rPr>
+        <w:t>│           ├── Project_Timeline_Proposal.gan</w:t>
+      </w:r>
+      <w:r>
+        <w:br/>
+      </w:r>
+      <w:r>
+        <w:rPr>
+          <w:rStyle w:val="VerbatimChar"/>
+        </w:rPr>
+        <w:t>│           └── milestone_analysis.md</w:t>
+      </w:r>
+      <w:r>
+        <w:br/>
+      </w:r>
+      <w:r>
+        <w:rPr>
+          <w:rStyle w:val="VerbatimChar"/>
+        </w:rPr>
+        <w:t>├── fuzzing</w:t>
+      </w:r>
+      <w:r>
+        <w:br/>
+      </w:r>
+      <w:r>
+        <w:rPr>
+          <w:rStyle w:val="VerbatimChar"/>
+        </w:rPr>
+        <w:t>│   ├── afl-qemu-trace</w:t>
+      </w:r>
+      <w:r>
+        <w:br/>
+      </w:r>
+      <w:r>
+        <w:rPr>
+          <w:rStyle w:val="VerbatimChar"/>
+        </w:rPr>
+        <w:t>│   ├── fuzzowski.medusa.ftp</w:t>
+      </w:r>
+      <w:r>
+        <w:br/>
+      </w:r>
+      <w:r>
+        <w:rPr>
+          <w:rStyle w:val="VerbatimChar"/>
+        </w:rPr>
+        <w:t>│   │   └── ftp.py</w:t>
+      </w:r>
+      <w:r>
+        <w:br/>
+      </w:r>
+      <w:r>
+        <w:rPr>
+          <w:rStyle w:val="VerbatimChar"/>
+        </w:rPr>
+        <w:t>│   ├── fuzzshark</w:t>
+      </w:r>
+      <w:r>
+        <w:br/>
+      </w:r>
+      <w:r>
+        <w:rPr>
+          <w:rStyle w:val="VerbatimChar"/>
+        </w:rPr>
+        <w:t>│   │   └── ~src</w:t>
+      </w:r>
+      <w:r>
+        <w:br/>
+      </w:r>
+      <w:r>
+        <w:rPr>
+          <w:rStyle w:val="VerbatimChar"/>
+        </w:rPr>
+        <w:t>|   ├── icmp.masscan</w:t>
+      </w:r>
+      <w:r>
+        <w:br/>
+      </w:r>
+      <w:r>
+        <w:rPr>
+          <w:rStyle w:val="VerbatimChar"/>
+        </w:rPr>
+        <w:t>│   │   ├── fuzz_ping.sh</w:t>
+      </w:r>
+      <w:r>
+        <w:br/>
+      </w:r>
+      <w:r>
+        <w:rPr>
+          <w:rStyle w:val="VerbatimChar"/>
+        </w:rPr>
+        <w:t>│   │   ├── grammer.bnf</w:t>
+      </w:r>
+      <w:r>
+        <w:br/>
+      </w:r>
+      <w:r>
+        <w:rPr>
+          <w:rStyle w:val="VerbatimChar"/>
+        </w:rPr>
+        <w:t>│   │   ├── internet_checksum.py</w:t>
+      </w:r>
+      <w:r>
+        <w:br/>
+      </w:r>
+      <w:r>
+        <w:rPr>
+          <w:rStyle w:val="VerbatimChar"/>
+        </w:rPr>
+        <w:t>│   │   ├── requirements.txt</w:t>
+      </w:r>
+      <w:r>
+        <w:br/>
+      </w:r>
+      <w:r>
+        <w:rPr>
+          <w:rStyle w:val="VerbatimChar"/>
+        </w:rPr>
+        <w:t xml:space="preserve">│   │   └── send_icmp.py </w:t>
+      </w:r>
+      <w:r>
+        <w:br/>
+      </w:r>
+      <w:r>
+        <w:rPr>
+          <w:rStyle w:val="VerbatimChar"/>
+        </w:rPr>
+        <w:t>│   ├── medusa.postgresql.afl_1</w:t>
+      </w:r>
+      <w:r>
+        <w:br/>
+      </w:r>
+      <w:r>
+        <w:rPr>
+          <w:rStyle w:val="VerbatimChar"/>
+        </w:rPr>
+        <w:t>│   │   ├── cmdline</w:t>
+      </w:r>
+      <w:r>
+        <w:br/>
+      </w:r>
+      <w:r>
+        <w:rPr>
+          <w:rStyle w:val="VerbatimChar"/>
+        </w:rPr>
+        <w:t>│   │   ├── fuzz_bitmap</w:t>
+      </w:r>
+      <w:r>
+        <w:br/>
+      </w:r>
+      <w:r>
+        <w:rPr>
+          <w:rStyle w:val="VerbatimChar"/>
+        </w:rPr>
+        <w:t>│   │   ├── fuzzer_setup</w:t>
+      </w:r>
+      <w:r>
+        <w:br/>
+      </w:r>
+      <w:r>
+        <w:rPr>
+          <w:rStyle w:val="VerbatimChar"/>
+        </w:rPr>
+        <w:t>│   │   ├── fuzzer_stats</w:t>
+      </w:r>
+      <w:r>
+        <w:br/>
+      </w:r>
+      <w:r>
+        <w:rPr>
+          <w:rStyle w:val="VerbatimChar"/>
+        </w:rPr>
+        <w:t>│   │   ├── ~hangs</w:t>
+      </w:r>
+      <w:r>
+        <w:br/>
+      </w:r>
+      <w:r>
+        <w:rPr>
+          <w:rStyle w:val="VerbatimChar"/>
+        </w:rPr>
+        <w:t>│   │   ├── init_attempt</w:t>
+      </w:r>
+      <w:r>
+        <w:br/>
+      </w:r>
+      <w:r>
+        <w:rPr>
+          <w:rStyle w:val="VerbatimChar"/>
+        </w:rPr>
+        <w:t>│   │   │   ├── medusa_config.txt</w:t>
+      </w:r>
+      <w:r>
+        <w:br/>
+      </w:r>
+      <w:r>
+        <w:rPr>
+          <w:rStyle w:val="VerbatimChar"/>
+        </w:rPr>
+        <w:t>│   │   │   ├── wrapper.c</w:t>
+      </w:r>
+      <w:r>
+        <w:br/>
+      </w:r>
+      <w:r>
+        <w:rPr>
+          <w:rStyle w:val="VerbatimChar"/>
+        </w:rPr>
+        <w:t>│   │   │   └── wrapper.sh</w:t>
+      </w:r>
+      <w:r>
+        <w:br/>
+      </w:r>
+      <w:r>
+        <w:rPr>
+          <w:rStyle w:val="VerbatimChar"/>
+        </w:rPr>
+        <w:t>│   │   ├── ~plot_data</w:t>
+      </w:r>
+      <w:r>
+        <w:br/>
+      </w:r>
+      <w:r>
+        <w:rPr>
+          <w:rStyle w:val="VerbatimChar"/>
+        </w:rPr>
+        <w:t>│   │   └── ~queue</w:t>
+      </w:r>
+      <w:r>
+        <w:br/>
+      </w:r>
+      <w:r>
+        <w:rPr>
+          <w:rStyle w:val="VerbatimChar"/>
+        </w:rPr>
+        <w:t>│   ├── peach_fuzz</w:t>
+      </w:r>
+      <w:r>
+        <w:br/>
+      </w:r>
+      <w:r>
+        <w:rPr>
+          <w:rStyle w:val="VerbatimChar"/>
+        </w:rPr>
+        <w:t>│   │   ├── network_fuzzing.xml</w:t>
+      </w:r>
+      <w:r>
+        <w:br/>
+      </w:r>
+      <w:r>
+        <w:rPr>
+          <w:rStyle w:val="VerbatimChar"/>
+        </w:rPr>
+        <w:t>│   │   └── peachfuzzer.dockerfile</w:t>
+      </w:r>
+      <w:r>
+        <w:br/>
+      </w:r>
+      <w:r>
+        <w:rPr>
+          <w:rStyle w:val="VerbatimChar"/>
+        </w:rPr>
+        <w:t>│   ├── radamsa</w:t>
+      </w:r>
+      <w:r>
+        <w:br/>
+      </w:r>
+      <w:r>
+        <w:rPr>
+          <w:rStyle w:val="VerbatimChar"/>
+        </w:rPr>
+        <w:t>│   │   ├── Radamsa_Instructions.md</w:t>
+      </w:r>
+      <w:r>
+        <w:br/>
+      </w:r>
+      <w:r>
+        <w:rPr>
+          <w:rStyle w:val="VerbatimChar"/>
+        </w:rPr>
+        <w:t>│   │   └── ~img</w:t>
+      </w:r>
+      <w:r>
+        <w:br/>
+      </w:r>
+      <w:r>
+        <w:rPr>
+          <w:rStyle w:val="VerbatimChar"/>
+        </w:rPr>
+        <w:t>│   ├── randbytes</w:t>
+      </w:r>
+      <w:r>
+        <w:br/>
+      </w:r>
+      <w:r>
+        <w:rPr>
+          <w:rStyle w:val="VerbatimChar"/>
+        </w:rPr>
+        <w:t>│   │   ├── ftp_server.py</w:t>
+      </w:r>
+      <w:r>
+        <w:br/>
+      </w:r>
+      <w:r>
+        <w:rPr>
+          <w:rStyle w:val="VerbatimChar"/>
+        </w:rPr>
+        <w:t>│   │   └── pcap_parsing.py</w:t>
+      </w:r>
+      <w:r>
+        <w:br/>
+      </w:r>
+      <w:r>
+        <w:rPr>
+          <w:rStyle w:val="VerbatimChar"/>
+        </w:rPr>
+        <w:t>│   ├── randpkt</w:t>
+      </w:r>
+      <w:r>
+        <w:br/>
+      </w:r>
+      <w:r>
+        <w:rPr>
+          <w:rStyle w:val="VerbatimChar"/>
+        </w:rPr>
+        <w:t>│   │   └── ~src</w:t>
+      </w:r>
+      <w:r>
+        <w:br/>
+      </w:r>
+      <w:r>
+        <w:rPr>
+          <w:rStyle w:val="VerbatimChar"/>
+        </w:rPr>
+        <w:t>│   └── scapy.radamsa</w:t>
+      </w:r>
+      <w:r>
+        <w:br/>
+      </w:r>
+      <w:r>
+        <w:rPr>
+          <w:rStyle w:val="VerbatimChar"/>
+        </w:rPr>
+        <w:t>│       └── radamsa_scapy_pcap_fuzzing.py</w:t>
+      </w:r>
+      <w:r>
+        <w:br/>
+      </w:r>
+      <w:r>
+        <w:rPr>
+          <w:rStyle w:val="VerbatimChar"/>
+        </w:rPr>
+        <w:t>├── misc</w:t>
+      </w:r>
+      <w:r>
+        <w:br/>
+      </w:r>
+      <w:r>
+        <w:rPr>
+          <w:rStyle w:val="VerbatimChar"/>
+        </w:rPr>
+        <w:t>│   ├── Attack_Tool_Commands.md</w:t>
+      </w:r>
+      <w:r>
+        <w:br/>
+      </w:r>
+      <w:r>
+        <w:rPr>
+          <w:rStyle w:val="VerbatimChar"/>
+        </w:rPr>
+        <w:t>│   ├── Attack_Tool_Info.md</w:t>
+      </w:r>
+      <w:r>
+        <w:br/>
+      </w:r>
+      <w:r>
+        <w:rPr>
+          <w:rStyle w:val="VerbatimChar"/>
+        </w:rPr>
+        <w:t>│   ├── password_list.txt</w:t>
+      </w:r>
+      <w:r>
+        <w:br/>
+      </w:r>
+      <w:r>
+        <w:rPr>
+          <w:rStyle w:val="VerbatimChar"/>
+        </w:rPr>
+        <w:t>│   └── repeat_medusa.sh</w:t>
+      </w:r>
+      <w:r>
+        <w:br/>
+      </w:r>
+      <w:r>
+        <w:rPr>
+          <w:rStyle w:val="VerbatimChar"/>
+        </w:rPr>
+        <w:t>├── pcaps</w:t>
+      </w:r>
+      <w:r>
+        <w:br/>
+      </w:r>
+      <w:r>
+        <w:rPr>
+          <w:rStyle w:val="VerbatimChar"/>
+        </w:rPr>
+        <w:t>│   ├── baseline</w:t>
+      </w:r>
+      <w:r>
+        <w:br/>
+      </w:r>
+      <w:r>
+        <w:rPr>
+          <w:rStyle w:val="VerbatimChar"/>
+        </w:rPr>
+        <w:t>│   │   ├── masscan.pcap</w:t>
+      </w:r>
+      <w:r>
+        <w:br/>
+      </w:r>
+      <w:r>
+        <w:rPr>
+          <w:rStyle w:val="VerbatimChar"/>
+        </w:rPr>
+        <w:t>│   │   ├── medusa_ftp.pcap</w:t>
+      </w:r>
+      <w:r>
+        <w:br/>
+      </w:r>
+      <w:r>
+        <w:rPr>
+          <w:rStyle w:val="VerbatimChar"/>
+        </w:rPr>
+        <w:t>│   │   ├── medusa_postgresql.pcap</w:t>
+      </w:r>
+      <w:r>
+        <w:br/>
+      </w:r>
+      <w:r>
+        <w:rPr>
+          <w:rStyle w:val="VerbatimChar"/>
+        </w:rPr>
+        <w:t>│   │   └── medusa_ssh.pcap</w:t>
+      </w:r>
+      <w:r>
+        <w:br/>
+      </w:r>
+      <w:r>
+        <w:rPr>
+          <w:rStyle w:val="VerbatimChar"/>
+        </w:rPr>
+        <w:t>│   └── scapy</w:t>
+      </w:r>
+      <w:r>
+        <w:br/>
+      </w:r>
+      <w:r>
+        <w:rPr>
+          <w:rStyle w:val="VerbatimChar"/>
+        </w:rPr>
+        <w:t>│       ├── ftp_login_packets.pcap</w:t>
+      </w:r>
+      <w:r>
+        <w:br/>
+      </w:r>
+      <w:r>
+        <w:rPr>
+          <w:rStyle w:val="VerbatimChar"/>
+        </w:rPr>
+        <w:t>│       ├── fuzz_test_1.pcap</w:t>
+      </w:r>
+      <w:r>
+        <w:br/>
+      </w:r>
+      <w:r>
+        <w:rPr>
+          <w:rStyle w:val="VerbatimChar"/>
+        </w:rPr>
+        <w:t>│       ├── medusa_ftp_brute_force.pcap</w:t>
+      </w:r>
+      <w:r>
+        <w:br/>
+      </w:r>
+      <w:r>
+        <w:rPr>
+          <w:rStyle w:val="VerbatimChar"/>
+        </w:rPr>
+        <w:t>│       ├── medusa_ftp_fail.pcap</w:t>
+      </w:r>
+      <w:r>
+        <w:br/>
+      </w:r>
+      <w:r>
+        <w:rPr>
+          <w:rStyle w:val="VerbatimChar"/>
+        </w:rPr>
+        <w:t>│       └── nmap_ftp_scan.pcap</w:t>
+      </w:r>
+      <w:r>
+        <w:br/>
+      </w:r>
+      <w:r>
+        <w:rPr>
+          <w:rStyle w:val="VerbatimChar"/>
+        </w:rPr>
+        <w:t>├── project_overview.png</w:t>
+      </w:r>
+      <w:r>
+        <w:br/>
+      </w:r>
+      <w:r>
+        <w:rPr>
+          <w:rStyle w:val="VerbatimChar"/>
+        </w:rPr>
+        <w:t>├── research</w:t>
+      </w:r>
+      <w:r>
+        <w:br/>
+      </w:r>
+      <w:r>
+        <w:rPr>
+          <w:rStyle w:val="VerbatimChar"/>
+        </w:rPr>
+        <w:t>│   ├── CVEs.md</w:t>
+      </w:r>
+      <w:r>
+        <w:br/>
+      </w:r>
+      <w:r>
+        <w:rPr>
+          <w:rStyle w:val="VerbatimChar"/>
+        </w:rPr>
+        <w:t>│   ├── Fuzzing_Tools.md</w:t>
+      </w:r>
+      <w:r>
+        <w:br/>
+      </w:r>
+      <w:r>
+        <w:rPr>
+          <w:rStyle w:val="VerbatimChar"/>
+        </w:rPr>
+        <w:t>│   └── cmiller-csw-2010.pdf</w:t>
+      </w:r>
+      <w:r>
+        <w:br/>
+      </w:r>
+      <w:r>
+        <w:rPr>
+          <w:rStyle w:val="VerbatimChar"/>
+        </w:rPr>
+        <w:t xml:space="preserve">└── </w:t>
       </w:r>
       <w:proofErr w:type="spellStart"/>
       <w:r>
         <w:rPr>
           <w:rStyle w:val="VerbatimChar"/>
         </w:rPr>
-        <w:t>fuzzowski_medusa_telnet.pcap</w:t>
+        <w:t>background_screening</w:t>
       </w:r>
       <w:proofErr w:type="spellEnd"/>
       <w:r>
@@ -1822,7 +2698,7 @@
         <w:rPr>
           <w:rStyle w:val="VerbatimChar"/>
         </w:rPr>
-        <w:t>│   │   └── brief_3</w:t>
+        <w:t xml:space="preserve">    ├── ldra</w:t>
       </w:r>
       <w:r>
         <w:br/>
@@ -1831,7 +2707,7 @@
         <w:rPr>
           <w:rStyle w:val="VerbatimChar"/>
         </w:rPr>
-        <w:t>│   │       └── G12_briefing_3_progress_report.docx</w:t>
+        <w:t xml:space="preserve">    │   ├── aircrack-ng</w:t>
       </w:r>
       <w:r>
         <w:br/>
@@ -1840,16 +2716,17 @@
         <w:rPr>
           <w:rStyle w:val="VerbatimChar"/>
         </w:rPr>
-        <w:t xml:space="preserve">│   ├── </w:t>
-      </w:r>
-      <w:proofErr w:type="spellStart"/>
+        <w:t xml:space="preserve">    │   │   └── aircrack-ng.mts.htm</w:t>
+      </w:r>
+      <w:r>
+        <w:br/>
+      </w:r>
       <w:r>
         <w:rPr>
           <w:rStyle w:val="VerbatimChar"/>
         </w:rPr>
-        <w:t>design_review</w:t>
-      </w:r>
-      <w:proofErr w:type="spellEnd"/>
+        <w:t xml:space="preserve">    │   ├── masscan</w:t>
+      </w:r>
       <w:r>
         <w:br/>
       </w:r>
@@ -1857,7 +2734,7 @@
         <w:rPr>
           <w:rStyle w:val="VerbatimChar"/>
         </w:rPr>
-        <w:t>│   │   ├── 495_488_design_review_template.pptx</w:t>
+        <w:t xml:space="preserve">    │   │   └── masscan.mts.htm</w:t>
       </w:r>
       <w:r>
         <w:br/>
@@ -1866,16 +2743,17 @@
         <w:rPr>
           <w:rStyle w:val="VerbatimChar"/>
         </w:rPr>
-        <w:t xml:space="preserve">│   │   ├── </w:t>
-      </w:r>
-      <w:proofErr w:type="spellStart"/>
+        <w:t xml:space="preserve">    │   ├── medusa</w:t>
+      </w:r>
+      <w:r>
+        <w:br/>
+      </w:r>
       <w:r>
         <w:rPr>
           <w:rStyle w:val="VerbatimChar"/>
         </w:rPr>
-        <w:t>Behavioral_Decomposition.vsdx</w:t>
-      </w:r>
-      <w:proofErr w:type="spellEnd"/>
+        <w:t xml:space="preserve">    │   │   └── medusa.mts.htm</w:t>
+      </w:r>
       <w:r>
         <w:br/>
       </w:r>
@@ -1883,16 +2761,17 @@
         <w:rPr>
           <w:rStyle w:val="VerbatimChar"/>
         </w:rPr>
-        <w:t xml:space="preserve">│   │   ├── </w:t>
-      </w:r>
-      <w:proofErr w:type="spellStart"/>
+        <w:t xml:space="preserve">    │   ├── netdiscover</w:t>
+      </w:r>
+      <w:r>
+        <w:br/>
+      </w:r>
       <w:r>
         <w:rPr>
           <w:rStyle w:val="VerbatimChar"/>
         </w:rPr>
-        <w:t>Functional_Decomposition.vsdx</w:t>
-      </w:r>
-      <w:proofErr w:type="spellEnd"/>
+        <w:t xml:space="preserve">    │   │   └── netdiscover.mts.htm</w:t>
+      </w:r>
       <w:r>
         <w:br/>
       </w:r>
@@ -1900,7 +2779,7 @@
         <w:rPr>
           <w:rStyle w:val="VerbatimChar"/>
         </w:rPr>
-        <w:t>│   │   ├── G12_design_review_presentation.pptx</w:t>
+        <w:t xml:space="preserve">    │   ├── reaver</w:t>
       </w:r>
       <w:r>
         <w:br/>
@@ -1909,7 +2788,7 @@
         <w:rPr>
           <w:rStyle w:val="VerbatimChar"/>
         </w:rPr>
-        <w:t>│   │   ├── G12_level_of_effort.docx</w:t>
+        <w:t xml:space="preserve">    │   │   └── reaver.mts.htm</w:t>
       </w:r>
       <w:r>
         <w:br/>
@@ -1918,7 +2797,7 @@
         <w:rPr>
           <w:rStyle w:val="VerbatimChar"/>
         </w:rPr>
-        <w:t>│   │   ├── G12_marketing_requirements.docx</w:t>
+        <w:t xml:space="preserve">    │   └── yersinia</w:t>
       </w:r>
       <w:r>
         <w:br/>
@@ -1927,7 +2806,7 @@
         <w:rPr>
           <w:rStyle w:val="VerbatimChar"/>
         </w:rPr>
-        <w:t>│   │   ├── Updated_Behavioral_Decomposition.png</w:t>
+        <w:t xml:space="preserve">    │       └── yersinia.mts.htm</w:t>
       </w:r>
       <w:r>
         <w:br/>
@@ -1936,1010 +2815,8 @@
         <w:rPr>
           <w:rStyle w:val="VerbatimChar"/>
         </w:rPr>
-        <w:t>│   │   ├── Updated_Functional_Decomposition.png</w:t>
-      </w:r>
-      <w:r>
-        <w:br/>
-      </w:r>
-      <w:r>
-        <w:rPr>
-          <w:rStyle w:val="VerbatimChar"/>
-        </w:rPr>
-        <w:t>│   │   └── individual_level_of_effort.md</w:t>
-      </w:r>
-      <w:r>
-        <w:br/>
-      </w:r>
-      <w:r>
-        <w:rPr>
-          <w:rStyle w:val="VerbatimChar"/>
-        </w:rPr>
-        <w:t xml:space="preserve">│   ├── </w:t>
-      </w:r>
-      <w:proofErr w:type="spellStart"/>
-      <w:r>
-        <w:rPr>
-          <w:rStyle w:val="VerbatimChar"/>
-        </w:rPr>
-        <w:t>final_report</w:t>
-      </w:r>
-      <w:proofErr w:type="spellEnd"/>
-      <w:r>
-        <w:br/>
-      </w:r>
-      <w:r>
-        <w:rPr>
-          <w:rStyle w:val="VerbatimChar"/>
-        </w:rPr>
-        <w:t>│   ├── proposal</w:t>
-      </w:r>
-      <w:r>
-        <w:br/>
-      </w:r>
-      <w:r>
-        <w:rPr>
-          <w:rStyle w:val="VerbatimChar"/>
-        </w:rPr>
-        <w:t>│   │   └── Project-Proposal-Submission.pdf</w:t>
-      </w:r>
-      <w:r>
-        <w:br/>
-      </w:r>
-      <w:r>
-        <w:rPr>
-          <w:rStyle w:val="VerbatimChar"/>
-        </w:rPr>
-        <w:t xml:space="preserve">│   └── </w:t>
-      </w:r>
-      <w:proofErr w:type="spellStart"/>
-      <w:r>
-        <w:rPr>
-          <w:rStyle w:val="VerbatimChar"/>
-        </w:rPr>
-        <w:t>timeline_and_milestones</w:t>
-      </w:r>
-      <w:proofErr w:type="spellEnd"/>
-      <w:r>
-        <w:br/>
-      </w:r>
-      <w:r>
-        <w:rPr>
-          <w:rStyle w:val="VerbatimChar"/>
-        </w:rPr>
-        <w:t>│       └── initial</w:t>
-      </w:r>
-      <w:r>
-        <w:br/>
-      </w:r>
-      <w:r>
-        <w:rPr>
-          <w:rStyle w:val="VerbatimChar"/>
-        </w:rPr>
-        <w:t xml:space="preserve">│           ├── </w:t>
-      </w:r>
-      <w:proofErr w:type="spellStart"/>
-      <w:r>
-        <w:rPr>
-          <w:rStyle w:val="VerbatimChar"/>
-        </w:rPr>
-        <w:t>Project_Timeline_Proposal.gan</w:t>
-      </w:r>
-      <w:proofErr w:type="spellEnd"/>
-      <w:r>
-        <w:br/>
-      </w:r>
-      <w:r>
-        <w:rPr>
-          <w:rStyle w:val="VerbatimChar"/>
-        </w:rPr>
-        <w:t>│           └── milestone_analysis.md</w:t>
-      </w:r>
-      <w:r>
-        <w:br/>
-      </w:r>
-      <w:r>
-        <w:rPr>
-          <w:rStyle w:val="VerbatimChar"/>
-        </w:rPr>
-        <w:t>├── fuzzing</w:t>
-      </w:r>
-      <w:r>
-        <w:br/>
-      </w:r>
-      <w:r>
-        <w:rPr>
-          <w:rStyle w:val="VerbatimChar"/>
-        </w:rPr>
-        <w:t>│   ├── afl-qemu-trace</w:t>
-      </w:r>
-      <w:r>
-        <w:br/>
-      </w:r>
-      <w:r>
-        <w:rPr>
-          <w:rStyle w:val="VerbatimChar"/>
-        </w:rPr>
-        <w:t xml:space="preserve">│   ├── </w:t>
-      </w:r>
-      <w:proofErr w:type="spellStart"/>
-      <w:r>
-        <w:rPr>
-          <w:rStyle w:val="VerbatimChar"/>
-        </w:rPr>
-        <w:t>fuzzowski.medusa.ftp</w:t>
-      </w:r>
-      <w:proofErr w:type="spellEnd"/>
-      <w:r>
-        <w:br/>
-      </w:r>
-      <w:r>
-        <w:rPr>
-          <w:rStyle w:val="VerbatimChar"/>
-        </w:rPr>
-        <w:t>│   │   └── ftp.py</w:t>
-      </w:r>
-      <w:r>
-        <w:br/>
-      </w:r>
-      <w:r>
-        <w:rPr>
-          <w:rStyle w:val="VerbatimChar"/>
-        </w:rPr>
-        <w:t xml:space="preserve">│   ├── </w:t>
-      </w:r>
-      <w:proofErr w:type="spellStart"/>
-      <w:r>
-        <w:rPr>
-          <w:rStyle w:val="VerbatimChar"/>
-        </w:rPr>
-        <w:t>fuzzshark</w:t>
-      </w:r>
-      <w:proofErr w:type="spellEnd"/>
-      <w:r>
-        <w:br/>
-      </w:r>
-      <w:r>
-        <w:rPr>
-          <w:rStyle w:val="VerbatimChar"/>
-        </w:rPr>
-        <w:t>│   │   └── ~</w:t>
-      </w:r>
-      <w:proofErr w:type="spellStart"/>
-      <w:r>
-        <w:rPr>
-          <w:rStyle w:val="VerbatimChar"/>
-        </w:rPr>
-        <w:t>src</w:t>
-      </w:r>
-      <w:proofErr w:type="spellEnd"/>
-      <w:r>
-        <w:br/>
-      </w:r>
-      <w:r>
-        <w:rPr>
-          <w:rStyle w:val="VerbatimChar"/>
-        </w:rPr>
-        <w:t xml:space="preserve">|   ├── </w:t>
-      </w:r>
-      <w:proofErr w:type="spellStart"/>
-      <w:r>
-        <w:rPr>
-          <w:rStyle w:val="VerbatimChar"/>
-        </w:rPr>
-        <w:t>icmp.masscan</w:t>
-      </w:r>
-      <w:proofErr w:type="spellEnd"/>
-      <w:r>
-        <w:br/>
-      </w:r>
-      <w:r>
-        <w:rPr>
-          <w:rStyle w:val="VerbatimChar"/>
-        </w:rPr>
-        <w:t>│   │   ├── fuzz_ping.sh</w:t>
-      </w:r>
-      <w:r>
-        <w:br/>
-      </w:r>
-      <w:r>
-        <w:rPr>
-          <w:rStyle w:val="VerbatimChar"/>
-        </w:rPr>
-        <w:t xml:space="preserve">│   │   ├── </w:t>
-      </w:r>
-      <w:proofErr w:type="spellStart"/>
-      <w:r>
-        <w:rPr>
-          <w:rStyle w:val="VerbatimChar"/>
-        </w:rPr>
-        <w:t>grammer.bnf</w:t>
-      </w:r>
-      <w:proofErr w:type="spellEnd"/>
-      <w:r>
-        <w:br/>
-      </w:r>
-      <w:r>
-        <w:rPr>
-          <w:rStyle w:val="VerbatimChar"/>
-        </w:rPr>
-        <w:t>│   │   ├── internet_checksum.py</w:t>
-      </w:r>
-      <w:r>
-        <w:br/>
-      </w:r>
-      <w:r>
-        <w:rPr>
-          <w:rStyle w:val="VerbatimChar"/>
-        </w:rPr>
-        <w:t>│   │   ├── requirements.txt</w:t>
-      </w:r>
-      <w:r>
-        <w:br/>
-      </w:r>
-      <w:r>
-        <w:rPr>
-          <w:rStyle w:val="VerbatimChar"/>
-        </w:rPr>
-        <w:t xml:space="preserve">│   │   └── send_icmp.py </w:t>
-      </w:r>
-      <w:r>
-        <w:br/>
-      </w:r>
-      <w:r>
-        <w:rPr>
-          <w:rStyle w:val="VerbatimChar"/>
-        </w:rPr>
-        <w:t>│   ├── medusa.postgresql.afl_1</w:t>
-      </w:r>
-      <w:r>
-        <w:br/>
-      </w:r>
-      <w:r>
-        <w:rPr>
-          <w:rStyle w:val="VerbatimChar"/>
-        </w:rPr>
-        <w:t xml:space="preserve">│   │   ├── </w:t>
-      </w:r>
-      <w:proofErr w:type="spellStart"/>
-      <w:r>
-        <w:rPr>
-          <w:rStyle w:val="VerbatimChar"/>
-        </w:rPr>
-        <w:t>cmdline</w:t>
-      </w:r>
-      <w:proofErr w:type="spellEnd"/>
-      <w:r>
-        <w:br/>
-      </w:r>
-      <w:r>
-        <w:rPr>
-          <w:rStyle w:val="VerbatimChar"/>
-        </w:rPr>
-        <w:t xml:space="preserve">│   │   ├── </w:t>
-      </w:r>
-      <w:proofErr w:type="spellStart"/>
-      <w:r>
-        <w:rPr>
-          <w:rStyle w:val="VerbatimChar"/>
-        </w:rPr>
-        <w:t>fuzz_bitmap</w:t>
-      </w:r>
-      <w:proofErr w:type="spellEnd"/>
-      <w:r>
-        <w:br/>
-      </w:r>
-      <w:r>
-        <w:rPr>
-          <w:rStyle w:val="VerbatimChar"/>
-        </w:rPr>
-        <w:t xml:space="preserve">│   │   ├── </w:t>
-      </w:r>
-      <w:proofErr w:type="spellStart"/>
-      <w:r>
-        <w:rPr>
-          <w:rStyle w:val="VerbatimChar"/>
-        </w:rPr>
-        <w:t>fuzzer_setup</w:t>
-      </w:r>
-      <w:proofErr w:type="spellEnd"/>
-      <w:r>
-        <w:br/>
-      </w:r>
-      <w:r>
-        <w:rPr>
-          <w:rStyle w:val="VerbatimChar"/>
-        </w:rPr>
-        <w:t xml:space="preserve">│   │   ├── </w:t>
-      </w:r>
-      <w:proofErr w:type="spellStart"/>
-      <w:r>
-        <w:rPr>
-          <w:rStyle w:val="VerbatimChar"/>
-        </w:rPr>
-        <w:t>fuzzer_stats</w:t>
-      </w:r>
-      <w:proofErr w:type="spellEnd"/>
-      <w:r>
-        <w:br/>
-      </w:r>
-      <w:r>
-        <w:rPr>
-          <w:rStyle w:val="VerbatimChar"/>
-        </w:rPr>
-        <w:t>│   │   ├── ~hangs</w:t>
-      </w:r>
-      <w:r>
-        <w:br/>
-      </w:r>
-      <w:r>
-        <w:rPr>
-          <w:rStyle w:val="VerbatimChar"/>
-        </w:rPr>
-        <w:t xml:space="preserve">│   │   ├── </w:t>
-      </w:r>
-      <w:proofErr w:type="spellStart"/>
-      <w:r>
-        <w:rPr>
-          <w:rStyle w:val="VerbatimChar"/>
-        </w:rPr>
-        <w:t>init_attempt</w:t>
-      </w:r>
-      <w:proofErr w:type="spellEnd"/>
-      <w:r>
-        <w:br/>
-      </w:r>
-      <w:r>
-        <w:rPr>
-          <w:rStyle w:val="VerbatimChar"/>
-        </w:rPr>
-        <w:t>│   │   │   ├── medusa_config.txt</w:t>
-      </w:r>
-      <w:r>
-        <w:br/>
-      </w:r>
-      <w:r>
-        <w:rPr>
-          <w:rStyle w:val="VerbatimChar"/>
-        </w:rPr>
-        <w:t xml:space="preserve">│   │   │   ├── </w:t>
-      </w:r>
-      <w:proofErr w:type="spellStart"/>
-      <w:r>
-        <w:rPr>
-          <w:rStyle w:val="VerbatimChar"/>
-        </w:rPr>
-        <w:t>wrapper.c</w:t>
-      </w:r>
-      <w:proofErr w:type="spellEnd"/>
-      <w:r>
-        <w:br/>
-      </w:r>
-      <w:r>
-        <w:rPr>
-          <w:rStyle w:val="VerbatimChar"/>
-        </w:rPr>
-        <w:t>│   │   │   └── wrapper.sh</w:t>
-      </w:r>
-      <w:r>
-        <w:br/>
-      </w:r>
-      <w:r>
-        <w:rPr>
-          <w:rStyle w:val="VerbatimChar"/>
-        </w:rPr>
-        <w:t>│   │   ├── ~</w:t>
-      </w:r>
-      <w:proofErr w:type="spellStart"/>
-      <w:r>
-        <w:rPr>
-          <w:rStyle w:val="VerbatimChar"/>
-        </w:rPr>
-        <w:t>plot_data</w:t>
-      </w:r>
-      <w:proofErr w:type="spellEnd"/>
-      <w:r>
-        <w:br/>
-      </w:r>
-      <w:r>
-        <w:rPr>
-          <w:rStyle w:val="VerbatimChar"/>
-        </w:rPr>
-        <w:t>│   │   └── ~queue</w:t>
-      </w:r>
-      <w:r>
-        <w:br/>
-      </w:r>
-      <w:r>
-        <w:rPr>
-          <w:rStyle w:val="VerbatimChar"/>
-        </w:rPr>
-        <w:t xml:space="preserve">│   ├── </w:t>
-      </w:r>
-      <w:proofErr w:type="spellStart"/>
-      <w:r>
-        <w:rPr>
-          <w:rStyle w:val="VerbatimChar"/>
-        </w:rPr>
-        <w:t>peach_fuzz</w:t>
-      </w:r>
-      <w:proofErr w:type="spellEnd"/>
-      <w:r>
-        <w:br/>
-      </w:r>
-      <w:r>
-        <w:rPr>
-          <w:rStyle w:val="VerbatimChar"/>
-        </w:rPr>
-        <w:t>│   │   ├── network_fuzzing.xml</w:t>
-      </w:r>
-      <w:r>
-        <w:br/>
-      </w:r>
-      <w:r>
-        <w:rPr>
-          <w:rStyle w:val="VerbatimChar"/>
-        </w:rPr>
-        <w:t xml:space="preserve">│   │   └── </w:t>
-      </w:r>
-      <w:proofErr w:type="spellStart"/>
-      <w:r>
-        <w:rPr>
-          <w:rStyle w:val="VerbatimChar"/>
-        </w:rPr>
-        <w:t>peachfuzzer.dockerfile</w:t>
-      </w:r>
-      <w:proofErr w:type="spellEnd"/>
-      <w:r>
-        <w:br/>
-      </w:r>
-      <w:r>
-        <w:rPr>
-          <w:rStyle w:val="VerbatimChar"/>
-        </w:rPr>
-        <w:t>│   ├── radamsa</w:t>
-      </w:r>
-      <w:r>
-        <w:br/>
-      </w:r>
-      <w:r>
-        <w:rPr>
-          <w:rStyle w:val="VerbatimChar"/>
-        </w:rPr>
-        <w:t>│   │   ├── Radamsa_Instructions.md</w:t>
-      </w:r>
-      <w:r>
-        <w:br/>
-      </w:r>
-      <w:r>
-        <w:rPr>
-          <w:rStyle w:val="VerbatimChar"/>
-        </w:rPr>
-        <w:t>│   │   └── ~</w:t>
-      </w:r>
-      <w:proofErr w:type="spellStart"/>
-      <w:r>
-        <w:rPr>
-          <w:rStyle w:val="VerbatimChar"/>
-        </w:rPr>
-        <w:t>img</w:t>
-      </w:r>
-      <w:proofErr w:type="spellEnd"/>
-      <w:r>
-        <w:br/>
-      </w:r>
-      <w:r>
-        <w:rPr>
-          <w:rStyle w:val="VerbatimChar"/>
-        </w:rPr>
-        <w:t>│   ├── randbytes</w:t>
-      </w:r>
-      <w:r>
-        <w:br/>
-      </w:r>
-      <w:r>
-        <w:rPr>
-          <w:rStyle w:val="VerbatimChar"/>
-        </w:rPr>
-        <w:t>│   │   ├── ftp_server.py</w:t>
-      </w:r>
-      <w:r>
-        <w:br/>
-      </w:r>
-      <w:r>
-        <w:rPr>
-          <w:rStyle w:val="VerbatimChar"/>
-        </w:rPr>
-        <w:t>│   │   └── pcap_parsing.py</w:t>
-      </w:r>
-      <w:r>
-        <w:br/>
-      </w:r>
-      <w:r>
-        <w:rPr>
-          <w:rStyle w:val="VerbatimChar"/>
-        </w:rPr>
-        <w:t>│   ├── randpkt</w:t>
-      </w:r>
-      <w:r>
-        <w:br/>
-      </w:r>
-      <w:r>
-        <w:rPr>
-          <w:rStyle w:val="VerbatimChar"/>
-        </w:rPr>
-        <w:t>│   │   └── ~</w:t>
-      </w:r>
-      <w:proofErr w:type="spellStart"/>
-      <w:r>
-        <w:rPr>
-          <w:rStyle w:val="VerbatimChar"/>
-        </w:rPr>
-        <w:t>src</w:t>
-      </w:r>
-      <w:proofErr w:type="spellEnd"/>
-      <w:r>
-        <w:br/>
-      </w:r>
-      <w:r>
-        <w:rPr>
-          <w:rStyle w:val="VerbatimChar"/>
-        </w:rPr>
-        <w:t xml:space="preserve">│   └── </w:t>
-      </w:r>
-      <w:proofErr w:type="spellStart"/>
-      <w:r>
-        <w:rPr>
-          <w:rStyle w:val="VerbatimChar"/>
-        </w:rPr>
-        <w:t>scapy.radamsa</w:t>
-      </w:r>
-      <w:proofErr w:type="spellEnd"/>
-      <w:r>
-        <w:br/>
-      </w:r>
-      <w:r>
-        <w:rPr>
-          <w:rStyle w:val="VerbatimChar"/>
-        </w:rPr>
-        <w:t>│       └── radamsa_scapy_pcap_fuzzing.py</w:t>
-      </w:r>
-      <w:r>
-        <w:br/>
-      </w:r>
-      <w:r>
-        <w:rPr>
-          <w:rStyle w:val="VerbatimChar"/>
-        </w:rPr>
-        <w:t xml:space="preserve">├── </w:t>
-      </w:r>
-      <w:proofErr w:type="spellStart"/>
-      <w:r>
-        <w:rPr>
-          <w:rStyle w:val="VerbatimChar"/>
-        </w:rPr>
-        <w:t>misc</w:t>
-      </w:r>
-      <w:proofErr w:type="spellEnd"/>
-      <w:r>
-        <w:br/>
-      </w:r>
-      <w:r>
-        <w:rPr>
-          <w:rStyle w:val="VerbatimChar"/>
-        </w:rPr>
-        <w:t>│   ├── Attack_Tool_Commands.md</w:t>
-      </w:r>
-      <w:r>
-        <w:br/>
-      </w:r>
-      <w:r>
-        <w:rPr>
-          <w:rStyle w:val="VerbatimChar"/>
-        </w:rPr>
-        <w:t>│   ├── Attack_Tool_Info.md</w:t>
-      </w:r>
-      <w:r>
-        <w:br/>
-      </w:r>
-      <w:r>
-        <w:rPr>
-          <w:rStyle w:val="VerbatimChar"/>
-        </w:rPr>
-        <w:t>│   ├── password_list.txt</w:t>
-      </w:r>
-      <w:r>
-        <w:br/>
-      </w:r>
-      <w:r>
-        <w:rPr>
-          <w:rStyle w:val="VerbatimChar"/>
-        </w:rPr>
-        <w:t>│   └── repeat_medusa.sh</w:t>
-      </w:r>
-      <w:r>
-        <w:br/>
-      </w:r>
-      <w:r>
-        <w:rPr>
-          <w:rStyle w:val="VerbatimChar"/>
-        </w:rPr>
-        <w:t>├── pcaps</w:t>
-      </w:r>
-      <w:r>
-        <w:br/>
-      </w:r>
-      <w:r>
-        <w:rPr>
-          <w:rStyle w:val="VerbatimChar"/>
-        </w:rPr>
-        <w:t>│   ├── baseline</w:t>
-      </w:r>
-      <w:r>
-        <w:br/>
-      </w:r>
-      <w:r>
-        <w:rPr>
-          <w:rStyle w:val="VerbatimChar"/>
-        </w:rPr>
-        <w:t xml:space="preserve">│   │   ├── </w:t>
-      </w:r>
-      <w:proofErr w:type="spellStart"/>
-      <w:r>
-        <w:rPr>
-          <w:rStyle w:val="VerbatimChar"/>
-        </w:rPr>
-        <w:t>masscan.pcap</w:t>
-      </w:r>
-      <w:proofErr w:type="spellEnd"/>
-      <w:r>
-        <w:br/>
-      </w:r>
-      <w:r>
-        <w:rPr>
-          <w:rStyle w:val="VerbatimChar"/>
-        </w:rPr>
-        <w:t xml:space="preserve">│   │   ├── </w:t>
-      </w:r>
-      <w:proofErr w:type="spellStart"/>
-      <w:r>
-        <w:rPr>
-          <w:rStyle w:val="VerbatimChar"/>
-        </w:rPr>
-        <w:t>medusa_ftp.pcap</w:t>
-      </w:r>
-      <w:proofErr w:type="spellEnd"/>
-      <w:r>
-        <w:br/>
-      </w:r>
-      <w:r>
-        <w:rPr>
-          <w:rStyle w:val="VerbatimChar"/>
-        </w:rPr>
-        <w:t xml:space="preserve">│   │   ├── </w:t>
-      </w:r>
-      <w:proofErr w:type="spellStart"/>
-      <w:r>
-        <w:rPr>
-          <w:rStyle w:val="VerbatimChar"/>
-        </w:rPr>
-        <w:t>medusa_postgresql.pcap</w:t>
-      </w:r>
-      <w:proofErr w:type="spellEnd"/>
-      <w:r>
-        <w:br/>
-      </w:r>
-      <w:r>
-        <w:rPr>
-          <w:rStyle w:val="VerbatimChar"/>
-        </w:rPr>
-        <w:t xml:space="preserve">│   │   └── </w:t>
-      </w:r>
-      <w:proofErr w:type="spellStart"/>
-      <w:r>
-        <w:rPr>
-          <w:rStyle w:val="VerbatimChar"/>
-        </w:rPr>
-        <w:t>medusa_ssh.pcap</w:t>
-      </w:r>
-      <w:proofErr w:type="spellEnd"/>
-      <w:r>
-        <w:br/>
-      </w:r>
-      <w:r>
-        <w:rPr>
-          <w:rStyle w:val="VerbatimChar"/>
-        </w:rPr>
-        <w:t xml:space="preserve">│   └── </w:t>
-      </w:r>
-      <w:proofErr w:type="spellStart"/>
-      <w:r>
-        <w:rPr>
-          <w:rStyle w:val="VerbatimChar"/>
-        </w:rPr>
-        <w:t>scapy</w:t>
-      </w:r>
-      <w:proofErr w:type="spellEnd"/>
-      <w:r>
-        <w:br/>
-      </w:r>
-      <w:r>
-        <w:rPr>
-          <w:rStyle w:val="VerbatimChar"/>
-        </w:rPr>
-        <w:t xml:space="preserve">│       ├── </w:t>
-      </w:r>
-      <w:proofErr w:type="spellStart"/>
-      <w:r>
-        <w:rPr>
-          <w:rStyle w:val="VerbatimChar"/>
-        </w:rPr>
-        <w:t>ftp_login_packets.pcap</w:t>
-      </w:r>
-      <w:proofErr w:type="spellEnd"/>
-      <w:r>
-        <w:br/>
-      </w:r>
-      <w:r>
-        <w:rPr>
-          <w:rStyle w:val="VerbatimChar"/>
-        </w:rPr>
-        <w:t>│       ├── fuzz_test_1.pcap</w:t>
-      </w:r>
-      <w:r>
-        <w:br/>
-      </w:r>
-      <w:r>
-        <w:rPr>
-          <w:rStyle w:val="VerbatimChar"/>
-        </w:rPr>
-        <w:t xml:space="preserve">│       ├── </w:t>
-      </w:r>
-      <w:proofErr w:type="spellStart"/>
-      <w:r>
-        <w:rPr>
-          <w:rStyle w:val="VerbatimChar"/>
-        </w:rPr>
-        <w:t>medusa_ftp_brute_force.pcap</w:t>
-      </w:r>
-      <w:proofErr w:type="spellEnd"/>
-      <w:r>
-        <w:br/>
-      </w:r>
-      <w:r>
-        <w:rPr>
-          <w:rStyle w:val="VerbatimChar"/>
-        </w:rPr>
-        <w:t xml:space="preserve">│       ├── </w:t>
-      </w:r>
-      <w:proofErr w:type="spellStart"/>
-      <w:r>
-        <w:rPr>
-          <w:rStyle w:val="VerbatimChar"/>
-        </w:rPr>
-        <w:t>medusa_ftp_fail.pcap</w:t>
-      </w:r>
-      <w:proofErr w:type="spellEnd"/>
-      <w:r>
-        <w:br/>
-      </w:r>
-      <w:r>
-        <w:rPr>
-          <w:rStyle w:val="VerbatimChar"/>
-        </w:rPr>
-        <w:t xml:space="preserve">│       └── </w:t>
-      </w:r>
-      <w:proofErr w:type="spellStart"/>
-      <w:r>
-        <w:rPr>
-          <w:rStyle w:val="VerbatimChar"/>
-        </w:rPr>
-        <w:t>nmap_ftp_scan.pcap</w:t>
-      </w:r>
-      <w:proofErr w:type="spellEnd"/>
-      <w:r>
-        <w:br/>
-      </w:r>
-      <w:r>
-        <w:rPr>
-          <w:rStyle w:val="VerbatimChar"/>
-        </w:rPr>
-        <w:t>├── project_overview.png</w:t>
-      </w:r>
-      <w:r>
-        <w:br/>
-      </w:r>
-      <w:r>
-        <w:rPr>
-          <w:rStyle w:val="VerbatimChar"/>
-        </w:rPr>
-        <w:t>├── research</w:t>
-      </w:r>
-      <w:r>
-        <w:br/>
-      </w:r>
-      <w:r>
-        <w:rPr>
-          <w:rStyle w:val="VerbatimChar"/>
-        </w:rPr>
-        <w:t>│   ├── CVEs.md</w:t>
-      </w:r>
-      <w:r>
-        <w:br/>
-      </w:r>
-      <w:r>
-        <w:rPr>
-          <w:rStyle w:val="VerbatimChar"/>
-        </w:rPr>
-        <w:t>│   ├── Fuzzing_Tools.md</w:t>
-      </w:r>
-      <w:r>
-        <w:br/>
-      </w:r>
-      <w:r>
-        <w:rPr>
-          <w:rStyle w:val="VerbatimChar"/>
-        </w:rPr>
-        <w:t>│   └── cmiller-csw-2010.pdf</w:t>
-      </w:r>
-      <w:r>
-        <w:br/>
-      </w:r>
-      <w:r>
-        <w:rPr>
-          <w:rStyle w:val="VerbatimChar"/>
-        </w:rPr>
-        <w:t xml:space="preserve">└── </w:t>
-      </w:r>
-      <w:proofErr w:type="spellStart"/>
-      <w:r>
-        <w:rPr>
-          <w:rStyle w:val="VerbatimChar"/>
-        </w:rPr>
-        <w:t>background_screening</w:t>
-      </w:r>
-      <w:proofErr w:type="spellEnd"/>
-      <w:r>
-        <w:br/>
-      </w:r>
-      <w:r>
-        <w:rPr>
-          <w:rStyle w:val="VerbatimChar"/>
-        </w:rPr>
-        <w:t xml:space="preserve">    ├── </w:t>
-      </w:r>
-      <w:proofErr w:type="spellStart"/>
-      <w:r>
-        <w:rPr>
-          <w:rStyle w:val="VerbatimChar"/>
-        </w:rPr>
-        <w:t>ldra</w:t>
-      </w:r>
-      <w:proofErr w:type="spellEnd"/>
-      <w:r>
-        <w:br/>
-      </w:r>
-      <w:r>
-        <w:rPr>
-          <w:rStyle w:val="VerbatimChar"/>
-        </w:rPr>
-        <w:t xml:space="preserve">    │   ├── aircrack-ng</w:t>
-      </w:r>
-      <w:r>
-        <w:br/>
-      </w:r>
-      <w:r>
-        <w:rPr>
-          <w:rStyle w:val="VerbatimChar"/>
-        </w:rPr>
-        <w:t xml:space="preserve">    │   │   └── aircrack-ng.mts.htm</w:t>
-      </w:r>
-      <w:r>
-        <w:br/>
-      </w:r>
-      <w:r>
-        <w:rPr>
-          <w:rStyle w:val="VerbatimChar"/>
-        </w:rPr>
-        <w:t xml:space="preserve">    │   ├── masscan</w:t>
-      </w:r>
-      <w:r>
-        <w:br/>
-      </w:r>
-      <w:r>
-        <w:rPr>
-          <w:rStyle w:val="VerbatimChar"/>
-        </w:rPr>
-        <w:t xml:space="preserve">    │   │   └── masscan.mts.htm</w:t>
-      </w:r>
-      <w:r>
-        <w:br/>
-      </w:r>
-      <w:r>
-        <w:rPr>
-          <w:rStyle w:val="VerbatimChar"/>
-        </w:rPr>
-        <w:t xml:space="preserve">    │   ├── medusa</w:t>
-      </w:r>
-      <w:r>
-        <w:br/>
-      </w:r>
-      <w:r>
-        <w:rPr>
-          <w:rStyle w:val="VerbatimChar"/>
-        </w:rPr>
-        <w:t xml:space="preserve">    │   │   └── medusa.mts.htm</w:t>
-      </w:r>
-      <w:r>
-        <w:br/>
-      </w:r>
-      <w:r>
-        <w:rPr>
-          <w:rStyle w:val="VerbatimChar"/>
-        </w:rPr>
-        <w:t xml:space="preserve">    │   ├── netdiscover</w:t>
-      </w:r>
-      <w:r>
-        <w:br/>
-      </w:r>
-      <w:r>
-        <w:rPr>
-          <w:rStyle w:val="VerbatimChar"/>
-        </w:rPr>
-        <w:t xml:space="preserve">    │   │   └── netdiscover.mts.htm</w:t>
-      </w:r>
-      <w:r>
-        <w:br/>
-      </w:r>
-      <w:r>
-        <w:rPr>
-          <w:rStyle w:val="VerbatimChar"/>
-        </w:rPr>
-        <w:t xml:space="preserve">    │   ├── reaver</w:t>
-      </w:r>
-      <w:r>
-        <w:br/>
-      </w:r>
-      <w:r>
-        <w:rPr>
-          <w:rStyle w:val="VerbatimChar"/>
-        </w:rPr>
-        <w:t xml:space="preserve">    │   │   └── reaver.mts.htm</w:t>
-      </w:r>
-      <w:r>
-        <w:br/>
-      </w:r>
-      <w:r>
-        <w:rPr>
-          <w:rStyle w:val="VerbatimChar"/>
-        </w:rPr>
-        <w:t xml:space="preserve">    │   └── yersinia</w:t>
-      </w:r>
-      <w:r>
-        <w:br/>
-      </w:r>
-      <w:r>
-        <w:rPr>
-          <w:rStyle w:val="VerbatimChar"/>
-        </w:rPr>
-        <w:t xml:space="preserve">    │       └── yersinia.mts.htm</w:t>
-      </w:r>
-      <w:r>
-        <w:br/>
-      </w:r>
-      <w:r>
-        <w:rPr>
-          <w:rStyle w:val="VerbatimChar"/>
-        </w:rPr>
-        <w:t xml:space="preserve">    └── </w:t>
-      </w:r>
-      <w:proofErr w:type="spellStart"/>
-      <w:r>
-        <w:rPr>
-          <w:rStyle w:val="VerbatimChar"/>
-        </w:rPr>
-        <w:t>valgrind</w:t>
-      </w:r>
-      <w:proofErr w:type="spellEnd"/>
+        <w:t xml:space="preserve">    └── valgrind</w:t>
+      </w:r>
       <w:r>
         <w:br/>
       </w:r>
@@ -3639,7 +3516,6 @@
           <w:szCs w:val="22"/>
         </w:rPr>
       </w:pPr>
-      <w:proofErr w:type="spellStart"/>
       <w:r>
         <w:rPr>
           <w:rFonts w:ascii="Times New Roman" w:hAnsi="Times New Roman" w:cs="Times New Roman"/>
@@ -3648,18 +3524,7 @@
           <w:sz w:val="22"/>
           <w:szCs w:val="22"/>
         </w:rPr>
-        <w:t>fuzzowski_medusa_telnet.pcap</w:t>
-      </w:r>
-      <w:proofErr w:type="spellEnd"/>
-      <w:r>
-        <w:rPr>
-          <w:rFonts w:ascii="Times New Roman" w:hAnsi="Times New Roman" w:cs="Times New Roman"/>
-          <w:b/>
-          <w:bCs/>
-          <w:sz w:val="22"/>
-          <w:szCs w:val="22"/>
-        </w:rPr>
-        <w:t>:</w:t>
+        <w:t>fuzzowski_medusa_telnet.pcap:</w:t>
       </w:r>
       <w:r>
         <w:rPr>
@@ -3747,7 +3612,6 @@
           <w:szCs w:val="22"/>
         </w:rPr>
       </w:pPr>
-      <w:proofErr w:type="spellStart"/>
       <w:r>
         <w:rPr>
           <w:rFonts w:ascii="Times New Roman" w:hAnsi="Times New Roman" w:cs="Times New Roman"/>
@@ -3756,18 +3620,7 @@
           <w:sz w:val="22"/>
           <w:szCs w:val="22"/>
         </w:rPr>
-        <w:t>design_review</w:t>
-      </w:r>
-      <w:proofErr w:type="spellEnd"/>
-      <w:r>
-        <w:rPr>
-          <w:rFonts w:ascii="Times New Roman" w:hAnsi="Times New Roman" w:cs="Times New Roman"/>
-          <w:b/>
-          <w:bCs/>
-          <w:sz w:val="22"/>
-          <w:szCs w:val="22"/>
-        </w:rPr>
-        <w:t>:</w:t>
+        <w:t>design_review:</w:t>
       </w:r>
       <w:r>
         <w:rPr>
@@ -3823,7 +3676,6 @@
           <w:szCs w:val="22"/>
         </w:rPr>
       </w:pPr>
-      <w:proofErr w:type="spellStart"/>
       <w:r>
         <w:rPr>
           <w:rFonts w:ascii="Times New Roman" w:hAnsi="Times New Roman" w:cs="Times New Roman"/>
@@ -3832,18 +3684,7 @@
           <w:sz w:val="22"/>
           <w:szCs w:val="22"/>
         </w:rPr>
-        <w:t>Behavioral_Decomposition.vsdx</w:t>
-      </w:r>
-      <w:proofErr w:type="spellEnd"/>
-      <w:r>
-        <w:rPr>
-          <w:rFonts w:ascii="Times New Roman" w:hAnsi="Times New Roman" w:cs="Times New Roman"/>
-          <w:b/>
-          <w:bCs/>
-          <w:sz w:val="22"/>
-          <w:szCs w:val="22"/>
-        </w:rPr>
-        <w:t>:</w:t>
+        <w:t>Behavioral_Decomposition.vsdx:</w:t>
       </w:r>
       <w:r>
         <w:rPr>
@@ -3867,7 +3708,6 @@
           <w:szCs w:val="22"/>
         </w:rPr>
       </w:pPr>
-      <w:proofErr w:type="spellStart"/>
       <w:r>
         <w:rPr>
           <w:rFonts w:ascii="Times New Roman" w:hAnsi="Times New Roman" w:cs="Times New Roman"/>
@@ -3876,18 +3716,7 @@
           <w:sz w:val="22"/>
           <w:szCs w:val="22"/>
         </w:rPr>
-        <w:t>Functional_Decomposition.vsdx</w:t>
-      </w:r>
-      <w:proofErr w:type="spellEnd"/>
-      <w:r>
-        <w:rPr>
-          <w:rFonts w:ascii="Times New Roman" w:hAnsi="Times New Roman" w:cs="Times New Roman"/>
-          <w:b/>
-          <w:bCs/>
-          <w:sz w:val="22"/>
-          <w:szCs w:val="22"/>
-        </w:rPr>
-        <w:t>:</w:t>
+        <w:t>Functional_Decomposition.vsdx:</w:t>
       </w:r>
       <w:r>
         <w:rPr>
@@ -4103,7 +3932,6 @@
           <w:szCs w:val="22"/>
         </w:rPr>
       </w:pPr>
-      <w:proofErr w:type="spellStart"/>
       <w:r>
         <w:rPr>
           <w:rFonts w:ascii="Times New Roman" w:hAnsi="Times New Roman" w:cs="Times New Roman"/>
@@ -4112,18 +3940,7 @@
           <w:sz w:val="22"/>
           <w:szCs w:val="22"/>
         </w:rPr>
-        <w:t>final_report</w:t>
-      </w:r>
-      <w:proofErr w:type="spellEnd"/>
-      <w:r>
-        <w:rPr>
-          <w:rFonts w:ascii="Times New Roman" w:hAnsi="Times New Roman" w:cs="Times New Roman"/>
-          <w:b/>
-          <w:bCs/>
-          <w:sz w:val="22"/>
-          <w:szCs w:val="22"/>
-        </w:rPr>
-        <w:t>:</w:t>
+        <w:t>final_report:</w:t>
       </w:r>
       <w:r>
         <w:rPr>
@@ -4211,7 +4028,6 @@
           <w:szCs w:val="22"/>
         </w:rPr>
       </w:pPr>
-      <w:proofErr w:type="spellStart"/>
       <w:r>
         <w:rPr>
           <w:rFonts w:ascii="Times New Roman" w:hAnsi="Times New Roman" w:cs="Times New Roman"/>
@@ -4220,18 +4036,7 @@
           <w:sz w:val="22"/>
           <w:szCs w:val="22"/>
         </w:rPr>
-        <w:t>timeline_and_milestones</w:t>
-      </w:r>
-      <w:proofErr w:type="spellEnd"/>
-      <w:r>
-        <w:rPr>
-          <w:rFonts w:ascii="Times New Roman" w:hAnsi="Times New Roman" w:cs="Times New Roman"/>
-          <w:b/>
-          <w:bCs/>
-          <w:sz w:val="22"/>
-          <w:szCs w:val="22"/>
-        </w:rPr>
-        <w:t>:</w:t>
+        <w:t>timeline_and_milestones:</w:t>
       </w:r>
       <w:r>
         <w:rPr>
@@ -4287,7 +4092,6 @@
           <w:szCs w:val="22"/>
         </w:rPr>
       </w:pPr>
-      <w:proofErr w:type="spellStart"/>
       <w:r>
         <w:rPr>
           <w:rFonts w:ascii="Times New Roman" w:hAnsi="Times New Roman" w:cs="Times New Roman"/>
@@ -4296,18 +4100,7 @@
           <w:sz w:val="22"/>
           <w:szCs w:val="22"/>
         </w:rPr>
-        <w:t>Project_Timeline_Proposal.gan</w:t>
-      </w:r>
-      <w:proofErr w:type="spellEnd"/>
-      <w:r>
-        <w:rPr>
-          <w:rFonts w:ascii="Times New Roman" w:hAnsi="Times New Roman" w:cs="Times New Roman"/>
-          <w:b/>
-          <w:bCs/>
-          <w:sz w:val="22"/>
-          <w:szCs w:val="22"/>
-        </w:rPr>
-        <w:t>:</w:t>
+        <w:t>Project_Timeline_Proposal.gan:</w:t>
       </w:r>
       <w:r>
         <w:rPr>
@@ -4505,7 +4298,6 @@
           <w:szCs w:val="22"/>
         </w:rPr>
       </w:pPr>
-      <w:proofErr w:type="spellStart"/>
       <w:r>
         <w:rPr>
           <w:rFonts w:ascii="Times New Roman" w:hAnsi="Times New Roman" w:cs="Times New Roman"/>
@@ -4514,44 +4306,15 @@
           <w:sz w:val="22"/>
           <w:szCs w:val="22"/>
         </w:rPr>
-        <w:t>fuzzshark</w:t>
-      </w:r>
-      <w:proofErr w:type="spellEnd"/>
-      <w:r>
-        <w:rPr>
-          <w:rFonts w:ascii="Times New Roman" w:hAnsi="Times New Roman" w:cs="Times New Roman"/>
-          <w:b/>
-          <w:bCs/>
-          <w:sz w:val="22"/>
-          <w:szCs w:val="22"/>
-        </w:rPr>
-        <w:t>:</w:t>
-      </w:r>
-      <w:r>
-        <w:rPr>
-          <w:rFonts w:ascii="Times New Roman" w:hAnsi="Times New Roman" w:cs="Times New Roman"/>
-          <w:sz w:val="22"/>
-          <w:szCs w:val="22"/>
-        </w:rPr>
-        <w:t xml:space="preserve"> </w:t>
-      </w:r>
-      <w:proofErr w:type="spellStart"/>
-      <w:r>
-        <w:rPr>
-          <w:rFonts w:ascii="Times New Roman" w:hAnsi="Times New Roman" w:cs="Times New Roman"/>
-          <w:sz w:val="22"/>
-          <w:szCs w:val="22"/>
-        </w:rPr>
-        <w:t>Fuzzshark</w:t>
-      </w:r>
-      <w:proofErr w:type="spellEnd"/>
-      <w:r>
-        <w:rPr>
-          <w:rFonts w:ascii="Times New Roman" w:hAnsi="Times New Roman" w:cs="Times New Roman"/>
-          <w:sz w:val="22"/>
-          <w:szCs w:val="22"/>
-        </w:rPr>
-        <w:t xml:space="preserve"> files.</w:t>
+        <w:t>fuzzshark:</w:t>
+      </w:r>
+      <w:r>
+        <w:rPr>
+          <w:rFonts w:ascii="Times New Roman" w:hAnsi="Times New Roman" w:cs="Times New Roman"/>
+          <w:sz w:val="22"/>
+          <w:szCs w:val="22"/>
+        </w:rPr>
+        <w:t xml:space="preserve"> Fuzzshark files.</w:t>
       </w:r>
     </w:p>
     <w:p>
@@ -4599,7 +4362,6 @@
           <w:szCs w:val="22"/>
         </w:rPr>
       </w:pPr>
-      <w:proofErr w:type="spellStart"/>
       <w:r>
         <w:rPr>
           <w:rFonts w:ascii="Times New Roman" w:hAnsi="Times New Roman" w:cs="Times New Roman"/>
@@ -4608,18 +4370,7 @@
           <w:sz w:val="22"/>
           <w:szCs w:val="22"/>
         </w:rPr>
-        <w:t>init_attempt</w:t>
-      </w:r>
-      <w:proofErr w:type="spellEnd"/>
-      <w:r>
-        <w:rPr>
-          <w:rFonts w:ascii="Times New Roman" w:hAnsi="Times New Roman" w:cs="Times New Roman"/>
-          <w:b/>
-          <w:bCs/>
-          <w:sz w:val="22"/>
-          <w:szCs w:val="22"/>
-        </w:rPr>
-        <w:t>:</w:t>
+        <w:t>init_attempt:</w:t>
       </w:r>
       <w:r>
         <w:rPr>
@@ -4675,7 +4426,6 @@
           <w:szCs w:val="22"/>
         </w:rPr>
       </w:pPr>
-      <w:proofErr w:type="spellStart"/>
       <w:r>
         <w:rPr>
           <w:rFonts w:ascii="Times New Roman" w:hAnsi="Times New Roman" w:cs="Times New Roman"/>
@@ -4684,18 +4434,7 @@
           <w:sz w:val="22"/>
           <w:szCs w:val="22"/>
         </w:rPr>
-        <w:t>wrapper.c</w:t>
-      </w:r>
-      <w:proofErr w:type="spellEnd"/>
-      <w:r>
-        <w:rPr>
-          <w:rFonts w:ascii="Times New Roman" w:hAnsi="Times New Roman" w:cs="Times New Roman"/>
-          <w:b/>
-          <w:bCs/>
-          <w:sz w:val="22"/>
-          <w:szCs w:val="22"/>
-        </w:rPr>
-        <w:t>:</w:t>
+        <w:t>wrapper.c:</w:t>
       </w:r>
       <w:r>
         <w:rPr>
@@ -4751,7 +4490,6 @@
           <w:szCs w:val="22"/>
         </w:rPr>
       </w:pPr>
-      <w:proofErr w:type="spellStart"/>
       <w:r>
         <w:rPr>
           <w:rFonts w:ascii="Times New Roman" w:hAnsi="Times New Roman" w:cs="Times New Roman"/>
@@ -4760,18 +4498,7 @@
           <w:sz w:val="22"/>
           <w:szCs w:val="22"/>
         </w:rPr>
-        <w:t>peach_fuzz</w:t>
-      </w:r>
-      <w:proofErr w:type="spellEnd"/>
-      <w:r>
-        <w:rPr>
-          <w:rFonts w:ascii="Times New Roman" w:hAnsi="Times New Roman" w:cs="Times New Roman"/>
-          <w:b/>
-          <w:bCs/>
-          <w:sz w:val="22"/>
-          <w:szCs w:val="22"/>
-        </w:rPr>
-        <w:t>:</w:t>
+        <w:t>peach_fuzz:</w:t>
       </w:r>
       <w:r>
         <w:rPr>
@@ -4827,7 +4554,6 @@
           <w:szCs w:val="22"/>
         </w:rPr>
       </w:pPr>
-      <w:proofErr w:type="spellStart"/>
       <w:r>
         <w:rPr>
           <w:rFonts w:ascii="Times New Roman" w:hAnsi="Times New Roman" w:cs="Times New Roman"/>
@@ -4836,26 +4562,33 @@
           <w:sz w:val="22"/>
           <w:szCs w:val="22"/>
         </w:rPr>
-        <w:t>peachfuzzer.dockerfile</w:t>
+        <w:t>peachfuzzer.dockerfile:</w:t>
+      </w:r>
+      <w:r>
+        <w:rPr>
+          <w:rFonts w:ascii="Times New Roman" w:hAnsi="Times New Roman" w:cs="Times New Roman"/>
+          <w:sz w:val="22"/>
+          <w:szCs w:val="22"/>
+        </w:rPr>
+        <w:t xml:space="preserve"> Peach </w:t>
+      </w:r>
+      <w:proofErr w:type="spellStart"/>
+      <w:r>
+        <w:rPr>
+          <w:rFonts w:ascii="Times New Roman" w:hAnsi="Times New Roman" w:cs="Times New Roman"/>
+          <w:sz w:val="22"/>
+          <w:szCs w:val="22"/>
+        </w:rPr>
+        <w:t>Fuzzer</w:t>
       </w:r>
       <w:proofErr w:type="spellEnd"/>
       <w:r>
         <w:rPr>
           <w:rFonts w:ascii="Times New Roman" w:hAnsi="Times New Roman" w:cs="Times New Roman"/>
-          <w:b/>
-          <w:bCs/>
-          <w:sz w:val="22"/>
-          <w:szCs w:val="22"/>
-        </w:rPr>
-        <w:t>:</w:t>
-      </w:r>
-      <w:r>
-        <w:rPr>
-          <w:rFonts w:ascii="Times New Roman" w:hAnsi="Times New Roman" w:cs="Times New Roman"/>
-          <w:sz w:val="22"/>
-          <w:szCs w:val="22"/>
-        </w:rPr>
-        <w:t xml:space="preserve"> Peach Fuzzer Dockerfile.</w:t>
+          <w:sz w:val="22"/>
+          <w:szCs w:val="22"/>
+        </w:rPr>
+        <w:t xml:space="preserve"> Dockerfile.</w:t>
       </w:r>
     </w:p>
     <w:p>
@@ -5063,7 +4796,6 @@
           <w:szCs w:val="22"/>
         </w:rPr>
       </w:pPr>
-      <w:proofErr w:type="spellStart"/>
       <w:r>
         <w:rPr>
           <w:rFonts w:ascii="Times New Roman" w:hAnsi="Times New Roman" w:cs="Times New Roman"/>
@@ -5072,18 +4804,7 @@
           <w:sz w:val="22"/>
           <w:szCs w:val="22"/>
         </w:rPr>
-        <w:t>scapy.radamsa</w:t>
-      </w:r>
-      <w:proofErr w:type="spellEnd"/>
-      <w:r>
-        <w:rPr>
-          <w:rFonts w:ascii="Times New Roman" w:hAnsi="Times New Roman" w:cs="Times New Roman"/>
-          <w:b/>
-          <w:bCs/>
-          <w:sz w:val="22"/>
-          <w:szCs w:val="22"/>
-        </w:rPr>
-        <w:t>:</w:t>
+        <w:t>scapy.radamsa:</w:t>
       </w:r>
       <w:r>
         <w:rPr>
@@ -5139,7 +4860,6 @@
           <w:szCs w:val="22"/>
         </w:rPr>
       </w:pPr>
-      <w:proofErr w:type="spellStart"/>
       <w:r>
         <w:rPr>
           <w:rFonts w:ascii="Times New Roman" w:hAnsi="Times New Roman" w:cs="Times New Roman"/>
@@ -5148,18 +4868,7 @@
           <w:sz w:val="22"/>
           <w:szCs w:val="22"/>
         </w:rPr>
-        <w:t>misc</w:t>
-      </w:r>
-      <w:proofErr w:type="spellEnd"/>
-      <w:r>
-        <w:rPr>
-          <w:rFonts w:ascii="Times New Roman" w:hAnsi="Times New Roman" w:cs="Times New Roman"/>
-          <w:b/>
-          <w:bCs/>
-          <w:sz w:val="22"/>
-          <w:szCs w:val="22"/>
-        </w:rPr>
-        <w:t>:</w:t>
+        <w:t>misc:</w:t>
       </w:r>
       <w:r>
         <w:rPr>
@@ -5375,7 +5084,6 @@
           <w:szCs w:val="22"/>
         </w:rPr>
       </w:pPr>
-      <w:proofErr w:type="spellStart"/>
       <w:r>
         <w:rPr>
           <w:rFonts w:ascii="Times New Roman" w:hAnsi="Times New Roman" w:cs="Times New Roman"/>
@@ -5384,18 +5092,7 @@
           <w:sz w:val="22"/>
           <w:szCs w:val="22"/>
         </w:rPr>
-        <w:t>scapy</w:t>
-      </w:r>
-      <w:proofErr w:type="spellEnd"/>
-      <w:r>
-        <w:rPr>
-          <w:rFonts w:ascii="Times New Roman" w:hAnsi="Times New Roman" w:cs="Times New Roman"/>
-          <w:b/>
-          <w:bCs/>
-          <w:sz w:val="22"/>
-          <w:szCs w:val="22"/>
-        </w:rPr>
-        <w:t>:</w:t>
+        <w:t>scapy:</w:t>
       </w:r>
       <w:r>
         <w:rPr>
@@ -5463,7 +5160,6 @@
           <w:szCs w:val="22"/>
         </w:rPr>
       </w:pPr>
-      <w:proofErr w:type="spellStart"/>
       <w:r>
         <w:rPr>
           <w:rFonts w:ascii="Times New Roman" w:hAnsi="Times New Roman" w:cs="Times New Roman"/>
@@ -5472,18 +5168,7 @@
           <w:sz w:val="22"/>
           <w:szCs w:val="22"/>
         </w:rPr>
-        <w:t>ldra</w:t>
-      </w:r>
-      <w:proofErr w:type="spellEnd"/>
-      <w:r>
-        <w:rPr>
-          <w:rFonts w:ascii="Times New Roman" w:hAnsi="Times New Roman" w:cs="Times New Roman"/>
-          <w:b/>
-          <w:bCs/>
-          <w:sz w:val="22"/>
-          <w:szCs w:val="22"/>
-        </w:rPr>
-        <w:t>:</w:t>
+        <w:t>ldra:</w:t>
       </w:r>
       <w:r>
         <w:rPr>
@@ -5699,7 +5384,6 @@
           <w:szCs w:val="22"/>
         </w:rPr>
       </w:pPr>
-      <w:proofErr w:type="spellStart"/>
       <w:r>
         <w:rPr>
           <w:rFonts w:ascii="Times New Roman" w:hAnsi="Times New Roman" w:cs="Times New Roman"/>
@@ -5708,18 +5392,7 @@
           <w:sz w:val="22"/>
           <w:szCs w:val="22"/>
         </w:rPr>
-        <w:t>valgrind</w:t>
-      </w:r>
-      <w:proofErr w:type="spellEnd"/>
-      <w:r>
-        <w:rPr>
-          <w:rFonts w:ascii="Times New Roman" w:hAnsi="Times New Roman" w:cs="Times New Roman"/>
-          <w:b/>
-          <w:bCs/>
-          <w:sz w:val="22"/>
-          <w:szCs w:val="22"/>
-        </w:rPr>
-        <w:t>:</w:t>
+        <w:t>valgrind:</w:t>
       </w:r>
       <w:r>
         <w:rPr>
@@ -6049,7 +5722,7 @@
         </w:rPr>
         <w:t xml:space="preserve"> Research paper on general fuzzing and fuzzing tools.</w:t>
       </w:r>
-      <w:bookmarkStart w:id="4" w:name="prerequisites"/>
+      <w:bookmarkStart w:id="5" w:name="prerequisites"/>
       <w:bookmarkEnd w:id="2"/>
       <w:bookmarkEnd w:id="3"/>
     </w:p>
@@ -6252,23 +5925,27 @@
         </w:rPr>
         <w:t xml:space="preserve">, </w:t>
       </w:r>
-      <w:proofErr w:type="spellStart"/>
       <w:r>
         <w:rPr>
           <w:rStyle w:val="VerbatimChar"/>
           <w:rFonts w:cs="Times New Roman"/>
           <w:szCs w:val="22"/>
         </w:rPr>
-        <w:t>graphviz</w:t>
-      </w:r>
-      <w:proofErr w:type="spellEnd"/>
+        <w:t>graphviz-dev</w:t>
+      </w:r>
+      <w:r>
+        <w:rPr>
+          <w:rFonts w:ascii="Times New Roman" w:hAnsi="Times New Roman" w:cs="Times New Roman"/>
+        </w:rPr>
+        <w:t xml:space="preserve">, </w:t>
+      </w:r>
       <w:r>
         <w:rPr>
           <w:rStyle w:val="VerbatimChar"/>
           <w:rFonts w:cs="Times New Roman"/>
           <w:szCs w:val="22"/>
         </w:rPr>
-        <w:t>-dev</w:t>
+        <w:t>libcap-dev</w:t>
       </w:r>
       <w:r>
         <w:rPr>
@@ -6276,23 +5953,27 @@
         </w:rPr>
         <w:t xml:space="preserve">, </w:t>
       </w:r>
-      <w:proofErr w:type="spellStart"/>
       <w:r>
         <w:rPr>
           <w:rStyle w:val="VerbatimChar"/>
           <w:rFonts w:cs="Times New Roman"/>
           <w:szCs w:val="22"/>
         </w:rPr>
-        <w:t>libcap</w:t>
-      </w:r>
-      <w:proofErr w:type="spellEnd"/>
+        <w:t>git</w:t>
+      </w:r>
+      <w:r>
+        <w:rPr>
+          <w:rFonts w:ascii="Times New Roman" w:hAnsi="Times New Roman" w:cs="Times New Roman"/>
+        </w:rPr>
+        <w:t xml:space="preserve">, </w:t>
+      </w:r>
       <w:r>
         <w:rPr>
           <w:rStyle w:val="VerbatimChar"/>
           <w:rFonts w:cs="Times New Roman"/>
           <w:szCs w:val="22"/>
         </w:rPr>
-        <w:t>-dev</w:t>
+        <w:t>make</w:t>
       </w:r>
       <w:r>
         <w:rPr>
@@ -6306,7 +5987,7 @@
           <w:rFonts w:cs="Times New Roman"/>
           <w:szCs w:val="22"/>
         </w:rPr>
-        <w:t>git</w:t>
+        <w:t>gcc</w:t>
       </w:r>
       <w:r>
         <w:rPr>
@@ -6320,7 +6001,7 @@
           <w:rFonts w:cs="Times New Roman"/>
           <w:szCs w:val="22"/>
         </w:rPr>
-        <w:t>make</w:t>
+        <w:t>autoconf</w:t>
       </w:r>
       <w:r>
         <w:rPr>
@@ -6334,7 +6015,7 @@
           <w:rFonts w:cs="Times New Roman"/>
           <w:szCs w:val="22"/>
         </w:rPr>
-        <w:t>gcc</w:t>
+        <w:t>automake</w:t>
       </w:r>
       <w:r>
         <w:rPr>
@@ -6342,59 +6023,65 @@
         </w:rPr>
         <w:t xml:space="preserve">, </w:t>
       </w:r>
-      <w:proofErr w:type="spellStart"/>
       <w:r>
         <w:rPr>
           <w:rStyle w:val="VerbatimChar"/>
           <w:rFonts w:cs="Times New Roman"/>
           <w:szCs w:val="22"/>
         </w:rPr>
-        <w:t>autoconf</w:t>
-      </w:r>
-      <w:proofErr w:type="spellEnd"/>
+        <w:t>libssl-dev</w:t>
+      </w:r>
       <w:r>
         <w:rPr>
           <w:rFonts w:ascii="Times New Roman" w:hAnsi="Times New Roman" w:cs="Times New Roman"/>
         </w:rPr>
         <w:t xml:space="preserve">, </w:t>
       </w:r>
-      <w:proofErr w:type="spellStart"/>
       <w:r>
         <w:rPr>
           <w:rStyle w:val="VerbatimChar"/>
           <w:rFonts w:cs="Times New Roman"/>
           <w:szCs w:val="22"/>
         </w:rPr>
-        <w:t>automake</w:t>
-      </w:r>
-      <w:proofErr w:type="spellEnd"/>
+        <w:t>wget</w:t>
+      </w:r>
       <w:r>
         <w:rPr>
           <w:rFonts w:ascii="Times New Roman" w:hAnsi="Times New Roman" w:cs="Times New Roman"/>
         </w:rPr>
         <w:t xml:space="preserve">, </w:t>
       </w:r>
-      <w:proofErr w:type="spellStart"/>
       <w:r>
         <w:rPr>
           <w:rStyle w:val="VerbatimChar"/>
           <w:rFonts w:cs="Times New Roman"/>
           <w:szCs w:val="22"/>
         </w:rPr>
-        <w:t>libssl</w:t>
-      </w:r>
-      <w:proofErr w:type="spellEnd"/>
+        <w:t>curl</w:t>
+      </w:r>
+      <w:bookmarkStart w:id="6" w:name="testbed-configuration"/>
+      <w:bookmarkEnd w:id="5"/>
+      <w:r>
+        <w:rPr>
+          <w:rStyle w:val="VerbatimChar"/>
+          <w:rFonts w:ascii="Times New Roman" w:hAnsi="Times New Roman" w:cs="Times New Roman"/>
+          <w:sz w:val="24"/>
+        </w:rPr>
+        <w:t xml:space="preserve">, </w:t>
+      </w:r>
       <w:r>
         <w:rPr>
           <w:rStyle w:val="VerbatimChar"/>
           <w:rFonts w:cs="Times New Roman"/>
           <w:szCs w:val="22"/>
         </w:rPr>
-        <w:t>-dev</w:t>
-      </w:r>
-      <w:r>
-        <w:rPr>
-          <w:rFonts w:ascii="Times New Roman" w:hAnsi="Times New Roman" w:cs="Times New Roman"/>
+        <w:t>dos2unix</w:t>
+      </w:r>
+      <w:r>
+        <w:rPr>
+          <w:rStyle w:val="VerbatimChar"/>
+          <w:rFonts w:ascii="Times New Roman" w:hAnsi="Times New Roman" w:cs="Times New Roman"/>
+          <w:sz w:val="24"/>
         </w:rPr>
         <w:t xml:space="preserve">, </w:t>
       </w:r>
@@ -6405,25 +6092,25 @@
           <w:rFonts w:cs="Times New Roman"/>
           <w:szCs w:val="22"/>
         </w:rPr>
-        <w:t>wget</w:t>
+        <w:t>php</w:t>
       </w:r>
       <w:proofErr w:type="spellEnd"/>
-      <w:r>
-        <w:rPr>
-          <w:rFonts w:ascii="Times New Roman" w:hAnsi="Times New Roman" w:cs="Times New Roman"/>
-        </w:rPr>
-        <w:t xml:space="preserve">, </w:t>
-      </w:r>
       <w:r>
         <w:rPr>
           <w:rStyle w:val="VerbatimChar"/>
           <w:rFonts w:cs="Times New Roman"/>
           <w:szCs w:val="22"/>
         </w:rPr>
-        <w:t>curl</w:t>
-      </w:r>
-      <w:bookmarkStart w:id="5" w:name="testbed-configuration"/>
-      <w:bookmarkEnd w:id="4"/>
+        <w:t>-cli</w:t>
+      </w:r>
+      <w:r>
+        <w:rPr>
+          <w:rStyle w:val="VerbatimChar"/>
+          <w:rFonts w:ascii="Times New Roman" w:hAnsi="Times New Roman" w:cs="Times New Roman"/>
+          <w:sz w:val="24"/>
+        </w:rPr>
+        <w:t>.</w:t>
+      </w:r>
     </w:p>
     <w:p>
       <w:pPr>
@@ -6577,7 +6264,7 @@
         </w:rPr>
         <w:t xml:space="preserve">You can download a pre-built Kali Linux VM from their website </w:t>
       </w:r>
-      <w:hyperlink r:id="rId21" w:anchor="kali-virtual-machines" w:history="1">
+      <w:hyperlink r:id="rId22" w:anchor="kali-virtual-machines" w:history="1">
         <w:r>
           <w:rPr>
             <w:rStyle w:val="Hyperlink"/>
@@ -6610,7 +6297,7 @@
         </w:rPr>
         <w:t xml:space="preserve">Rapid7 provides a pre-built Metasploitable2 VM from their website </w:t>
       </w:r>
-      <w:hyperlink r:id="rId22" w:history="1">
+      <w:hyperlink r:id="rId23" w:history="1">
         <w:r>
           <w:rPr>
             <w:rStyle w:val="Hyperlink"/>
@@ -8285,10 +7972,10 @@
                                           <pic:cNvPicPr/>
                                         </pic:nvPicPr>
                                         <pic:blipFill>
-                                          <a:blip r:embed="rId23">
+                                          <a:blip r:embed="rId24">
                                             <a:extLst>
                                               <a:ext uri="{96DAC541-7B7A-43D3-8B79-37D633B846F1}">
-                                                <asvg:svgBlip xmlns:asvg="http://schemas.microsoft.com/office/drawing/2016/SVG/main" r:embed="rId24"/>
+                                                <asvg:svgBlip xmlns:asvg="http://schemas.microsoft.com/office/drawing/2016/SVG/main" r:embed="rId25"/>
                                               </a:ext>
                                             </a:extLst>
                                           </a:blip>
@@ -8359,10 +8046,10 @@
                                     <pic:cNvPicPr/>
                                   </pic:nvPicPr>
                                   <pic:blipFill>
-                                    <a:blip r:embed="rId23">
+                                    <a:blip r:embed="rId24">
                                       <a:extLst>
                                         <a:ext uri="{96DAC541-7B7A-43D3-8B79-37D633B846F1}">
-                                          <asvg:svgBlip xmlns:asvg="http://schemas.microsoft.com/office/drawing/2016/SVG/main" r:embed="rId24"/>
+                                          <asvg:svgBlip xmlns:asvg="http://schemas.microsoft.com/office/drawing/2016/SVG/main" r:embed="rId25"/>
                                         </a:ext>
                                       </a:extLst>
                                     </a:blip>
@@ -8460,8 +8147,8 @@
           <w:szCs w:val="28"/>
         </w:rPr>
       </w:pPr>
-      <w:bookmarkStart w:id="6" w:name="_Network_Configuration"/>
-      <w:bookmarkEnd w:id="6"/>
+      <w:bookmarkStart w:id="7" w:name="_Network_Configuration"/>
+      <w:bookmarkEnd w:id="7"/>
       <w:r>
         <w:rPr>
           <w:rFonts w:ascii="Times New Roman" w:hAnsi="Times New Roman" w:cs="Times New Roman"/>
@@ -8471,8 +8158,8 @@
         <w:lastRenderedPageBreak/>
         <w:t>Network Configuration</w:t>
       </w:r>
-      <w:bookmarkStart w:id="7" w:name="usage-installation"/>
-      <w:bookmarkEnd w:id="5"/>
+      <w:bookmarkStart w:id="8" w:name="usage-installation"/>
+      <w:bookmarkEnd w:id="6"/>
     </w:p>
     <w:p>
       <w:pPr>
@@ -10883,7 +10570,7 @@
           <w:szCs w:val="28"/>
         </w:rPr>
       </w:pPr>
-      <w:bookmarkStart w:id="8" w:name="bash-script-recommended"/>
+      <w:bookmarkStart w:id="9" w:name="bash-script-recommended"/>
       <w:r>
         <w:rPr>
           <w:rFonts w:ascii="Times New Roman" w:hAnsi="Times New Roman" w:cs="Times New Roman"/>
@@ -11041,7 +10728,7 @@
                 <w:rFonts w:ascii="Consolas" w:hAnsi="Consolas"/>
               </w:rPr>
             </w:pPr>
-            <w:bookmarkStart w:id="9" w:name="_Hlk184662050"/>
+            <w:bookmarkStart w:id="10" w:name="_Hlk184662050"/>
             <w:r>
               <w:rPr>
                 <w:rStyle w:val="CommentTok"/>
@@ -11231,7 +10918,7 @@
           </w:p>
         </w:tc>
       </w:tr>
-      <w:bookmarkEnd w:id="9"/>
+      <w:bookmarkEnd w:id="10"/>
     </w:tbl>
     <w:p/>
     <w:p>
@@ -11312,8 +10999,8 @@
           <w:szCs w:val="28"/>
         </w:rPr>
       </w:pPr>
-      <w:bookmarkStart w:id="10" w:name="dockerfile-wip"/>
-      <w:bookmarkEnd w:id="8"/>
+      <w:bookmarkStart w:id="11" w:name="dockerfile-wip"/>
+      <w:bookmarkEnd w:id="9"/>
       <w:r>
         <w:rPr>
           <w:noProof/>
@@ -11404,10 +11091,10 @@
                                           <pic:cNvPicPr/>
                                         </pic:nvPicPr>
                                         <pic:blipFill>
-                                          <a:blip r:embed="rId25">
+                                          <a:blip r:embed="rId26">
                                             <a:extLst>
                                               <a:ext uri="{96DAC541-7B7A-43D3-8B79-37D633B846F1}">
-                                                <asvg:svgBlip xmlns:asvg="http://schemas.microsoft.com/office/drawing/2016/SVG/main" r:embed="rId26"/>
+                                                <asvg:svgBlip xmlns:asvg="http://schemas.microsoft.com/office/drawing/2016/SVG/main" r:embed="rId27"/>
                                               </a:ext>
                                             </a:extLst>
                                           </a:blip>
@@ -11474,10 +11161,10 @@
                                     <pic:cNvPicPr/>
                                   </pic:nvPicPr>
                                   <pic:blipFill>
-                                    <a:blip r:embed="rId25">
+                                    <a:blip r:embed="rId26">
                                       <a:extLst>
                                         <a:ext uri="{96DAC541-7B7A-43D3-8B79-37D633B846F1}">
-                                          <asvg:svgBlip xmlns:asvg="http://schemas.microsoft.com/office/drawing/2016/SVG/main" r:embed="rId26"/>
+                                          <asvg:svgBlip xmlns:asvg="http://schemas.microsoft.com/office/drawing/2016/SVG/main" r:embed="rId27"/>
                                         </a:ext>
                                       </a:extLst>
                                     </a:blip>
@@ -11627,27 +11314,7 @@
                                 <w:iCs/>
                                 <w:szCs w:val="22"/>
                               </w:rPr>
-                              <w:t>-bash: ./workflow.sh: /bin/</w:t>
-                            </w:r>
-                            <w:proofErr w:type="spellStart"/>
-                            <w:r>
-                              <w:rPr>
-                                <w:rStyle w:val="VerbatimChar"/>
-                                <w:i/>
-                                <w:iCs/>
-                                <w:szCs w:val="22"/>
-                              </w:rPr>
-                              <w:t>bash^M</w:t>
-                            </w:r>
-                            <w:proofErr w:type="spellEnd"/>
-                            <w:r>
-                              <w:rPr>
-                                <w:rStyle w:val="VerbatimChar"/>
-                                <w:i/>
-                                <w:iCs/>
-                                <w:szCs w:val="22"/>
-                              </w:rPr>
-                              <w:t>: bad interpreter: No such file or directory</w:t>
+                              <w:t>-bash: ./workflow.sh: /bin/bash^M: bad interpreter: No such file or directory</w:t>
                             </w:r>
                             <w:r>
                               <w:t xml:space="preserve">, </w:t>
@@ -11794,27 +11461,7 @@
                           <w:iCs/>
                           <w:szCs w:val="22"/>
                         </w:rPr>
-                        <w:t>-bash: ./workflow.sh: /bin/</w:t>
-                      </w:r>
-                      <w:proofErr w:type="spellStart"/>
-                      <w:r>
-                        <w:rPr>
-                          <w:rStyle w:val="VerbatimChar"/>
-                          <w:i/>
-                          <w:iCs/>
-                          <w:szCs w:val="22"/>
-                        </w:rPr>
-                        <w:t>bash^M</w:t>
-                      </w:r>
-                      <w:proofErr w:type="spellEnd"/>
-                      <w:r>
-                        <w:rPr>
-                          <w:rStyle w:val="VerbatimChar"/>
-                          <w:i/>
-                          <w:iCs/>
-                          <w:szCs w:val="22"/>
-                        </w:rPr>
-                        <w:t>: bad interpreter: No such file or directory</w:t>
+                        <w:t>-bash: ./workflow.sh: /bin/bash^M: bad interpreter: No such file or directory</w:t>
                       </w:r>
                       <w:r>
                         <w:t xml:space="preserve">, </w:t>
@@ -12181,7 +11828,7 @@
                               </w:rPr>
                               <w:t xml:space="preserve"> on the host machine. Docker Desktop is available </w:t>
                             </w:r>
-                            <w:hyperlink r:id="rId27">
+                            <w:hyperlink r:id="rId28">
                               <w:r>
                                 <w:rPr>
                                   <w:rStyle w:val="Hyperlink"/>
@@ -12304,7 +11951,7 @@
                         </w:rPr>
                         <w:t xml:space="preserve"> on the host machine. Docker Desktop is available </w:t>
                       </w:r>
-                      <w:hyperlink r:id="rId28">
+                      <w:hyperlink r:id="rId29">
                         <w:r>
                           <w:rPr>
                             <w:rStyle w:val="Hyperlink"/>
@@ -12413,10 +12060,10 @@
                                           <pic:cNvPicPr/>
                                         </pic:nvPicPr>
                                         <pic:blipFill>
-                                          <a:blip r:embed="rId29">
+                                          <a:blip r:embed="rId30">
                                             <a:extLst>
                                               <a:ext uri="{96DAC541-7B7A-43D3-8B79-37D633B846F1}">
-                                                <asvg:svgBlip xmlns:asvg="http://schemas.microsoft.com/office/drawing/2016/SVG/main" r:embed="rId30"/>
+                                                <asvg:svgBlip xmlns:asvg="http://schemas.microsoft.com/office/drawing/2016/SVG/main" r:embed="rId31"/>
                                               </a:ext>
                                             </a:extLst>
                                           </a:blip>
@@ -12483,10 +12130,10 @@
                                     <pic:cNvPicPr/>
                                   </pic:nvPicPr>
                                   <pic:blipFill>
-                                    <a:blip r:embed="rId29">
+                                    <a:blip r:embed="rId30">
                                       <a:extLst>
                                         <a:ext uri="{96DAC541-7B7A-43D3-8B79-37D633B846F1}">
-                                          <asvg:svgBlip xmlns:asvg="http://schemas.microsoft.com/office/drawing/2016/SVG/main" r:embed="rId30"/>
+                                          <asvg:svgBlip xmlns:asvg="http://schemas.microsoft.com/office/drawing/2016/SVG/main" r:embed="rId31"/>
                                         </a:ext>
                                       </a:extLst>
                                     </a:blip>
@@ -12694,7 +12341,7 @@
         </w:rPr>
         <w:t>Optionally, you can build the Docker image and run the container manually using the commands below.</w:t>
       </w:r>
-      <w:bookmarkStart w:id="11" w:name="build-the-docker-image-manually"/>
+      <w:bookmarkStart w:id="12" w:name="build-the-docker-image-manually"/>
     </w:p>
     <w:p>
       <w:pPr>
@@ -12937,8 +12584,8 @@
       </w:pPr>
     </w:p>
     <w:p>
-      <w:bookmarkStart w:id="12" w:name="run-the-docker-container-manually"/>
-      <w:bookmarkEnd w:id="11"/>
+      <w:bookmarkStart w:id="13" w:name="run-the-docker-container-manually"/>
+      <w:bookmarkEnd w:id="12"/>
       <w:r>
         <w:br w:type="page"/>
       </w:r>
@@ -12952,9 +12599,9 @@
           <w:szCs w:val="28"/>
         </w:rPr>
       </w:pPr>
-      <w:bookmarkStart w:id="13" w:name="manual-installation-recommended"/>
-      <w:bookmarkEnd w:id="10"/>
-      <w:bookmarkEnd w:id="12"/>
+      <w:bookmarkStart w:id="14" w:name="manual-installation-recommended"/>
+      <w:bookmarkEnd w:id="11"/>
+      <w:bookmarkEnd w:id="13"/>
       <w:r>
         <w:rPr>
           <w:rFonts w:ascii="Times New Roman" w:hAnsi="Times New Roman" w:cs="Times New Roman"/>
@@ -12965,7 +12612,7 @@
         <w:t>Manual Installation (Recommended)</w:t>
       </w:r>
     </w:p>
-    <w:bookmarkStart w:id="14" w:name="clone-the-repositories"/>
+    <w:bookmarkStart w:id="15" w:name="clone-the-repositories"/>
     <w:p>
       <w:r>
         <w:rPr>
@@ -13223,8 +12870,8 @@
         </w:rPr>
         <w:t>Install Necessary Dependencies</w:t>
       </w:r>
-      <w:bookmarkStart w:id="15" w:name="install-necessary-dependencies"/>
-      <w:bookmarkEnd w:id="14"/>
+      <w:bookmarkStart w:id="16" w:name="install-necessary-dependencies"/>
+      <w:bookmarkEnd w:id="15"/>
     </w:p>
     <w:p>
       <w:pPr>
@@ -13284,35 +12931,7 @@
               <w:rPr>
                 <w:rStyle w:val="NormalTok"/>
               </w:rPr>
-              <w:t xml:space="preserve"> clang </w:t>
-            </w:r>
-            <w:proofErr w:type="spellStart"/>
-            <w:r>
-              <w:rPr>
-                <w:rStyle w:val="NormalTok"/>
-              </w:rPr>
-              <w:t>graphviz</w:t>
-            </w:r>
-            <w:proofErr w:type="spellEnd"/>
-            <w:r>
-              <w:rPr>
-                <w:rStyle w:val="NormalTok"/>
-              </w:rPr>
-              <w:t xml:space="preserve">-dev </w:t>
-            </w:r>
-            <w:proofErr w:type="spellStart"/>
-            <w:r>
-              <w:rPr>
-                <w:rStyle w:val="NormalTok"/>
-              </w:rPr>
-              <w:t>libcap</w:t>
-            </w:r>
-            <w:proofErr w:type="spellEnd"/>
-            <w:r>
-              <w:rPr>
-                <w:rStyle w:val="NormalTok"/>
-              </w:rPr>
-              <w:t xml:space="preserve">-dev git make </w:t>
+              <w:t xml:space="preserve"> clang graphviz-dev libcap-dev git make </w:t>
             </w:r>
             <w:r>
               <w:rPr>
@@ -13341,61 +12960,11 @@
               </w:rPr>
               <w:t xml:space="preserve"> </w:t>
             </w:r>
-            <w:proofErr w:type="spellStart"/>
             <w:r>
               <w:rPr>
                 <w:rStyle w:val="NormalTok"/>
               </w:rPr>
-              <w:t>autoconf</w:t>
-            </w:r>
-            <w:proofErr w:type="spellEnd"/>
-            <w:r>
-              <w:rPr>
-                <w:rStyle w:val="NormalTok"/>
-              </w:rPr>
-              <w:t xml:space="preserve"> </w:t>
-            </w:r>
-            <w:proofErr w:type="spellStart"/>
-            <w:r>
-              <w:rPr>
-                <w:rStyle w:val="NormalTok"/>
-              </w:rPr>
-              <w:t>automake</w:t>
-            </w:r>
-            <w:proofErr w:type="spellEnd"/>
-            <w:r>
-              <w:rPr>
-                <w:rStyle w:val="NormalTok"/>
-              </w:rPr>
-              <w:t xml:space="preserve"> </w:t>
-            </w:r>
-            <w:proofErr w:type="spellStart"/>
-            <w:r>
-              <w:rPr>
-                <w:rStyle w:val="NormalTok"/>
-              </w:rPr>
-              <w:t>libssl</w:t>
-            </w:r>
-            <w:proofErr w:type="spellEnd"/>
-            <w:r>
-              <w:rPr>
-                <w:rStyle w:val="NormalTok"/>
-              </w:rPr>
-              <w:t xml:space="preserve">-dev </w:t>
-            </w:r>
-            <w:proofErr w:type="spellStart"/>
-            <w:r>
-              <w:rPr>
-                <w:rStyle w:val="NormalTok"/>
-              </w:rPr>
-              <w:t>wget</w:t>
-            </w:r>
-            <w:proofErr w:type="spellEnd"/>
-            <w:r>
-              <w:rPr>
-                <w:rStyle w:val="NormalTok"/>
-              </w:rPr>
-              <w:t xml:space="preserve"> curl</w:t>
+              <w:t>autoconf automake libssl-dev wget curl</w:t>
             </w:r>
           </w:p>
         </w:tc>
@@ -13449,8 +13018,8 @@
         </w:rPr>
         <w:t>Attack Tools</w:t>
       </w:r>
-      <w:bookmarkStart w:id="16" w:name="build-fuzzing-tools"/>
-      <w:bookmarkEnd w:id="15"/>
+      <w:bookmarkStart w:id="17" w:name="build-fuzzing-tools"/>
+      <w:bookmarkEnd w:id="16"/>
     </w:p>
     <w:p>
       <w:pPr>
@@ -13556,14 +13125,12 @@
               </w:rPr>
               <w:t>cd</w:t>
             </w:r>
-            <w:proofErr w:type="gramStart"/>
             <w:r>
               <w:rPr>
                 <w:rStyle w:val="NormalTok"/>
               </w:rPr>
               <w:t xml:space="preserve"> ..</w:t>
             </w:r>
-            <w:proofErr w:type="gramEnd"/>
             <w:r>
               <w:br/>
             </w:r>
@@ -13791,77 +13358,230 @@
               <w:rPr>
                 <w:rStyle w:val="NormalTok"/>
               </w:rPr>
+              <w:t xml:space="preserve"> llvm_mode</w:t>
+            </w:r>
+            <w:r>
+              <w:br/>
+            </w:r>
+            <w:r>
+              <w:rPr>
+                <w:rStyle w:val="FunctionTok"/>
+              </w:rPr>
+              <w:t>make</w:t>
+            </w:r>
+            <w:r>
+              <w:br/>
+            </w:r>
+            <w:r>
+              <w:rPr>
+                <w:rStyle w:val="CommentTok"/>
+              </w:rPr>
+              <w:t xml:space="preserve"># If this command does not work, it most likely means that </w:t>
+            </w:r>
+            <w:r>
+              <w:rPr>
+                <w:rStyle w:val="CommentTok"/>
+              </w:rPr>
+              <w:lastRenderedPageBreak/>
+              <w:t>llvm-config is not in your PATH. If so, you can add it manually as shown below.</w:t>
+            </w:r>
+            <w:r>
+              <w:br/>
+            </w:r>
+            <w:r>
+              <w:rPr>
+                <w:rStyle w:val="CommentTok"/>
+              </w:rPr>
+              <w:t># It should be named something like llvm-config-6.0 in /usr/bin/</w:t>
+            </w:r>
+            <w:r>
+              <w:br/>
+            </w:r>
+            <w:r>
+              <w:rPr>
+                <w:rStyle w:val="BuiltInTok"/>
+              </w:rPr>
+              <w:t>export</w:t>
+            </w:r>
+            <w:r>
+              <w:rPr>
+                <w:rStyle w:val="NormalTok"/>
+              </w:rPr>
               <w:t xml:space="preserve"> </w:t>
             </w:r>
-            <w:proofErr w:type="spellStart"/>
+            <w:r>
+              <w:rPr>
+                <w:rStyle w:val="VariableTok"/>
+              </w:rPr>
+              <w:t>LLVM_CONFIG</w:t>
+            </w:r>
+            <w:r>
+              <w:rPr>
+                <w:rStyle w:val="OperatorTok"/>
+              </w:rPr>
+              <w:t>=</w:t>
+            </w:r>
+            <w:r>
+              <w:rPr>
+                <w:rStyle w:val="VariableTok"/>
+              </w:rPr>
+              <w:t>$(</w:t>
+            </w:r>
+            <w:r>
+              <w:rPr>
+                <w:rStyle w:val="FunctionTok"/>
+              </w:rPr>
+              <w:t>ls</w:t>
+            </w:r>
             <w:r>
               <w:rPr>
                 <w:rStyle w:val="NormalTok"/>
               </w:rPr>
-              <w:t>llvm_mode</w:t>
-            </w:r>
-            <w:proofErr w:type="spellEnd"/>
+              <w:t xml:space="preserve"> /usr/bin/llvm-config-</w:t>
+            </w:r>
+            <w:r>
+              <w:rPr>
+                <w:rStyle w:val="PreprocessorTok"/>
+              </w:rPr>
+              <w:t>*</w:t>
+            </w:r>
+            <w:r>
+              <w:rPr>
+                <w:rStyle w:val="NormalTok"/>
+              </w:rPr>
+              <w:t xml:space="preserve"> </w:t>
+            </w:r>
+            <w:r>
+              <w:rPr>
+                <w:rStyle w:val="DecValTok"/>
+              </w:rPr>
+              <w:t>2</w:t>
+            </w:r>
+            <w:r>
+              <w:rPr>
+                <w:rStyle w:val="OperatorTok"/>
+              </w:rPr>
+              <w:t>&gt;</w:t>
+            </w:r>
+            <w:r>
+              <w:rPr>
+                <w:rStyle w:val="NormalTok"/>
+              </w:rPr>
+              <w:t xml:space="preserve">/dev/null </w:t>
+            </w:r>
+            <w:r>
+              <w:rPr>
+                <w:rStyle w:val="KeywordTok"/>
+              </w:rPr>
+              <w:t>|</w:t>
+            </w:r>
+            <w:r>
+              <w:rPr>
+                <w:rStyle w:val="NormalTok"/>
+              </w:rPr>
+              <w:t xml:space="preserve"> </w:t>
+            </w:r>
+            <w:r>
+              <w:rPr>
+                <w:rStyle w:val="FunctionTok"/>
+              </w:rPr>
+              <w:t>head</w:t>
+            </w:r>
+            <w:r>
+              <w:rPr>
+                <w:rStyle w:val="NormalTok"/>
+              </w:rPr>
+              <w:t xml:space="preserve"> </w:t>
+            </w:r>
+            <w:r>
+              <w:rPr>
+                <w:rStyle w:val="AttributeTok"/>
+              </w:rPr>
+              <w:t>-n</w:t>
+            </w:r>
+            <w:r>
+              <w:rPr>
+                <w:rStyle w:val="NormalTok"/>
+              </w:rPr>
+              <w:t xml:space="preserve"> 1</w:t>
+            </w:r>
+            <w:r>
+              <w:rPr>
+                <w:rStyle w:val="VariableTok"/>
+              </w:rPr>
+              <w:t>)</w:t>
+            </w:r>
             <w:r>
               <w:br/>
             </w:r>
             <w:r>
               <w:rPr>
-                <w:rStyle w:val="FunctionTok"/>
-              </w:rPr>
-              <w:t>make</w:t>
+                <w:rStyle w:val="BuiltInTok"/>
+              </w:rPr>
+              <w:t>cd</w:t>
+            </w:r>
+            <w:r>
+              <w:rPr>
+                <w:rStyle w:val="NormalTok"/>
+              </w:rPr>
+              <w:t xml:space="preserve"> ../..</w:t>
             </w:r>
             <w:r>
               <w:br/>
             </w:r>
             <w:r>
               <w:rPr>
-                <w:rStyle w:val="CommentTok"/>
-              </w:rPr>
-              <w:t xml:space="preserve"># If this command does not work, it most likely means that </w:t>
-            </w:r>
-            <w:proofErr w:type="spellStart"/>
-            <w:r>
-              <w:rPr>
-                <w:rStyle w:val="CommentTok"/>
-              </w:rPr>
-              <w:lastRenderedPageBreak/>
-              <w:t>llvm</w:t>
-            </w:r>
-            <w:proofErr w:type="spellEnd"/>
-            <w:r>
-              <w:rPr>
-                <w:rStyle w:val="CommentTok"/>
-              </w:rPr>
-              <w:t>-config is not in your PATH. If so, you can add it manually as shown below.</w:t>
+                <w:rStyle w:val="BuiltInTok"/>
+              </w:rPr>
+              <w:t>export</w:t>
+            </w:r>
+            <w:r>
+              <w:rPr>
+                <w:rStyle w:val="NormalTok"/>
+              </w:rPr>
+              <w:t xml:space="preserve"> </w:t>
+            </w:r>
+            <w:r>
+              <w:rPr>
+                <w:rStyle w:val="VariableTok"/>
+              </w:rPr>
+              <w:t>AFLNET</w:t>
+            </w:r>
+            <w:r>
+              <w:rPr>
+                <w:rStyle w:val="OperatorTok"/>
+              </w:rPr>
+              <w:t>=</w:t>
+            </w:r>
+            <w:r>
+              <w:rPr>
+                <w:rStyle w:val="VariableTok"/>
+              </w:rPr>
+              <w:t>$(</w:t>
+            </w:r>
+            <w:r>
+              <w:rPr>
+                <w:rStyle w:val="BuiltInTok"/>
+              </w:rPr>
+              <w:t>pwd</w:t>
+            </w:r>
+            <w:r>
+              <w:rPr>
+                <w:rStyle w:val="VariableTok"/>
+              </w:rPr>
+              <w:t>)</w:t>
+            </w:r>
+            <w:r>
+              <w:rPr>
+                <w:rStyle w:val="NormalTok"/>
+              </w:rPr>
+              <w:t>/aflnet</w:t>
             </w:r>
             <w:r>
               <w:br/>
             </w:r>
             <w:r>
               <w:rPr>
-                <w:rStyle w:val="CommentTok"/>
-              </w:rPr>
-              <w:t># It should be named something like llvm-config-6.0 in /</w:t>
-            </w:r>
-            <w:proofErr w:type="spellStart"/>
-            <w:r>
-              <w:rPr>
-                <w:rStyle w:val="CommentTok"/>
-              </w:rPr>
-              <w:t>usr</w:t>
-            </w:r>
-            <w:proofErr w:type="spellEnd"/>
-            <w:r>
-              <w:rPr>
-                <w:rStyle w:val="CommentTok"/>
-              </w:rPr>
-              <w:t>/bin/</w:t>
-            </w:r>
-            <w:r>
-              <w:br/>
-            </w:r>
-            <w:r>
-              <w:rPr>
                 <w:rStyle w:val="BuiltInTok"/>
               </w:rPr>
               <w:t>export</w:t>
@@ -13876,7 +13596,7 @@
               <w:rPr>
                 <w:rStyle w:val="VariableTok"/>
               </w:rPr>
-              <w:t>LLVM_CONFIG</w:t>
+              <w:t>WORKDIR</w:t>
             </w:r>
             <w:r>
               <w:rPr>
@@ -13892,225 +13612,10 @@
             </w:r>
             <w:r>
               <w:rPr>
-                <w:rStyle w:val="FunctionTok"/>
-              </w:rPr>
-              <w:t>ls</w:t>
-            </w:r>
-            <w:r>
-              <w:rPr>
-                <w:rStyle w:val="NormalTok"/>
-              </w:rPr>
-              <w:t xml:space="preserve"> /</w:t>
-            </w:r>
-            <w:proofErr w:type="spellStart"/>
-            <w:r>
-              <w:rPr>
-                <w:rStyle w:val="NormalTok"/>
-              </w:rPr>
-              <w:t>usr</w:t>
-            </w:r>
-            <w:proofErr w:type="spellEnd"/>
-            <w:r>
-              <w:rPr>
-                <w:rStyle w:val="NormalTok"/>
-              </w:rPr>
-              <w:t>/bin/</w:t>
-            </w:r>
-            <w:proofErr w:type="spellStart"/>
-            <w:r>
-              <w:rPr>
-                <w:rStyle w:val="NormalTok"/>
-              </w:rPr>
-              <w:t>llvm</w:t>
-            </w:r>
-            <w:proofErr w:type="spellEnd"/>
-            <w:r>
-              <w:rPr>
-                <w:rStyle w:val="NormalTok"/>
-              </w:rPr>
-              <w:t>-config-</w:t>
-            </w:r>
-            <w:r>
-              <w:rPr>
-                <w:rStyle w:val="PreprocessorTok"/>
-              </w:rPr>
-              <w:t>*</w:t>
-            </w:r>
-            <w:r>
-              <w:rPr>
-                <w:rStyle w:val="NormalTok"/>
-              </w:rPr>
-              <w:t xml:space="preserve"> </w:t>
-            </w:r>
-            <w:r>
-              <w:rPr>
-                <w:rStyle w:val="DecValTok"/>
-              </w:rPr>
-              <w:t>2</w:t>
-            </w:r>
-            <w:r>
-              <w:rPr>
-                <w:rStyle w:val="OperatorTok"/>
-              </w:rPr>
-              <w:t>&gt;</w:t>
-            </w:r>
-            <w:r>
-              <w:rPr>
-                <w:rStyle w:val="NormalTok"/>
-              </w:rPr>
-              <w:t xml:space="preserve">/dev/null </w:t>
-            </w:r>
-            <w:r>
-              <w:rPr>
-                <w:rStyle w:val="KeywordTok"/>
-              </w:rPr>
-              <w:t>|</w:t>
-            </w:r>
-            <w:r>
-              <w:rPr>
-                <w:rStyle w:val="NormalTok"/>
-              </w:rPr>
-              <w:t xml:space="preserve"> </w:t>
-            </w:r>
-            <w:r>
-              <w:rPr>
-                <w:rStyle w:val="FunctionTok"/>
-              </w:rPr>
-              <w:t>head</w:t>
-            </w:r>
-            <w:r>
-              <w:rPr>
-                <w:rStyle w:val="NormalTok"/>
-              </w:rPr>
-              <w:t xml:space="preserve"> </w:t>
-            </w:r>
-            <w:r>
-              <w:rPr>
-                <w:rStyle w:val="AttributeTok"/>
-              </w:rPr>
-              <w:t>-n</w:t>
-            </w:r>
-            <w:r>
-              <w:rPr>
-                <w:rStyle w:val="NormalTok"/>
-              </w:rPr>
-              <w:t xml:space="preserve"> 1</w:t>
-            </w:r>
-            <w:r>
-              <w:rPr>
-                <w:rStyle w:val="VariableTok"/>
-              </w:rPr>
-              <w:t>)</w:t>
-            </w:r>
-            <w:r>
-              <w:br/>
-            </w:r>
-            <w:r>
-              <w:rPr>
                 <w:rStyle w:val="BuiltInTok"/>
               </w:rPr>
-              <w:t>cd</w:t>
-            </w:r>
-            <w:r>
-              <w:rPr>
-                <w:rStyle w:val="NormalTok"/>
-              </w:rPr>
-              <w:t xml:space="preserve"> ../..</w:t>
-            </w:r>
-            <w:r>
-              <w:br/>
-            </w:r>
-            <w:r>
-              <w:rPr>
-                <w:rStyle w:val="BuiltInTok"/>
-              </w:rPr>
-              <w:t>export</w:t>
-            </w:r>
-            <w:r>
-              <w:rPr>
-                <w:rStyle w:val="NormalTok"/>
-              </w:rPr>
-              <w:t xml:space="preserve"> </w:t>
-            </w:r>
-            <w:r>
-              <w:rPr>
-                <w:rStyle w:val="VariableTok"/>
-              </w:rPr>
-              <w:t>AFLNET</w:t>
-            </w:r>
-            <w:r>
-              <w:rPr>
-                <w:rStyle w:val="OperatorTok"/>
-              </w:rPr>
-              <w:t>=</w:t>
-            </w:r>
-            <w:r>
-              <w:rPr>
-                <w:rStyle w:val="VariableTok"/>
-              </w:rPr>
-              <w:t>$(</w:t>
-            </w:r>
-            <w:proofErr w:type="spellStart"/>
-            <w:r>
-              <w:rPr>
-                <w:rStyle w:val="BuiltInTok"/>
-              </w:rPr>
               <w:t>pwd</w:t>
             </w:r>
-            <w:proofErr w:type="spellEnd"/>
-            <w:r>
-              <w:rPr>
-                <w:rStyle w:val="VariableTok"/>
-              </w:rPr>
-              <w:t>)</w:t>
-            </w:r>
-            <w:r>
-              <w:rPr>
-                <w:rStyle w:val="NormalTok"/>
-              </w:rPr>
-              <w:t>/aflnet</w:t>
-            </w:r>
-            <w:r>
-              <w:br/>
-            </w:r>
-            <w:r>
-              <w:rPr>
-                <w:rStyle w:val="BuiltInTok"/>
-              </w:rPr>
-              <w:t>export</w:t>
-            </w:r>
-            <w:r>
-              <w:rPr>
-                <w:rStyle w:val="NormalTok"/>
-              </w:rPr>
-              <w:t xml:space="preserve"> </w:t>
-            </w:r>
-            <w:r>
-              <w:rPr>
-                <w:rStyle w:val="VariableTok"/>
-              </w:rPr>
-              <w:t>WORKDIR</w:t>
-            </w:r>
-            <w:r>
-              <w:rPr>
-                <w:rStyle w:val="OperatorTok"/>
-              </w:rPr>
-              <w:t>=</w:t>
-            </w:r>
-            <w:r>
-              <w:rPr>
-                <w:rStyle w:val="VariableTok"/>
-              </w:rPr>
-              <w:t>$(</w:t>
-            </w:r>
-            <w:proofErr w:type="spellStart"/>
-            <w:r>
-              <w:rPr>
-                <w:rStyle w:val="BuiltInTok"/>
-              </w:rPr>
-              <w:t>pwd</w:t>
-            </w:r>
-            <w:proofErr w:type="spellEnd"/>
             <w:r>
               <w:rPr>
                 <w:rStyle w:val="VariableTok"/>
@@ -14313,8 +13818,8 @@
           <w:szCs w:val="28"/>
         </w:rPr>
       </w:pPr>
-      <w:bookmarkStart w:id="17" w:name="_Usage"/>
-      <w:bookmarkEnd w:id="17"/>
+      <w:bookmarkStart w:id="18" w:name="_Usage"/>
+      <w:bookmarkEnd w:id="18"/>
       <w:r>
         <w:rPr>
           <w:rFonts w:ascii="Times New Roman" w:hAnsi="Times New Roman" w:cs="Times New Roman"/>
@@ -14410,10 +13915,10 @@
           </mc:Fallback>
         </mc:AlternateContent>
       </w:r>
-      <w:bookmarkStart w:id="18" w:name="references"/>
-      <w:bookmarkEnd w:id="7"/>
-      <w:bookmarkEnd w:id="13"/>
-      <w:bookmarkEnd w:id="16"/>
+      <w:bookmarkStart w:id="19" w:name="references"/>
+      <w:bookmarkEnd w:id="8"/>
+      <w:bookmarkEnd w:id="14"/>
+      <w:bookmarkEnd w:id="17"/>
     </w:p>
     <w:p>
       <w:pPr>
@@ -14719,7 +14224,7 @@
                     <pic:cNvPicPr/>
                   </pic:nvPicPr>
                   <pic:blipFill>
-                    <a:blip r:embed="rId31" cstate="print">
+                    <a:blip r:embed="rId32" cstate="print">
                       <a:extLst>
                         <a:ext uri="{28A0092B-C50C-407E-A947-70E740481C1C}">
                           <a14:useLocalDpi xmlns:a14="http://schemas.microsoft.com/office/drawing/2010/main" val="0"/>
@@ -14919,7 +14424,7 @@
         </w:rPr>
         <w:lastRenderedPageBreak/>
         <w:drawing>
-          <wp:inline distT="0" distB="0" distL="0" distR="0" wp14:anchorId="4E992118" wp14:editId="6CEB1AEE">
+          <wp:inline distT="0" distB="0" distL="0" distR="0" wp14:anchorId="4E992118" wp14:editId="6A1D701C">
             <wp:extent cx="3041650" cy="1252405"/>
             <wp:effectExtent l="0" t="0" r="6350" b="5080"/>
             <wp:docPr id="199397003" name="Picture 25" descr="A computer screen with text and numbers&#10;&#10;Description automatically generated"/>
@@ -14934,7 +14439,7 @@
                     <pic:cNvPicPr/>
                   </pic:nvPicPr>
                   <pic:blipFill>
-                    <a:blip r:embed="rId32" cstate="print">
+                    <a:blip r:embed="rId33" cstate="print">
                       <a:extLst>
                         <a:ext uri="{28A0092B-C50C-407E-A947-70E740481C1C}">
                           <a14:useLocalDpi xmlns:a14="http://schemas.microsoft.com/office/drawing/2010/main" val="0"/>
@@ -15067,7 +14572,7 @@
                     <pic:cNvPicPr/>
                   </pic:nvPicPr>
                   <pic:blipFill>
-                    <a:blip r:embed="rId33" cstate="print">
+                    <a:blip r:embed="rId34" cstate="print">
                       <a:extLst>
                         <a:ext uri="{28A0092B-C50C-407E-A947-70E740481C1C}">
                           <a14:useLocalDpi xmlns:a14="http://schemas.microsoft.com/office/drawing/2010/main" val="0"/>
@@ -15138,7 +14643,7 @@
                     <pic:cNvPicPr/>
                   </pic:nvPicPr>
                   <pic:blipFill>
-                    <a:blip r:embed="rId34" cstate="print">
+                    <a:blip r:embed="rId35" cstate="print">
                       <a:extLst>
                         <a:ext uri="{28A0092B-C50C-407E-A947-70E740481C1C}">
                           <a14:useLocalDpi xmlns:a14="http://schemas.microsoft.com/office/drawing/2010/main" val="0"/>
@@ -15266,12 +14771,14 @@
                 <w:rFonts w:ascii="Consolas" w:hAnsi="Consolas"/>
                 <w:sz w:val="22"/>
                 <w:szCs w:val="22"/>
+                <w:lang w:val="pt-BR"/>
               </w:rPr>
             </w:pPr>
             <w:r>
               <w:rPr>
                 <w:rStyle w:val="FunctionTok"/>
                 <w:szCs w:val="22"/>
+                <w:lang w:val="pt-BR"/>
               </w:rPr>
               <w:t>medusa</w:t>
             </w:r>
@@ -15280,6 +14787,7 @@
                 <w:rFonts w:ascii="Consolas" w:hAnsi="Consolas"/>
                 <w:sz w:val="22"/>
                 <w:szCs w:val="22"/>
+                <w:lang w:val="pt-BR"/>
               </w:rPr>
               <w:t xml:space="preserve"> </w:t>
             </w:r>
@@ -15287,6 +14795,7 @@
               <w:rPr>
                 <w:rStyle w:val="AttributeTok"/>
                 <w:szCs w:val="22"/>
+                <w:lang w:val="pt-BR"/>
               </w:rPr>
               <w:t xml:space="preserve">-h </w:t>
             </w:r>
@@ -15296,8 +14805,79 @@
                 <w:color w:val="E36C0A" w:themeColor="accent6" w:themeShade="BF"/>
                 <w:sz w:val="22"/>
                 <w:szCs w:val="22"/>
-              </w:rPr>
-              <w:t>192.168.1.</w:t>
+                <w:lang w:val="pt-BR"/>
+              </w:rPr>
+              <w:t xml:space="preserve">192.168.1.100 </w:t>
+            </w:r>
+            <w:r>
+              <w:rPr>
+                <w:rStyle w:val="AttributeTok"/>
+                <w:szCs w:val="22"/>
+                <w:lang w:val="pt-BR"/>
+              </w:rPr>
+              <w:t xml:space="preserve">-u </w:t>
+            </w:r>
+            <w:proofErr w:type="spellStart"/>
+            <w:r>
+              <w:rPr>
+                <w:rStyle w:val="AttributeTok"/>
+                <w:szCs w:val="22"/>
+                <w:lang w:val="pt-BR"/>
+              </w:rPr>
+              <w:t>postgres</w:t>
+            </w:r>
+            <w:proofErr w:type="spellEnd"/>
+            <w:r>
+              <w:rPr>
+                <w:rStyle w:val="AttributeTok"/>
+                <w:szCs w:val="22"/>
+                <w:lang w:val="pt-BR"/>
+              </w:rPr>
+              <w:t xml:space="preserve"> -P </w:t>
+            </w:r>
+            <w:r>
+              <w:rPr>
+                <w:rStyle w:val="AttributeTok"/>
+                <w:color w:val="808080" w:themeColor="background1" w:themeShade="80"/>
+                <w:szCs w:val="22"/>
+                <w:lang w:val="pt-BR"/>
+              </w:rPr>
+              <w:t>password_list.txt</w:t>
+            </w:r>
+            <w:r>
+              <w:rPr>
+                <w:rStyle w:val="AttributeTok"/>
+                <w:color w:val="auto"/>
+                <w:szCs w:val="22"/>
+                <w:lang w:val="pt-BR"/>
+              </w:rPr>
+              <w:t xml:space="preserve"> </w:t>
+            </w:r>
+            <w:r>
+              <w:rPr>
+                <w:rStyle w:val="AttributeTok"/>
+                <w:szCs w:val="22"/>
+                <w:lang w:val="pt-BR"/>
+              </w:rPr>
+              <w:t xml:space="preserve">-M </w:t>
+            </w:r>
+            <w:proofErr w:type="spellStart"/>
+            <w:r>
+              <w:rPr>
+                <w:rStyle w:val="AttributeTok"/>
+                <w:szCs w:val="22"/>
+                <w:lang w:val="pt-BR"/>
+              </w:rPr>
+              <w:t>postgres</w:t>
+            </w:r>
+            <w:proofErr w:type="spellEnd"/>
+            <w:r>
+              <w:rPr>
+                <w:rStyle w:val="AttributeTok"/>
+                <w:szCs w:val="22"/>
+                <w:lang w:val="pt-BR"/>
+              </w:rPr>
+              <w:t xml:space="preserve"> -n </w:t>
             </w:r>
             <w:r>
               <w:rPr>
@@ -15305,56 +14885,9 @@
                 <w:color w:val="E36C0A" w:themeColor="accent6" w:themeShade="BF"/>
                 <w:sz w:val="22"/>
                 <w:szCs w:val="22"/>
-              </w:rPr>
-              <w:t xml:space="preserve">100 </w:t>
-            </w:r>
-            <w:r>
-              <w:rPr>
-                <w:rStyle w:val="AttributeTok"/>
-                <w:szCs w:val="22"/>
-              </w:rPr>
-              <w:t xml:space="preserve">-u postgres -P </w:t>
-            </w:r>
-            <w:r>
-              <w:rPr>
-                <w:rStyle w:val="AttributeTok"/>
-                <w:color w:val="808080" w:themeColor="background1" w:themeShade="80"/>
-                <w:szCs w:val="22"/>
-              </w:rPr>
-              <w:t>password_list.txt</w:t>
-            </w:r>
-            <w:r>
-              <w:rPr>
-                <w:rStyle w:val="AttributeTok"/>
-                <w:color w:val="auto"/>
-                <w:szCs w:val="22"/>
-              </w:rPr>
-              <w:t xml:space="preserve"> </w:t>
-            </w:r>
-            <w:r>
-              <w:rPr>
-                <w:rStyle w:val="AttributeTok"/>
-                <w:szCs w:val="22"/>
-              </w:rPr>
-              <w:t xml:space="preserve">-M postgres -n </w:t>
-            </w:r>
-            <w:r>
-              <w:rPr>
-                <w:rFonts w:ascii="Consolas" w:hAnsi="Consolas"/>
-                <w:color w:val="E36C0A" w:themeColor="accent6" w:themeShade="BF"/>
-                <w:sz w:val="22"/>
-                <w:szCs w:val="22"/>
-              </w:rPr>
-              <w:t>5432</w:t>
-            </w:r>
-            <w:r>
-              <w:rPr>
-                <w:rFonts w:ascii="Consolas" w:hAnsi="Consolas"/>
-                <w:color w:val="E36C0A" w:themeColor="accent6" w:themeShade="BF"/>
-                <w:sz w:val="22"/>
-                <w:szCs w:val="22"/>
-              </w:rPr>
-              <w:t xml:space="preserve"> </w:t>
+                <w:lang w:val="pt-BR"/>
+              </w:rPr>
+              <w:t xml:space="preserve">5432 </w:t>
             </w:r>
             <w:r>
               <w:rPr>
@@ -15362,17 +14895,9 @@
                 <w:color w:val="31849B" w:themeColor="accent5" w:themeShade="BF"/>
                 <w:sz w:val="22"/>
                 <w:szCs w:val="22"/>
-              </w:rPr>
-              <w:t>&gt;</w:t>
-            </w:r>
-            <w:r>
-              <w:rPr>
-                <w:rFonts w:ascii="Consolas" w:hAnsi="Consolas"/>
-                <w:color w:val="31849B" w:themeColor="accent5" w:themeShade="BF"/>
-                <w:sz w:val="22"/>
-                <w:szCs w:val="22"/>
-              </w:rPr>
-              <w:t xml:space="preserve"> </w:t>
+                <w:lang w:val="pt-BR"/>
+              </w:rPr>
+              <w:t xml:space="preserve">&gt; </w:t>
             </w:r>
             <w:r>
               <w:rPr>
@@ -15380,6 +14905,7 @@
                 <w:color w:val="808080" w:themeColor="background1" w:themeShade="80"/>
                 <w:sz w:val="22"/>
                 <w:szCs w:val="22"/>
+                <w:lang w:val="pt-BR"/>
               </w:rPr>
               <w:t>medusa_output.txt</w:t>
             </w:r>
@@ -15440,12 +14966,14 @@
               <w:pStyle w:val="BodyText"/>
               <w:rPr>
                 <w:color w:val="808080" w:themeColor="background1" w:themeShade="80"/>
+                <w:lang w:val="pt-BR"/>
               </w:rPr>
             </w:pPr>
             <w:r>
               <w:rPr>
                 <w:rStyle w:val="FunctionTok"/>
                 <w:szCs w:val="22"/>
+                <w:lang w:val="pt-BR"/>
               </w:rPr>
               <w:t>r</w:t>
             </w:r>
@@ -15453,6 +14981,7 @@
               <w:rPr>
                 <w:rStyle w:val="FunctionTok"/>
                 <w:szCs w:val="22"/>
+                <w:lang w:val="pt-BR"/>
               </w:rPr>
               <w:t xml:space="preserve">adamsa </w:t>
             </w:r>
@@ -15460,6 +14989,7 @@
               <w:rPr>
                 <w:rStyle w:val="AttributeTok"/>
                 <w:szCs w:val="22"/>
+                <w:lang w:val="pt-BR"/>
               </w:rPr>
               <w:t xml:space="preserve">-o :5432 </w:t>
             </w:r>
@@ -15468,6 +14998,7 @@
                 <w:rStyle w:val="AttributeTok"/>
                 <w:color w:val="808080" w:themeColor="background1" w:themeShade="80"/>
                 <w:szCs w:val="22"/>
+                <w:lang w:val="pt-BR"/>
               </w:rPr>
               <w:t>medusa_output.txt -</w:t>
             </w:r>
@@ -15475,9 +15006,20 @@
               <w:rPr>
                 <w:rStyle w:val="AttributeTok"/>
                 <w:szCs w:val="22"/>
-              </w:rPr>
-              <w:t>n inf</w:t>
-            </w:r>
+                <w:lang w:val="pt-BR"/>
+              </w:rPr>
+              <w:t xml:space="preserve">n </w:t>
+            </w:r>
+            <w:proofErr w:type="spellStart"/>
+            <w:r>
+              <w:rPr>
+                <w:rStyle w:val="AttributeTok"/>
+                <w:szCs w:val="22"/>
+                <w:lang w:val="pt-BR"/>
+              </w:rPr>
+              <w:t>inf</w:t>
+            </w:r>
+            <w:proofErr w:type="spellEnd"/>
           </w:p>
         </w:tc>
       </w:tr>
@@ -16753,8 +16295,8 @@
           <w:szCs w:val="32"/>
         </w:rPr>
       </w:pPr>
-      <w:bookmarkStart w:id="19" w:name="_Demonstration_Video"/>
-      <w:bookmarkEnd w:id="19"/>
+      <w:bookmarkStart w:id="20" w:name="_Demonstration_Video"/>
+      <w:bookmarkEnd w:id="20"/>
       <w:r>
         <w:rPr>
           <w:sz w:val="32"/>
@@ -16865,7 +16407,7 @@
             <wp:extent cx="5565684" cy="3429000"/>
             <wp:effectExtent l="0" t="0" r="0" b="0"/>
             <wp:docPr id="1147691661" name="Video 24" descr="Chad Senior Design Project Demo">
-              <a:hlinkClick xmlns:a="http://schemas.openxmlformats.org/drawingml/2006/main" r:id="rId35"/>
+              <a:hlinkClick xmlns:a="http://schemas.openxmlformats.org/drawingml/2006/main" r:id="rId36"/>
             </wp:docPr>
             <wp:cNvGraphicFramePr>
               <a:graphicFrameLocks xmlns:a="http://schemas.openxmlformats.org/drawingml/2006/main" noChangeAspect="1"/>
@@ -16875,12 +16417,12 @@
                 <pic:pic xmlns:pic="http://schemas.openxmlformats.org/drawingml/2006/picture">
                   <pic:nvPicPr>
                     <pic:cNvPr id="1147691661" name="Video 24" descr="Chad Senior Design Project Demo">
-                      <a:hlinkClick r:id="rId35"/>
+                      <a:hlinkClick r:id="rId36"/>
                     </pic:cNvPr>
                     <pic:cNvPicPr/>
                   </pic:nvPicPr>
                   <pic:blipFill>
-                    <a:blip r:embed="rId36">
+                    <a:blip r:embed="rId37">
                       <a:extLst>
                         <a:ext uri="{28A0092B-C50C-407E-A947-70E740481C1C}">
                           <a14:useLocalDpi xmlns:a14="http://schemas.microsoft.com/office/drawing/2010/main" val="0"/>
@@ -17022,7 +16564,7 @@
       <w:pPr>
         <w:pStyle w:val="Heading3"/>
       </w:pPr>
-      <w:bookmarkStart w:id="20" w:name="attack-tools"/>
+      <w:bookmarkStart w:id="21" w:name="attack-tools"/>
       <w:r>
         <w:t>Attack Tools</w:t>
       </w:r>
@@ -17035,7 +16577,7 @@
           <w:numId w:val="32"/>
         </w:numPr>
       </w:pPr>
-      <w:hyperlink r:id="rId37">
+      <w:hyperlink r:id="rId38">
         <w:r>
           <w:rPr>
             <w:rStyle w:val="Hyperlink"/>
@@ -17056,7 +16598,7 @@
           <w:color w:val="auto"/>
         </w:rPr>
       </w:pPr>
-      <w:hyperlink r:id="rId38">
+      <w:hyperlink r:id="rId39">
         <w:r>
           <w:rPr>
             <w:rStyle w:val="Hyperlink"/>
@@ -17074,8 +16616,8 @@
       <w:pPr>
         <w:pStyle w:val="Heading3"/>
       </w:pPr>
-      <w:bookmarkStart w:id="21" w:name="fuzzing-tools"/>
-      <w:bookmarkEnd w:id="20"/>
+      <w:bookmarkStart w:id="22" w:name="fuzzing-tools"/>
+      <w:bookmarkEnd w:id="21"/>
       <w:r>
         <w:t>Fuzzing Tools</w:t>
       </w:r>
@@ -17088,7 +16630,7 @@
           <w:numId w:val="33"/>
         </w:numPr>
       </w:pPr>
-      <w:hyperlink r:id="rId39">
+      <w:hyperlink r:id="rId40">
         <w:r>
           <w:rPr>
             <w:rStyle w:val="Hyperlink"/>
@@ -17109,7 +16651,7 @@
           <w:color w:val="auto"/>
         </w:rPr>
       </w:pPr>
-      <w:hyperlink r:id="rId40">
+      <w:hyperlink r:id="rId41">
         <w:r>
           <w:rPr>
             <w:rStyle w:val="Hyperlink"/>
@@ -17127,8 +16669,8 @@
       <w:pPr>
         <w:pStyle w:val="Heading3"/>
       </w:pPr>
-      <w:bookmarkStart w:id="22" w:name="other"/>
-      <w:bookmarkEnd w:id="21"/>
+      <w:bookmarkStart w:id="23" w:name="other"/>
+      <w:bookmarkEnd w:id="22"/>
       <w:r>
         <w:t>Testbed Tools</w:t>
       </w:r>
@@ -17141,7 +16683,7 @@
           <w:numId w:val="34"/>
         </w:numPr>
       </w:pPr>
-      <w:hyperlink r:id="rId41">
+      <w:hyperlink r:id="rId42">
         <w:r>
           <w:rPr>
             <w:rStyle w:val="Hyperlink"/>
@@ -17158,7 +16700,7 @@
           <w:numId w:val="34"/>
         </w:numPr>
       </w:pPr>
-      <w:hyperlink r:id="rId42">
+      <w:hyperlink r:id="rId43">
         <w:r>
           <w:rPr>
             <w:rStyle w:val="Hyperlink"/>
@@ -17175,7 +16717,7 @@
           <w:numId w:val="34"/>
         </w:numPr>
       </w:pPr>
-      <w:hyperlink r:id="rId43" w:anchor="kali-virtual-machines">
+      <w:hyperlink r:id="rId44" w:anchor="kali-virtual-machines">
         <w:r>
           <w:rPr>
             <w:rStyle w:val="Hyperlink"/>
@@ -17196,7 +16738,7 @@
           <w:color w:val="auto"/>
         </w:rPr>
       </w:pPr>
-      <w:hyperlink r:id="rId44">
+      <w:hyperlink r:id="rId45">
         <w:r>
           <w:rPr>
             <w:rStyle w:val="Hyperlink"/>
@@ -17205,8 +16747,8 @@
         </w:r>
       </w:hyperlink>
       <w:bookmarkEnd w:id="0"/>
-      <w:bookmarkEnd w:id="18"/>
-      <w:bookmarkEnd w:id="22"/>
+      <w:bookmarkEnd w:id="19"/>
+      <w:bookmarkEnd w:id="23"/>
     </w:p>
     <w:p>
       <w:pPr>
@@ -17220,7 +16762,7 @@
           <w:color w:val="auto"/>
         </w:rPr>
       </w:pPr>
-      <w:hyperlink r:id="rId45" w:history="1">
+      <w:hyperlink r:id="rId46" w:history="1">
         <w:r>
           <w:rPr>
             <w:rStyle w:val="Hyperlink"/>
@@ -17261,7 +16803,7 @@
           <w:color w:val="auto"/>
         </w:rPr>
       </w:pPr>
-      <w:hyperlink r:id="rId46" w:history="1">
+      <w:hyperlink r:id="rId47" w:history="1">
         <w:r>
           <w:rPr>
             <w:rStyle w:val="Hyperlink"/>
@@ -17282,7 +16824,7 @@
           <w:color w:val="auto"/>
         </w:rPr>
       </w:pPr>
-      <w:hyperlink r:id="rId47" w:history="1">
+      <w:hyperlink r:id="rId48" w:history="1">
         <w:r>
           <w:rPr>
             <w:rStyle w:val="Hyperlink"/>
@@ -17306,7 +16848,7 @@
       </w:pPr>
     </w:p>
     <w:sectPr>
-      <w:footerReference w:type="default" r:id="rId48"/>
+      <w:footerReference w:type="default" r:id="rId49"/>
       <w:pgSz w:w="12240" w:h="15840"/>
       <w:pgMar w:top="1440" w:right="1440" w:bottom="1440" w:left="1440" w:header="720" w:footer="720" w:gutter="0"/>
       <w:cols w:space="720"/>
@@ -17417,12 +16959,12 @@
 <w:numbering xmlns:wpc="http://schemas.microsoft.com/office/word/2010/wordprocessingCanvas" xmlns:cx="http://schemas.microsoft.com/office/drawing/2014/chartex" xmlns:cx1="http://schemas.microsoft.com/office/drawing/2015/9/8/chartex" xmlns:cx2="http://schemas.microsoft.com/office/drawing/2015/10/21/chartex" xmlns:cx3="http://schemas.microsoft.com/office/drawing/2016/5/9/chartex" xmlns:cx4="http://schemas.microsoft.com/office/drawing/2016/5/10/chartex" xmlns:cx5="http://schemas.microsoft.com/office/drawing/2016/5/11/chartex" xmlns:cx6="http://schemas.microsoft.com/office/drawing/2016/5/12/chartex" xmlns:cx7="http://schemas.microsoft.com/office/drawing/2016/5/13/chartex" xmlns:cx8="http://schemas.microsoft.com/office/drawing/2016/5/14/chartex" xmlns:mc="http://schemas.openxmlformats.org/markup-compatibility/2006" xmlns:aink="http://schemas.microsoft.com/office/drawing/2016/ink" xmlns:am3d="http://schemas.microsoft.com/office/drawing/2017/model3d" xmlns:o="urn:schemas-microsoft-com:office:office" xmlns:oel="http://schemas.microsoft.com/office/2019/extlst" xmlns:r="http://schemas.openxmlformats.org/officeDocument/2006/relationships" xmlns:m="http://schemas.openxmlformats.org/officeDocument/2006/math" xmlns:v="urn:schemas-microsoft-com:vml" xmlns:wp14="http://schemas.microsoft.com/office/word/2010/wordprocessingDrawing" xmlns:wp="http://schemas.openxmlformats.org/drawingml/2006/wordprocessingDrawing" xmlns:w10="urn:schemas-microsoft-com:office:word" xmlns:w="http://schemas.openxmlformats.org/wordprocessingml/2006/main" xmlns:w14="http://schemas.microsoft.com/office/word/2010/wordml" xmlns:w15="http://schemas.microsoft.com/office/word/2012/wordml" xmlns:w16cex="http://schemas.microsoft.com/office/word/2018/wordml/cex" xmlns:w16cid="http://schemas.microsoft.com/office/word/2016/wordml/cid" xmlns:w16="http://schemas.microsoft.com/office/word/2018/wordml" xmlns:w16du="http://schemas.microsoft.com/office/word/2023/wordml/word16du" xmlns:w16sdtdh="http://schemas.microsoft.com/office/word/2020/wordml/sdtdatahash" xmlns:w16se="http://schemas.microsoft.com/office/word/2015/wordml/symex" xmlns:wpg="http://schemas.microsoft.com/office/word/2010/wordprocessingGroup" xmlns:wpi="http://schemas.microsoft.com/office/word/2010/wordprocessingInk" xmlns:wne="http://schemas.microsoft.com/office/word/2006/wordml" xmlns:wps="http://schemas.microsoft.com/office/word/2010/wordprocessingShape" mc:Ignorable="w14 w15 w16se w16cid w16 w16cex w16sdtdh w16du wp14">
   <w:numPicBullet w:numPicBulletId="0">
     <w:pict>
-      <v:rect id="_x0000_i1059" style="width:0;height:1.5pt" o:hralign="center" o:bullet="t" o:hrstd="t" o:hr="t"/>
+      <v:rect id="_x0000_i1065" style="width:0;height:1.5pt" o:hralign="center" o:bullet="t" o:hrstd="t" o:hr="t"/>
     </w:pict>
   </w:numPicBullet>
   <w:numPicBullet w:numPicBulletId="1">
     <w:pict>
-      <v:rect id="_x0000_i1060" style="width:0;height:1.5pt" o:hralign="center" o:bullet="t" o:hrstd="t" o:hr="t"/>
+      <v:rect id="_x0000_i1066" style="width:0;height:1.5pt" o:hralign="center" o:bullet="t" o:hrstd="t" o:hr="t"/>
     </w:pict>
   </w:numPicBullet>
   <w:numPicBullet w:numPicBulletId="2">
@@ -17446,7 +16988,7 @@
         <v:path o:extrusionok="f" gradientshapeok="t" o:connecttype="rect"/>
         <o:lock v:ext="edit" aspectratio="t"/>
       </v:shapetype>
-      <v:shape id="_x0000_i1061" type="#_x0000_t75" alt="Warning with solid fill" style="width:14.55pt;height:14.55pt;visibility:visible" o:gfxdata="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" o:bullet="t">
+      <v:shape id="_x0000_i1067" type="#_x0000_t75" alt="Warning with solid fill" style="width:14.5pt;height:14.5pt;visibility:visible" o:gfxdata="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" o:bullet="t">
         <v:imagedata r:id="rId1" o:title="" croptop="-2135f" cropbottom="-2775f" cropright="-804f"/>
       </v:shape>
     </w:pict>
@@ -18796,6 +18338,7 @@
     <w:name w:val="heading 3"/>
     <w:basedOn w:val="Normal"/>
     <w:next w:val="BodyText"/>
+    <w:link w:val="Heading3Char"/>
     <w:uiPriority w:val="9"/>
     <w:unhideWhenUsed/>
     <w:qFormat/>
@@ -19949,6 +19492,19 @@
       <w:szCs w:val="28"/>
     </w:rPr>
   </w:style>
+  <w:style w:type="character" w:customStyle="1" w:styleId="Heading3Char">
+    <w:name w:val="Heading 3 Char"/>
+    <w:basedOn w:val="DefaultParagraphFont"/>
+    <w:link w:val="Heading3"/>
+    <w:uiPriority w:val="9"/>
+    <w:rsid w:val="00F92508"/>
+    <w:rPr>
+      <w:rFonts w:asciiTheme="majorHAnsi" w:eastAsiaTheme="majorEastAsia" w:hAnsiTheme="majorHAnsi" w:cstheme="majorBidi"/>
+      <w:b/>
+      <w:bCs/>
+      <w:color w:val="4F81BD" w:themeColor="accent1"/>
+    </w:rPr>
+  </w:style>
 </w:styles>
 </file>
 

</xml_diff>

<commit_message>
chore: workflow.sh -> scripts/workflow.sh
</commit_message>
<xml_diff>
--- a/User Guide.docx
+++ b/User Guide.docx
@@ -1234,7 +1234,6 @@
           <w:sz w:val="28"/>
           <w:szCs w:val="28"/>
         </w:rPr>
-        <w:lastRenderedPageBreak/>
         <w:t>Project Directory Structure</w:t>
       </w:r>
     </w:p>
@@ -1489,6 +1488,7 @@
           <w:b/>
           <w:bCs/>
         </w:rPr>
+        <w:lastRenderedPageBreak/>
         <w:t>Config</w:t>
       </w:r>
       <w:r>
@@ -10763,7 +10763,19 @@
               <w:rPr>
                 <w:rStyle w:val="NormalTok"/>
               </w:rPr>
-              <w:t xml:space="preserve"> https://raw.githubusercontent.com/NCSickels/chadv1.0/main/workflow.sh</w:t>
+              <w:t xml:space="preserve"> https://raw.githubusercontent.com/NCSickels/chadv1.0/main/</w:t>
+            </w:r>
+            <w:r>
+              <w:rPr>
+                <w:rStyle w:val="NormalTok"/>
+              </w:rPr>
+              <w:t>scripts/</w:t>
+            </w:r>
+            <w:r>
+              <w:rPr>
+                <w:rStyle w:val="NormalTok"/>
+              </w:rPr>
+              <w:t>workflow.sh</w:t>
             </w:r>
             <w:r>
               <w:rPr>
@@ -14424,7 +14436,7 @@
         </w:rPr>
         <w:lastRenderedPageBreak/>
         <w:drawing>
-          <wp:inline distT="0" distB="0" distL="0" distR="0" wp14:anchorId="4E992118" wp14:editId="6A1D701C">
+          <wp:inline distT="0" distB="0" distL="0" distR="0" wp14:anchorId="4E992118" wp14:editId="38DB45D5">
             <wp:extent cx="3041650" cy="1252405"/>
             <wp:effectExtent l="0" t="0" r="6350" b="5080"/>
             <wp:docPr id="199397003" name="Picture 25" descr="A computer screen with text and numbers&#10;&#10;Description automatically generated"/>
@@ -16959,12 +16971,12 @@
 <w:numbering xmlns:wpc="http://schemas.microsoft.com/office/word/2010/wordprocessingCanvas" xmlns:cx="http://schemas.microsoft.com/office/drawing/2014/chartex" xmlns:cx1="http://schemas.microsoft.com/office/drawing/2015/9/8/chartex" xmlns:cx2="http://schemas.microsoft.com/office/drawing/2015/10/21/chartex" xmlns:cx3="http://schemas.microsoft.com/office/drawing/2016/5/9/chartex" xmlns:cx4="http://schemas.microsoft.com/office/drawing/2016/5/10/chartex" xmlns:cx5="http://schemas.microsoft.com/office/drawing/2016/5/11/chartex" xmlns:cx6="http://schemas.microsoft.com/office/drawing/2016/5/12/chartex" xmlns:cx7="http://schemas.microsoft.com/office/drawing/2016/5/13/chartex" xmlns:cx8="http://schemas.microsoft.com/office/drawing/2016/5/14/chartex" xmlns:mc="http://schemas.openxmlformats.org/markup-compatibility/2006" xmlns:aink="http://schemas.microsoft.com/office/drawing/2016/ink" xmlns:am3d="http://schemas.microsoft.com/office/drawing/2017/model3d" xmlns:o="urn:schemas-microsoft-com:office:office" xmlns:oel="http://schemas.microsoft.com/office/2019/extlst" xmlns:r="http://schemas.openxmlformats.org/officeDocument/2006/relationships" xmlns:m="http://schemas.openxmlformats.org/officeDocument/2006/math" xmlns:v="urn:schemas-microsoft-com:vml" xmlns:wp14="http://schemas.microsoft.com/office/word/2010/wordprocessingDrawing" xmlns:wp="http://schemas.openxmlformats.org/drawingml/2006/wordprocessingDrawing" xmlns:w10="urn:schemas-microsoft-com:office:word" xmlns:w="http://schemas.openxmlformats.org/wordprocessingml/2006/main" xmlns:w14="http://schemas.microsoft.com/office/word/2010/wordml" xmlns:w15="http://schemas.microsoft.com/office/word/2012/wordml" xmlns:w16cex="http://schemas.microsoft.com/office/word/2018/wordml/cex" xmlns:w16cid="http://schemas.microsoft.com/office/word/2016/wordml/cid" xmlns:w16="http://schemas.microsoft.com/office/word/2018/wordml" xmlns:w16du="http://schemas.microsoft.com/office/word/2023/wordml/word16du" xmlns:w16sdtdh="http://schemas.microsoft.com/office/word/2020/wordml/sdtdatahash" xmlns:w16se="http://schemas.microsoft.com/office/word/2015/wordml/symex" xmlns:wpg="http://schemas.microsoft.com/office/word/2010/wordprocessingGroup" xmlns:wpi="http://schemas.microsoft.com/office/word/2010/wordprocessingInk" xmlns:wne="http://schemas.microsoft.com/office/word/2006/wordml" xmlns:wps="http://schemas.microsoft.com/office/word/2010/wordprocessingShape" mc:Ignorable="w14 w15 w16se w16cid w16 w16cex w16sdtdh w16du wp14">
   <w:numPicBullet w:numPicBulletId="0">
     <w:pict>
-      <v:rect id="_x0000_i1065" style="width:0;height:1.5pt" o:hralign="center" o:bullet="t" o:hrstd="t" o:hr="t"/>
+      <v:rect id="_x0000_i1038" style="width:0;height:1.5pt" o:hralign="center" o:bullet="t" o:hrstd="t" o:hr="t"/>
     </w:pict>
   </w:numPicBullet>
   <w:numPicBullet w:numPicBulletId="1">
     <w:pict>
-      <v:rect id="_x0000_i1066" style="width:0;height:1.5pt" o:hralign="center" o:bullet="t" o:hrstd="t" o:hr="t"/>
+      <v:rect id="_x0000_i1039" style="width:0;height:1.5pt" o:hralign="center" o:bullet="t" o:hrstd="t" o:hr="t"/>
     </w:pict>
   </w:numPicBullet>
   <w:numPicBullet w:numPicBulletId="2">
@@ -16988,7 +17000,7 @@
         <v:path o:extrusionok="f" gradientshapeok="t" o:connecttype="rect"/>
         <o:lock v:ext="edit" aspectratio="t"/>
       </v:shapetype>
-      <v:shape id="_x0000_i1067" type="#_x0000_t75" alt="Warning with solid fill" style="width:14.5pt;height:14.5pt;visibility:visible" o:gfxdata="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" o:bullet="t">
+      <v:shape id="_x0000_i1040" type="#_x0000_t75" alt="Warning with solid fill" style="width:14.25pt;height:14.25pt;visibility:visible" o:gfxdata="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" o:bullet="t">
         <v:imagedata r:id="rId1" o:title="" croptop="-2135f" cropbottom="-2775f" cropright="-804f"/>
       </v:shape>
     </w:pict>

</xml_diff>